<commit_message>
Adding lit review to full report
</commit_message>
<xml_diff>
--- a/full_report/Full_Report.docx
+++ b/full_report/Full_Report.docx
@@ -1,6 +1,6 @@
 
 <file path=word/document.xml><?xml version="1.0" encoding="utf-8"?>
-<w:document xmlns:wpc="http://schemas.microsoft.com/office/word/2010/wordprocessingCanvas" xmlns:cx="http://schemas.microsoft.com/office/drawing/2014/chartex" xmlns:cx1="http://schemas.microsoft.com/office/drawing/2015/9/8/chartex" xmlns:cx2="http://schemas.microsoft.com/office/drawing/2015/10/21/chartex" xmlns:cx3="http://schemas.microsoft.com/office/drawing/2016/5/9/chartex" xmlns:cx4="http://schemas.microsoft.com/office/drawing/2016/5/10/chartex" xmlns:cx5="http://schemas.microsoft.com/office/drawing/2016/5/11/chartex" xmlns:cx6="http://schemas.microsoft.com/office/drawing/2016/5/12/chartex" xmlns:cx7="http://schemas.microsoft.com/office/drawing/2016/5/13/chartex" xmlns:cx8="http://schemas.microsoft.com/office/drawing/2016/5/14/chartex" xmlns:mc="http://schemas.openxmlformats.org/markup-compatibility/2006" xmlns:aink="http://schemas.microsoft.com/office/drawing/2016/ink" xmlns:am3d="http://schemas.microsoft.com/office/drawing/2017/model3d" xmlns:o="urn:schemas-microsoft-com:office:office" xmlns:oel="http://schemas.microsoft.com/office/2019/extlst" xmlns:r="http://schemas.openxmlformats.org/officeDocument/2006/relationships" xmlns:m="http://schemas.openxmlformats.org/officeDocument/2006/math" xmlns:v="urn:schemas-microsoft-com:vml" xmlns:wp14="http://schemas.microsoft.com/office/word/2010/wordprocessingDrawing" xmlns:wp="http://schemas.openxmlformats.org/drawingml/2006/wordprocessingDrawing" xmlns:w10="urn:schemas-microsoft-com:office:word" xmlns:w="http://schemas.openxmlformats.org/wordprocessingml/2006/main" xmlns:w14="http://schemas.microsoft.com/office/word/2010/wordml" xmlns:w15="http://schemas.microsoft.com/office/word/2012/wordml" xmlns:w16cex="http://schemas.microsoft.com/office/word/2018/wordml/cex" xmlns:w16cid="http://schemas.microsoft.com/office/word/2016/wordml/cid" xmlns:w16="http://schemas.microsoft.com/office/word/2018/wordml" xmlns:w16du="http://schemas.microsoft.com/office/word/2023/wordml/word16du" xmlns:w16sdtdh="http://schemas.microsoft.com/office/word/2020/wordml/sdtdatahash" xmlns:w16se="http://schemas.microsoft.com/office/word/2015/wordml/symex" xmlns:wpg="http://schemas.microsoft.com/office/word/2010/wordprocessingGroup" xmlns:wpi="http://schemas.microsoft.com/office/word/2010/wordprocessingInk" xmlns:wne="http://schemas.microsoft.com/office/word/2006/wordml" xmlns:wps="http://schemas.microsoft.com/office/word/2010/wordprocessingShape" mc:Ignorable="w14 w15 w16se w16cid w16 w16cex w16sdtdh w16du wp14">
+<w:document xmlns:wpc="http://schemas.microsoft.com/office/word/2010/wordprocessingCanvas" xmlns:cx="http://schemas.microsoft.com/office/drawing/2014/chartex" xmlns:cx1="http://schemas.microsoft.com/office/drawing/2015/9/8/chartex" xmlns:cx2="http://schemas.microsoft.com/office/drawing/2015/10/21/chartex" xmlns:cx3="http://schemas.microsoft.com/office/drawing/2016/5/9/chartex" xmlns:cx4="http://schemas.microsoft.com/office/drawing/2016/5/10/chartex" xmlns:cx5="http://schemas.microsoft.com/office/drawing/2016/5/11/chartex" xmlns:cx6="http://schemas.microsoft.com/office/drawing/2016/5/12/chartex" xmlns:cx7="http://schemas.microsoft.com/office/drawing/2016/5/13/chartex" xmlns:cx8="http://schemas.microsoft.com/office/drawing/2016/5/14/chartex" xmlns:mc="http://schemas.openxmlformats.org/markup-compatibility/2006" xmlns:aink="http://schemas.microsoft.com/office/drawing/2016/ink" xmlns:am3d="http://schemas.microsoft.com/office/drawing/2017/model3d" xmlns:o="urn:schemas-microsoft-com:office:office" xmlns:oel="http://schemas.microsoft.com/office/2019/extlst" xmlns:r="http://schemas.openxmlformats.org/officeDocument/2006/relationships" xmlns:m="http://schemas.openxmlformats.org/officeDocument/2006/math" xmlns:v="urn:schemas-microsoft-com:vml" xmlns:wp14="http://schemas.microsoft.com/office/word/2010/wordprocessingDrawing" xmlns:wp="http://schemas.openxmlformats.org/drawingml/2006/wordprocessingDrawing" xmlns:w10="urn:schemas-microsoft-com:office:word" xmlns:w="http://schemas.openxmlformats.org/wordprocessingml/2006/main" xmlns:w14="http://schemas.microsoft.com/office/word/2010/wordml" xmlns:w15="http://schemas.microsoft.com/office/word/2012/wordml" xmlns:w16cex="http://schemas.microsoft.com/office/word/2018/wordml/cex" xmlns:w16cid="http://schemas.microsoft.com/office/word/2016/wordml/cid" xmlns:w16="http://schemas.microsoft.com/office/word/2018/wordml" xmlns:w16sdtdh="http://schemas.microsoft.com/office/word/2020/wordml/sdtdatahash" xmlns:w16se="http://schemas.microsoft.com/office/word/2015/wordml/symex" xmlns:wpg="http://schemas.microsoft.com/office/word/2010/wordprocessingGroup" xmlns:wpi="http://schemas.microsoft.com/office/word/2010/wordprocessingInk" xmlns:wne="http://schemas.microsoft.com/office/word/2006/wordml" xmlns:wps="http://schemas.microsoft.com/office/word/2010/wordprocessingShape" mc:Ignorable="w14 w15 w16se w16cid w16 w16cex w16sdtdh wp14">
   <w:body>
     <w:p>
       <w:pPr>
@@ -666,7 +666,7 @@
                 <v:stroke joinstyle="miter"/>
                 <v:path gradientshapeok="t" o:connecttype="rect"/>
               </v:shapetype>
-              <v:shape id="Text Box 2" o:spid="_x0000_s1026" type="#_x0000_t202" style="position:absolute;left:0;text-align:left;margin-left:65.25pt;margin-top:-1pt;width:375pt;height:161.25pt;z-index:251654144;visibility:visible;mso-wrap-style:square;mso-width-percent:0;mso-height-percent:0;mso-wrap-distance-left:9pt;mso-wrap-distance-top:3.6pt;mso-wrap-distance-right:9pt;mso-wrap-distance-bottom:3.6pt;mso-position-horizontal:absolute;mso-position-horizontal-relative:margin;mso-position-vertical:absolute;mso-position-vertical-relative:text;mso-width-percent:0;mso-height-percent:0;mso-width-relative:margin;mso-height-relative:margin;v-text-anchor:top" o:gfxdata="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" strokecolor="white [3212]">
+              <v:shape id="Text Box 2" o:spid="_x0000_s1026" type="#_x0000_t202" style="position:absolute;left:0;text-align:left;margin-left:65.25pt;margin-top:-1pt;width:375pt;height:161.25pt;z-index:251654144;visibility:visible;mso-wrap-style:square;mso-width-percent:0;mso-height-percent:0;mso-wrap-distance-left:9pt;mso-wrap-distance-top:3.6pt;mso-wrap-distance-right:9pt;mso-wrap-distance-bottom:3.6pt;mso-position-horizontal:absolute;mso-position-horizontal-relative:margin;mso-position-vertical:absolute;mso-position-vertical-relative:text;mso-width-percent:0;mso-height-percent:0;mso-width-relative:margin;mso-height-relative:margin;v-text-anchor:top" o:gfxdata="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" strokecolor="white [3212]">
                 <v:textbox>
                   <w:txbxContent>
                     <w:p>
@@ -850,10 +850,8 @@
             <w:rPr>
               <w:rFonts w:eastAsiaTheme="minorEastAsia"/>
               <w:noProof/>
-              <w:kern w:val="2"/>
               <w:sz w:val="24"/>
               <w:szCs w:val="24"/>
-              <w14:ligatures w14:val="standardContextual"/>
             </w:rPr>
           </w:pPr>
           <w:r>
@@ -874,7 +872,7 @@
             </w:rPr>
             <w:fldChar w:fldCharType="separate"/>
           </w:r>
-          <w:hyperlink w:anchor="_Toc184237691" w:history="1">
+          <w:hyperlink w:anchor="_Toc184288043" w:history="1">
             <w:r>
               <w:rPr>
                 <w:rStyle w:val="Hyperlink"/>
@@ -886,10 +884,8 @@
               <w:rPr>
                 <w:rFonts w:eastAsiaTheme="minorEastAsia"/>
                 <w:noProof/>
-                <w:kern w:val="2"/>
                 <w:sz w:val="24"/>
                 <w:szCs w:val="24"/>
-                <w14:ligatures w14:val="standardContextual"/>
               </w:rPr>
               <w:tab/>
             </w:r>
@@ -919,7 +915,7 @@
                 <w:noProof/>
                 <w:webHidden/>
               </w:rPr>
-              <w:instrText xml:space="preserve"> PAGEREF _Toc184237691 \h </w:instrText>
+              <w:instrText xml:space="preserve"> PAGEREF _Toc184288043 \h </w:instrText>
             </w:r>
             <w:r>
               <w:rPr>
@@ -960,13 +956,11 @@
             <w:rPr>
               <w:rFonts w:eastAsiaTheme="minorEastAsia"/>
               <w:noProof/>
-              <w:kern w:val="2"/>
               <w:sz w:val="24"/>
               <w:szCs w:val="24"/>
-              <w14:ligatures w14:val="standardContextual"/>
             </w:rPr>
           </w:pPr>
-          <w:hyperlink w:anchor="_Toc184237692" w:history="1">
+          <w:hyperlink w:anchor="_Toc184288044" w:history="1">
             <w:r>
               <w:rPr>
                 <w:rStyle w:val="Hyperlink"/>
@@ -978,10 +972,8 @@
               <w:rPr>
                 <w:rFonts w:eastAsiaTheme="minorEastAsia"/>
                 <w:noProof/>
-                <w:kern w:val="2"/>
                 <w:sz w:val="24"/>
                 <w:szCs w:val="24"/>
-                <w14:ligatures w14:val="standardContextual"/>
               </w:rPr>
               <w:tab/>
             </w:r>
@@ -1011,7 +1003,7 @@
                 <w:noProof/>
                 <w:webHidden/>
               </w:rPr>
-              <w:instrText xml:space="preserve"> PAGEREF _Toc184237692 \h </w:instrText>
+              <w:instrText xml:space="preserve"> PAGEREF _Toc184288044 \h </w:instrText>
             </w:r>
             <w:r>
               <w:rPr>
@@ -1052,13 +1044,11 @@
             <w:rPr>
               <w:rFonts w:eastAsiaTheme="minorEastAsia"/>
               <w:noProof/>
-              <w:kern w:val="2"/>
               <w:sz w:val="24"/>
               <w:szCs w:val="24"/>
-              <w14:ligatures w14:val="standardContextual"/>
             </w:rPr>
           </w:pPr>
-          <w:hyperlink w:anchor="_Toc184237693" w:history="1">
+          <w:hyperlink w:anchor="_Toc184288045" w:history="1">
             <w:r>
               <w:rPr>
                 <w:rStyle w:val="Hyperlink"/>
@@ -1070,10 +1060,8 @@
               <w:rPr>
                 <w:rFonts w:eastAsiaTheme="minorEastAsia"/>
                 <w:noProof/>
-                <w:kern w:val="2"/>
                 <w:sz w:val="24"/>
                 <w:szCs w:val="24"/>
-                <w14:ligatures w14:val="standardContextual"/>
               </w:rPr>
               <w:tab/>
             </w:r>
@@ -1082,7 +1070,7 @@
                 <w:rStyle w:val="Hyperlink"/>
                 <w:noProof/>
               </w:rPr>
-              <w:t>Related Work</w:t>
+              <w:t>Literature Review</w:t>
             </w:r>
             <w:r>
               <w:rPr>
@@ -1103,7 +1091,7 @@
                 <w:noProof/>
                 <w:webHidden/>
               </w:rPr>
-              <w:instrText xml:space="preserve"> PAGEREF _Toc184237693 \h </w:instrText>
+              <w:instrText xml:space="preserve"> PAGEREF _Toc184288045 \h </w:instrText>
             </w:r>
             <w:r>
               <w:rPr>
@@ -1144,13 +1132,11 @@
             <w:rPr>
               <w:rFonts w:eastAsiaTheme="minorEastAsia"/>
               <w:noProof/>
-              <w:kern w:val="2"/>
               <w:sz w:val="24"/>
               <w:szCs w:val="24"/>
-              <w14:ligatures w14:val="standardContextual"/>
             </w:rPr>
           </w:pPr>
-          <w:hyperlink w:anchor="_Toc184237694" w:history="1">
+          <w:hyperlink w:anchor="_Toc184288046" w:history="1">
             <w:r>
               <w:rPr>
                 <w:rStyle w:val="Hyperlink"/>
@@ -1162,10 +1148,8 @@
               <w:rPr>
                 <w:rFonts w:eastAsiaTheme="minorEastAsia"/>
                 <w:noProof/>
-                <w:kern w:val="2"/>
                 <w:sz w:val="24"/>
                 <w:szCs w:val="24"/>
-                <w14:ligatures w14:val="standardContextual"/>
               </w:rPr>
               <w:tab/>
             </w:r>
@@ -1195,7 +1179,7 @@
                 <w:noProof/>
                 <w:webHidden/>
               </w:rPr>
-              <w:instrText xml:space="preserve"> PAGEREF _Toc184237694 \h </w:instrText>
+              <w:instrText xml:space="preserve"> PAGEREF _Toc184288046 \h </w:instrText>
             </w:r>
             <w:r>
               <w:rPr>
@@ -1236,13 +1220,11 @@
             <w:rPr>
               <w:rFonts w:eastAsiaTheme="minorEastAsia"/>
               <w:noProof/>
-              <w:kern w:val="2"/>
               <w:sz w:val="24"/>
               <w:szCs w:val="24"/>
-              <w14:ligatures w14:val="standardContextual"/>
             </w:rPr>
           </w:pPr>
-          <w:hyperlink w:anchor="_Toc184237695" w:history="1">
+          <w:hyperlink w:anchor="_Toc184288047" w:history="1">
             <w:r>
               <w:rPr>
                 <w:rStyle w:val="Hyperlink"/>
@@ -1254,10 +1236,8 @@
               <w:rPr>
                 <w:rFonts w:eastAsiaTheme="minorEastAsia"/>
                 <w:noProof/>
-                <w:kern w:val="2"/>
                 <w:sz w:val="24"/>
                 <w:szCs w:val="24"/>
-                <w14:ligatures w14:val="standardContextual"/>
               </w:rPr>
               <w:tab/>
             </w:r>
@@ -1287,7 +1267,7 @@
                 <w:noProof/>
                 <w:webHidden/>
               </w:rPr>
-              <w:instrText xml:space="preserve"> PAGEREF _Toc184237695 \h </w:instrText>
+              <w:instrText xml:space="preserve"> PAGEREF _Toc184288047 \h </w:instrText>
             </w:r>
             <w:r>
               <w:rPr>
@@ -1307,7 +1287,7 @@
                 <w:noProof/>
                 <w:webHidden/>
               </w:rPr>
-              <w:t>4</w:t>
+              <w:t>5</w:t>
             </w:r>
             <w:r>
               <w:rPr>
@@ -1328,13 +1308,11 @@
             <w:rPr>
               <w:rFonts w:eastAsiaTheme="minorEastAsia"/>
               <w:noProof/>
-              <w:kern w:val="2"/>
               <w:sz w:val="24"/>
               <w:szCs w:val="24"/>
-              <w14:ligatures w14:val="standardContextual"/>
             </w:rPr>
           </w:pPr>
-          <w:hyperlink w:anchor="_Toc184237696" w:history="1">
+          <w:hyperlink w:anchor="_Toc184288048" w:history="1">
             <w:r>
               <w:rPr>
                 <w:rStyle w:val="Hyperlink"/>
@@ -1346,10 +1324,8 @@
               <w:rPr>
                 <w:rFonts w:eastAsiaTheme="minorEastAsia"/>
                 <w:noProof/>
-                <w:kern w:val="2"/>
                 <w:sz w:val="24"/>
                 <w:szCs w:val="24"/>
-                <w14:ligatures w14:val="standardContextual"/>
               </w:rPr>
               <w:tab/>
             </w:r>
@@ -1379,7 +1355,7 @@
                 <w:noProof/>
                 <w:webHidden/>
               </w:rPr>
-              <w:instrText xml:space="preserve"> PAGEREF _Toc184237696 \h </w:instrText>
+              <w:instrText xml:space="preserve"> PAGEREF _Toc184288048 \h </w:instrText>
             </w:r>
             <w:r>
               <w:rPr>
@@ -1420,13 +1396,11 @@
             <w:rPr>
               <w:rFonts w:eastAsiaTheme="minorEastAsia"/>
               <w:noProof/>
-              <w:kern w:val="2"/>
               <w:sz w:val="24"/>
               <w:szCs w:val="24"/>
-              <w14:ligatures w14:val="standardContextual"/>
             </w:rPr>
           </w:pPr>
-          <w:hyperlink w:anchor="_Toc184237697" w:history="1">
+          <w:hyperlink w:anchor="_Toc184288049" w:history="1">
             <w:r>
               <w:rPr>
                 <w:rStyle w:val="Hyperlink"/>
@@ -1438,10 +1412,8 @@
               <w:rPr>
                 <w:rFonts w:eastAsiaTheme="minorEastAsia"/>
                 <w:noProof/>
-                <w:kern w:val="2"/>
                 <w:sz w:val="24"/>
                 <w:szCs w:val="24"/>
-                <w14:ligatures w14:val="standardContextual"/>
               </w:rPr>
               <w:tab/>
             </w:r>
@@ -1471,7 +1443,7 @@
                 <w:noProof/>
                 <w:webHidden/>
               </w:rPr>
-              <w:instrText xml:space="preserve"> PAGEREF _Toc184237697 \h </w:instrText>
+              <w:instrText xml:space="preserve"> PAGEREF _Toc184288049 \h </w:instrText>
             </w:r>
             <w:r>
               <w:rPr>
@@ -1512,13 +1484,11 @@
             <w:rPr>
               <w:rFonts w:eastAsiaTheme="minorEastAsia"/>
               <w:noProof/>
-              <w:kern w:val="2"/>
               <w:sz w:val="24"/>
               <w:szCs w:val="24"/>
-              <w14:ligatures w14:val="standardContextual"/>
             </w:rPr>
           </w:pPr>
-          <w:hyperlink w:anchor="_Toc184237698" w:history="1">
+          <w:hyperlink w:anchor="_Toc184288050" w:history="1">
             <w:r>
               <w:rPr>
                 <w:rStyle w:val="Hyperlink"/>
@@ -1530,10 +1500,8 @@
               <w:rPr>
                 <w:rFonts w:eastAsiaTheme="minorEastAsia"/>
                 <w:noProof/>
-                <w:kern w:val="2"/>
                 <w:sz w:val="24"/>
                 <w:szCs w:val="24"/>
-                <w14:ligatures w14:val="standardContextual"/>
               </w:rPr>
               <w:tab/>
             </w:r>
@@ -1563,7 +1531,7 @@
                 <w:noProof/>
                 <w:webHidden/>
               </w:rPr>
-              <w:instrText xml:space="preserve"> PAGEREF _Toc184237698 \h </w:instrText>
+              <w:instrText xml:space="preserve"> PAGEREF _Toc184288050 \h </w:instrText>
             </w:r>
             <w:r>
               <w:rPr>
@@ -1604,13 +1572,11 @@
             <w:rPr>
               <w:rFonts w:eastAsiaTheme="minorEastAsia"/>
               <w:noProof/>
-              <w:kern w:val="2"/>
               <w:sz w:val="24"/>
               <w:szCs w:val="24"/>
-              <w14:ligatures w14:val="standardContextual"/>
             </w:rPr>
           </w:pPr>
-          <w:hyperlink w:anchor="_Toc184237699" w:history="1">
+          <w:hyperlink w:anchor="_Toc184288051" w:history="1">
             <w:r>
               <w:rPr>
                 <w:rStyle w:val="Hyperlink"/>
@@ -1622,10 +1588,8 @@
               <w:rPr>
                 <w:rFonts w:eastAsiaTheme="minorEastAsia"/>
                 <w:noProof/>
-                <w:kern w:val="2"/>
                 <w:sz w:val="24"/>
                 <w:szCs w:val="24"/>
-                <w14:ligatures w14:val="standardContextual"/>
               </w:rPr>
               <w:tab/>
             </w:r>
@@ -1655,7 +1619,7 @@
                 <w:noProof/>
                 <w:webHidden/>
               </w:rPr>
-              <w:instrText xml:space="preserve"> PAGEREF _Toc184237699 \h </w:instrText>
+              <w:instrText xml:space="preserve"> PAGEREF _Toc184288051 \h </w:instrText>
             </w:r>
             <w:r>
               <w:rPr>
@@ -1695,13 +1659,11 @@
             <w:rPr>
               <w:rFonts w:eastAsiaTheme="minorEastAsia"/>
               <w:noProof/>
-              <w:kern w:val="2"/>
               <w:sz w:val="24"/>
               <w:szCs w:val="24"/>
-              <w14:ligatures w14:val="standardContextual"/>
             </w:rPr>
           </w:pPr>
-          <w:hyperlink w:anchor="_Toc184237700" w:history="1">
+          <w:hyperlink w:anchor="_Toc184288052" w:history="1">
             <w:r>
               <w:rPr>
                 <w:rStyle w:val="Hyperlink"/>
@@ -1728,7 +1690,7 @@
                 <w:noProof/>
                 <w:webHidden/>
               </w:rPr>
-              <w:instrText xml:space="preserve"> PAGEREF _Toc184237700 \h </w:instrText>
+              <w:instrText xml:space="preserve"> PAGEREF _Toc184288052 \h </w:instrText>
             </w:r>
             <w:r>
               <w:rPr>
@@ -1769,13 +1731,11 @@
             <w:rPr>
               <w:rFonts w:eastAsiaTheme="minorEastAsia"/>
               <w:noProof/>
-              <w:kern w:val="2"/>
               <w:sz w:val="24"/>
               <w:szCs w:val="24"/>
-              <w14:ligatures w14:val="standardContextual"/>
             </w:rPr>
           </w:pPr>
-          <w:hyperlink w:anchor="_Toc184237701" w:history="1">
+          <w:hyperlink w:anchor="_Toc184288053" w:history="1">
             <w:r>
               <w:rPr>
                 <w:rStyle w:val="Hyperlink"/>
@@ -1787,10 +1747,8 @@
               <w:rPr>
                 <w:rFonts w:eastAsiaTheme="minorEastAsia"/>
                 <w:noProof/>
-                <w:kern w:val="2"/>
                 <w:sz w:val="24"/>
                 <w:szCs w:val="24"/>
-                <w14:ligatures w14:val="standardContextual"/>
               </w:rPr>
               <w:tab/>
             </w:r>
@@ -1820,7 +1778,7 @@
                 <w:noProof/>
                 <w:webHidden/>
               </w:rPr>
-              <w:instrText xml:space="preserve"> PAGEREF _Toc184237701 \h </w:instrText>
+              <w:instrText xml:space="preserve"> PAGEREF _Toc184288053 \h </w:instrText>
             </w:r>
             <w:r>
               <w:rPr>
@@ -1861,13 +1819,11 @@
             <w:rPr>
               <w:rFonts w:eastAsiaTheme="minorEastAsia"/>
               <w:noProof/>
-              <w:kern w:val="2"/>
               <w:sz w:val="24"/>
               <w:szCs w:val="24"/>
-              <w14:ligatures w14:val="standardContextual"/>
             </w:rPr>
           </w:pPr>
-          <w:hyperlink w:anchor="_Toc184237702" w:history="1">
+          <w:hyperlink w:anchor="_Toc184288054" w:history="1">
             <w:r>
               <w:rPr>
                 <w:rStyle w:val="Hyperlink"/>
@@ -1879,10 +1835,8 @@
               <w:rPr>
                 <w:rFonts w:eastAsiaTheme="minorEastAsia"/>
                 <w:noProof/>
-                <w:kern w:val="2"/>
                 <w:sz w:val="24"/>
                 <w:szCs w:val="24"/>
-                <w14:ligatures w14:val="standardContextual"/>
               </w:rPr>
               <w:tab/>
             </w:r>
@@ -1912,7 +1866,7 @@
                 <w:noProof/>
                 <w:webHidden/>
               </w:rPr>
-              <w:instrText xml:space="preserve"> PAGEREF _Toc184237702 \h </w:instrText>
+              <w:instrText xml:space="preserve"> PAGEREF _Toc184288054 \h </w:instrText>
             </w:r>
             <w:r>
               <w:rPr>
@@ -1953,13 +1907,11 @@
             <w:rPr>
               <w:rFonts w:eastAsiaTheme="minorEastAsia"/>
               <w:noProof/>
-              <w:kern w:val="2"/>
               <w:sz w:val="24"/>
               <w:szCs w:val="24"/>
-              <w14:ligatures w14:val="standardContextual"/>
             </w:rPr>
           </w:pPr>
-          <w:hyperlink w:anchor="_Toc184237703" w:history="1">
+          <w:hyperlink w:anchor="_Toc184288055" w:history="1">
             <w:r>
               <w:rPr>
                 <w:rStyle w:val="Hyperlink"/>
@@ -1972,10 +1924,8 @@
               <w:rPr>
                 <w:rFonts w:eastAsiaTheme="minorEastAsia"/>
                 <w:noProof/>
-                <w:kern w:val="2"/>
                 <w:sz w:val="24"/>
                 <w:szCs w:val="24"/>
-                <w14:ligatures w14:val="standardContextual"/>
               </w:rPr>
               <w:tab/>
             </w:r>
@@ -2005,7 +1955,7 @@
                 <w:noProof/>
                 <w:webHidden/>
               </w:rPr>
-              <w:instrText xml:space="preserve"> PAGEREF _Toc184237703 \h </w:instrText>
+              <w:instrText xml:space="preserve"> PAGEREF _Toc184288055 \h </w:instrText>
             </w:r>
             <w:r>
               <w:rPr>
@@ -2046,13 +1996,11 @@
             <w:rPr>
               <w:rFonts w:eastAsiaTheme="minorEastAsia"/>
               <w:noProof/>
-              <w:kern w:val="2"/>
               <w:sz w:val="24"/>
               <w:szCs w:val="24"/>
-              <w14:ligatures w14:val="standardContextual"/>
             </w:rPr>
           </w:pPr>
-          <w:hyperlink w:anchor="_Toc184237704" w:history="1">
+          <w:hyperlink w:anchor="_Toc184288056" w:history="1">
             <w:r>
               <w:rPr>
                 <w:rStyle w:val="Hyperlink"/>
@@ -2064,10 +2012,8 @@
               <w:rPr>
                 <w:rFonts w:eastAsiaTheme="minorEastAsia"/>
                 <w:noProof/>
-                <w:kern w:val="2"/>
                 <w:sz w:val="24"/>
                 <w:szCs w:val="24"/>
-                <w14:ligatures w14:val="standardContextual"/>
               </w:rPr>
               <w:tab/>
             </w:r>
@@ -2097,7 +2043,7 @@
                 <w:noProof/>
                 <w:webHidden/>
               </w:rPr>
-              <w:instrText xml:space="preserve"> PAGEREF _Toc184237704 \h </w:instrText>
+              <w:instrText xml:space="preserve"> PAGEREF _Toc184288056 \h </w:instrText>
             </w:r>
             <w:r>
               <w:rPr>
@@ -2117,7 +2063,7 @@
                 <w:noProof/>
                 <w:webHidden/>
               </w:rPr>
-              <w:t>14</w:t>
+              <w:t>15</w:t>
             </w:r>
             <w:r>
               <w:rPr>
@@ -2138,13 +2084,11 @@
             <w:rPr>
               <w:rFonts w:eastAsiaTheme="minorEastAsia"/>
               <w:noProof/>
-              <w:kern w:val="2"/>
               <w:sz w:val="24"/>
               <w:szCs w:val="24"/>
-              <w14:ligatures w14:val="standardContextual"/>
             </w:rPr>
           </w:pPr>
-          <w:hyperlink w:anchor="_Toc184237705" w:history="1">
+          <w:hyperlink w:anchor="_Toc184288057" w:history="1">
             <w:r>
               <w:rPr>
                 <w:rStyle w:val="Hyperlink"/>
@@ -2156,10 +2100,8 @@
               <w:rPr>
                 <w:rFonts w:eastAsiaTheme="minorEastAsia"/>
                 <w:noProof/>
-                <w:kern w:val="2"/>
                 <w:sz w:val="24"/>
                 <w:szCs w:val="24"/>
-                <w14:ligatures w14:val="standardContextual"/>
               </w:rPr>
               <w:tab/>
             </w:r>
@@ -2189,7 +2131,7 @@
                 <w:noProof/>
                 <w:webHidden/>
               </w:rPr>
-              <w:instrText xml:space="preserve"> PAGEREF _Toc184237705 \h </w:instrText>
+              <w:instrText xml:space="preserve"> PAGEREF _Toc184288057 \h </w:instrText>
             </w:r>
             <w:r>
               <w:rPr>
@@ -2209,7 +2151,7 @@
                 <w:noProof/>
                 <w:webHidden/>
               </w:rPr>
-              <w:t>14</w:t>
+              <w:t>16</w:t>
             </w:r>
             <w:r>
               <w:rPr>
@@ -2230,13 +2172,11 @@
             <w:rPr>
               <w:rFonts w:eastAsiaTheme="minorEastAsia"/>
               <w:noProof/>
-              <w:kern w:val="2"/>
               <w:sz w:val="24"/>
               <w:szCs w:val="24"/>
-              <w14:ligatures w14:val="standardContextual"/>
             </w:rPr>
           </w:pPr>
-          <w:hyperlink w:anchor="_Toc184237706" w:history="1">
+          <w:hyperlink w:anchor="_Toc184288058" w:history="1">
             <w:r>
               <w:rPr>
                 <w:rStyle w:val="Hyperlink"/>
@@ -2248,10 +2188,8 @@
               <w:rPr>
                 <w:rFonts w:eastAsiaTheme="minorEastAsia"/>
                 <w:noProof/>
-                <w:kern w:val="2"/>
                 <w:sz w:val="24"/>
                 <w:szCs w:val="24"/>
-                <w14:ligatures w14:val="standardContextual"/>
               </w:rPr>
               <w:tab/>
             </w:r>
@@ -2281,7 +2219,7 @@
                 <w:noProof/>
                 <w:webHidden/>
               </w:rPr>
-              <w:instrText xml:space="preserve"> PAGEREF _Toc184237706 \h </w:instrText>
+              <w:instrText xml:space="preserve"> PAGEREF _Toc184288058 \h </w:instrText>
             </w:r>
             <w:r>
               <w:rPr>
@@ -2301,7 +2239,7 @@
                 <w:noProof/>
                 <w:webHidden/>
               </w:rPr>
-              <w:t>14</w:t>
+              <w:t>16</w:t>
             </w:r>
             <w:r>
               <w:rPr>
@@ -2322,13 +2260,11 @@
             <w:rPr>
               <w:rFonts w:eastAsiaTheme="minorEastAsia"/>
               <w:noProof/>
-              <w:kern w:val="2"/>
               <w:sz w:val="24"/>
               <w:szCs w:val="24"/>
-              <w14:ligatures w14:val="standardContextual"/>
             </w:rPr>
           </w:pPr>
-          <w:hyperlink w:anchor="_Toc184237707" w:history="1">
+          <w:hyperlink w:anchor="_Toc184288059" w:history="1">
             <w:r>
               <w:rPr>
                 <w:rStyle w:val="Hyperlink"/>
@@ -2340,10 +2276,8 @@
               <w:rPr>
                 <w:rFonts w:eastAsiaTheme="minorEastAsia"/>
                 <w:noProof/>
-                <w:kern w:val="2"/>
                 <w:sz w:val="24"/>
                 <w:szCs w:val="24"/>
-                <w14:ligatures w14:val="standardContextual"/>
               </w:rPr>
               <w:tab/>
             </w:r>
@@ -2373,7 +2307,7 @@
                 <w:noProof/>
                 <w:webHidden/>
               </w:rPr>
-              <w:instrText xml:space="preserve"> PAGEREF _Toc184237707 \h </w:instrText>
+              <w:instrText xml:space="preserve"> PAGEREF _Toc184288059 \h </w:instrText>
             </w:r>
             <w:r>
               <w:rPr>
@@ -2393,7 +2327,7 @@
                 <w:noProof/>
                 <w:webHidden/>
               </w:rPr>
-              <w:t>15</w:t>
+              <w:t>16</w:t>
             </w:r>
             <w:r>
               <w:rPr>
@@ -2519,7 +2453,7 @@
         <w:pStyle w:val="Heading1"/>
         <w:spacing w:after="120"/>
       </w:pPr>
-      <w:bookmarkStart w:id="0" w:name="_Toc184237691"/>
+      <w:bookmarkStart w:id="0" w:name="_Toc184288043"/>
       <w:r>
         <w:lastRenderedPageBreak/>
         <w:t>Introduction</w:t>
@@ -2581,7 +2515,7 @@
         <w:pStyle w:val="Heading1"/>
         <w:spacing w:after="120"/>
       </w:pPr>
-      <w:bookmarkStart w:id="1" w:name="_Toc184237692"/>
+      <w:bookmarkStart w:id="1" w:name="_Toc184288044"/>
       <w:r>
         <w:t>Problem Statement</w:t>
       </w:r>
@@ -2599,7 +2533,93 @@
         <w:rPr>
           <w:rFonts w:asciiTheme="majorBidi" w:hAnsiTheme="majorBidi" w:cstheme="majorBidi"/>
         </w:rPr>
-        <w:t>This is problematic for several reasons, but chief among them is the impossibility of searching all data sources at once. A researcher must rely on their own facility with archival research to successfully navigate a collection, and, when necessary, on the guidance of reference librarians who sometimes know these collections intimately, but often do not. Researchers and staff alike rely on these systems of description to guide them. Secondly, there is no way to interact with these discovery systems in a way that accounts for half-remembered details, threads upon which an individual can pull for a more natural entry point into a subject area - there is no way to ask questions without in-depth knowledge of how these systems work, which few truly possess. The aim of this project, therefore, is to build a system that addresses these concerns computationally without abandoning the core tenets of librarianship - service, accountability, context, and authority. In short, to allow natural language query and return natural language answers with citation via Retrieval Augmented Generation (RAG) and in doing so develop a methodology to determine vector store parameters that optimize document retrieval accuracy for cultural heritage materials.</w:t>
+        <w:t xml:space="preserve">It is impossible to search </w:t>
+      </w:r>
+      <w:proofErr w:type="gramStart"/>
+      <w:r>
+        <w:rPr>
+          <w:rFonts w:asciiTheme="majorBidi" w:hAnsiTheme="majorBidi" w:cstheme="majorBidi"/>
+        </w:rPr>
+        <w:t>all</w:t>
+      </w:r>
+      <w:r>
+        <w:rPr>
+          <w:rFonts w:asciiTheme="majorBidi" w:hAnsiTheme="majorBidi" w:cstheme="majorBidi"/>
+        </w:rPr>
+        <w:t xml:space="preserve"> of</w:t>
+      </w:r>
+      <w:proofErr w:type="gramEnd"/>
+      <w:r>
+        <w:rPr>
+          <w:rFonts w:asciiTheme="majorBidi" w:hAnsiTheme="majorBidi" w:cstheme="majorBidi"/>
+        </w:rPr>
+        <w:t xml:space="preserve"> these</w:t>
+      </w:r>
+      <w:r>
+        <w:rPr>
+          <w:rFonts w:asciiTheme="majorBidi" w:hAnsiTheme="majorBidi" w:cstheme="majorBidi"/>
+        </w:rPr>
+        <w:t xml:space="preserve"> data sources at once. A researcher must rely on their own facility with archival research to successfully navigate a collection, and, when necessary, on the guidance of reference librarians who sometimes know these collections intimately, but often do not. Researchers and staff alike rely on these systems of description to guide them. </w:t>
+      </w:r>
+      <w:r>
+        <w:rPr>
+          <w:rFonts w:asciiTheme="majorBidi" w:hAnsiTheme="majorBidi" w:cstheme="majorBidi"/>
+        </w:rPr>
+        <w:t>T</w:t>
+      </w:r>
+      <w:r>
+        <w:rPr>
+          <w:rFonts w:asciiTheme="majorBidi" w:hAnsiTheme="majorBidi" w:cstheme="majorBidi"/>
+        </w:rPr>
+        <w:t>here is</w:t>
+      </w:r>
+      <w:r>
+        <w:rPr>
+          <w:rFonts w:asciiTheme="majorBidi" w:hAnsiTheme="majorBidi" w:cstheme="majorBidi"/>
+        </w:rPr>
+        <w:t xml:space="preserve"> also</w:t>
+      </w:r>
+      <w:r>
+        <w:rPr>
+          <w:rFonts w:asciiTheme="majorBidi" w:hAnsiTheme="majorBidi" w:cstheme="majorBidi"/>
+        </w:rPr>
+        <w:t xml:space="preserve"> no way to interact with these discovery systems in a way that accounts for half-remembered details, threads upon which an individual can pull for a more natural</w:t>
+      </w:r>
+      <w:r>
+        <w:rPr>
+          <w:rFonts w:asciiTheme="majorBidi" w:hAnsiTheme="majorBidi" w:cstheme="majorBidi"/>
+        </w:rPr>
+        <w:t xml:space="preserve"> or esoteric</w:t>
+      </w:r>
+      <w:r>
+        <w:rPr>
+          <w:rFonts w:asciiTheme="majorBidi" w:hAnsiTheme="majorBidi" w:cstheme="majorBidi"/>
+        </w:rPr>
+        <w:t xml:space="preserve"> entry point into a subject area</w:t>
+      </w:r>
+      <w:r>
+        <w:rPr>
+          <w:rFonts w:asciiTheme="majorBidi" w:hAnsiTheme="majorBidi" w:cstheme="majorBidi"/>
+        </w:rPr>
+        <w:t>. One cannot</w:t>
+      </w:r>
+      <w:r>
+        <w:rPr>
+          <w:rFonts w:asciiTheme="majorBidi" w:hAnsiTheme="majorBidi" w:cstheme="majorBidi"/>
+        </w:rPr>
+        <w:t xml:space="preserve"> ask questions without in-depth knowledge of how these systems work, which few</w:t>
+      </w:r>
+      <w:r>
+        <w:rPr>
+          <w:rFonts w:asciiTheme="majorBidi" w:hAnsiTheme="majorBidi" w:cstheme="majorBidi"/>
+        </w:rPr>
+        <w:t xml:space="preserve"> people</w:t>
+      </w:r>
+      <w:r>
+        <w:rPr>
+          <w:rFonts w:asciiTheme="majorBidi" w:hAnsiTheme="majorBidi" w:cstheme="majorBidi"/>
+        </w:rPr>
+        <w:t xml:space="preserve"> truly possess. The aim of this project, therefore, is to build a system that addresses these concerns computationally without abandoning the core tenets of librarianship - service, accountability, context, and authority. In short, to allow natural language query and return natural language answers with citation via Retrieval Augmented Generation (RAG) and in doing so develop a methodology to determine vector store parameters that optimize document retrieval accuracy for cultural heritage materials.</w:t>
       </w:r>
     </w:p>
     <w:p>
@@ -2607,195 +2627,257 @@
         <w:pStyle w:val="Heading1"/>
         <w:spacing w:after="120"/>
       </w:pPr>
-      <w:bookmarkStart w:id="2" w:name="_Toc184237693"/>
-      <w:r>
-        <w:t>Related Work</w:t>
+      <w:bookmarkStart w:id="2" w:name="_Toc184288045"/>
+      <w:r>
+        <w:t>Literature Review</w:t>
       </w:r>
       <w:bookmarkEnd w:id="2"/>
     </w:p>
     <w:p>
       <w:pPr>
-        <w:spacing w:after="0" w:line="240" w:lineRule="auto"/>
-        <w:ind w:firstLine="432"/>
-        <w:rPr>
-          <w:rFonts w:asciiTheme="majorBidi" w:hAnsiTheme="majorBidi" w:cstheme="majorBidi"/>
-          <w:color w:val="000000"/>
-        </w:rPr>
-      </w:pPr>
-      <w:r>
-        <w:rPr>
-          <w:rFonts w:asciiTheme="majorBidi" w:hAnsiTheme="majorBidi" w:cstheme="majorBidi"/>
-          <w:color w:val="000000"/>
-        </w:rPr>
-        <w:t xml:space="preserve">RAG </w:t>
+        <w:pStyle w:val="whitespace-pre-wrap"/>
+        <w:rPr>
+          <w:sz w:val="22"/>
+          <w:szCs w:val="22"/>
+        </w:rPr>
+      </w:pPr>
+      <w:r>
+        <w:rPr>
+          <w:sz w:val="22"/>
+          <w:szCs w:val="22"/>
+        </w:rPr>
+        <w:t xml:space="preserve">RAG represents a significant advancement in natural language processing, combining large language models (LLMs) with targeted information retrieval capabilities. At </w:t>
+      </w:r>
+      <w:r>
+        <w:rPr>
+          <w:sz w:val="22"/>
+          <w:szCs w:val="22"/>
+        </w:rPr>
+        <w:t>their</w:t>
+      </w:r>
+      <w:r>
+        <w:rPr>
+          <w:sz w:val="22"/>
+          <w:szCs w:val="22"/>
+        </w:rPr>
+        <w:t xml:space="preserve"> foundation, RAG systems supplement LLMs with external data sources stored in vector databases, enabling them to overcome limitations like hallucinations and static training data (</w:t>
+      </w:r>
+      <w:proofErr w:type="spellStart"/>
+      <w:r>
+        <w:rPr>
+          <w:sz w:val="22"/>
+          <w:szCs w:val="22"/>
+        </w:rPr>
+        <w:t>Veturi</w:t>
+      </w:r>
+      <w:proofErr w:type="spellEnd"/>
+      <w:r>
+        <w:rPr>
+          <w:sz w:val="22"/>
+          <w:szCs w:val="22"/>
+        </w:rPr>
+        <w:t xml:space="preserve"> et al., 2024). The core architecture comprises a retriever that locates relevant information from the vector database and a generator that incorporates this information to produce accurate, </w:t>
       </w:r>
       <w:proofErr w:type="gramStart"/>
       <w:r>
         <w:rPr>
-          <w:rFonts w:asciiTheme="majorBidi" w:hAnsiTheme="majorBidi" w:cstheme="majorBidi"/>
-          <w:color w:val="000000"/>
-        </w:rPr>
-        <w:t>systems  represent</w:t>
+          <w:sz w:val="22"/>
+          <w:szCs w:val="22"/>
+        </w:rPr>
+        <w:t>contextually-rich</w:t>
       </w:r>
       <w:proofErr w:type="gramEnd"/>
       <w:r>
         <w:rPr>
-          <w:rFonts w:asciiTheme="majorBidi" w:hAnsiTheme="majorBidi" w:cstheme="majorBidi"/>
-          <w:color w:val="000000"/>
-        </w:rPr>
-        <w:t xml:space="preserve"> a cutting-edge solution in natural language processing, combining the power of state-of-art large language models (LLMs) with targeted information retrieval. By supplementing LLMs with external data sources stored in a vector database, RAG systems can overcome some of the risks of hallucinations and the static nature of training data. The core components of RAG involve a retriever that locates and collects the necessary information from the vector database and a generator that incorporates this information to produce contextually rich and accurate responses. The retrieval component can operate using either dense or sparse vector spaces to ensure relevance and accuracy in the data retrieved, with the former capturing more complex semantic relationships between words and phrases that enable a more nuanced understanding and retrieval of information.  The generator component then is an LLM that adapts its responses based on the information provided by the retriever.  By implementing and evaluating different retrieval and generation strategies, the output returned to the user in response to a query can be drastically improved</w:t>
-      </w:r>
-      <w:r>
-        <w:rPr>
-          <w:rFonts w:asciiTheme="majorBidi" w:hAnsiTheme="majorBidi" w:cstheme="majorBidi"/>
-          <w:color w:val="000000"/>
-        </w:rPr>
-        <w:t xml:space="preserve">. </w:t>
-      </w:r>
-    </w:p>
-    <w:p>
-      <w:pPr>
-        <w:spacing w:after="0" w:line="240" w:lineRule="auto"/>
-        <w:ind w:firstLine="432"/>
-        <w:rPr>
-          <w:rFonts w:asciiTheme="majorBidi" w:hAnsiTheme="majorBidi" w:cstheme="majorBidi"/>
-          <w:color w:val="000000"/>
-        </w:rPr>
-      </w:pPr>
-    </w:p>
-    <w:p>
-      <w:pPr>
-        <w:spacing w:after="0" w:line="240" w:lineRule="auto"/>
-        <w:ind w:firstLine="432"/>
-        <w:rPr>
-          <w:rFonts w:asciiTheme="majorBidi" w:hAnsiTheme="majorBidi" w:cstheme="majorBidi"/>
-          <w:color w:val="000000"/>
-        </w:rPr>
-      </w:pPr>
-      <w:r>
-        <w:rPr>
-          <w:rFonts w:asciiTheme="majorBidi" w:hAnsiTheme="majorBidi" w:cstheme="majorBidi"/>
-          <w:color w:val="000000"/>
-        </w:rPr>
-        <w:t>RAG Strategies that we like and don’t like, and why…</w:t>
-      </w:r>
-    </w:p>
-    <w:p>
-      <w:pPr>
-        <w:spacing w:after="0" w:line="240" w:lineRule="auto"/>
-        <w:ind w:firstLine="432"/>
-        <w:rPr>
-          <w:rFonts w:asciiTheme="majorBidi" w:hAnsiTheme="majorBidi" w:cstheme="majorBidi"/>
-          <w:color w:val="000000"/>
-        </w:rPr>
-      </w:pPr>
-    </w:p>
-    <w:p>
-      <w:pPr>
-        <w:autoSpaceDE w:val="0"/>
-        <w:autoSpaceDN w:val="0"/>
-        <w:adjustRightInd w:val="0"/>
-        <w:spacing w:after="0" w:line="240" w:lineRule="auto"/>
-        <w:ind w:firstLine="432"/>
-        <w:rPr>
-          <w:rFonts w:asciiTheme="majorBidi" w:hAnsiTheme="majorBidi" w:cstheme="majorBidi"/>
-          <w:color w:val="000000"/>
-        </w:rPr>
-      </w:pPr>
-    </w:p>
-    <w:p>
-      <w:pPr>
-        <w:autoSpaceDE w:val="0"/>
-        <w:autoSpaceDN w:val="0"/>
-        <w:adjustRightInd w:val="0"/>
-        <w:spacing w:after="0" w:line="240" w:lineRule="auto"/>
-        <w:ind w:firstLine="432"/>
-        <w:rPr>
-          <w:rFonts w:asciiTheme="majorBidi" w:hAnsiTheme="majorBidi" w:cstheme="majorBidi"/>
-          <w:color w:val="000000"/>
-        </w:rPr>
-      </w:pPr>
-      <w:r>
-        <w:rPr>
-          <w:rFonts w:asciiTheme="majorBidi" w:hAnsiTheme="majorBidi" w:cstheme="majorBidi"/>
-          <w:color w:val="000000"/>
-        </w:rPr>
-        <w:t>Instructor-XL excels at understanding nuanced language and context but requires more computational resources, while Titan leverages AWS Bedrock's infrastructure for potentially faster processing at scale, although the high number of API calls required for a dataset of this size ultimately caused Titan embedding to take significantly longer than Instructor-XL. The choice between models</w:t>
-      </w:r>
-      <w:r>
-        <w:rPr>
-          <w:rFonts w:asciiTheme="majorBidi" w:hAnsiTheme="majorBidi" w:cstheme="majorBidi"/>
-          <w:color w:val="000000"/>
-        </w:rPr>
-        <w:t xml:space="preserve"> grants the opportunity to gauge </w:t>
-      </w:r>
-      <w:r>
-        <w:rPr>
-          <w:rFonts w:asciiTheme="majorBidi" w:hAnsiTheme="majorBidi" w:cstheme="majorBidi"/>
-          <w:color w:val="000000"/>
-        </w:rPr>
-        <w:t xml:space="preserve">performance characteristics </w:t>
-      </w:r>
-      <w:r>
-        <w:rPr>
-          <w:rFonts w:asciiTheme="majorBidi" w:hAnsiTheme="majorBidi" w:cstheme="majorBidi"/>
-          <w:color w:val="000000"/>
-        </w:rPr>
-        <w:t xml:space="preserve">and retrieval strategies </w:t>
-      </w:r>
-      <w:r>
-        <w:rPr>
-          <w:rFonts w:asciiTheme="majorBidi" w:hAnsiTheme="majorBidi" w:cstheme="majorBidi"/>
-          <w:color w:val="000000"/>
-        </w:rPr>
-        <w:t>against specific needs and infrastructure constraints</w:t>
-      </w:r>
-      <w:r>
-        <w:rPr>
-          <w:rFonts w:asciiTheme="majorBidi" w:hAnsiTheme="majorBidi" w:cstheme="majorBidi"/>
-          <w:color w:val="000000"/>
-        </w:rPr>
-        <w:t xml:space="preserve"> [</w:t>
-      </w:r>
-      <w:r>
-        <w:rPr>
-          <w:rFonts w:asciiTheme="majorBidi" w:hAnsiTheme="majorBidi" w:cstheme="majorBidi"/>
-          <w:color w:val="000000"/>
-          <w:highlight w:val="yellow"/>
-        </w:rPr>
-        <w:t>multiple opportunities for citations</w:t>
-      </w:r>
-      <w:r>
-        <w:rPr>
-          <w:rFonts w:asciiTheme="majorBidi" w:hAnsiTheme="majorBidi" w:cstheme="majorBidi"/>
-          <w:color w:val="000000"/>
-        </w:rPr>
-        <w:t>]</w:t>
-      </w:r>
-      <w:r>
-        <w:rPr>
-          <w:rFonts w:asciiTheme="majorBidi" w:hAnsiTheme="majorBidi" w:cstheme="majorBidi"/>
-          <w:color w:val="000000"/>
-        </w:rPr>
-        <w:t>.</w:t>
-      </w:r>
-    </w:p>
-    <w:p>
-      <w:pPr>
-        <w:spacing w:after="0" w:line="240" w:lineRule="auto"/>
-        <w:ind w:firstLine="432"/>
-        <w:rPr>
-          <w:rFonts w:ascii="F31" w:hAnsi="F31" w:cs="F31"/>
-          <w:color w:val="000000"/>
-        </w:rPr>
-      </w:pPr>
+          <w:sz w:val="22"/>
+          <w:szCs w:val="22"/>
+        </w:rPr>
+        <w:t xml:space="preserve"> responses.</w:t>
+      </w:r>
+    </w:p>
+    <w:p>
+      <w:pPr>
+        <w:pStyle w:val="whitespace-pre-wrap"/>
+        <w:rPr>
+          <w:sz w:val="22"/>
+          <w:szCs w:val="22"/>
+        </w:rPr>
+      </w:pPr>
+      <w:r>
+        <w:rPr>
+          <w:sz w:val="22"/>
+          <w:szCs w:val="22"/>
+        </w:rPr>
+        <w:t>The retrieval component can operate in either dense or sparse vector spaces, with dense embeddings capturing more nuanced semantic relationships between words and phrases. The choice of embedding model significantly impacts system performance. For instance, Instructor-XL offers superior understanding of nuanced language but requires substantial computational resources, while AWS Bedrock's Titan model enables faster processing at scale despite potential challenges with high-volume API calls.</w:t>
+      </w:r>
+    </w:p>
+    <w:p>
+      <w:pPr>
+        <w:pStyle w:val="whitespace-pre-wrap"/>
+        <w:rPr>
+          <w:sz w:val="22"/>
+          <w:szCs w:val="22"/>
+        </w:rPr>
+      </w:pPr>
+      <w:r>
+        <w:rPr>
+          <w:sz w:val="22"/>
+          <w:szCs w:val="22"/>
+        </w:rPr>
+        <w:lastRenderedPageBreak/>
+        <w:t>The evolution of RAG systems has progressed through three distinct paradigms, as outlined by Gao et al. (2023). The initial Naive RAG paradigm, introduced by Lewis et al. (2020), established the foundational "Retrieve-Read" framework. While groundbreaking, this approach faced limitations in retrieval precision and potential hallucination issues when handling irrelevant information, as demonstrated by Borgeaud et al. (2022) in their work with large-scale document collections.</w:t>
+      </w:r>
+    </w:p>
+    <w:p>
+      <w:pPr>
+        <w:pStyle w:val="whitespace-pre-wrap"/>
+        <w:rPr>
+          <w:sz w:val="22"/>
+          <w:szCs w:val="22"/>
+        </w:rPr>
+      </w:pPr>
+      <w:r>
+        <w:rPr>
+          <w:sz w:val="22"/>
+          <w:szCs w:val="22"/>
+        </w:rPr>
+        <w:t>Advanced RAG represents a significant evolution, introducing sophisticated optimization strategies. A key innovation is Sentence Window Retrieval, which decouples embedding and synthesis processes. Yang (2023) demonstrated how this technique uses smaller text units for retrieval while maintaining broader context for generation. Another significant advancement is Hypothetical Document Embedding (</w:t>
+      </w:r>
+      <w:proofErr w:type="spellStart"/>
+      <w:r>
+        <w:rPr>
+          <w:sz w:val="22"/>
+          <w:szCs w:val="22"/>
+        </w:rPr>
+        <w:t>HyDE</w:t>
+      </w:r>
+      <w:proofErr w:type="spellEnd"/>
+      <w:r>
+        <w:rPr>
+          <w:sz w:val="22"/>
+          <w:szCs w:val="22"/>
+        </w:rPr>
+        <w:t>), developed by Gao et al. (2022), which generates hypothetical answers using LLMs to improve retrieval accuracy through answer-to-answer comparison. Pal (2023) further validated this approach's effectiveness in reducing hallucinations.</w:t>
+      </w:r>
+    </w:p>
+    <w:p>
+      <w:pPr>
+        <w:pStyle w:val="whitespace-pre-wrap"/>
+        <w:rPr>
+          <w:sz w:val="22"/>
+          <w:szCs w:val="22"/>
+        </w:rPr>
+      </w:pPr>
+      <w:r>
+        <w:rPr>
+          <w:sz w:val="22"/>
+          <w:szCs w:val="22"/>
+        </w:rPr>
+        <w:t xml:space="preserve">The reranking component of Advanced RAG has seen substantial development, as detailed by Bhavsar (2023). Various approaches including cross-encoders, multi-vector models, and LLM-based </w:t>
+      </w:r>
+      <w:proofErr w:type="spellStart"/>
+      <w:r>
+        <w:rPr>
+          <w:sz w:val="22"/>
+          <w:szCs w:val="22"/>
+        </w:rPr>
+        <w:t>rerankers</w:t>
+      </w:r>
+      <w:proofErr w:type="spellEnd"/>
+      <w:r>
+        <w:rPr>
+          <w:sz w:val="22"/>
+          <w:szCs w:val="22"/>
+        </w:rPr>
+        <w:t xml:space="preserve"> have been implemented to improve retrieved document relevance. Notably, </w:t>
+      </w:r>
+      <w:proofErr w:type="spellStart"/>
+      <w:r>
+        <w:rPr>
+          <w:sz w:val="22"/>
+          <w:szCs w:val="22"/>
+        </w:rPr>
+        <w:t>Cuconasu</w:t>
+      </w:r>
+      <w:proofErr w:type="spellEnd"/>
+      <w:r>
+        <w:rPr>
+          <w:sz w:val="22"/>
+          <w:szCs w:val="22"/>
+        </w:rPr>
+        <w:t xml:space="preserve"> et al. (2024) demonstrated that random or noisy documents, when strategically positioned in the context, can sometimes improve rather than degrade LLM performance.</w:t>
+      </w:r>
+    </w:p>
+    <w:p>
+      <w:pPr>
+        <w:pStyle w:val="whitespace-pre-wrap"/>
+        <w:rPr>
+          <w:sz w:val="22"/>
+          <w:szCs w:val="22"/>
+        </w:rPr>
+      </w:pPr>
+      <w:r>
+        <w:rPr>
+          <w:sz w:val="22"/>
+          <w:szCs w:val="22"/>
+        </w:rPr>
+        <w:t>The latest evolution is the Modular RAG paradigm, offering enhanced adaptability through specialized components and flexible architectures (Gao et al., 2023). This approach introduces dedicated functional modules for different tasks, enables integration with fine-tuning techniques, and supports iterative and adaptive retrieval processes. Wang et al. (2024) demonstrated its effectiveness in specialized domains such as alpha mining.</w:t>
+      </w:r>
+    </w:p>
+    <w:p>
+      <w:pPr>
+        <w:pStyle w:val="whitespace-pre-wrap"/>
+        <w:rPr>
+          <w:sz w:val="22"/>
+          <w:szCs w:val="22"/>
+        </w:rPr>
+      </w:pPr>
+      <w:r>
+        <w:rPr>
+          <w:sz w:val="22"/>
+          <w:szCs w:val="22"/>
+        </w:rPr>
+        <w:t xml:space="preserve">Recent research has also focused on evaluation frameworks. </w:t>
+      </w:r>
+      <w:proofErr w:type="spellStart"/>
+      <w:r>
+        <w:rPr>
+          <w:sz w:val="22"/>
+          <w:szCs w:val="22"/>
+        </w:rPr>
+        <w:t>Veturi</w:t>
+      </w:r>
+      <w:proofErr w:type="spellEnd"/>
+      <w:r>
+        <w:rPr>
+          <w:sz w:val="22"/>
+          <w:szCs w:val="22"/>
+        </w:rPr>
+        <w:t xml:space="preserve"> et al. (2024) proposed comprehensive metrics including retrieval precision and answer similarity, while emphasizing the importance of human evaluation. Their work highlights the ongoing challenge of balancing automated metrics with human judgment in assessing RAG system performance.</w:t>
+      </w:r>
+    </w:p>
+    <w:p>
+      <w:pPr>
+        <w:pStyle w:val="whitespace-pre-wrap"/>
+        <w:rPr>
+          <w:sz w:val="22"/>
+          <w:szCs w:val="22"/>
+        </w:rPr>
+      </w:pPr>
+      <w:r>
+        <w:rPr>
+          <w:sz w:val="22"/>
+          <w:szCs w:val="22"/>
+        </w:rPr>
+        <w:t>This evolution from basic retrieval-augmented generation to sophisticated, modular systems capable of handling complex information retrieval and generation tasks demonstrates the field's rapid advancement. The continued development of evaluation frameworks and optimization techniques suggests that RAG will remain crucial in improving LLM performance and reliability.</w:t>
+      </w:r>
     </w:p>
     <w:p>
       <w:pPr>
         <w:pStyle w:val="Heading1"/>
         <w:spacing w:after="120"/>
       </w:pPr>
-      <w:bookmarkStart w:id="3" w:name="_Toc184237694"/>
+      <w:bookmarkStart w:id="3" w:name="_Toc184288046"/>
       <w:r>
         <w:t>Methodology</w:t>
       </w:r>
@@ -2818,29 +2900,111 @@
           <w:rFonts w:asciiTheme="majorBidi" w:hAnsiTheme="majorBidi" w:cstheme="majorBidi"/>
           <w:color w:val="000000"/>
         </w:rPr>
-        <w:t>AFC, founded in 1976 when Congress passed the American Folklife Preservation Act, has fulfilled its charge to preserve and present folklife in all its diversity, and documents and shares the many expressions of human experience to inspire, revitalize, and perpetuate living cultural traditions. It houses the Archive of Folk Culture, which was originally founded as the Archive of American Folk Song in 1928. The holdings comprise documentation of traditional culture from around the world and feature multiformat materials in both analog and digital formats. Its digital collections generally contain photographs, audio recordings of oral history interviews or folksong, correspondence, and manuscript materials such as field notes or logs for recordings or photos, as well as archival collections</w:t>
-      </w:r>
-      <w:r>
-        <w:rPr>
-          <w:rFonts w:asciiTheme="majorBidi" w:hAnsiTheme="majorBidi" w:cstheme="majorBidi"/>
-          <w:color w:val="000000"/>
-        </w:rPr>
-        <w:t xml:space="preserve"> [</w:t>
-      </w:r>
-      <w:r>
-        <w:rPr>
-          <w:rFonts w:asciiTheme="majorBidi" w:hAnsiTheme="majorBidi" w:cstheme="majorBidi"/>
-          <w:color w:val="000000"/>
-          <w:highlight w:val="yellow"/>
-        </w:rPr>
-        <w:t>1-delete</w:t>
-      </w:r>
-      <w:r>
-        <w:rPr>
-          <w:rFonts w:asciiTheme="majorBidi" w:hAnsiTheme="majorBidi" w:cstheme="majorBidi"/>
-          <w:color w:val="000000"/>
-        </w:rPr>
-        <w:t>]</w:t>
+        <w:t>AFC, founded in 1976 when Congress passed the American Folklife Preservation Act, has fulfilled its charge to preserve and present folklife in all its diversity, and documents and shares the many expressions of human experience to inspire, revitalize, and perpetuate living cultural traditions. It houses the Archive of Folk Culture, which was originally founded as the Archive of American Folk Song in 1928. The holdings comprise documentation of traditional culture from around the world and feature multiformat materials in both analog and digital formats. Its digital collections generally contain photographs, audio recordings of oral history interviews or folksong, correspondence, and manuscript materials such as field notes or logs for recordings or photos, as well as archival collections.</w:t>
+      </w:r>
+    </w:p>
+    <w:p>
+      <w:pPr>
+        <w:autoSpaceDE w:val="0"/>
+        <w:autoSpaceDN w:val="0"/>
+        <w:adjustRightInd w:val="0"/>
+        <w:spacing w:after="0" w:line="240" w:lineRule="auto"/>
+        <w:ind w:firstLine="432"/>
+        <w:rPr>
+          <w:rFonts w:asciiTheme="majorBidi" w:hAnsiTheme="majorBidi" w:cstheme="majorBidi"/>
+          <w:color w:val="000000"/>
+        </w:rPr>
+      </w:pPr>
+    </w:p>
+    <w:p>
+      <w:pPr>
+        <w:autoSpaceDE w:val="0"/>
+        <w:autoSpaceDN w:val="0"/>
+        <w:adjustRightInd w:val="0"/>
+        <w:spacing w:after="0" w:line="240" w:lineRule="auto"/>
+        <w:ind w:firstLine="432"/>
+        <w:rPr>
+          <w:rFonts w:asciiTheme="majorBidi" w:hAnsiTheme="majorBidi" w:cstheme="majorBidi"/>
+          <w:color w:val="000000"/>
+        </w:rPr>
+      </w:pPr>
+      <w:r>
+        <w:rPr>
+          <w:rFonts w:asciiTheme="majorBidi" w:hAnsiTheme="majorBidi" w:cstheme="majorBidi"/>
+          <w:color w:val="000000"/>
+        </w:rPr>
+        <w:t xml:space="preserve">The catalog is typically the first place a public record of a library resource is created. It contains high level bibliographic information about an item, and allows that information, whether it pertains to a book, archival collection, or other format, to be located. The record is created by a cataloger using the </w:t>
+      </w:r>
+      <w:proofErr w:type="gramStart"/>
+      <w:r>
+        <w:rPr>
+          <w:rFonts w:asciiTheme="majorBidi" w:hAnsiTheme="majorBidi" w:cstheme="majorBidi"/>
+          <w:color w:val="000000"/>
+        </w:rPr>
+        <w:t xml:space="preserve">Machine </w:t>
+      </w:r>
+      <w:r>
+        <w:rPr>
+          <w:rFonts w:asciiTheme="majorBidi" w:hAnsiTheme="majorBidi" w:cstheme="majorBidi"/>
+          <w:color w:val="000000"/>
+        </w:rPr>
+        <w:lastRenderedPageBreak/>
+        <w:t>Readable</w:t>
+      </w:r>
+      <w:proofErr w:type="gramEnd"/>
+      <w:r>
+        <w:rPr>
+          <w:rFonts w:asciiTheme="majorBidi" w:hAnsiTheme="majorBidi" w:cstheme="majorBidi"/>
+          <w:color w:val="000000"/>
+        </w:rPr>
+        <w:t xml:space="preserve"> Cataloging (MARC) format and is available as MARC XML. A bibliographic item is typically represented by a single catalog record</w:t>
+      </w:r>
+      <w:r>
+        <w:rPr>
+          <w:rFonts w:asciiTheme="majorBidi" w:hAnsiTheme="majorBidi" w:cstheme="majorBidi"/>
+          <w:color w:val="000000"/>
+        </w:rPr>
+        <w:t xml:space="preserve">. </w:t>
+      </w:r>
+    </w:p>
+    <w:p>
+      <w:pPr>
+        <w:autoSpaceDE w:val="0"/>
+        <w:autoSpaceDN w:val="0"/>
+        <w:adjustRightInd w:val="0"/>
+        <w:spacing w:after="0" w:line="240" w:lineRule="auto"/>
+        <w:ind w:firstLine="432"/>
+        <w:rPr>
+          <w:rFonts w:asciiTheme="majorBidi" w:hAnsiTheme="majorBidi" w:cstheme="majorBidi"/>
+          <w:color w:val="000000"/>
+        </w:rPr>
+      </w:pPr>
+    </w:p>
+    <w:p>
+      <w:pPr>
+        <w:autoSpaceDE w:val="0"/>
+        <w:autoSpaceDN w:val="0"/>
+        <w:adjustRightInd w:val="0"/>
+        <w:spacing w:after="0" w:line="240" w:lineRule="auto"/>
+        <w:ind w:firstLine="432"/>
+        <w:rPr>
+          <w:rFonts w:asciiTheme="majorBidi" w:hAnsiTheme="majorBidi" w:cstheme="majorBidi"/>
+          <w:color w:val="000000"/>
+        </w:rPr>
+      </w:pPr>
+      <w:r>
+        <w:rPr>
+          <w:rFonts w:asciiTheme="majorBidi" w:hAnsiTheme="majorBidi" w:cstheme="majorBidi"/>
+          <w:color w:val="000000"/>
+        </w:rPr>
+        <w:t xml:space="preserve">Archival finding aids describe, in a broad sense, what a collection contains - if physical, its container list will document each box, folder, and sometimes item; if born-digital, its container list will document whatever arrangement has been imposed on the digital materials; if both, then a combination of each approach is used. Finding aids also provide contextual information about the record creators, related materials, provenance, and how the collection has been arranged, why, and by whom. They also utilize controlled vocabularies such as subject headings to provide researchers with a general impression of the topics covered in the collection. They take the form of structured XML known as Encoded Archival Description (EAD). An archival collection will typically be represented by a single EAD, written by an archivist once a collection has been processed and is available for </w:t>
+      </w:r>
+      <w:r>
+        <w:rPr>
+          <w:rFonts w:asciiTheme="majorBidi" w:hAnsiTheme="majorBidi" w:cstheme="majorBidi"/>
+          <w:color w:val="000000"/>
+        </w:rPr>
+        <w:t>research</w:t>
       </w:r>
       <w:r>
         <w:rPr>
@@ -2856,254 +3020,24 @@
         <w:autoSpaceDN w:val="0"/>
         <w:adjustRightInd w:val="0"/>
         <w:spacing w:after="0" w:line="240" w:lineRule="auto"/>
+        <w:rPr>
+          <w:rFonts w:asciiTheme="majorBidi" w:hAnsiTheme="majorBidi" w:cstheme="majorBidi"/>
+          <w:color w:val="000000"/>
+        </w:rPr>
+      </w:pPr>
+    </w:p>
+    <w:p>
+      <w:pPr>
+        <w:autoSpaceDE w:val="0"/>
+        <w:autoSpaceDN w:val="0"/>
+        <w:adjustRightInd w:val="0"/>
+        <w:spacing w:after="0" w:line="240" w:lineRule="auto"/>
         <w:ind w:firstLine="432"/>
         <w:rPr>
           <w:rFonts w:asciiTheme="majorBidi" w:hAnsiTheme="majorBidi" w:cstheme="majorBidi"/>
           <w:color w:val="000000"/>
         </w:rPr>
       </w:pPr>
-    </w:p>
-    <w:p>
-      <w:pPr>
-        <w:autoSpaceDE w:val="0"/>
-        <w:autoSpaceDN w:val="0"/>
-        <w:adjustRightInd w:val="0"/>
-        <w:spacing w:after="0" w:line="240" w:lineRule="auto"/>
-        <w:ind w:firstLine="432"/>
-        <w:rPr>
-          <w:rFonts w:asciiTheme="majorBidi" w:hAnsiTheme="majorBidi" w:cstheme="majorBidi"/>
-          <w:color w:val="000000"/>
-        </w:rPr>
-      </w:pPr>
-      <w:r>
-        <w:rPr>
-          <w:rFonts w:asciiTheme="majorBidi" w:hAnsiTheme="majorBidi" w:cstheme="majorBidi"/>
-          <w:color w:val="000000"/>
-        </w:rPr>
-        <w:t xml:space="preserve">The catalog is typically the first place a public record of a library resource is created. It contains high level bibliographic information about an item, and allows that information, whether it pertains to a book, archival collection, or other format, to be located. The record is created by a cataloger using the </w:t>
-      </w:r>
-      <w:proofErr w:type="gramStart"/>
-      <w:r>
-        <w:rPr>
-          <w:rFonts w:asciiTheme="majorBidi" w:hAnsiTheme="majorBidi" w:cstheme="majorBidi"/>
-          <w:color w:val="000000"/>
-        </w:rPr>
-        <w:t>Machine Readable</w:t>
-      </w:r>
-      <w:proofErr w:type="gramEnd"/>
-      <w:r>
-        <w:rPr>
-          <w:rFonts w:asciiTheme="majorBidi" w:hAnsiTheme="majorBidi" w:cstheme="majorBidi"/>
-          <w:color w:val="000000"/>
-        </w:rPr>
-        <w:t xml:space="preserve"> Cataloging (MARC) format and is available as MARC XML</w:t>
-      </w:r>
-      <w:r>
-        <w:rPr>
-          <w:rFonts w:asciiTheme="majorBidi" w:hAnsiTheme="majorBidi" w:cstheme="majorBidi"/>
-          <w:color w:val="000000"/>
-        </w:rPr>
-        <w:t xml:space="preserve"> [</w:t>
-      </w:r>
-      <w:r>
-        <w:rPr>
-          <w:rFonts w:asciiTheme="majorBidi" w:hAnsiTheme="majorBidi" w:cstheme="majorBidi"/>
-          <w:color w:val="000000"/>
-          <w:highlight w:val="yellow"/>
-        </w:rPr>
-        <w:t>2-delete</w:t>
-      </w:r>
-      <w:r>
-        <w:rPr>
-          <w:rFonts w:asciiTheme="majorBidi" w:hAnsiTheme="majorBidi" w:cstheme="majorBidi"/>
-          <w:color w:val="000000"/>
-        </w:rPr>
-        <w:t>]</w:t>
-      </w:r>
-      <w:r>
-        <w:rPr>
-          <w:rFonts w:asciiTheme="majorBidi" w:hAnsiTheme="majorBidi" w:cstheme="majorBidi"/>
-          <w:color w:val="000000"/>
-        </w:rPr>
-        <w:t>. A bibliographic item is typically represented by a single catalog record</w:t>
-      </w:r>
-      <w:r>
-        <w:rPr>
-          <w:rFonts w:asciiTheme="majorBidi" w:hAnsiTheme="majorBidi" w:cstheme="majorBidi"/>
-          <w:color w:val="000000"/>
-        </w:rPr>
-        <w:t xml:space="preserve"> [</w:t>
-      </w:r>
-      <w:r>
-        <w:rPr>
-          <w:rFonts w:asciiTheme="majorBidi" w:hAnsiTheme="majorBidi" w:cstheme="majorBidi"/>
-          <w:color w:val="000000"/>
-          <w:highlight w:val="yellow"/>
-        </w:rPr>
-        <w:t>3-delete</w:t>
-      </w:r>
-      <w:r>
-        <w:rPr>
-          <w:rFonts w:asciiTheme="majorBidi" w:hAnsiTheme="majorBidi" w:cstheme="majorBidi"/>
-          <w:color w:val="000000"/>
-        </w:rPr>
-        <w:t xml:space="preserve">]. </w:t>
-      </w:r>
-    </w:p>
-    <w:p>
-      <w:pPr>
-        <w:autoSpaceDE w:val="0"/>
-        <w:autoSpaceDN w:val="0"/>
-        <w:adjustRightInd w:val="0"/>
-        <w:spacing w:after="0" w:line="240" w:lineRule="auto"/>
-        <w:ind w:firstLine="432"/>
-        <w:rPr>
-          <w:rFonts w:asciiTheme="majorBidi" w:hAnsiTheme="majorBidi" w:cstheme="majorBidi"/>
-          <w:color w:val="000000"/>
-        </w:rPr>
-      </w:pPr>
-    </w:p>
-    <w:p>
-      <w:pPr>
-        <w:autoSpaceDE w:val="0"/>
-        <w:autoSpaceDN w:val="0"/>
-        <w:adjustRightInd w:val="0"/>
-        <w:spacing w:after="0" w:line="240" w:lineRule="auto"/>
-        <w:ind w:firstLine="432"/>
-        <w:rPr>
-          <w:rFonts w:asciiTheme="majorBidi" w:hAnsiTheme="majorBidi" w:cstheme="majorBidi"/>
-          <w:color w:val="000000"/>
-        </w:rPr>
-      </w:pPr>
-      <w:r>
-        <w:rPr>
-          <w:rFonts w:asciiTheme="majorBidi" w:hAnsiTheme="majorBidi" w:cstheme="majorBidi"/>
-          <w:color w:val="000000"/>
-        </w:rPr>
-        <w:t xml:space="preserve">Archival finding aids describe, in a broad sense, what a collection contains - if physical, its container list will document each box, folder, and sometimes item; if born-digital, its container list will document whatever arrangement has been imposed on the digital materials; if both, then a combination of each approach is used. Finding aids also provide contextual information about the record creators, related materials, provenance, and how the collection has been arranged, why, and by whom. They also utilize controlled vocabularies such as subject headings to provide researchers with a general impression of the topics covered in the collection. They take the form of structured XML known as Encoded Archival Description (EAD), and LoC's </w:t>
-      </w:r>
-      <w:r>
-        <w:rPr>
-          <w:rFonts w:asciiTheme="majorBidi" w:hAnsiTheme="majorBidi" w:cstheme="majorBidi"/>
-          <w:color w:val="000000"/>
-        </w:rPr>
-        <w:t>[</w:t>
-      </w:r>
-      <w:r>
-        <w:rPr>
-          <w:rFonts w:asciiTheme="majorBidi" w:hAnsiTheme="majorBidi" w:cstheme="majorBidi"/>
-          <w:color w:val="000000"/>
-          <w:highlight w:val="yellow"/>
-        </w:rPr>
-        <w:t>4</w:t>
-      </w:r>
-      <w:r>
-        <w:rPr>
-          <w:rFonts w:asciiTheme="majorBidi" w:hAnsiTheme="majorBidi" w:cstheme="majorBidi"/>
-          <w:color w:val="000000"/>
-          <w:highlight w:val="yellow"/>
-        </w:rPr>
-        <w:t>-</w:t>
-      </w:r>
-      <w:r>
-        <w:rPr>
-          <w:rFonts w:asciiTheme="majorBidi" w:hAnsiTheme="majorBidi" w:cstheme="majorBidi"/>
-          <w:color w:val="000000"/>
-          <w:highlight w:val="yellow"/>
-        </w:rPr>
-        <w:t>delete</w:t>
-      </w:r>
-      <w:r>
-        <w:rPr>
-          <w:rFonts w:asciiTheme="majorBidi" w:hAnsiTheme="majorBidi" w:cstheme="majorBidi"/>
-          <w:color w:val="000000"/>
-        </w:rPr>
-        <w:t>]</w:t>
-      </w:r>
-      <w:r>
-        <w:rPr>
-          <w:rFonts w:asciiTheme="majorBidi" w:hAnsiTheme="majorBidi" w:cstheme="majorBidi"/>
-          <w:color w:val="000000"/>
-        </w:rPr>
-        <w:t xml:space="preserve">. An archival collection will typically be represented by a single EAD, written by an archivist once a collection has been processed and is available for </w:t>
-      </w:r>
-      <w:r>
-        <w:rPr>
-          <w:rFonts w:asciiTheme="majorBidi" w:hAnsiTheme="majorBidi" w:cstheme="majorBidi"/>
-          <w:color w:val="000000"/>
-        </w:rPr>
-        <w:t xml:space="preserve">research </w:t>
-      </w:r>
-      <w:r>
-        <w:rPr>
-          <w:rFonts w:asciiTheme="majorBidi" w:hAnsiTheme="majorBidi" w:cstheme="majorBidi"/>
-          <w:color w:val="000000"/>
-        </w:rPr>
-        <w:t>[</w:t>
-      </w:r>
-      <w:r>
-        <w:rPr>
-          <w:rFonts w:asciiTheme="majorBidi" w:hAnsiTheme="majorBidi" w:cstheme="majorBidi"/>
-          <w:color w:val="000000"/>
-          <w:highlight w:val="yellow"/>
-        </w:rPr>
-        <w:t>3</w:t>
-      </w:r>
-      <w:r>
-        <w:rPr>
-          <w:rFonts w:asciiTheme="majorBidi" w:hAnsiTheme="majorBidi" w:cstheme="majorBidi"/>
-          <w:color w:val="000000"/>
-          <w:highlight w:val="yellow"/>
-        </w:rPr>
-        <w:t>-</w:t>
-      </w:r>
-      <w:r>
-        <w:rPr>
-          <w:rFonts w:asciiTheme="majorBidi" w:hAnsiTheme="majorBidi" w:cstheme="majorBidi"/>
-          <w:color w:val="000000"/>
-          <w:highlight w:val="yellow"/>
-        </w:rPr>
-        <w:t>delete</w:t>
-      </w:r>
-      <w:r>
-        <w:rPr>
-          <w:rFonts w:asciiTheme="majorBidi" w:hAnsiTheme="majorBidi" w:cstheme="majorBidi"/>
-          <w:color w:val="000000"/>
-        </w:rPr>
-        <w:t>]</w:t>
-      </w:r>
-      <w:r>
-        <w:rPr>
-          <w:rFonts w:asciiTheme="majorBidi" w:hAnsiTheme="majorBidi" w:cstheme="majorBidi"/>
-          <w:color w:val="000000"/>
-        </w:rPr>
-        <w:t>.</w:t>
-      </w:r>
-    </w:p>
-    <w:p>
-      <w:pPr>
-        <w:autoSpaceDE w:val="0"/>
-        <w:autoSpaceDN w:val="0"/>
-        <w:adjustRightInd w:val="0"/>
-        <w:spacing w:after="0" w:line="240" w:lineRule="auto"/>
-        <w:rPr>
-          <w:rFonts w:asciiTheme="majorBidi" w:hAnsiTheme="majorBidi" w:cstheme="majorBidi"/>
-          <w:color w:val="000000"/>
-        </w:rPr>
-      </w:pPr>
-    </w:p>
-    <w:p>
-      <w:pPr>
-        <w:autoSpaceDE w:val="0"/>
-        <w:autoSpaceDN w:val="0"/>
-        <w:adjustRightInd w:val="0"/>
-        <w:spacing w:after="0" w:line="240" w:lineRule="auto"/>
-        <w:ind w:firstLine="432"/>
-        <w:rPr>
-          <w:rFonts w:asciiTheme="majorBidi" w:hAnsiTheme="majorBidi" w:cstheme="majorBidi"/>
-          <w:color w:val="000000"/>
-        </w:rPr>
-      </w:pPr>
       <w:r>
         <w:rPr>
           <w:rFonts w:asciiTheme="majorBidi" w:hAnsiTheme="majorBidi" w:cstheme="majorBidi"/>
@@ -3123,7 +3057,21 @@
           <w:rFonts w:asciiTheme="majorBidi" w:hAnsiTheme="majorBidi" w:cstheme="majorBidi"/>
           <w:color w:val="000000"/>
         </w:rPr>
-        <w:t xml:space="preserve">are arranged into collections that often, but not always, correspond to archival collections on </w:t>
+        <w:t>are arranged into collections that often, but not always, correspond to archival collections on</w:t>
+      </w:r>
+      <w:r>
+        <w:rPr>
+          <w:rFonts w:asciiTheme="majorBidi" w:hAnsiTheme="majorBidi" w:cstheme="majorBidi"/>
+          <w:color w:val="000000"/>
+        </w:rPr>
+        <w:t xml:space="preserve"> the</w:t>
+      </w:r>
+      <w:r>
+        <w:rPr>
+          <w:rFonts w:asciiTheme="majorBidi" w:hAnsiTheme="majorBidi" w:cstheme="majorBidi"/>
+          <w:color w:val="000000"/>
+        </w:rPr>
+        <w:t xml:space="preserve"> </w:t>
       </w:r>
       <w:proofErr w:type="spellStart"/>
       <w:r>
@@ -3148,28 +3096,6 @@
           <w:rFonts w:asciiTheme="majorBidi" w:hAnsiTheme="majorBidi" w:cstheme="majorBidi"/>
           <w:color w:val="000000"/>
         </w:rPr>
-        <w:t>[</w:t>
-      </w:r>
-      <w:r>
-        <w:rPr>
-          <w:rFonts w:asciiTheme="majorBidi" w:hAnsiTheme="majorBidi" w:cstheme="majorBidi"/>
-          <w:color w:val="000000"/>
-          <w:highlight w:val="yellow"/>
-        </w:rPr>
-        <w:t>5-delete</w:t>
-      </w:r>
-      <w:r>
-        <w:rPr>
-          <w:rFonts w:asciiTheme="majorBidi" w:hAnsiTheme="majorBidi" w:cstheme="majorBidi"/>
-          <w:color w:val="000000"/>
-        </w:rPr>
-        <w:t xml:space="preserve">] </w:t>
-      </w:r>
-      <w:r>
-        <w:rPr>
-          <w:rFonts w:asciiTheme="majorBidi" w:hAnsiTheme="majorBidi" w:cstheme="majorBidi"/>
-          <w:color w:val="000000"/>
-        </w:rPr>
         <w:t>or</w:t>
       </w:r>
       <w:r>
@@ -3193,22 +3119,7 @@
           <w:rFonts w:asciiTheme="majorBidi" w:hAnsiTheme="majorBidi" w:cstheme="majorBidi"/>
           <w:color w:val="000000"/>
         </w:rPr>
-        <w:t xml:space="preserve"> [</w:t>
-      </w:r>
-      <w:r>
-        <w:rPr>
-          <w:rFonts w:asciiTheme="majorBidi" w:hAnsiTheme="majorBidi" w:cstheme="majorBidi"/>
-          <w:color w:val="000000"/>
-          <w:highlight w:val="yellow"/>
-        </w:rPr>
-        <w:t>6-delete</w:t>
-      </w:r>
-      <w:r>
-        <w:rPr>
-          <w:rFonts w:asciiTheme="majorBidi" w:hAnsiTheme="majorBidi" w:cstheme="majorBidi"/>
-          <w:color w:val="000000"/>
-        </w:rPr>
-        <w:t>] subdomains</w:t>
+        <w:t xml:space="preserve"> subdomains</w:t>
       </w:r>
       <w:r>
         <w:rPr>
@@ -3230,7 +3141,7 @@
         <w:pStyle w:val="Heading2"/>
         <w:spacing w:before="240" w:after="120" w:line="240" w:lineRule="auto"/>
       </w:pPr>
-      <w:bookmarkStart w:id="4" w:name="_Toc184237695"/>
+      <w:bookmarkStart w:id="4" w:name="_Toc184288047"/>
       <w:r>
         <w:t>Data Aggregation</w:t>
       </w:r>
@@ -3267,15 +3178,7 @@
           <w:rFonts w:asciiTheme="majorBidi" w:hAnsiTheme="majorBidi" w:cstheme="majorBidi"/>
           <w:color w:val="000000"/>
         </w:rPr>
-        <w:t xml:space="preserve"> API to pull AFC digital collection JSON metadata at the file </w:t>
-      </w:r>
-      <w:r>
-        <w:rPr>
-          <w:rFonts w:asciiTheme="majorBidi" w:hAnsiTheme="majorBidi" w:cstheme="majorBidi"/>
-          <w:color w:val="000000"/>
-        </w:rPr>
-        <w:lastRenderedPageBreak/>
-        <w:t>level and transform it into .csv.</w:t>
+        <w:t xml:space="preserve"> API to pull AFC digital collection JSON metadata at the file level and transform it into .csv.</w:t>
       </w:r>
       <w:r>
         <w:rPr>
@@ -3308,36 +3211,7 @@
           <w:rFonts w:asciiTheme="majorBidi" w:hAnsiTheme="majorBidi" w:cstheme="majorBidi"/>
           <w:color w:val="000000"/>
         </w:rPr>
-        <w:t xml:space="preserve"> requests to download all AFC .txt, .pdf, .mp3, and .mp4 files. We extracted all .pdf text with tesseract optical character recognition (OCR) and transcribed (and, where appropriate, translated into English) all .mp3s with OpenAI's large Whisper speech recognition model</w:t>
-      </w:r>
-      <w:r>
-        <w:rPr>
-          <w:rFonts w:asciiTheme="majorBidi" w:hAnsiTheme="majorBidi" w:cstheme="majorBidi"/>
-          <w:color w:val="000000"/>
-        </w:rPr>
-        <w:t xml:space="preserve"> [</w:t>
-      </w:r>
-      <w:r>
-        <w:rPr>
-          <w:rFonts w:asciiTheme="majorBidi" w:hAnsiTheme="majorBidi" w:cstheme="majorBidi"/>
-          <w:color w:val="000000"/>
-          <w:highlight w:val="yellow"/>
-        </w:rPr>
-        <w:t>7-delete</w:t>
-      </w:r>
-      <w:r>
-        <w:rPr>
-          <w:rFonts w:asciiTheme="majorBidi" w:hAnsiTheme="majorBidi" w:cstheme="majorBidi"/>
-          <w:color w:val="000000"/>
-        </w:rPr>
-        <w:t>]</w:t>
-      </w:r>
-      <w:r>
-        <w:rPr>
-          <w:rFonts w:asciiTheme="majorBidi" w:hAnsiTheme="majorBidi" w:cstheme="majorBidi"/>
-          <w:color w:val="000000"/>
-        </w:rPr>
-        <w:t xml:space="preserve">. We scraped 158 EAD XML files, 158 MARC XML files, and obtained metadata for 48 digital collections. Our </w:t>
+        <w:t xml:space="preserve"> requests to download all AFC .txt, .pdf, .mp3, and .mp4 files. We extracted all .pdf text with tesseract optical character recognition (OCR) and transcribed (and, where appropriate, translated into English) all .mp3s with OpenAI's large Whisper speech recognition model. We scraped 158 EAD XML files, 158 MARC XML files, and obtained metadata for 48 digital collections. Our </w:t>
       </w:r>
       <w:proofErr w:type="spellStart"/>
       <w:r>
@@ -3369,23 +3243,7 @@
           <w:rFonts w:asciiTheme="majorBidi" w:hAnsiTheme="majorBidi" w:cstheme="majorBidi"/>
           <w:color w:val="000000"/>
         </w:rPr>
-        <w:t xml:space="preserve"> as of October 2024. Note that although .mp4 files were acquired, due to the computationally intensive nature of the Whisper large model and our limited </w:t>
-      </w:r>
-      <w:proofErr w:type="gramStart"/>
-      <w:r>
-        <w:rPr>
-          <w:rFonts w:asciiTheme="majorBidi" w:hAnsiTheme="majorBidi" w:cstheme="majorBidi"/>
-          <w:color w:val="000000"/>
-        </w:rPr>
-        <w:t>timeframe</w:t>
-      </w:r>
-      <w:proofErr w:type="gramEnd"/>
-      <w:r>
-        <w:rPr>
-          <w:rFonts w:asciiTheme="majorBidi" w:hAnsiTheme="majorBidi" w:cstheme="majorBidi"/>
-          <w:color w:val="000000"/>
-        </w:rPr>
-        <w:t xml:space="preserve"> they were ultimately not included in the project data. We also opted to exclude .wav and .mov files from this project.</w:t>
+        <w:t xml:space="preserve"> as of October 2024. Note that although .mp4 files were acquired, due to the computationally intensive nature of the Whisper large model and our limited timeframe they were ultimately not included in the project data. We also opted to exclude .wav and .mov files from this project.</w:t>
       </w:r>
     </w:p>
     <w:p>
@@ -3691,6 +3549,7 @@
           <w:rFonts w:asciiTheme="majorBidi" w:hAnsiTheme="majorBidi" w:cstheme="majorBidi"/>
           <w:color w:val="000000"/>
         </w:rPr>
+        <w:lastRenderedPageBreak/>
         <w:t>The metadata processor takes a modular approach to integrating diverse archival description sources into a unified whole. It extracts and normalizes identifiers from URLs in various formats through pattern matching, generates potential matching patterns for different resource types, and implements thorough error handling and logging.</w:t>
       </w:r>
       <w:r>
@@ -3806,23 +3665,7 @@
           <w:rFonts w:asciiTheme="majorBidi" w:hAnsiTheme="majorBidi" w:cstheme="majorBidi"/>
           <w:color w:val="000000"/>
         </w:rPr>
-        <w:t xml:space="preserve">Each document's metadata is enhanced with file-specific information including its type (transcript, OCR, or text), original filename, and processing status. The unified metadata </w:t>
-      </w:r>
-      <w:proofErr w:type="gramStart"/>
-      <w:r>
-        <w:rPr>
-          <w:rFonts w:asciiTheme="majorBidi" w:hAnsiTheme="majorBidi" w:cstheme="majorBidi"/>
-          <w:color w:val="000000"/>
-        </w:rPr>
-        <w:t>schema</w:t>
-      </w:r>
-      <w:proofErr w:type="gramEnd"/>
-      <w:r>
-        <w:rPr>
-          <w:rFonts w:asciiTheme="majorBidi" w:hAnsiTheme="majorBidi" w:cstheme="majorBidi"/>
-          <w:color w:val="000000"/>
-        </w:rPr>
-        <w:t xml:space="preserve"> includes over 30 fields spanning administrative, descriptive, and technical metadata, ensuring that researchers can access collection context regardless of their entry point into the material.</w:t>
+        <w:t>Each document's metadata is enhanced with file-specific information including its type (transcript, OCR, or text), original filename, and processing status. The unified metadata schema includes over 30 fields spanning administrative, descriptive, and technical metadata, ensuring that researchers can access collection context regardless of their entry point into the material.</w:t>
       </w:r>
       <w:r>
         <w:rPr>
@@ -3876,7 +3719,6 @@
           <w:rFonts w:asciiTheme="majorBidi" w:hAnsiTheme="majorBidi" w:cstheme="majorBidi"/>
           <w:color w:val="000000"/>
         </w:rPr>
-        <w:lastRenderedPageBreak/>
         <w:t>To ensure data integrity, the processor includes validation steps that verify each metadata field's presence and format. The system implements comprehensive logging that tracks successful and failed matches, providing detailed reports on the processing outcomes. This systematic approach to metadata processing and integration creates a foundation for reliable information retrieval and generation in the RAG pipeline, while maintaining archival and bibliographic context.</w:t>
       </w:r>
     </w:p>
@@ -4350,7 +4192,7 @@
         <w:pStyle w:val="Heading2"/>
         <w:spacing w:before="240" w:after="120" w:line="240" w:lineRule="auto"/>
       </w:pPr>
-      <w:bookmarkStart w:id="5" w:name="_Toc184237696"/>
+      <w:bookmarkStart w:id="5" w:name="_Toc184288048"/>
       <w:r>
         <w:t>Vector Store</w:t>
       </w:r>
@@ -4405,7 +4247,7 @@
           <w:rFonts w:asciiTheme="majorBidi" w:hAnsiTheme="majorBidi" w:cstheme="majorBidi"/>
           <w:color w:val="000000"/>
         </w:rPr>
-        <w:t xml:space="preserve"> as the underlying database technology, chosen for their ability to handle the scale and complexity of AFC's digital collections while maintaining efficient similarity search capabilities and metadata-based filtering. The system offers multiple embedding model options: HuggingFace's Instructor-XL, </w:t>
+        <w:t xml:space="preserve"> as the underlying database technology, chosen for their ability to handle the scale and complexity of AFC's digital collections while maintaining efficient similarity search capabilities and metadata-based filtering. The system offers multiple embedding model options: </w:t>
       </w:r>
       <w:proofErr w:type="spellStart"/>
       <w:r>
@@ -4413,6 +4255,22 @@
           <w:rFonts w:asciiTheme="majorBidi" w:hAnsiTheme="majorBidi" w:cstheme="majorBidi"/>
           <w:color w:val="000000"/>
         </w:rPr>
+        <w:t>HuggingFace's</w:t>
+      </w:r>
+      <w:proofErr w:type="spellEnd"/>
+      <w:r>
+        <w:rPr>
+          <w:rFonts w:asciiTheme="majorBidi" w:hAnsiTheme="majorBidi" w:cstheme="majorBidi"/>
+          <w:color w:val="000000"/>
+        </w:rPr>
+        <w:t xml:space="preserve"> Instructor-XL, </w:t>
+      </w:r>
+      <w:proofErr w:type="spellStart"/>
+      <w:r>
+        <w:rPr>
+          <w:rFonts w:asciiTheme="majorBidi" w:hAnsiTheme="majorBidi" w:cstheme="majorBidi"/>
+          <w:color w:val="000000"/>
+        </w:rPr>
         <w:t>MiniLM</w:t>
       </w:r>
       <w:proofErr w:type="spellEnd"/>
@@ -4475,7 +4333,15 @@
           <w:rFonts w:asciiTheme="majorBidi" w:hAnsiTheme="majorBidi" w:cstheme="majorBidi"/>
           <w:color w:val="000000"/>
         </w:rPr>
-        <w:t>The vector store initialization process creates a comprehensive tensor structure that preserves both the textual content and its associated metadata. Each document is represented by a set of tensors including the raw text, embeddings, and all metadata fields established during processing (each field gets its own tensor). The system implements memory management through batch processing, with configurable batch sizes (defaulting to 100 documents) to handle the large volume of digital collection material efficiently and without overwhelming memory resources.</w:t>
+        <w:t xml:space="preserve">The vector store initialization process creates a comprehensive tensor structure that preserves both the textual content and its associated metadata. Each document is represented by a set of tensors including </w:t>
+      </w:r>
+      <w:r>
+        <w:rPr>
+          <w:rFonts w:asciiTheme="majorBidi" w:hAnsiTheme="majorBidi" w:cstheme="majorBidi"/>
+          <w:color w:val="000000"/>
+        </w:rPr>
+        <w:lastRenderedPageBreak/>
+        <w:t>the raw text, embeddings, and all metadata fields established during processing (each field gets its own tensor). The system implements memory management through batch processing, with configurable batch sizes (defaulting to 100 documents) to handle the large volume of digital collection material efficiently and without overwhelming memory resources.</w:t>
       </w:r>
     </w:p>
     <w:p>
@@ -4634,15 +4500,7 @@
           <w:rFonts w:asciiTheme="majorBidi" w:hAnsiTheme="majorBidi" w:cstheme="majorBidi"/>
           <w:color w:val="000000"/>
         </w:rPr>
-        <w:t xml:space="preserve">Error handling is implemented at multiple levels, from individual document processing to batch operations, with detailed logging that captures both successful operations and failures. The system includes memory optimization techniques, implementing garbage collection and Compute Unified Device Architecture (CUDA) memory cache clearing where appropriate to maintain stable performance during </w:t>
-      </w:r>
-      <w:r>
-        <w:rPr>
-          <w:rFonts w:asciiTheme="majorBidi" w:hAnsiTheme="majorBidi" w:cstheme="majorBidi"/>
-          <w:color w:val="000000"/>
-        </w:rPr>
-        <w:lastRenderedPageBreak/>
-        <w:t>long processing runs.</w:t>
+        <w:t>Error handling is implemented at multiple levels, from individual document processing to batch operations, with detailed logging that captures both successful operations and failures. The system includes memory optimization techniques, implementing garbage collection and Compute Unified Device Architecture (CUDA) memory cache clearing where appropriate to maintain stable performance during long processing runs.</w:t>
       </w:r>
       <w:r>
         <w:rPr>
@@ -4664,7 +4522,7 @@
         <w:pStyle w:val="Heading2"/>
         <w:spacing w:before="240" w:after="120" w:line="240" w:lineRule="auto"/>
       </w:pPr>
-      <w:bookmarkStart w:id="6" w:name="_Toc184237697"/>
+      <w:bookmarkStart w:id="6" w:name="_Toc184288049"/>
       <w:r>
         <w:t>RAG Architectures</w:t>
       </w:r>
@@ -4888,6 +4746,7 @@
         <w:rPr>
           <w:noProof/>
         </w:rPr>
+        <w:lastRenderedPageBreak/>
         <w:drawing>
           <wp:inline distT="0" distB="0" distL="0" distR="0" wp14:anchorId="5FCD3085" wp14:editId="63242327">
             <wp:extent cx="3406766" cy="2777706"/>
@@ -5013,7 +4872,6 @@
           <w:noProof/>
           <w:color w:val="000000"/>
         </w:rPr>
-        <w:lastRenderedPageBreak/>
         <w:drawing>
           <wp:inline distT="0" distB="0" distL="0" distR="0" wp14:anchorId="50B933A8" wp14:editId="0D1D925F">
             <wp:extent cx="4552950" cy="4708584"/>
@@ -5142,6 +5000,7 @@
           <w:rFonts w:asciiTheme="majorBidi" w:hAnsiTheme="majorBidi" w:cstheme="majorBidi"/>
           <w:color w:val="000000"/>
         </w:rPr>
+        <w:lastRenderedPageBreak/>
         <w:t>Two advanced RAG systems were developed to measure the degree of change retrieval accuracies between basic naïve architectures and the more advanced systems. The</w:t>
       </w:r>
       <w:r>
@@ -5270,7 +5129,6 @@
         <w:rPr>
           <w:noProof/>
         </w:rPr>
-        <w:lastRenderedPageBreak/>
         <w:drawing>
           <wp:inline distT="0" distB="0" distL="0" distR="0" wp14:anchorId="5B6E6B85" wp14:editId="54AF084C">
             <wp:extent cx="5432209" cy="2320119"/>
@@ -5876,34 +5734,7 @@
           <w:sz w:val="18"/>
           <w:szCs w:val="18"/>
         </w:rPr>
-        <w:t xml:space="preserve"> implanting </w:t>
-      </w:r>
-      <w:r>
-        <w:rPr>
-          <w:rFonts w:asciiTheme="majorBidi" w:hAnsiTheme="majorBidi" w:cstheme="majorBidi"/>
-          <w:color w:val="404040" w:themeColor="text1" w:themeTint="BF"/>
-          <w:sz w:val="18"/>
-          <w:szCs w:val="18"/>
-        </w:rPr>
-        <w:t xml:space="preserve">enhanced </w:t>
-      </w:r>
-      <w:r>
-        <w:rPr>
-          <w:rFonts w:asciiTheme="majorBidi" w:hAnsiTheme="majorBidi" w:cstheme="majorBidi"/>
-          <w:color w:val="404040" w:themeColor="text1" w:themeTint="BF"/>
-          <w:sz w:val="18"/>
-          <w:szCs w:val="18"/>
-        </w:rPr>
-        <w:t>HyDE</w:t>
-      </w:r>
-      <w:r>
-        <w:rPr>
-          <w:rFonts w:asciiTheme="majorBidi" w:hAnsiTheme="majorBidi" w:cstheme="majorBidi"/>
-          <w:color w:val="404040" w:themeColor="text1" w:themeTint="BF"/>
-          <w:sz w:val="18"/>
-          <w:szCs w:val="18"/>
-        </w:rPr>
-        <w:t xml:space="preserve"> and re-ranking.</w:t>
+        <w:t xml:space="preserve"> implanting enhanced HyDE and re-ranking.</w:t>
       </w:r>
     </w:p>
     <w:p>
@@ -6179,7 +6010,7 @@
           </mc:Choice>
           <mc:Fallback>
             <w:pict>
-              <v:rect w14:anchorId="59B6E5E7" id="Rectangle 2" o:spid="_x0000_s1027" style="position:absolute;margin-left:0;margin-top:348.1pt;width:439.1pt;height:24.75pt;z-index:-251661312;visibility:visible;mso-wrap-style:square;mso-width-percent:0;mso-height-percent:0;mso-wrap-distance-left:9pt;mso-wrap-distance-top:0;mso-wrap-distance-right:9pt;mso-wrap-distance-bottom:0;mso-position-horizontal:center;mso-position-horizontal-relative:margin;mso-position-vertical:absolute;mso-position-vertical-relative:margin;mso-width-percent:0;mso-height-percent:0;mso-width-relative:margin;mso-height-relative:margin;v-text-anchor:middle" o:gfxdata="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" fillcolor="white [3212]" strokecolor="white [3212]" strokeweight="1pt">
+              <v:rect w14:anchorId="59B6E5E7" id="Rectangle 2" o:spid="_x0000_s1027" style="position:absolute;margin-left:0;margin-top:348.1pt;width:439.1pt;height:24.75pt;z-index:-251661312;visibility:visible;mso-wrap-style:square;mso-width-percent:0;mso-height-percent:0;mso-wrap-distance-left:9pt;mso-wrap-distance-top:0;mso-wrap-distance-right:9pt;mso-wrap-distance-bottom:0;mso-position-horizontal:center;mso-position-horizontal-relative:margin;mso-position-vertical:absolute;mso-position-vertical-relative:margin;mso-width-percent:0;mso-height-percent:0;mso-width-relative:margin;mso-height-relative:margin;v-text-anchor:middle" o:gfxdata="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" fillcolor="white [3212]" strokecolor="white [3212]" strokeweight="1pt">
                 <v:textbox>
                   <w:txbxContent>
                     <w:p>
@@ -6350,7 +6181,7 @@
           </mc:Choice>
           <mc:Fallback>
             <w:pict>
-              <v:rect w14:anchorId="42E06063" id="_x0000_s1028" style="position:absolute;margin-left:0;margin-top:18.5pt;width:439.1pt;height:24.75pt;z-index:-251655168;visibility:visible;mso-wrap-style:square;mso-width-percent:0;mso-height-percent:0;mso-wrap-distance-left:9pt;mso-wrap-distance-top:0;mso-wrap-distance-right:9pt;mso-wrap-distance-bottom:0;mso-position-horizontal:center;mso-position-horizontal-relative:margin;mso-position-vertical:absolute;mso-position-vertical-relative:text;mso-width-percent:0;mso-height-percent:0;mso-width-relative:margin;mso-height-relative:margin;v-text-anchor:middle" o:gfxdata="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" fillcolor="white [3212]" strokecolor="white [3212]" strokeweight="1pt">
+              <v:rect w14:anchorId="42E06063" id="_x0000_s1028" style="position:absolute;margin-left:0;margin-top:18.5pt;width:439.1pt;height:24.75pt;z-index:-251655168;visibility:visible;mso-wrap-style:square;mso-width-percent:0;mso-height-percent:0;mso-wrap-distance-left:9pt;mso-wrap-distance-top:0;mso-wrap-distance-right:9pt;mso-wrap-distance-bottom:0;mso-position-horizontal:center;mso-position-horizontal-relative:margin;mso-position-vertical:absolute;mso-position-vertical-relative:text;mso-width-percent:0;mso-height-percent:0;mso-width-relative:margin;mso-height-relative:margin;v-text-anchor:middle" o:gfxdata="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" fillcolor="white [3212]" strokecolor="white [3212]" strokeweight="1pt">
                 <v:textbox>
                   <w:txbxContent>
                     <w:p>
@@ -6654,8 +6485,8 @@
           </mc:Choice>
           <mc:Fallback>
             <w:pict>
-              <v:group w14:anchorId="24CE1994" id="Group 6" o:spid="_x0000_s1029" style="position:absolute;margin-left:92.85pt;margin-top:452.45pt;width:285.7pt;height:80.25pt;z-index:251669504;mso-position-horizontal-relative:margin;mso-position-vertical-relative:margin" coordsize="36286,10191" o:gfxdata="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">
-                <v:rect id="_x0000_s1030" style="position:absolute;width:36286;height:10191;visibility:visible;mso-wrap-style:square;v-text-anchor:middle" o:gfxdata="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" fillcolor="white [3212]" strokecolor="white [3212]" strokeweight="1pt">
+              <v:group w14:anchorId="24CE1994" id="Group 6" o:spid="_x0000_s1029" style="position:absolute;margin-left:92.85pt;margin-top:452.45pt;width:285.7pt;height:80.25pt;z-index:251669504;mso-position-horizontal-relative:margin;mso-position-vertical-relative:margin" coordsize="36286,10191" o:gfxdata="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">
+                <v:rect id="_x0000_s1030" style="position:absolute;width:36286;height:10191;visibility:visible;mso-wrap-style:square;v-text-anchor:middle" o:gfxdata="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" fillcolor="white [3212]" strokecolor="white [3212]" strokeweight="1pt">
                   <v:textbox>
                     <w:txbxContent>
                       <w:p>
@@ -6784,7 +6615,7 @@
                     </w:txbxContent>
                   </v:textbox>
                 </v:rect>
-                <v:line id="Straight Connector 3" o:spid="_x0000_s1031" style="position:absolute;visibility:visible;mso-wrap-style:square" from="15831,5322" to="31301,5322" o:connectortype="straight" o:gfxdata="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" strokecolor="black [3213]" strokeweight=".5pt">
+                <v:line id="Straight Connector 3" o:spid="_x0000_s1031" style="position:absolute;visibility:visible;mso-wrap-style:square" from="15831,5322" to="31301,5322" o:connectortype="straight" o:gfxdata="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" strokecolor="black [3213]" strokeweight=".5pt">
                   <v:stroke joinstyle="miter"/>
                 </v:line>
                 <w10:wrap type="square" anchorx="margin" anchory="margin"/>
@@ -7061,8 +6892,8 @@
           </mc:Choice>
           <mc:Fallback>
             <w:pict>
-              <v:group w14:anchorId="650F0023" id="Group 4" o:spid="_x0000_s1032" style="position:absolute;margin-left:0;margin-top:10.35pt;width:372.75pt;height:80.25pt;z-index:251659264;mso-position-horizontal:center;mso-position-horizontal-relative:margin;mso-width-relative:margin" coordorigin=",-112" coordsize="46196,10191" o:gfxdata="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">
-                <v:rect id="_x0000_s1033" style="position:absolute;top:-112;width:46196;height:10191;visibility:visible;mso-wrap-style:square;v-text-anchor:middle" o:gfxdata="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" fillcolor="white [3212]" strokecolor="white [3212]" strokeweight="1pt">
+              <v:group w14:anchorId="650F0023" id="Group 4" o:spid="_x0000_s1032" style="position:absolute;margin-left:0;margin-top:10.35pt;width:372.75pt;height:80.25pt;z-index:251659264;mso-position-horizontal:center;mso-position-horizontal-relative:margin;mso-width-relative:margin" coordorigin=",-112" coordsize="46196,10191" o:gfxdata="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">
+                <v:rect id="_x0000_s1033" style="position:absolute;top:-112;width:46196;height:10191;visibility:visible;mso-wrap-style:square;v-text-anchor:middle" o:gfxdata="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" fillcolor="white [3212]" strokecolor="white [3212]" strokeweight="1pt">
                   <v:textbox>
                     <w:txbxContent>
                       <w:p>
@@ -7139,7 +6970,7 @@
                     </w:txbxContent>
                   </v:textbox>
                 </v:rect>
-                <v:line id="Straight Connector 3" o:spid="_x0000_s1034" style="position:absolute;visibility:visible;mso-wrap-style:square" from="14097,5143" to="44862,5143" o:connectortype="straight" o:gfxdata="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" strokecolor="black [3213]" strokeweight=".5pt">
+                <v:line id="Straight Connector 3" o:spid="_x0000_s1034" style="position:absolute;visibility:visible;mso-wrap-style:square" from="14097,5143" to="44862,5143" o:connectortype="straight" o:gfxdata="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" strokecolor="black [3213]" strokeweight=".5pt">
                   <v:stroke joinstyle="miter"/>
                 </v:line>
                 <w10:wrap anchorx="margin"/>
@@ -7333,12 +7164,9 @@
       <w:pPr>
         <w:pStyle w:val="Heading1"/>
       </w:pPr>
-      <w:bookmarkStart w:id="7" w:name="_Toc184237698"/>
-      <w:r>
-        <w:t xml:space="preserve">Results and </w:t>
-      </w:r>
-      <w:r>
-        <w:t>Conclusion</w:t>
+      <w:bookmarkStart w:id="7" w:name="_Toc184288050"/>
+      <w:r>
+        <w:t>Results and Conclusion</w:t>
       </w:r>
       <w:bookmarkEnd w:id="7"/>
     </w:p>
@@ -7346,7 +7174,7 @@
       <w:pPr>
         <w:pStyle w:val="Heading1"/>
       </w:pPr>
-      <w:bookmarkStart w:id="8" w:name="_Toc184237699"/>
+      <w:bookmarkStart w:id="8" w:name="_Toc184288051"/>
       <w:r>
         <w:t>Future Work</w:t>
       </w:r>
@@ -8395,27 +8223,14 @@
       <w:r>
         <w:t xml:space="preserve">Figure </w:t>
       </w:r>
-      <w:r>
-        <w:fldChar w:fldCharType="begin"/>
-      </w:r>
-      <w:r>
-        <w:instrText xml:space="preserve"> SEQ Figure \* ARABIC </w:instrText>
-      </w:r>
-      <w:r>
-        <w:fldChar w:fldCharType="separate"/>
-      </w:r>
-      <w:r>
-        <w:rPr>
-          <w:noProof/>
-        </w:rPr>
-        <w:t>1</w:t>
-      </w:r>
-      <w:r>
-        <w:rPr>
-          <w:noProof/>
-        </w:rPr>
-        <w:fldChar w:fldCharType="end"/>
-      </w:r>
+      <w:fldSimple w:instr=" SEQ Figure \* ARABIC ">
+        <w:r>
+          <w:rPr>
+            <w:noProof/>
+          </w:rPr>
+          <w:t>1</w:t>
+        </w:r>
+      </w:fldSimple>
       <w:r>
         <w:t xml:space="preserve">: </w:t>
       </w:r>
@@ -8643,14 +8458,14 @@
       <w:pPr>
         <w:pStyle w:val="Heading1"/>
       </w:pPr>
-      <w:bookmarkStart w:id="9" w:name="_Toc184237700"/>
+      <w:bookmarkStart w:id="9" w:name="_Toc184288052"/>
       <w:bookmarkEnd w:id="9"/>
     </w:p>
     <w:p>
       <w:pPr>
         <w:pStyle w:val="Heading1"/>
       </w:pPr>
-      <w:bookmarkStart w:id="10" w:name="_Toc184237701"/>
+      <w:bookmarkStart w:id="10" w:name="_Toc184288053"/>
       <w:r>
         <w:t>Results and Discussion</w:t>
       </w:r>
@@ -8763,27 +8578,14 @@
       <w:r>
         <w:t xml:space="preserve">Figure </w:t>
       </w:r>
-      <w:r>
-        <w:fldChar w:fldCharType="begin"/>
-      </w:r>
-      <w:r>
-        <w:instrText xml:space="preserve"> SEQ Figure \* ARABIC </w:instrText>
-      </w:r>
-      <w:r>
-        <w:fldChar w:fldCharType="separate"/>
-      </w:r>
-      <w:r>
-        <w:rPr>
-          <w:noProof/>
-        </w:rPr>
-        <w:t>2</w:t>
-      </w:r>
-      <w:r>
-        <w:rPr>
-          <w:noProof/>
-        </w:rPr>
-        <w:fldChar w:fldCharType="end"/>
-      </w:r>
+      <w:fldSimple w:instr=" SEQ Figure \* ARABIC ">
+        <w:r>
+          <w:rPr>
+            <w:noProof/>
+          </w:rPr>
+          <w:t>2</w:t>
+        </w:r>
+      </w:fldSimple>
       <w:r>
         <w:t xml:space="preserve">: </w:t>
       </w:r>
@@ -8874,7 +8676,7 @@
       <w:pPr>
         <w:pStyle w:val="Heading2"/>
       </w:pPr>
-      <w:bookmarkStart w:id="11" w:name="_Toc184237702"/>
+      <w:bookmarkStart w:id="11" w:name="_Toc184288054"/>
       <w:r>
         <w:t>Experimentation protocol</w:t>
       </w:r>
@@ -8908,21 +8710,7 @@
         <w:rPr>
           <w:rFonts w:asciiTheme="majorBidi" w:hAnsiTheme="majorBidi" w:cstheme="majorBidi"/>
         </w:rPr>
-        <w:t xml:space="preserve">that </w:t>
-      </w:r>
-      <w:proofErr w:type="gramStart"/>
-      <w:r>
-        <w:rPr>
-          <w:rFonts w:asciiTheme="majorBidi" w:hAnsiTheme="majorBidi" w:cstheme="majorBidi"/>
-        </w:rPr>
-        <w:t>support</w:t>
-      </w:r>
-      <w:proofErr w:type="gramEnd"/>
-      <w:r>
-        <w:rPr>
-          <w:rFonts w:asciiTheme="majorBidi" w:hAnsiTheme="majorBidi" w:cstheme="majorBidi"/>
-        </w:rPr>
-        <w:t xml:space="preserve"> your evaluation.</w:t>
+        <w:t>that support your evaluation.</w:t>
       </w:r>
     </w:p>
     <w:p>
@@ -8939,7 +8727,7 @@
           <w:rFonts w:asciiTheme="majorBidi" w:hAnsiTheme="majorBidi"/>
         </w:rPr>
       </w:pPr>
-      <w:bookmarkStart w:id="12" w:name="_Toc184237703"/>
+      <w:bookmarkStart w:id="12" w:name="_Toc184288055"/>
       <w:r>
         <w:t>Data tables</w:t>
       </w:r>
@@ -9105,6 +8893,7 @@
           <w:rFonts w:asciiTheme="majorBidi" w:hAnsiTheme="majorBidi" w:cstheme="majorBidi"/>
           <w:noProof/>
         </w:rPr>
+        <w:lastRenderedPageBreak/>
         <w:drawing>
           <wp:anchor distT="0" distB="0" distL="114300" distR="114300" simplePos="0" relativeHeight="251652096" behindDoc="1" locked="0" layoutInCell="1" allowOverlap="1" wp14:anchorId="2E27E459" wp14:editId="025FECFF">
             <wp:simplePos x="0" y="0"/>
@@ -9204,7 +8993,7 @@
       <w:pPr>
         <w:pStyle w:val="Heading2"/>
       </w:pPr>
-      <w:bookmarkStart w:id="13" w:name="_Toc184237704"/>
+      <w:bookmarkStart w:id="13" w:name="_Toc184288056"/>
       <w:r>
         <w:t>Graphs</w:t>
       </w:r>
@@ -9354,27 +9143,14 @@
       <w:r>
         <w:t xml:space="preserve">Figure </w:t>
       </w:r>
-      <w:r>
-        <w:fldChar w:fldCharType="begin"/>
-      </w:r>
-      <w:r>
-        <w:instrText xml:space="preserve"> SEQ Figure \* ARABIC </w:instrText>
-      </w:r>
-      <w:r>
-        <w:fldChar w:fldCharType="separate"/>
-      </w:r>
-      <w:r>
-        <w:rPr>
-          <w:noProof/>
-        </w:rPr>
-        <w:t>3</w:t>
-      </w:r>
-      <w:r>
-        <w:rPr>
-          <w:noProof/>
-        </w:rPr>
-        <w:fldChar w:fldCharType="end"/>
-      </w:r>
+      <w:fldSimple w:instr=" SEQ Figure \* ARABIC ">
+        <w:r>
+          <w:rPr>
+            <w:noProof/>
+          </w:rPr>
+          <w:t>3</w:t>
+        </w:r>
+      </w:fldSimple>
       <w:r>
         <w:t xml:space="preserve">: </w:t>
       </w:r>
@@ -9628,7 +9404,7 @@
       <w:pPr>
         <w:pStyle w:val="Heading1"/>
       </w:pPr>
-      <w:bookmarkStart w:id="14" w:name="_Toc184237705"/>
+      <w:bookmarkStart w:id="14" w:name="_Toc184288057"/>
       <w:r>
         <w:t>Discussion</w:t>
       </w:r>
@@ -9712,7 +9488,7 @@
       <w:pPr>
         <w:pStyle w:val="Heading1"/>
       </w:pPr>
-      <w:bookmarkStart w:id="15" w:name="_Toc184237706"/>
+      <w:bookmarkStart w:id="15" w:name="_Toc184288058"/>
       <w:r>
         <w:t>Conclusion</w:t>
       </w:r>
@@ -9924,21 +9700,7 @@
         <w:rPr>
           <w:rFonts w:asciiTheme="majorBidi" w:hAnsiTheme="majorBidi" w:cstheme="majorBidi"/>
         </w:rPr>
-        <w:t xml:space="preserve">You may also draw perspectives. What's missing? In what </w:t>
-      </w:r>
-      <w:proofErr w:type="gramStart"/>
-      <w:r>
-        <w:rPr>
-          <w:rFonts w:asciiTheme="majorBidi" w:hAnsiTheme="majorBidi" w:cstheme="majorBidi"/>
-        </w:rPr>
-        <w:t>directions</w:t>
-      </w:r>
-      <w:proofErr w:type="gramEnd"/>
-      <w:r>
-        <w:rPr>
-          <w:rFonts w:asciiTheme="majorBidi" w:hAnsiTheme="majorBidi" w:cstheme="majorBidi"/>
-        </w:rPr>
-        <w:t xml:space="preserve"> could your work be</w:t>
+        <w:t>You may also draw perspectives. What's missing? In what directions could your work be</w:t>
       </w:r>
     </w:p>
     <w:p>
@@ -9956,7 +9718,7 @@
     </w:p>
     <w:p/>
     <w:p/>
-    <w:bookmarkStart w:id="16" w:name="_Toc184237707" w:displacedByCustomXml="next"/>
+    <w:bookmarkStart w:id="16" w:name="_Toc184288059" w:displacedByCustomXml="next"/>
     <w:sdt>
       <w:sdtPr>
         <w:rPr>
@@ -10198,19 +9960,7 @@
                       <w:rPr>
                         <w:noProof/>
                       </w:rPr>
-                      <w:t>[</w:t>
-                    </w:r>
-                    <w:r>
-                      <w:rPr>
-                        <w:noProof/>
-                      </w:rPr>
-                      <w:t>4</w:t>
-                    </w:r>
-                    <w:r>
-                      <w:rPr>
-                        <w:noProof/>
-                      </w:rPr>
-                      <w:t xml:space="preserve">] </w:t>
+                      <w:t xml:space="preserve">[4] </w:t>
                     </w:r>
                   </w:p>
                 </w:tc>
@@ -10257,19 +10007,8 @@
                       <w:rPr>
                         <w:noProof/>
                       </w:rPr>
-                      <w:t>[</w:t>
-                    </w:r>
-                    <w:r>
-                      <w:rPr>
-                        <w:noProof/>
-                      </w:rPr>
-                      <w:t>5</w:t>
-                    </w:r>
-                    <w:r>
-                      <w:rPr>
-                        <w:noProof/>
-                      </w:rPr>
-                      <w:t xml:space="preserve">] </w:t>
+                      <w:lastRenderedPageBreak/>
+                      <w:t xml:space="preserve">[5] </w:t>
                     </w:r>
                   </w:p>
                 </w:tc>
@@ -10317,19 +10056,7 @@
                       <w:rPr>
                         <w:noProof/>
                       </w:rPr>
-                      <w:t>[</w:t>
-                    </w:r>
-                    <w:r>
-                      <w:rPr>
-                        <w:noProof/>
-                      </w:rPr>
-                      <w:t>6</w:t>
-                    </w:r>
-                    <w:r>
-                      <w:rPr>
-                        <w:noProof/>
-                      </w:rPr>
-                      <w:t xml:space="preserve">] </w:t>
+                      <w:t xml:space="preserve">[6] </w:t>
                     </w:r>
                   </w:p>
                 </w:tc>
@@ -11122,7 +10849,6 @@
                   <w:bCs/>
                   <w:noProof/>
                 </w:rPr>
-                <w:lastRenderedPageBreak/>
                 <w:fldChar w:fldCharType="end"/>
               </w:r>
             </w:p>
@@ -11177,7 +10903,7 @@
 </file>
 
 <file path=word/endnotes.xml><?xml version="1.0" encoding="utf-8"?>
-<w:endnotes xmlns:wpc="http://schemas.microsoft.com/office/word/2010/wordprocessingCanvas" xmlns:cx="http://schemas.microsoft.com/office/drawing/2014/chartex" xmlns:cx1="http://schemas.microsoft.com/office/drawing/2015/9/8/chartex" xmlns:cx2="http://schemas.microsoft.com/office/drawing/2015/10/21/chartex" xmlns:cx3="http://schemas.microsoft.com/office/drawing/2016/5/9/chartex" xmlns:cx4="http://schemas.microsoft.com/office/drawing/2016/5/10/chartex" xmlns:cx5="http://schemas.microsoft.com/office/drawing/2016/5/11/chartex" xmlns:cx6="http://schemas.microsoft.com/office/drawing/2016/5/12/chartex" xmlns:cx7="http://schemas.microsoft.com/office/drawing/2016/5/13/chartex" xmlns:cx8="http://schemas.microsoft.com/office/drawing/2016/5/14/chartex" xmlns:mc="http://schemas.openxmlformats.org/markup-compatibility/2006" xmlns:aink="http://schemas.microsoft.com/office/drawing/2016/ink" xmlns:am3d="http://schemas.microsoft.com/office/drawing/2017/model3d" xmlns:o="urn:schemas-microsoft-com:office:office" xmlns:oel="http://schemas.microsoft.com/office/2019/extlst" xmlns:r="http://schemas.openxmlformats.org/officeDocument/2006/relationships" xmlns:m="http://schemas.openxmlformats.org/officeDocument/2006/math" xmlns:v="urn:schemas-microsoft-com:vml" xmlns:wp14="http://schemas.microsoft.com/office/word/2010/wordprocessingDrawing" xmlns:wp="http://schemas.openxmlformats.org/drawingml/2006/wordprocessingDrawing" xmlns:w10="urn:schemas-microsoft-com:office:word" xmlns:w="http://schemas.openxmlformats.org/wordprocessingml/2006/main" xmlns:w14="http://schemas.microsoft.com/office/word/2010/wordml" xmlns:w15="http://schemas.microsoft.com/office/word/2012/wordml" xmlns:w16cex="http://schemas.microsoft.com/office/word/2018/wordml/cex" xmlns:w16cid="http://schemas.microsoft.com/office/word/2016/wordml/cid" xmlns:w16="http://schemas.microsoft.com/office/word/2018/wordml" xmlns:w16du="http://schemas.microsoft.com/office/word/2023/wordml/word16du" xmlns:w16sdtdh="http://schemas.microsoft.com/office/word/2020/wordml/sdtdatahash" xmlns:w16se="http://schemas.microsoft.com/office/word/2015/wordml/symex" xmlns:wpg="http://schemas.microsoft.com/office/word/2010/wordprocessingGroup" xmlns:wpi="http://schemas.microsoft.com/office/word/2010/wordprocessingInk" xmlns:wne="http://schemas.microsoft.com/office/word/2006/wordml" xmlns:wps="http://schemas.microsoft.com/office/word/2010/wordprocessingShape" mc:Ignorable="w14 w15 w16se w16cid w16 w16cex w16sdtdh w16du wp14">
+<w:endnotes xmlns:wpc="http://schemas.microsoft.com/office/word/2010/wordprocessingCanvas" xmlns:cx="http://schemas.microsoft.com/office/drawing/2014/chartex" xmlns:cx1="http://schemas.microsoft.com/office/drawing/2015/9/8/chartex" xmlns:cx2="http://schemas.microsoft.com/office/drawing/2015/10/21/chartex" xmlns:cx3="http://schemas.microsoft.com/office/drawing/2016/5/9/chartex" xmlns:cx4="http://schemas.microsoft.com/office/drawing/2016/5/10/chartex" xmlns:cx5="http://schemas.microsoft.com/office/drawing/2016/5/11/chartex" xmlns:cx6="http://schemas.microsoft.com/office/drawing/2016/5/12/chartex" xmlns:cx7="http://schemas.microsoft.com/office/drawing/2016/5/13/chartex" xmlns:cx8="http://schemas.microsoft.com/office/drawing/2016/5/14/chartex" xmlns:mc="http://schemas.openxmlformats.org/markup-compatibility/2006" xmlns:aink="http://schemas.microsoft.com/office/drawing/2016/ink" xmlns:am3d="http://schemas.microsoft.com/office/drawing/2017/model3d" xmlns:o="urn:schemas-microsoft-com:office:office" xmlns:oel="http://schemas.microsoft.com/office/2019/extlst" xmlns:r="http://schemas.openxmlformats.org/officeDocument/2006/relationships" xmlns:m="http://schemas.openxmlformats.org/officeDocument/2006/math" xmlns:v="urn:schemas-microsoft-com:vml" xmlns:wp14="http://schemas.microsoft.com/office/word/2010/wordprocessingDrawing" xmlns:wp="http://schemas.openxmlformats.org/drawingml/2006/wordprocessingDrawing" xmlns:w10="urn:schemas-microsoft-com:office:word" xmlns:w="http://schemas.openxmlformats.org/wordprocessingml/2006/main" xmlns:w14="http://schemas.microsoft.com/office/word/2010/wordml" xmlns:w15="http://schemas.microsoft.com/office/word/2012/wordml" xmlns:w16cex="http://schemas.microsoft.com/office/word/2018/wordml/cex" xmlns:w16cid="http://schemas.microsoft.com/office/word/2016/wordml/cid" xmlns:w16="http://schemas.microsoft.com/office/word/2018/wordml" xmlns:w16sdtdh="http://schemas.microsoft.com/office/word/2020/wordml/sdtdatahash" xmlns:w16se="http://schemas.microsoft.com/office/word/2015/wordml/symex" xmlns:wpg="http://schemas.microsoft.com/office/word/2010/wordprocessingGroup" xmlns:wpi="http://schemas.microsoft.com/office/word/2010/wordprocessingInk" xmlns:wne="http://schemas.microsoft.com/office/word/2006/wordml" xmlns:wps="http://schemas.microsoft.com/office/word/2010/wordprocessingShape" mc:Ignorable="w14 w15 w16se w16cid w16 w16cex w16sdtdh wp14">
   <w:endnote w:type="separator" w:id="-1">
     <w:p>
       <w:pPr>
@@ -11202,7 +10928,7 @@
 </file>
 
 <file path=word/footnotes.xml><?xml version="1.0" encoding="utf-8"?>
-<w:footnotes xmlns:wpc="http://schemas.microsoft.com/office/word/2010/wordprocessingCanvas" xmlns:cx="http://schemas.microsoft.com/office/drawing/2014/chartex" xmlns:cx1="http://schemas.microsoft.com/office/drawing/2015/9/8/chartex" xmlns:cx2="http://schemas.microsoft.com/office/drawing/2015/10/21/chartex" xmlns:cx3="http://schemas.microsoft.com/office/drawing/2016/5/9/chartex" xmlns:cx4="http://schemas.microsoft.com/office/drawing/2016/5/10/chartex" xmlns:cx5="http://schemas.microsoft.com/office/drawing/2016/5/11/chartex" xmlns:cx6="http://schemas.microsoft.com/office/drawing/2016/5/12/chartex" xmlns:cx7="http://schemas.microsoft.com/office/drawing/2016/5/13/chartex" xmlns:cx8="http://schemas.microsoft.com/office/drawing/2016/5/14/chartex" xmlns:mc="http://schemas.openxmlformats.org/markup-compatibility/2006" xmlns:aink="http://schemas.microsoft.com/office/drawing/2016/ink" xmlns:am3d="http://schemas.microsoft.com/office/drawing/2017/model3d" xmlns:o="urn:schemas-microsoft-com:office:office" xmlns:oel="http://schemas.microsoft.com/office/2019/extlst" xmlns:r="http://schemas.openxmlformats.org/officeDocument/2006/relationships" xmlns:m="http://schemas.openxmlformats.org/officeDocument/2006/math" xmlns:v="urn:schemas-microsoft-com:vml" xmlns:wp14="http://schemas.microsoft.com/office/word/2010/wordprocessingDrawing" xmlns:wp="http://schemas.openxmlformats.org/drawingml/2006/wordprocessingDrawing" xmlns:w10="urn:schemas-microsoft-com:office:word" xmlns:w="http://schemas.openxmlformats.org/wordprocessingml/2006/main" xmlns:w14="http://schemas.microsoft.com/office/word/2010/wordml" xmlns:w15="http://schemas.microsoft.com/office/word/2012/wordml" xmlns:w16cex="http://schemas.microsoft.com/office/word/2018/wordml/cex" xmlns:w16cid="http://schemas.microsoft.com/office/word/2016/wordml/cid" xmlns:w16="http://schemas.microsoft.com/office/word/2018/wordml" xmlns:w16du="http://schemas.microsoft.com/office/word/2023/wordml/word16du" xmlns:w16sdtdh="http://schemas.microsoft.com/office/word/2020/wordml/sdtdatahash" xmlns:w16se="http://schemas.microsoft.com/office/word/2015/wordml/symex" xmlns:wpg="http://schemas.microsoft.com/office/word/2010/wordprocessingGroup" xmlns:wpi="http://schemas.microsoft.com/office/word/2010/wordprocessingInk" xmlns:wne="http://schemas.microsoft.com/office/word/2006/wordml" xmlns:wps="http://schemas.microsoft.com/office/word/2010/wordprocessingShape" mc:Ignorable="w14 w15 w16se w16cid w16 w16cex w16sdtdh w16du wp14">
+<w:footnotes xmlns:wpc="http://schemas.microsoft.com/office/word/2010/wordprocessingCanvas" xmlns:cx="http://schemas.microsoft.com/office/drawing/2014/chartex" xmlns:cx1="http://schemas.microsoft.com/office/drawing/2015/9/8/chartex" xmlns:cx2="http://schemas.microsoft.com/office/drawing/2015/10/21/chartex" xmlns:cx3="http://schemas.microsoft.com/office/drawing/2016/5/9/chartex" xmlns:cx4="http://schemas.microsoft.com/office/drawing/2016/5/10/chartex" xmlns:cx5="http://schemas.microsoft.com/office/drawing/2016/5/11/chartex" xmlns:cx6="http://schemas.microsoft.com/office/drawing/2016/5/12/chartex" xmlns:cx7="http://schemas.microsoft.com/office/drawing/2016/5/13/chartex" xmlns:cx8="http://schemas.microsoft.com/office/drawing/2016/5/14/chartex" xmlns:mc="http://schemas.openxmlformats.org/markup-compatibility/2006" xmlns:aink="http://schemas.microsoft.com/office/drawing/2016/ink" xmlns:am3d="http://schemas.microsoft.com/office/drawing/2017/model3d" xmlns:o="urn:schemas-microsoft-com:office:office" xmlns:oel="http://schemas.microsoft.com/office/2019/extlst" xmlns:r="http://schemas.openxmlformats.org/officeDocument/2006/relationships" xmlns:m="http://schemas.openxmlformats.org/officeDocument/2006/math" xmlns:v="urn:schemas-microsoft-com:vml" xmlns:wp14="http://schemas.microsoft.com/office/word/2010/wordprocessingDrawing" xmlns:wp="http://schemas.openxmlformats.org/drawingml/2006/wordprocessingDrawing" xmlns:w10="urn:schemas-microsoft-com:office:word" xmlns:w="http://schemas.openxmlformats.org/wordprocessingml/2006/main" xmlns:w14="http://schemas.microsoft.com/office/word/2010/wordml" xmlns:w15="http://schemas.microsoft.com/office/word/2012/wordml" xmlns:w16cex="http://schemas.microsoft.com/office/word/2018/wordml/cex" xmlns:w16cid="http://schemas.microsoft.com/office/word/2016/wordml/cid" xmlns:w16="http://schemas.microsoft.com/office/word/2018/wordml" xmlns:w16sdtdh="http://schemas.microsoft.com/office/word/2020/wordml/sdtdatahash" xmlns:w16se="http://schemas.microsoft.com/office/word/2015/wordml/symex" xmlns:wpg="http://schemas.microsoft.com/office/word/2010/wordprocessingGroup" xmlns:wpi="http://schemas.microsoft.com/office/word/2010/wordprocessingInk" xmlns:wne="http://schemas.microsoft.com/office/word/2006/wordml" xmlns:wps="http://schemas.microsoft.com/office/word/2010/wordprocessingShape" mc:Ignorable="w14 w15 w16se w16cid w16 w16cex w16sdtdh wp14">
   <w:footnote w:type="separator" w:id="-1">
     <w:p>
       <w:pPr>
@@ -11250,7 +10976,7 @@
 </file>
 
 <file path=word/numbering.xml><?xml version="1.0" encoding="utf-8"?>
-<w:numbering xmlns:wpc="http://schemas.microsoft.com/office/word/2010/wordprocessingCanvas" xmlns:cx="http://schemas.microsoft.com/office/drawing/2014/chartex" xmlns:cx1="http://schemas.microsoft.com/office/drawing/2015/9/8/chartex" xmlns:cx2="http://schemas.microsoft.com/office/drawing/2015/10/21/chartex" xmlns:cx3="http://schemas.microsoft.com/office/drawing/2016/5/9/chartex" xmlns:cx4="http://schemas.microsoft.com/office/drawing/2016/5/10/chartex" xmlns:cx5="http://schemas.microsoft.com/office/drawing/2016/5/11/chartex" xmlns:cx6="http://schemas.microsoft.com/office/drawing/2016/5/12/chartex" xmlns:cx7="http://schemas.microsoft.com/office/drawing/2016/5/13/chartex" xmlns:cx8="http://schemas.microsoft.com/office/drawing/2016/5/14/chartex" xmlns:mc="http://schemas.openxmlformats.org/markup-compatibility/2006" xmlns:aink="http://schemas.microsoft.com/office/drawing/2016/ink" xmlns:am3d="http://schemas.microsoft.com/office/drawing/2017/model3d" xmlns:o="urn:schemas-microsoft-com:office:office" xmlns:oel="http://schemas.microsoft.com/office/2019/extlst" xmlns:r="http://schemas.openxmlformats.org/officeDocument/2006/relationships" xmlns:m="http://schemas.openxmlformats.org/officeDocument/2006/math" xmlns:v="urn:schemas-microsoft-com:vml" xmlns:wp14="http://schemas.microsoft.com/office/word/2010/wordprocessingDrawing" xmlns:wp="http://schemas.openxmlformats.org/drawingml/2006/wordprocessingDrawing" xmlns:w10="urn:schemas-microsoft-com:office:word" xmlns:w="http://schemas.openxmlformats.org/wordprocessingml/2006/main" xmlns:w14="http://schemas.microsoft.com/office/word/2010/wordml" xmlns:w15="http://schemas.microsoft.com/office/word/2012/wordml" xmlns:w16cex="http://schemas.microsoft.com/office/word/2018/wordml/cex" xmlns:w16cid="http://schemas.microsoft.com/office/word/2016/wordml/cid" xmlns:w16="http://schemas.microsoft.com/office/word/2018/wordml" xmlns:w16du="http://schemas.microsoft.com/office/word/2023/wordml/word16du" xmlns:w16sdtdh="http://schemas.microsoft.com/office/word/2020/wordml/sdtdatahash" xmlns:w16se="http://schemas.microsoft.com/office/word/2015/wordml/symex" xmlns:wpg="http://schemas.microsoft.com/office/word/2010/wordprocessingGroup" xmlns:wpi="http://schemas.microsoft.com/office/word/2010/wordprocessingInk" xmlns:wne="http://schemas.microsoft.com/office/word/2006/wordml" xmlns:wps="http://schemas.microsoft.com/office/word/2010/wordprocessingShape" mc:Ignorable="w14 w15 w16se w16cid w16 w16cex w16sdtdh w16du wp14">
+<w:numbering xmlns:wpc="http://schemas.microsoft.com/office/word/2010/wordprocessingCanvas" xmlns:cx="http://schemas.microsoft.com/office/drawing/2014/chartex" xmlns:cx1="http://schemas.microsoft.com/office/drawing/2015/9/8/chartex" xmlns:cx2="http://schemas.microsoft.com/office/drawing/2015/10/21/chartex" xmlns:cx3="http://schemas.microsoft.com/office/drawing/2016/5/9/chartex" xmlns:cx4="http://schemas.microsoft.com/office/drawing/2016/5/10/chartex" xmlns:cx5="http://schemas.microsoft.com/office/drawing/2016/5/11/chartex" xmlns:cx6="http://schemas.microsoft.com/office/drawing/2016/5/12/chartex" xmlns:cx7="http://schemas.microsoft.com/office/drawing/2016/5/13/chartex" xmlns:cx8="http://schemas.microsoft.com/office/drawing/2016/5/14/chartex" xmlns:mc="http://schemas.openxmlformats.org/markup-compatibility/2006" xmlns:aink="http://schemas.microsoft.com/office/drawing/2016/ink" xmlns:am3d="http://schemas.microsoft.com/office/drawing/2017/model3d" xmlns:o="urn:schemas-microsoft-com:office:office" xmlns:oel="http://schemas.microsoft.com/office/2019/extlst" xmlns:r="http://schemas.openxmlformats.org/officeDocument/2006/relationships" xmlns:m="http://schemas.openxmlformats.org/officeDocument/2006/math" xmlns:v="urn:schemas-microsoft-com:vml" xmlns:wp14="http://schemas.microsoft.com/office/word/2010/wordprocessingDrawing" xmlns:wp="http://schemas.openxmlformats.org/drawingml/2006/wordprocessingDrawing" xmlns:w10="urn:schemas-microsoft-com:office:word" xmlns:w="http://schemas.openxmlformats.org/wordprocessingml/2006/main" xmlns:w14="http://schemas.microsoft.com/office/word/2010/wordml" xmlns:w15="http://schemas.microsoft.com/office/word/2012/wordml" xmlns:w16cex="http://schemas.microsoft.com/office/word/2018/wordml/cex" xmlns:w16cid="http://schemas.microsoft.com/office/word/2016/wordml/cid" xmlns:w16="http://schemas.microsoft.com/office/word/2018/wordml" xmlns:w16sdtdh="http://schemas.microsoft.com/office/word/2020/wordml/sdtdatahash" xmlns:w16se="http://schemas.microsoft.com/office/word/2015/wordml/symex" xmlns:wpg="http://schemas.microsoft.com/office/word/2010/wordprocessingGroup" xmlns:wpi="http://schemas.microsoft.com/office/word/2010/wordprocessingInk" xmlns:wne="http://schemas.microsoft.com/office/word/2006/wordml" xmlns:wps="http://schemas.microsoft.com/office/word/2010/wordprocessingShape" mc:Ignorable="w14 w15 w16se w16cid w16 w16cex w16sdtdh wp14">
   <w:abstractNum w:abstractNumId="0" w15:restartNumberingAfterBreak="0">
     <w:nsid w:val="17635CD0"/>
     <w:multiLevelType w:val="multilevel"/>
@@ -12955,7 +12681,7 @@
 </file>
 
 <file path=word/styles.xml><?xml version="1.0" encoding="utf-8"?>
-<w:styles xmlns:mc="http://schemas.openxmlformats.org/markup-compatibility/2006" xmlns:r="http://schemas.openxmlformats.org/officeDocument/2006/relationships" xmlns:w="http://schemas.openxmlformats.org/wordprocessingml/2006/main" xmlns:w14="http://schemas.microsoft.com/office/word/2010/wordml" xmlns:w15="http://schemas.microsoft.com/office/word/2012/wordml" xmlns:w16cex="http://schemas.microsoft.com/office/word/2018/wordml/cex" xmlns:w16cid="http://schemas.microsoft.com/office/word/2016/wordml/cid" xmlns:w16="http://schemas.microsoft.com/office/word/2018/wordml" xmlns:w16du="http://schemas.microsoft.com/office/word/2023/wordml/word16du" xmlns:w16sdtdh="http://schemas.microsoft.com/office/word/2020/wordml/sdtdatahash" xmlns:w16se="http://schemas.microsoft.com/office/word/2015/wordml/symex" mc:Ignorable="w14 w15 w16se w16cid w16 w16cex w16sdtdh w16du">
+<w:styles xmlns:mc="http://schemas.openxmlformats.org/markup-compatibility/2006" xmlns:r="http://schemas.openxmlformats.org/officeDocument/2006/relationships" xmlns:w="http://schemas.openxmlformats.org/wordprocessingml/2006/main" xmlns:w14="http://schemas.microsoft.com/office/word/2010/wordml" xmlns:w15="http://schemas.microsoft.com/office/word/2012/wordml" xmlns:w16cex="http://schemas.microsoft.com/office/word/2018/wordml/cex" xmlns:w16cid="http://schemas.microsoft.com/office/word/2016/wordml/cid" xmlns:w16="http://schemas.microsoft.com/office/word/2018/wordml" xmlns:w16sdtdh="http://schemas.microsoft.com/office/word/2020/wordml/sdtdatahash" xmlns:w16se="http://schemas.microsoft.com/office/word/2015/wordml/symex" mc:Ignorable="w14 w15 w16se w16cid w16 w16cex w16sdtdh">
   <w:docDefaults>
     <w:rPrDefault>
       <w:rPr>
@@ -13589,6 +13315,7 @@
   <w:style w:type="character" w:default="1" w:styleId="DefaultParagraphFont">
     <w:name w:val="Default Paragraph Font"/>
     <w:uiPriority w:val="1"/>
+    <w:semiHidden/>
     <w:unhideWhenUsed/>
   </w:style>
   <w:style w:type="table" w:default="1" w:styleId="TableNormal">
@@ -13920,6 +13647,19 @@
     <w:rsid w:val="00F068AE"/>
     <w:rPr>
       <w:vertAlign w:val="superscript"/>
+    </w:rPr>
+  </w:style>
+  <w:style w:type="paragraph" w:customStyle="1" w:styleId="whitespace-pre-wrap">
+    <w:name w:val="whitespace-pre-wrap"/>
+    <w:basedOn w:val="Normal"/>
+    <w:rsid w:val="00544162"/>
+    <w:pPr>
+      <w:spacing w:before="100" w:beforeAutospacing="1" w:after="100" w:afterAutospacing="1" w:line="240" w:lineRule="auto"/>
+    </w:pPr>
+    <w:rPr>
+      <w:rFonts w:ascii="Times New Roman" w:eastAsia="Times New Roman" w:hAnsi="Times New Roman" w:cs="Times New Roman"/>
+      <w:sz w:val="24"/>
+      <w:szCs w:val="24"/>
     </w:rPr>
   </w:style>
 </w:styles>

</xml_diff>

<commit_message>
Adding initial approach section to full report
</commit_message>
<xml_diff>
--- a/full_report/Full_Report.docx
+++ b/full_report/Full_Report.docx
@@ -872,7 +872,7 @@
             </w:rPr>
             <w:fldChar w:fldCharType="separate"/>
           </w:r>
-          <w:hyperlink w:anchor="_Toc184288043" w:history="1">
+          <w:hyperlink w:anchor="_Toc184292167" w:history="1">
             <w:r>
               <w:rPr>
                 <w:rStyle w:val="Hyperlink"/>
@@ -915,7 +915,7 @@
                 <w:noProof/>
                 <w:webHidden/>
               </w:rPr>
-              <w:instrText xml:space="preserve"> PAGEREF _Toc184288043 \h </w:instrText>
+              <w:instrText xml:space="preserve"> PAGEREF _Toc184292167 \h </w:instrText>
             </w:r>
             <w:r>
               <w:rPr>
@@ -960,7 +960,7 @@
               <w:szCs w:val="24"/>
             </w:rPr>
           </w:pPr>
-          <w:hyperlink w:anchor="_Toc184288044" w:history="1">
+          <w:hyperlink w:anchor="_Toc184292168" w:history="1">
             <w:r>
               <w:rPr>
                 <w:rStyle w:val="Hyperlink"/>
@@ -1003,7 +1003,7 @@
                 <w:noProof/>
                 <w:webHidden/>
               </w:rPr>
-              <w:instrText xml:space="preserve"> PAGEREF _Toc184288044 \h </w:instrText>
+              <w:instrText xml:space="preserve"> PAGEREF _Toc184292168 \h </w:instrText>
             </w:r>
             <w:r>
               <w:rPr>
@@ -1048,7 +1048,7 @@
               <w:szCs w:val="24"/>
             </w:rPr>
           </w:pPr>
-          <w:hyperlink w:anchor="_Toc184288045" w:history="1">
+          <w:hyperlink w:anchor="_Toc184292169" w:history="1">
             <w:r>
               <w:rPr>
                 <w:rStyle w:val="Hyperlink"/>
@@ -1091,7 +1091,7 @@
                 <w:noProof/>
                 <w:webHidden/>
               </w:rPr>
-              <w:instrText xml:space="preserve"> PAGEREF _Toc184288045 \h </w:instrText>
+              <w:instrText xml:space="preserve"> PAGEREF _Toc184292169 \h </w:instrText>
             </w:r>
             <w:r>
               <w:rPr>
@@ -1136,7 +1136,7 @@
               <w:szCs w:val="24"/>
             </w:rPr>
           </w:pPr>
-          <w:hyperlink w:anchor="_Toc184288046" w:history="1">
+          <w:hyperlink w:anchor="_Toc184292170" w:history="1">
             <w:r>
               <w:rPr>
                 <w:rStyle w:val="Hyperlink"/>
@@ -1179,7 +1179,7 @@
                 <w:noProof/>
                 <w:webHidden/>
               </w:rPr>
-              <w:instrText xml:space="preserve"> PAGEREF _Toc184288046 \h </w:instrText>
+              <w:instrText xml:space="preserve"> PAGEREF _Toc184292170 \h </w:instrText>
             </w:r>
             <w:r>
               <w:rPr>
@@ -1224,7 +1224,7 @@
               <w:szCs w:val="24"/>
             </w:rPr>
           </w:pPr>
-          <w:hyperlink w:anchor="_Toc184288047" w:history="1">
+          <w:hyperlink w:anchor="_Toc184292171" w:history="1">
             <w:r>
               <w:rPr>
                 <w:rStyle w:val="Hyperlink"/>
@@ -1267,7 +1267,7 @@
                 <w:noProof/>
                 <w:webHidden/>
               </w:rPr>
-              <w:instrText xml:space="preserve"> PAGEREF _Toc184288047 \h </w:instrText>
+              <w:instrText xml:space="preserve"> PAGEREF _Toc184292171 \h </w:instrText>
             </w:r>
             <w:r>
               <w:rPr>
@@ -1312,7 +1312,7 @@
               <w:szCs w:val="24"/>
             </w:rPr>
           </w:pPr>
-          <w:hyperlink w:anchor="_Toc184288048" w:history="1">
+          <w:hyperlink w:anchor="_Toc184292172" w:history="1">
             <w:r>
               <w:rPr>
                 <w:rStyle w:val="Hyperlink"/>
@@ -1334,7 +1334,7 @@
                 <w:rStyle w:val="Hyperlink"/>
                 <w:noProof/>
               </w:rPr>
-              <w:t>Vector Store</w:t>
+              <w:t>Initial Approach</w:t>
             </w:r>
             <w:r>
               <w:rPr>
@@ -1355,7 +1355,7 @@
                 <w:noProof/>
                 <w:webHidden/>
               </w:rPr>
-              <w:instrText xml:space="preserve"> PAGEREF _Toc184288048 \h </w:instrText>
+              <w:instrText xml:space="preserve"> PAGEREF _Toc184292172 \h </w:instrText>
             </w:r>
             <w:r>
               <w:rPr>
@@ -1400,7 +1400,7 @@
               <w:szCs w:val="24"/>
             </w:rPr>
           </w:pPr>
-          <w:hyperlink w:anchor="_Toc184288049" w:history="1">
+          <w:hyperlink w:anchor="_Toc184292173" w:history="1">
             <w:r>
               <w:rPr>
                 <w:rStyle w:val="Hyperlink"/>
@@ -1422,6 +1422,94 @@
                 <w:rStyle w:val="Hyperlink"/>
                 <w:noProof/>
               </w:rPr>
+              <w:t>Vector Store</w:t>
+            </w:r>
+            <w:r>
+              <w:rPr>
+                <w:noProof/>
+                <w:webHidden/>
+              </w:rPr>
+              <w:tab/>
+            </w:r>
+            <w:r>
+              <w:rPr>
+                <w:noProof/>
+                <w:webHidden/>
+              </w:rPr>
+              <w:fldChar w:fldCharType="begin"/>
+            </w:r>
+            <w:r>
+              <w:rPr>
+                <w:noProof/>
+                <w:webHidden/>
+              </w:rPr>
+              <w:instrText xml:space="preserve"> PAGEREF _Toc184292173 \h </w:instrText>
+            </w:r>
+            <w:r>
+              <w:rPr>
+                <w:noProof/>
+                <w:webHidden/>
+              </w:rPr>
+            </w:r>
+            <w:r>
+              <w:rPr>
+                <w:noProof/>
+                <w:webHidden/>
+              </w:rPr>
+              <w:fldChar w:fldCharType="separate"/>
+            </w:r>
+            <w:r>
+              <w:rPr>
+                <w:noProof/>
+                <w:webHidden/>
+              </w:rPr>
+              <w:t>7</w:t>
+            </w:r>
+            <w:r>
+              <w:rPr>
+                <w:noProof/>
+                <w:webHidden/>
+              </w:rPr>
+              <w:fldChar w:fldCharType="end"/>
+            </w:r>
+          </w:hyperlink>
+        </w:p>
+        <w:p>
+          <w:pPr>
+            <w:pStyle w:val="TOC2"/>
+            <w:tabs>
+              <w:tab w:val="left" w:pos="960"/>
+              <w:tab w:val="right" w:leader="dot" w:pos="9350"/>
+            </w:tabs>
+            <w:rPr>
+              <w:rFonts w:eastAsiaTheme="minorEastAsia"/>
+              <w:noProof/>
+              <w:sz w:val="24"/>
+              <w:szCs w:val="24"/>
+            </w:rPr>
+          </w:pPr>
+          <w:hyperlink w:anchor="_Toc184292174" w:history="1">
+            <w:r>
+              <w:rPr>
+                <w:rStyle w:val="Hyperlink"/>
+                <w:noProof/>
+              </w:rPr>
+              <w:t>4.4</w:t>
+            </w:r>
+            <w:r>
+              <w:rPr>
+                <w:rFonts w:eastAsiaTheme="minorEastAsia"/>
+                <w:noProof/>
+                <w:sz w:val="24"/>
+                <w:szCs w:val="24"/>
+              </w:rPr>
+              <w:tab/>
+            </w:r>
+            <w:r>
+              <w:rPr>
+                <w:rStyle w:val="Hyperlink"/>
+                <w:noProof/>
+              </w:rPr>
               <w:t>RAG Architectures</w:t>
             </w:r>
             <w:r>
@@ -1443,7 +1531,7 @@
                 <w:noProof/>
                 <w:webHidden/>
               </w:rPr>
-              <w:instrText xml:space="preserve"> PAGEREF _Toc184288049 \h </w:instrText>
+              <w:instrText xml:space="preserve"> PAGEREF _Toc184292174 \h </w:instrText>
             </w:r>
             <w:r>
               <w:rPr>
@@ -1463,7 +1551,7 @@
                 <w:noProof/>
                 <w:webHidden/>
               </w:rPr>
-              <w:t>7</w:t>
+              <w:t>8</w:t>
             </w:r>
             <w:r>
               <w:rPr>
@@ -1488,7 +1576,7 @@
               <w:szCs w:val="24"/>
             </w:rPr>
           </w:pPr>
-          <w:hyperlink w:anchor="_Toc184288050" w:history="1">
+          <w:hyperlink w:anchor="_Toc184292175" w:history="1">
             <w:r>
               <w:rPr>
                 <w:rStyle w:val="Hyperlink"/>
@@ -1531,7 +1619,7 @@
                 <w:noProof/>
                 <w:webHidden/>
               </w:rPr>
-              <w:instrText xml:space="preserve"> PAGEREF _Toc184288050 \h </w:instrText>
+              <w:instrText xml:space="preserve"> PAGEREF _Toc184292175 \h </w:instrText>
             </w:r>
             <w:r>
               <w:rPr>
@@ -1551,7 +1639,7 @@
                 <w:noProof/>
                 <w:webHidden/>
               </w:rPr>
-              <w:t>11</w:t>
+              <w:t>12</w:t>
             </w:r>
             <w:r>
               <w:rPr>
@@ -1576,7 +1664,7 @@
               <w:szCs w:val="24"/>
             </w:rPr>
           </w:pPr>
-          <w:hyperlink w:anchor="_Toc184288051" w:history="1">
+          <w:hyperlink w:anchor="_Toc184292176" w:history="1">
             <w:r>
               <w:rPr>
                 <w:rStyle w:val="Hyperlink"/>
@@ -1619,7 +1707,7 @@
                 <w:noProof/>
                 <w:webHidden/>
               </w:rPr>
-              <w:instrText xml:space="preserve"> PAGEREF _Toc184288051 \h </w:instrText>
+              <w:instrText xml:space="preserve"> PAGEREF _Toc184292176 \h </w:instrText>
             </w:r>
             <w:r>
               <w:rPr>
@@ -1639,7 +1727,7 @@
                 <w:noProof/>
                 <w:webHidden/>
               </w:rPr>
-              <w:t>11</w:t>
+              <w:t>12</w:t>
             </w:r>
             <w:r>
               <w:rPr>
@@ -1663,7 +1751,7 @@
               <w:szCs w:val="24"/>
             </w:rPr>
           </w:pPr>
-          <w:hyperlink w:anchor="_Toc184288052" w:history="1">
+          <w:hyperlink w:anchor="_Toc184292177" w:history="1">
             <w:r>
               <w:rPr>
                 <w:rStyle w:val="Hyperlink"/>
@@ -1690,7 +1778,7 @@
                 <w:noProof/>
                 <w:webHidden/>
               </w:rPr>
-              <w:instrText xml:space="preserve"> PAGEREF _Toc184288052 \h </w:instrText>
+              <w:instrText xml:space="preserve"> PAGEREF _Toc184292177 \h </w:instrText>
             </w:r>
             <w:r>
               <w:rPr>
@@ -1710,7 +1798,7 @@
                 <w:noProof/>
                 <w:webHidden/>
               </w:rPr>
-              <w:t>13</w:t>
+              <w:t>14</w:t>
             </w:r>
             <w:r>
               <w:rPr>
@@ -1735,7 +1823,7 @@
               <w:szCs w:val="24"/>
             </w:rPr>
           </w:pPr>
-          <w:hyperlink w:anchor="_Toc184288053" w:history="1">
+          <w:hyperlink w:anchor="_Toc184292178" w:history="1">
             <w:r>
               <w:rPr>
                 <w:rStyle w:val="Hyperlink"/>
@@ -1778,7 +1866,7 @@
                 <w:noProof/>
                 <w:webHidden/>
               </w:rPr>
-              <w:instrText xml:space="preserve"> PAGEREF _Toc184288053 \h </w:instrText>
+              <w:instrText xml:space="preserve"> PAGEREF _Toc184292178 \h </w:instrText>
             </w:r>
             <w:r>
               <w:rPr>
@@ -1798,7 +1886,7 @@
                 <w:noProof/>
                 <w:webHidden/>
               </w:rPr>
-              <w:t>13</w:t>
+              <w:t>14</w:t>
             </w:r>
             <w:r>
               <w:rPr>
@@ -1823,7 +1911,7 @@
               <w:szCs w:val="24"/>
             </w:rPr>
           </w:pPr>
-          <w:hyperlink w:anchor="_Toc184288054" w:history="1">
+          <w:hyperlink w:anchor="_Toc184292179" w:history="1">
             <w:r>
               <w:rPr>
                 <w:rStyle w:val="Hyperlink"/>
@@ -1866,7 +1954,7 @@
                 <w:noProof/>
                 <w:webHidden/>
               </w:rPr>
-              <w:instrText xml:space="preserve"> PAGEREF _Toc184288054 \h </w:instrText>
+              <w:instrText xml:space="preserve"> PAGEREF _Toc184292179 \h </w:instrText>
             </w:r>
             <w:r>
               <w:rPr>
@@ -1886,7 +1974,7 @@
                 <w:noProof/>
                 <w:webHidden/>
               </w:rPr>
-              <w:t>14</w:t>
+              <w:t>15</w:t>
             </w:r>
             <w:r>
               <w:rPr>
@@ -1911,7 +1999,7 @@
               <w:szCs w:val="24"/>
             </w:rPr>
           </w:pPr>
-          <w:hyperlink w:anchor="_Toc184288055" w:history="1">
+          <w:hyperlink w:anchor="_Toc184292180" w:history="1">
             <w:r>
               <w:rPr>
                 <w:rStyle w:val="Hyperlink"/>
@@ -1955,7 +2043,7 @@
                 <w:noProof/>
                 <w:webHidden/>
               </w:rPr>
-              <w:instrText xml:space="preserve"> PAGEREF _Toc184288055 \h </w:instrText>
+              <w:instrText xml:space="preserve"> PAGEREF _Toc184292180 \h </w:instrText>
             </w:r>
             <w:r>
               <w:rPr>
@@ -1975,7 +2063,7 @@
                 <w:noProof/>
                 <w:webHidden/>
               </w:rPr>
-              <w:t>14</w:t>
+              <w:t>15</w:t>
             </w:r>
             <w:r>
               <w:rPr>
@@ -2000,7 +2088,7 @@
               <w:szCs w:val="24"/>
             </w:rPr>
           </w:pPr>
-          <w:hyperlink w:anchor="_Toc184288056" w:history="1">
+          <w:hyperlink w:anchor="_Toc184292181" w:history="1">
             <w:r>
               <w:rPr>
                 <w:rStyle w:val="Hyperlink"/>
@@ -2043,7 +2131,7 @@
                 <w:noProof/>
                 <w:webHidden/>
               </w:rPr>
-              <w:instrText xml:space="preserve"> PAGEREF _Toc184288056 \h </w:instrText>
+              <w:instrText xml:space="preserve"> PAGEREF _Toc184292181 \h </w:instrText>
             </w:r>
             <w:r>
               <w:rPr>
@@ -2063,7 +2151,7 @@
                 <w:noProof/>
                 <w:webHidden/>
               </w:rPr>
-              <w:t>15</w:t>
+              <w:t>16</w:t>
             </w:r>
             <w:r>
               <w:rPr>
@@ -2088,7 +2176,7 @@
               <w:szCs w:val="24"/>
             </w:rPr>
           </w:pPr>
-          <w:hyperlink w:anchor="_Toc184288057" w:history="1">
+          <w:hyperlink w:anchor="_Toc184292182" w:history="1">
             <w:r>
               <w:rPr>
                 <w:rStyle w:val="Hyperlink"/>
@@ -2131,7 +2219,7 @@
                 <w:noProof/>
                 <w:webHidden/>
               </w:rPr>
-              <w:instrText xml:space="preserve"> PAGEREF _Toc184288057 \h </w:instrText>
+              <w:instrText xml:space="preserve"> PAGEREF _Toc184292182 \h </w:instrText>
             </w:r>
             <w:r>
               <w:rPr>
@@ -2151,7 +2239,7 @@
                 <w:noProof/>
                 <w:webHidden/>
               </w:rPr>
-              <w:t>16</w:t>
+              <w:t>17</w:t>
             </w:r>
             <w:r>
               <w:rPr>
@@ -2176,7 +2264,7 @@
               <w:szCs w:val="24"/>
             </w:rPr>
           </w:pPr>
-          <w:hyperlink w:anchor="_Toc184288058" w:history="1">
+          <w:hyperlink w:anchor="_Toc184292183" w:history="1">
             <w:r>
               <w:rPr>
                 <w:rStyle w:val="Hyperlink"/>
@@ -2219,7 +2307,7 @@
                 <w:noProof/>
                 <w:webHidden/>
               </w:rPr>
-              <w:instrText xml:space="preserve"> PAGEREF _Toc184288058 \h </w:instrText>
+              <w:instrText xml:space="preserve"> PAGEREF _Toc184292183 \h </w:instrText>
             </w:r>
             <w:r>
               <w:rPr>
@@ -2239,7 +2327,7 @@
                 <w:noProof/>
                 <w:webHidden/>
               </w:rPr>
-              <w:t>16</w:t>
+              <w:t>17</w:t>
             </w:r>
             <w:r>
               <w:rPr>
@@ -2264,7 +2352,7 @@
               <w:szCs w:val="24"/>
             </w:rPr>
           </w:pPr>
-          <w:hyperlink w:anchor="_Toc184288059" w:history="1">
+          <w:hyperlink w:anchor="_Toc184292184" w:history="1">
             <w:r>
               <w:rPr>
                 <w:rStyle w:val="Hyperlink"/>
@@ -2307,7 +2395,7 @@
                 <w:noProof/>
                 <w:webHidden/>
               </w:rPr>
-              <w:instrText xml:space="preserve"> PAGEREF _Toc184288059 \h </w:instrText>
+              <w:instrText xml:space="preserve"> PAGEREF _Toc184292184 \h </w:instrText>
             </w:r>
             <w:r>
               <w:rPr>
@@ -2327,7 +2415,7 @@
                 <w:noProof/>
                 <w:webHidden/>
               </w:rPr>
-              <w:t>16</w:t>
+              <w:t>17</w:t>
             </w:r>
             <w:r>
               <w:rPr>
@@ -2453,9 +2541,8 @@
         <w:pStyle w:val="Heading1"/>
         <w:spacing w:after="120"/>
       </w:pPr>
-      <w:bookmarkStart w:id="0" w:name="_Toc184288043"/>
-      <w:r>
-        <w:lastRenderedPageBreak/>
+      <w:bookmarkStart w:id="0" w:name="_Toc184292167"/>
+      <w:r>
         <w:t>Introduction</w:t>
       </w:r>
       <w:bookmarkEnd w:id="0"/>
@@ -2515,7 +2602,7 @@
         <w:pStyle w:val="Heading1"/>
         <w:spacing w:after="120"/>
       </w:pPr>
-      <w:bookmarkStart w:id="1" w:name="_Toc184288044"/>
+      <w:bookmarkStart w:id="1" w:name="_Toc184292168"/>
       <w:r>
         <w:t>Problem Statement</w:t>
       </w:r>
@@ -2627,7 +2714,7 @@
         <w:pStyle w:val="Heading1"/>
         <w:spacing w:after="120"/>
       </w:pPr>
-      <w:bookmarkStart w:id="2" w:name="_Toc184288045"/>
+      <w:bookmarkStart w:id="2" w:name="_Toc184292169"/>
       <w:r>
         <w:t>Literature Review</w:t>
       </w:r>
@@ -2877,7 +2964,7 @@
         <w:pStyle w:val="Heading1"/>
         <w:spacing w:after="120"/>
       </w:pPr>
-      <w:bookmarkStart w:id="3" w:name="_Toc184288046"/>
+      <w:bookmarkStart w:id="3" w:name="_Toc184292170"/>
       <w:r>
         <w:t>Methodology</w:t>
       </w:r>
@@ -3141,7 +3228,7 @@
         <w:pStyle w:val="Heading2"/>
         <w:spacing w:before="240" w:after="120" w:line="240" w:lineRule="auto"/>
       </w:pPr>
-      <w:bookmarkStart w:id="4" w:name="_Toc184288047"/>
+      <w:bookmarkStart w:id="4" w:name="_Toc184292171"/>
       <w:r>
         <w:t>Data Aggregation</w:t>
       </w:r>
@@ -4192,11 +4279,291 @@
         <w:pStyle w:val="Heading2"/>
         <w:spacing w:before="240" w:after="120" w:line="240" w:lineRule="auto"/>
       </w:pPr>
-      <w:bookmarkStart w:id="5" w:name="_Toc184288048"/>
+      <w:bookmarkStart w:id="5" w:name="_Toc184292172"/>
+      <w:r>
+        <w:t>Initial Approach</w:t>
+      </w:r>
+      <w:bookmarkEnd w:id="5"/>
+    </w:p>
+    <w:p>
+      <w:pPr>
+        <w:autoSpaceDE w:val="0"/>
+        <w:autoSpaceDN w:val="0"/>
+        <w:adjustRightInd w:val="0"/>
+        <w:spacing w:after="0" w:line="240" w:lineRule="auto"/>
+        <w:rPr>
+          <w:rFonts w:asciiTheme="majorBidi" w:hAnsiTheme="majorBidi" w:cstheme="majorBidi"/>
+          <w:color w:val="000000"/>
+        </w:rPr>
+      </w:pPr>
+    </w:p>
+    <w:p>
+      <w:pPr>
+        <w:autoSpaceDE w:val="0"/>
+        <w:autoSpaceDN w:val="0"/>
+        <w:adjustRightInd w:val="0"/>
+        <w:spacing w:after="0" w:line="240" w:lineRule="auto"/>
+        <w:ind w:firstLine="576"/>
+        <w:rPr>
+          <w:rFonts w:asciiTheme="majorBidi" w:hAnsiTheme="majorBidi" w:cstheme="majorBidi"/>
+          <w:color w:val="000000"/>
+        </w:rPr>
+      </w:pPr>
+      <w:r>
+        <w:rPr>
+          <w:rFonts w:asciiTheme="majorBidi" w:hAnsiTheme="majorBidi" w:cstheme="majorBidi"/>
+          <w:color w:val="000000"/>
+        </w:rPr>
+        <w:t>In the initial development stages of our RAG, we systematically explored multiple technical approaches while addressing increasingly complex requirements for processing archival materials. Our early experiments focused on identifying optimal solutions for embedding model selection and vector storage implementation. This collection encompassed a wide range of document types, presenting distinct processing requirements and metadata relationships that needed to be preserved throughout the retrieval process.</w:t>
+      </w:r>
+    </w:p>
+    <w:p>
+      <w:pPr>
+        <w:autoSpaceDE w:val="0"/>
+        <w:autoSpaceDN w:val="0"/>
+        <w:adjustRightInd w:val="0"/>
+        <w:spacing w:after="0" w:line="240" w:lineRule="auto"/>
+        <w:rPr>
+          <w:rFonts w:asciiTheme="majorBidi" w:hAnsiTheme="majorBidi" w:cstheme="majorBidi"/>
+          <w:color w:val="000000"/>
+        </w:rPr>
+      </w:pPr>
+    </w:p>
+    <w:p>
+      <w:pPr>
+        <w:autoSpaceDE w:val="0"/>
+        <w:autoSpaceDN w:val="0"/>
+        <w:adjustRightInd w:val="0"/>
+        <w:spacing w:after="0" w:line="240" w:lineRule="auto"/>
+        <w:ind w:firstLine="576"/>
+        <w:rPr>
+          <w:rFonts w:asciiTheme="majorBidi" w:hAnsiTheme="majorBidi" w:cstheme="majorBidi"/>
+          <w:color w:val="000000"/>
+        </w:rPr>
+      </w:pPr>
+      <w:r>
+        <w:rPr>
+          <w:rFonts w:asciiTheme="majorBidi" w:hAnsiTheme="majorBidi" w:cstheme="majorBidi"/>
+          <w:color w:val="000000"/>
+        </w:rPr>
+        <w:lastRenderedPageBreak/>
+        <w:t xml:space="preserve">Our initial vector storage implementation revealed significant technical challenges that shaped the evolution of our system architecture. We began with </w:t>
+      </w:r>
+      <w:r>
+        <w:rPr>
+          <w:rFonts w:asciiTheme="majorBidi" w:hAnsiTheme="majorBidi" w:cstheme="majorBidi"/>
+          <w:color w:val="000000"/>
+        </w:rPr>
+        <w:t>Facebook AI Similarity Search (</w:t>
+      </w:r>
+      <w:r>
+        <w:rPr>
+          <w:rFonts w:asciiTheme="majorBidi" w:hAnsiTheme="majorBidi" w:cstheme="majorBidi"/>
+          <w:color w:val="000000"/>
+        </w:rPr>
+        <w:t>FAISS</w:t>
+      </w:r>
+      <w:r>
+        <w:rPr>
+          <w:rFonts w:asciiTheme="majorBidi" w:hAnsiTheme="majorBidi" w:cstheme="majorBidi"/>
+          <w:color w:val="000000"/>
+        </w:rPr>
+        <w:t>)</w:t>
+      </w:r>
+      <w:r>
+        <w:rPr>
+          <w:rFonts w:asciiTheme="majorBidi" w:hAnsiTheme="majorBidi" w:cstheme="majorBidi"/>
+          <w:color w:val="000000"/>
+        </w:rPr>
+        <w:t>, attracted by its reputation for fast similarity search operations and efficient GPU support. Initial performance testing showed promising results, with FAISS demonstrating high-speed processing capabilities for collections ranging from 50,000 to 100,000 documents. However, as we progressed with implementing detailed archival metadata integration, FAISS's limitations became increasingly problematic. The system struggled to efficiently manage the complex hierarchical collection information, creator attribution details, and temporal metadata that are crucial in archival contexts.</w:t>
+      </w:r>
+    </w:p>
+    <w:p>
+      <w:pPr>
+        <w:autoSpaceDE w:val="0"/>
+        <w:autoSpaceDN w:val="0"/>
+        <w:adjustRightInd w:val="0"/>
+        <w:spacing w:after="0" w:line="240" w:lineRule="auto"/>
+        <w:rPr>
+          <w:rFonts w:asciiTheme="majorBidi" w:hAnsiTheme="majorBidi" w:cstheme="majorBidi"/>
+          <w:color w:val="000000"/>
+        </w:rPr>
+      </w:pPr>
+    </w:p>
+    <w:p>
+      <w:pPr>
+        <w:autoSpaceDE w:val="0"/>
+        <w:autoSpaceDN w:val="0"/>
+        <w:adjustRightInd w:val="0"/>
+        <w:spacing w:after="0" w:line="240" w:lineRule="auto"/>
+        <w:ind w:firstLine="720"/>
+        <w:rPr>
+          <w:rFonts w:asciiTheme="majorBidi" w:hAnsiTheme="majorBidi" w:cstheme="majorBidi"/>
+          <w:color w:val="000000"/>
+        </w:rPr>
+      </w:pPr>
+      <w:r>
+        <w:rPr>
+          <w:rFonts w:asciiTheme="majorBidi" w:hAnsiTheme="majorBidi" w:cstheme="majorBidi"/>
+          <w:color w:val="000000"/>
+        </w:rPr>
+        <w:t xml:space="preserve">These limitations led to a pivotal shift in our approach as we transitioned to </w:t>
+      </w:r>
+      <w:proofErr w:type="spellStart"/>
+      <w:r>
+        <w:rPr>
+          <w:rFonts w:asciiTheme="majorBidi" w:hAnsiTheme="majorBidi" w:cstheme="majorBidi"/>
+          <w:color w:val="000000"/>
+        </w:rPr>
+        <w:t>Deeplake</w:t>
+      </w:r>
+      <w:proofErr w:type="spellEnd"/>
+      <w:r>
+        <w:rPr>
+          <w:rFonts w:asciiTheme="majorBidi" w:hAnsiTheme="majorBidi" w:cstheme="majorBidi"/>
+          <w:color w:val="000000"/>
+        </w:rPr>
+        <w:t xml:space="preserve"> as our vector storage solution. </w:t>
+      </w:r>
+      <w:proofErr w:type="spellStart"/>
+      <w:r>
+        <w:rPr>
+          <w:rFonts w:asciiTheme="majorBidi" w:hAnsiTheme="majorBidi" w:cstheme="majorBidi"/>
+          <w:color w:val="000000"/>
+        </w:rPr>
+        <w:t>Deeplake</w:t>
+      </w:r>
+      <w:proofErr w:type="spellEnd"/>
+      <w:r>
+        <w:rPr>
+          <w:rFonts w:asciiTheme="majorBidi" w:hAnsiTheme="majorBidi" w:cstheme="majorBidi"/>
+          <w:color w:val="000000"/>
+        </w:rPr>
+        <w:t xml:space="preserve"> offered a more comprehensive framework for handling both document embeddings and complex metadata structures within a unified system. While this transition initially required additional development effort to migrate our existing implementation, it ultimately provided a more robust foundation for our RAG. </w:t>
+      </w:r>
+      <w:proofErr w:type="spellStart"/>
+      <w:r>
+        <w:rPr>
+          <w:rFonts w:asciiTheme="majorBidi" w:hAnsiTheme="majorBidi" w:cstheme="majorBidi"/>
+          <w:color w:val="000000"/>
+        </w:rPr>
+        <w:t>Deeplake's</w:t>
+      </w:r>
+      <w:proofErr w:type="spellEnd"/>
+      <w:r>
+        <w:rPr>
+          <w:rFonts w:asciiTheme="majorBidi" w:hAnsiTheme="majorBidi" w:cstheme="majorBidi"/>
+          <w:color w:val="000000"/>
+        </w:rPr>
+        <w:t xml:space="preserve"> unified storage approach eliminated the need for parallel metadata management systems, simplifying our architecture while maintaining the rich contextual information necessary for effective document retrieval.</w:t>
+      </w:r>
+    </w:p>
+    <w:p>
+      <w:pPr>
+        <w:autoSpaceDE w:val="0"/>
+        <w:autoSpaceDN w:val="0"/>
+        <w:adjustRightInd w:val="0"/>
+        <w:spacing w:after="0" w:line="240" w:lineRule="auto"/>
+        <w:rPr>
+          <w:rFonts w:asciiTheme="majorBidi" w:hAnsiTheme="majorBidi" w:cstheme="majorBidi"/>
+          <w:color w:val="000000"/>
+        </w:rPr>
+      </w:pPr>
+    </w:p>
+    <w:p>
+      <w:pPr>
+        <w:autoSpaceDE w:val="0"/>
+        <w:autoSpaceDN w:val="0"/>
+        <w:adjustRightInd w:val="0"/>
+        <w:spacing w:after="0" w:line="240" w:lineRule="auto"/>
+        <w:ind w:firstLine="720"/>
+        <w:rPr>
+          <w:rFonts w:asciiTheme="majorBidi" w:hAnsiTheme="majorBidi" w:cstheme="majorBidi"/>
+          <w:color w:val="000000"/>
+        </w:rPr>
+      </w:pPr>
+      <w:r>
+        <w:rPr>
+          <w:rFonts w:asciiTheme="majorBidi" w:hAnsiTheme="majorBidi" w:cstheme="majorBidi"/>
+          <w:color w:val="000000"/>
+        </w:rPr>
+        <w:t xml:space="preserve">This architectural pivot proved especially valuable as our collection grew beyond 100,000 documents. </w:t>
+      </w:r>
+      <w:proofErr w:type="spellStart"/>
+      <w:r>
+        <w:rPr>
+          <w:rFonts w:asciiTheme="majorBidi" w:hAnsiTheme="majorBidi" w:cstheme="majorBidi"/>
+          <w:color w:val="000000"/>
+        </w:rPr>
+        <w:t>Deeplake's</w:t>
+      </w:r>
+      <w:proofErr w:type="spellEnd"/>
+      <w:r>
+        <w:rPr>
+          <w:rFonts w:asciiTheme="majorBidi" w:hAnsiTheme="majorBidi" w:cstheme="majorBidi"/>
+          <w:color w:val="000000"/>
+        </w:rPr>
+        <w:t xml:space="preserve"> integrated approach to handling both embeddings and metadata enabled more sophisticated query operations that could simultaneously consider semantic similarity and archival context. The system demonstrated superior capability in maintaining the complex relationships between documents, their descriptions, and their place within larger archival hierarchies, while providing consistent query performance across our expanding collection.</w:t>
+      </w:r>
+    </w:p>
+    <w:p>
+      <w:pPr>
+        <w:autoSpaceDE w:val="0"/>
+        <w:autoSpaceDN w:val="0"/>
+        <w:adjustRightInd w:val="0"/>
+        <w:spacing w:after="0" w:line="240" w:lineRule="auto"/>
+        <w:rPr>
+          <w:rFonts w:asciiTheme="majorBidi" w:hAnsiTheme="majorBidi" w:cstheme="majorBidi"/>
+          <w:color w:val="000000"/>
+        </w:rPr>
+      </w:pPr>
+    </w:p>
+    <w:p>
+      <w:pPr>
+        <w:autoSpaceDE w:val="0"/>
+        <w:autoSpaceDN w:val="0"/>
+        <w:adjustRightInd w:val="0"/>
+        <w:spacing w:after="0" w:line="240" w:lineRule="auto"/>
+        <w:ind w:firstLine="576"/>
+        <w:rPr>
+          <w:rFonts w:asciiTheme="majorBidi" w:hAnsiTheme="majorBidi" w:cstheme="majorBidi"/>
+          <w:color w:val="000000"/>
+        </w:rPr>
+      </w:pPr>
+      <w:r>
+        <w:rPr>
+          <w:rFonts w:asciiTheme="majorBidi" w:hAnsiTheme="majorBidi" w:cstheme="majorBidi"/>
+          <w:color w:val="000000"/>
+        </w:rPr>
+        <w:t xml:space="preserve">The transition to </w:t>
+      </w:r>
+      <w:proofErr w:type="spellStart"/>
+      <w:r>
+        <w:rPr>
+          <w:rFonts w:asciiTheme="majorBidi" w:hAnsiTheme="majorBidi" w:cstheme="majorBidi"/>
+          <w:color w:val="000000"/>
+        </w:rPr>
+        <w:t>Deeplake</w:t>
+      </w:r>
+      <w:proofErr w:type="spellEnd"/>
+      <w:r>
+        <w:rPr>
+          <w:rFonts w:asciiTheme="majorBidi" w:hAnsiTheme="majorBidi" w:cstheme="majorBidi"/>
+          <w:color w:val="000000"/>
+        </w:rPr>
+        <w:t xml:space="preserve"> represented a crucial turning point in our development process, highlighting the importance of selecting technologies that align with the specific requirements of archival materials. Our experience underscored the significance of robust metadata handling capabilities in RAG systems designed for complex document collections, where contextual information plays a vital role in retrieval effectiveness.</w:t>
+      </w:r>
+    </w:p>
+    <w:p>
+      <w:pPr>
+        <w:pStyle w:val="Heading2"/>
+        <w:spacing w:before="240" w:after="120" w:line="240" w:lineRule="auto"/>
+      </w:pPr>
+      <w:bookmarkStart w:id="6" w:name="_Toc184292173"/>
       <w:r>
         <w:t>Vector Store</w:t>
       </w:r>
-      <w:bookmarkEnd w:id="5"/>
+      <w:bookmarkEnd w:id="6"/>
     </w:p>
     <w:p>
       <w:pPr>
@@ -4333,15 +4700,7 @@
           <w:rFonts w:asciiTheme="majorBidi" w:hAnsiTheme="majorBidi" w:cstheme="majorBidi"/>
           <w:color w:val="000000"/>
         </w:rPr>
-        <w:t xml:space="preserve">The vector store initialization process creates a comprehensive tensor structure that preserves both the textual content and its associated metadata. Each document is represented by a set of tensors including </w:t>
-      </w:r>
-      <w:r>
-        <w:rPr>
-          <w:rFonts w:asciiTheme="majorBidi" w:hAnsiTheme="majorBidi" w:cstheme="majorBidi"/>
-          <w:color w:val="000000"/>
-        </w:rPr>
-        <w:lastRenderedPageBreak/>
-        <w:t>the raw text, embeddings, and all metadata fields established during processing (each field gets its own tensor). The system implements memory management through batch processing, with configurable batch sizes (defaulting to 100 documents) to handle the large volume of digital collection material efficiently and without overwhelming memory resources.</w:t>
+        <w:t>The vector store initialization process creates a comprehensive tensor structure that preserves both the textual content and its associated metadata. Each document is represented by a set of tensors including the raw text, embeddings, and all metadata fields established during processing (each field gets its own tensor). The system implements memory management through batch processing, with configurable batch sizes (defaulting to 100 documents) to handle the large volume of digital collection material efficiently and without overwhelming memory resources.</w:t>
       </w:r>
     </w:p>
     <w:p>
@@ -4420,7 +4779,15 @@
           <w:rFonts w:asciiTheme="majorBidi" w:hAnsiTheme="majorBidi" w:cstheme="majorBidi"/>
           <w:color w:val="000000"/>
         </w:rPr>
-        <w:t>the granularity of text segments against the context window limitations of their chosen language models. It also</w:t>
+        <w:t xml:space="preserve">the granularity of text segments </w:t>
+      </w:r>
+      <w:r>
+        <w:rPr>
+          <w:rFonts w:asciiTheme="majorBidi" w:hAnsiTheme="majorBidi" w:cstheme="majorBidi"/>
+          <w:color w:val="000000"/>
+        </w:rPr>
+        <w:lastRenderedPageBreak/>
+        <w:t>against the context window limitations of their chosen language models. It also</w:t>
       </w:r>
       <w:r>
         <w:rPr>
@@ -4522,11 +4889,11 @@
         <w:pStyle w:val="Heading2"/>
         <w:spacing w:before="240" w:after="120" w:line="240" w:lineRule="auto"/>
       </w:pPr>
-      <w:bookmarkStart w:id="6" w:name="_Toc184288049"/>
+      <w:bookmarkStart w:id="7" w:name="_Toc184292174"/>
       <w:r>
         <w:t>RAG Architectures</w:t>
       </w:r>
-      <w:bookmarkEnd w:id="6"/>
+      <w:bookmarkEnd w:id="7"/>
     </w:p>
     <w:p>
       <w:pPr>
@@ -4746,7 +5113,6 @@
         <w:rPr>
           <w:noProof/>
         </w:rPr>
-        <w:lastRenderedPageBreak/>
         <w:drawing>
           <wp:inline distT="0" distB="0" distL="0" distR="0" wp14:anchorId="5FCD3085" wp14:editId="63242327">
             <wp:extent cx="3406766" cy="2777706"/>
@@ -4872,6 +5238,7 @@
           <w:noProof/>
           <w:color w:val="000000"/>
         </w:rPr>
+        <w:lastRenderedPageBreak/>
         <w:drawing>
           <wp:inline distT="0" distB="0" distL="0" distR="0" wp14:anchorId="50B933A8" wp14:editId="0D1D925F">
             <wp:extent cx="4552950" cy="4708584"/>
@@ -5000,7 +5367,6 @@
           <w:rFonts w:asciiTheme="majorBidi" w:hAnsiTheme="majorBidi" w:cstheme="majorBidi"/>
           <w:color w:val="000000"/>
         </w:rPr>
-        <w:lastRenderedPageBreak/>
         <w:t>Two advanced RAG systems were developed to measure the degree of change retrieval accuracies between basic naïve architectures and the more advanced systems. The</w:t>
       </w:r>
       <w:r>
@@ -5129,6 +5495,7 @@
         <w:rPr>
           <w:noProof/>
         </w:rPr>
+        <w:lastRenderedPageBreak/>
         <w:drawing>
           <wp:inline distT="0" distB="0" distL="0" distR="0" wp14:anchorId="5B6E6B85" wp14:editId="54AF084C">
             <wp:extent cx="5432209" cy="2320119"/>
@@ -7164,21 +7531,21 @@
       <w:pPr>
         <w:pStyle w:val="Heading1"/>
       </w:pPr>
-      <w:bookmarkStart w:id="7" w:name="_Toc184288050"/>
+      <w:bookmarkStart w:id="8" w:name="_Toc184292175"/>
       <w:r>
         <w:t>Results and Conclusion</w:t>
       </w:r>
-      <w:bookmarkEnd w:id="7"/>
+      <w:bookmarkEnd w:id="8"/>
     </w:p>
     <w:p>
       <w:pPr>
         <w:pStyle w:val="Heading1"/>
       </w:pPr>
-      <w:bookmarkStart w:id="8" w:name="_Toc184288051"/>
+      <w:bookmarkStart w:id="9" w:name="_Toc184292176"/>
       <w:r>
         <w:t>Future Work</w:t>
       </w:r>
-      <w:bookmarkEnd w:id="8"/>
+      <w:bookmarkEnd w:id="9"/>
     </w:p>
     <w:p>
       <w:pPr>
@@ -8458,18 +8825,18 @@
       <w:pPr>
         <w:pStyle w:val="Heading1"/>
       </w:pPr>
-      <w:bookmarkStart w:id="9" w:name="_Toc184288052"/>
-      <w:bookmarkEnd w:id="9"/>
+      <w:bookmarkStart w:id="10" w:name="_Toc184292177"/>
+      <w:bookmarkEnd w:id="10"/>
     </w:p>
     <w:p>
       <w:pPr>
         <w:pStyle w:val="Heading1"/>
       </w:pPr>
-      <w:bookmarkStart w:id="10" w:name="_Toc184288053"/>
+      <w:bookmarkStart w:id="11" w:name="_Toc184292178"/>
       <w:r>
         <w:t>Results and Discussion</w:t>
       </w:r>
-      <w:bookmarkEnd w:id="10"/>
+      <w:bookmarkEnd w:id="11"/>
     </w:p>
     <w:p/>
     <w:p>
@@ -8676,11 +9043,11 @@
       <w:pPr>
         <w:pStyle w:val="Heading2"/>
       </w:pPr>
-      <w:bookmarkStart w:id="11" w:name="_Toc184288054"/>
+      <w:bookmarkStart w:id="12" w:name="_Toc184292179"/>
       <w:r>
         <w:t>Experimentation protocol</w:t>
       </w:r>
-      <w:bookmarkEnd w:id="11"/>
+      <w:bookmarkEnd w:id="12"/>
     </w:p>
     <w:p/>
     <w:p>
@@ -8727,11 +9094,11 @@
           <w:rFonts w:asciiTheme="majorBidi" w:hAnsiTheme="majorBidi"/>
         </w:rPr>
       </w:pPr>
-      <w:bookmarkStart w:id="12" w:name="_Toc184288055"/>
+      <w:bookmarkStart w:id="13" w:name="_Toc184292180"/>
       <w:r>
         <w:t>Data tables</w:t>
       </w:r>
-      <w:bookmarkEnd w:id="12"/>
+      <w:bookmarkEnd w:id="13"/>
     </w:p>
     <w:p/>
     <w:p>
@@ -8993,11 +9360,11 @@
       <w:pPr>
         <w:pStyle w:val="Heading2"/>
       </w:pPr>
-      <w:bookmarkStart w:id="13" w:name="_Toc184288056"/>
+      <w:bookmarkStart w:id="14" w:name="_Toc184292181"/>
       <w:r>
         <w:t>Graphs</w:t>
       </w:r>
-      <w:bookmarkEnd w:id="13"/>
+      <w:bookmarkEnd w:id="14"/>
     </w:p>
     <w:p/>
     <w:p>
@@ -9404,11 +9771,11 @@
       <w:pPr>
         <w:pStyle w:val="Heading1"/>
       </w:pPr>
-      <w:bookmarkStart w:id="14" w:name="_Toc184288057"/>
+      <w:bookmarkStart w:id="15" w:name="_Toc184292182"/>
       <w:r>
         <w:t>Discussion</w:t>
       </w:r>
-      <w:bookmarkEnd w:id="14"/>
+      <w:bookmarkEnd w:id="15"/>
     </w:p>
     <w:p/>
     <w:p>
@@ -9488,11 +9855,11 @@
       <w:pPr>
         <w:pStyle w:val="Heading1"/>
       </w:pPr>
-      <w:bookmarkStart w:id="15" w:name="_Toc184288058"/>
+      <w:bookmarkStart w:id="16" w:name="_Toc184292183"/>
       <w:r>
         <w:t>Conclusion</w:t>
       </w:r>
-      <w:bookmarkEnd w:id="15"/>
+      <w:bookmarkEnd w:id="16"/>
     </w:p>
     <w:p/>
     <w:p>
@@ -9718,7 +10085,7 @@
     </w:p>
     <w:p/>
     <w:p/>
-    <w:bookmarkStart w:id="16" w:name="_Toc184288059" w:displacedByCustomXml="next"/>
+    <w:bookmarkStart w:id="17" w:name="_Toc184292184" w:displacedByCustomXml="next"/>
     <w:sdt>
       <w:sdtPr>
         <w:rPr>
@@ -9739,7 +10106,7 @@
           <w:r>
             <w:t>Bibliography</w:t>
           </w:r>
-          <w:bookmarkEnd w:id="16"/>
+          <w:bookmarkEnd w:id="17"/>
         </w:p>
         <w:sdt>
           <w:sdtPr>

</xml_diff>

<commit_message>
paper + full report edits
</commit_message>
<xml_diff>
--- a/full_report/Full_Report.docx
+++ b/full_report/Full_Report.docx
@@ -1,6 +1,6 @@
 
 <file path=word/document.xml><?xml version="1.0" encoding="utf-8"?>
-<w:document xmlns:wpc="http://schemas.microsoft.com/office/word/2010/wordprocessingCanvas" xmlns:cx="http://schemas.microsoft.com/office/drawing/2014/chartex" xmlns:cx1="http://schemas.microsoft.com/office/drawing/2015/9/8/chartex" xmlns:cx2="http://schemas.microsoft.com/office/drawing/2015/10/21/chartex" xmlns:cx3="http://schemas.microsoft.com/office/drawing/2016/5/9/chartex" xmlns:cx4="http://schemas.microsoft.com/office/drawing/2016/5/10/chartex" xmlns:cx5="http://schemas.microsoft.com/office/drawing/2016/5/11/chartex" xmlns:cx6="http://schemas.microsoft.com/office/drawing/2016/5/12/chartex" xmlns:cx7="http://schemas.microsoft.com/office/drawing/2016/5/13/chartex" xmlns:cx8="http://schemas.microsoft.com/office/drawing/2016/5/14/chartex" xmlns:mc="http://schemas.openxmlformats.org/markup-compatibility/2006" xmlns:aink="http://schemas.microsoft.com/office/drawing/2016/ink" xmlns:am3d="http://schemas.microsoft.com/office/drawing/2017/model3d" xmlns:o="urn:schemas-microsoft-com:office:office" xmlns:oel="http://schemas.microsoft.com/office/2019/extlst" xmlns:r="http://schemas.openxmlformats.org/officeDocument/2006/relationships" xmlns:m="http://schemas.openxmlformats.org/officeDocument/2006/math" xmlns:v="urn:schemas-microsoft-com:vml" xmlns:wp14="http://schemas.microsoft.com/office/word/2010/wordprocessingDrawing" xmlns:wp="http://schemas.openxmlformats.org/drawingml/2006/wordprocessingDrawing" xmlns:w10="urn:schemas-microsoft-com:office:word" xmlns:w="http://schemas.openxmlformats.org/wordprocessingml/2006/main" xmlns:w14="http://schemas.microsoft.com/office/word/2010/wordml" xmlns:w15="http://schemas.microsoft.com/office/word/2012/wordml" xmlns:w16cex="http://schemas.microsoft.com/office/word/2018/wordml/cex" xmlns:w16cid="http://schemas.microsoft.com/office/word/2016/wordml/cid" xmlns:w16="http://schemas.microsoft.com/office/word/2018/wordml" xmlns:w16sdtdh="http://schemas.microsoft.com/office/word/2020/wordml/sdtdatahash" xmlns:w16se="http://schemas.microsoft.com/office/word/2015/wordml/symex" xmlns:wpg="http://schemas.microsoft.com/office/word/2010/wordprocessingGroup" xmlns:wpi="http://schemas.microsoft.com/office/word/2010/wordprocessingInk" xmlns:wne="http://schemas.microsoft.com/office/word/2006/wordml" xmlns:wps="http://schemas.microsoft.com/office/word/2010/wordprocessingShape" mc:Ignorable="w14 w15 w16se w16cid w16 w16cex w16sdtdh wp14">
+<w:document xmlns:wpc="http://schemas.microsoft.com/office/word/2010/wordprocessingCanvas" xmlns:cx="http://schemas.microsoft.com/office/drawing/2014/chartex" xmlns:cx1="http://schemas.microsoft.com/office/drawing/2015/9/8/chartex" xmlns:cx2="http://schemas.microsoft.com/office/drawing/2015/10/21/chartex" xmlns:cx3="http://schemas.microsoft.com/office/drawing/2016/5/9/chartex" xmlns:cx4="http://schemas.microsoft.com/office/drawing/2016/5/10/chartex" xmlns:cx5="http://schemas.microsoft.com/office/drawing/2016/5/11/chartex" xmlns:cx6="http://schemas.microsoft.com/office/drawing/2016/5/12/chartex" xmlns:cx7="http://schemas.microsoft.com/office/drawing/2016/5/13/chartex" xmlns:cx8="http://schemas.microsoft.com/office/drawing/2016/5/14/chartex" xmlns:mc="http://schemas.openxmlformats.org/markup-compatibility/2006" xmlns:aink="http://schemas.microsoft.com/office/drawing/2016/ink" xmlns:am3d="http://schemas.microsoft.com/office/drawing/2017/model3d" xmlns:o="urn:schemas-microsoft-com:office:office" xmlns:oel="http://schemas.microsoft.com/office/2019/extlst" xmlns:r="http://schemas.openxmlformats.org/officeDocument/2006/relationships" xmlns:m="http://schemas.openxmlformats.org/officeDocument/2006/math" xmlns:v="urn:schemas-microsoft-com:vml" xmlns:wp14="http://schemas.microsoft.com/office/word/2010/wordprocessingDrawing" xmlns:wp="http://schemas.openxmlformats.org/drawingml/2006/wordprocessingDrawing" xmlns:w10="urn:schemas-microsoft-com:office:word" xmlns:w="http://schemas.openxmlformats.org/wordprocessingml/2006/main" xmlns:w14="http://schemas.microsoft.com/office/word/2010/wordml" xmlns:w15="http://schemas.microsoft.com/office/word/2012/wordml" xmlns:w16cex="http://schemas.microsoft.com/office/word/2018/wordml/cex" xmlns:w16cid="http://schemas.microsoft.com/office/word/2016/wordml/cid" xmlns:w16="http://schemas.microsoft.com/office/word/2018/wordml" xmlns:w16du="http://schemas.microsoft.com/office/word/2023/wordml/word16du" xmlns:w16sdtdh="http://schemas.microsoft.com/office/word/2020/wordml/sdtdatahash" xmlns:w16se="http://schemas.microsoft.com/office/word/2015/wordml/symex" xmlns:wpg="http://schemas.microsoft.com/office/word/2010/wordprocessingGroup" xmlns:wpi="http://schemas.microsoft.com/office/word/2010/wordprocessingInk" xmlns:wne="http://schemas.microsoft.com/office/word/2006/wordml" xmlns:wps="http://schemas.microsoft.com/office/word/2010/wordprocessingShape" mc:Ignorable="w14 w15 w16se w16cid w16 w16cex w16sdtdh w16du wp14">
   <w:body>
     <w:p>
       <w:pPr>
@@ -666,7 +666,7 @@
                 <v:stroke joinstyle="miter"/>
                 <v:path gradientshapeok="t" o:connecttype="rect"/>
               </v:shapetype>
-              <v:shape id="Text Box 2" o:spid="_x0000_s1026" type="#_x0000_t202" style="position:absolute;left:0;text-align:left;margin-left:65.25pt;margin-top:-1pt;width:375pt;height:161.25pt;z-index:251654144;visibility:visible;mso-wrap-style:square;mso-width-percent:0;mso-height-percent:0;mso-wrap-distance-left:9pt;mso-wrap-distance-top:3.6pt;mso-wrap-distance-right:9pt;mso-wrap-distance-bottom:3.6pt;mso-position-horizontal:absolute;mso-position-horizontal-relative:margin;mso-position-vertical:absolute;mso-position-vertical-relative:text;mso-width-percent:0;mso-height-percent:0;mso-width-relative:margin;mso-height-relative:margin;v-text-anchor:top" o:gfxdata="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" strokecolor="white [3212]">
+              <v:shape id="Text Box 2" o:spid="_x0000_s1026" type="#_x0000_t202" style="position:absolute;left:0;text-align:left;margin-left:65.25pt;margin-top:-1pt;width:375pt;height:161.25pt;z-index:251654144;visibility:visible;mso-wrap-style:square;mso-width-percent:0;mso-height-percent:0;mso-wrap-distance-left:9pt;mso-wrap-distance-top:3.6pt;mso-wrap-distance-right:9pt;mso-wrap-distance-bottom:3.6pt;mso-position-horizontal:absolute;mso-position-horizontal-relative:margin;mso-position-vertical:absolute;mso-position-vertical-relative:text;mso-width-percent:0;mso-height-percent:0;mso-width-relative:margin;mso-height-relative:margin;v-text-anchor:top" o:gfxdata="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" strokecolor="white [3212]">
                 <v:textbox>
                   <w:txbxContent>
                     <w:p>
@@ -850,8 +850,10 @@
             <w:rPr>
               <w:rFonts w:eastAsiaTheme="minorEastAsia"/>
               <w:noProof/>
+              <w:kern w:val="2"/>
               <w:sz w:val="24"/>
               <w:szCs w:val="24"/>
+              <w14:ligatures w14:val="standardContextual"/>
             </w:rPr>
           </w:pPr>
           <w:r>
@@ -872,7 +874,7 @@
             </w:rPr>
             <w:fldChar w:fldCharType="separate"/>
           </w:r>
-          <w:hyperlink w:anchor="_Toc184292167" w:history="1">
+          <w:hyperlink w:anchor="_Toc184570759" w:history="1">
             <w:r>
               <w:rPr>
                 <w:rStyle w:val="Hyperlink"/>
@@ -884,8 +886,10 @@
               <w:rPr>
                 <w:rFonts w:eastAsiaTheme="minorEastAsia"/>
                 <w:noProof/>
+                <w:kern w:val="2"/>
                 <w:sz w:val="24"/>
                 <w:szCs w:val="24"/>
+                <w14:ligatures w14:val="standardContextual"/>
               </w:rPr>
               <w:tab/>
             </w:r>
@@ -915,7 +919,7 @@
                 <w:noProof/>
                 <w:webHidden/>
               </w:rPr>
-              <w:instrText xml:space="preserve"> PAGEREF _Toc184292167 \h </w:instrText>
+              <w:instrText xml:space="preserve"> PAGEREF _Toc184570759 \h </w:instrText>
             </w:r>
             <w:r>
               <w:rPr>
@@ -956,11 +960,13 @@
             <w:rPr>
               <w:rFonts w:eastAsiaTheme="minorEastAsia"/>
               <w:noProof/>
+              <w:kern w:val="2"/>
               <w:sz w:val="24"/>
               <w:szCs w:val="24"/>
+              <w14:ligatures w14:val="standardContextual"/>
             </w:rPr>
           </w:pPr>
-          <w:hyperlink w:anchor="_Toc184292168" w:history="1">
+          <w:hyperlink w:anchor="_Toc184570760" w:history="1">
             <w:r>
               <w:rPr>
                 <w:rStyle w:val="Hyperlink"/>
@@ -972,8 +978,10 @@
               <w:rPr>
                 <w:rFonts w:eastAsiaTheme="minorEastAsia"/>
                 <w:noProof/>
+                <w:kern w:val="2"/>
                 <w:sz w:val="24"/>
                 <w:szCs w:val="24"/>
+                <w14:ligatures w14:val="standardContextual"/>
               </w:rPr>
               <w:tab/>
             </w:r>
@@ -1003,7 +1011,7 @@
                 <w:noProof/>
                 <w:webHidden/>
               </w:rPr>
-              <w:instrText xml:space="preserve"> PAGEREF _Toc184292168 \h </w:instrText>
+              <w:instrText xml:space="preserve"> PAGEREF _Toc184570760 \h </w:instrText>
             </w:r>
             <w:r>
               <w:rPr>
@@ -1044,11 +1052,13 @@
             <w:rPr>
               <w:rFonts w:eastAsiaTheme="minorEastAsia"/>
               <w:noProof/>
+              <w:kern w:val="2"/>
               <w:sz w:val="24"/>
               <w:szCs w:val="24"/>
+              <w14:ligatures w14:val="standardContextual"/>
             </w:rPr>
           </w:pPr>
-          <w:hyperlink w:anchor="_Toc184292169" w:history="1">
+          <w:hyperlink w:anchor="_Toc184570761" w:history="1">
             <w:r>
               <w:rPr>
                 <w:rStyle w:val="Hyperlink"/>
@@ -1060,8 +1070,10 @@
               <w:rPr>
                 <w:rFonts w:eastAsiaTheme="minorEastAsia"/>
                 <w:noProof/>
+                <w:kern w:val="2"/>
                 <w:sz w:val="24"/>
                 <w:szCs w:val="24"/>
+                <w14:ligatures w14:val="standardContextual"/>
               </w:rPr>
               <w:tab/>
             </w:r>
@@ -1091,7 +1103,7 @@
                 <w:noProof/>
                 <w:webHidden/>
               </w:rPr>
-              <w:instrText xml:space="preserve"> PAGEREF _Toc184292169 \h </w:instrText>
+              <w:instrText xml:space="preserve"> PAGEREF _Toc184570761 \h </w:instrText>
             </w:r>
             <w:r>
               <w:rPr>
@@ -1132,11 +1144,13 @@
             <w:rPr>
               <w:rFonts w:eastAsiaTheme="minorEastAsia"/>
               <w:noProof/>
+              <w:kern w:val="2"/>
               <w:sz w:val="24"/>
               <w:szCs w:val="24"/>
+              <w14:ligatures w14:val="standardContextual"/>
             </w:rPr>
           </w:pPr>
-          <w:hyperlink w:anchor="_Toc184292170" w:history="1">
+          <w:hyperlink w:anchor="_Toc184570762" w:history="1">
             <w:r>
               <w:rPr>
                 <w:rStyle w:val="Hyperlink"/>
@@ -1148,8 +1162,10 @@
               <w:rPr>
                 <w:rFonts w:eastAsiaTheme="minorEastAsia"/>
                 <w:noProof/>
+                <w:kern w:val="2"/>
                 <w:sz w:val="24"/>
                 <w:szCs w:val="24"/>
+                <w14:ligatures w14:val="standardContextual"/>
               </w:rPr>
               <w:tab/>
             </w:r>
@@ -1179,7 +1195,7 @@
                 <w:noProof/>
                 <w:webHidden/>
               </w:rPr>
-              <w:instrText xml:space="preserve"> PAGEREF _Toc184292170 \h </w:instrText>
+              <w:instrText xml:space="preserve"> PAGEREF _Toc184570762 \h </w:instrText>
             </w:r>
             <w:r>
               <w:rPr>
@@ -1220,11 +1236,13 @@
             <w:rPr>
               <w:rFonts w:eastAsiaTheme="minorEastAsia"/>
               <w:noProof/>
+              <w:kern w:val="2"/>
               <w:sz w:val="24"/>
               <w:szCs w:val="24"/>
+              <w14:ligatures w14:val="standardContextual"/>
             </w:rPr>
           </w:pPr>
-          <w:hyperlink w:anchor="_Toc184292171" w:history="1">
+          <w:hyperlink w:anchor="_Toc184570763" w:history="1">
             <w:r>
               <w:rPr>
                 <w:rStyle w:val="Hyperlink"/>
@@ -1236,8 +1254,10 @@
               <w:rPr>
                 <w:rFonts w:eastAsiaTheme="minorEastAsia"/>
                 <w:noProof/>
+                <w:kern w:val="2"/>
                 <w:sz w:val="24"/>
                 <w:szCs w:val="24"/>
+                <w14:ligatures w14:val="standardContextual"/>
               </w:rPr>
               <w:tab/>
             </w:r>
@@ -1267,7 +1287,7 @@
                 <w:noProof/>
                 <w:webHidden/>
               </w:rPr>
-              <w:instrText xml:space="preserve"> PAGEREF _Toc184292171 \h </w:instrText>
+              <w:instrText xml:space="preserve"> PAGEREF _Toc184570763 \h </w:instrText>
             </w:r>
             <w:r>
               <w:rPr>
@@ -1308,11 +1328,13 @@
             <w:rPr>
               <w:rFonts w:eastAsiaTheme="minorEastAsia"/>
               <w:noProof/>
+              <w:kern w:val="2"/>
               <w:sz w:val="24"/>
               <w:szCs w:val="24"/>
+              <w14:ligatures w14:val="standardContextual"/>
             </w:rPr>
           </w:pPr>
-          <w:hyperlink w:anchor="_Toc184292172" w:history="1">
+          <w:hyperlink w:anchor="_Toc184570764" w:history="1">
             <w:r>
               <w:rPr>
                 <w:rStyle w:val="Hyperlink"/>
@@ -1324,8 +1346,10 @@
               <w:rPr>
                 <w:rFonts w:eastAsiaTheme="minorEastAsia"/>
                 <w:noProof/>
+                <w:kern w:val="2"/>
                 <w:sz w:val="24"/>
                 <w:szCs w:val="24"/>
+                <w14:ligatures w14:val="standardContextual"/>
               </w:rPr>
               <w:tab/>
             </w:r>
@@ -1355,7 +1379,7 @@
                 <w:noProof/>
                 <w:webHidden/>
               </w:rPr>
-              <w:instrText xml:space="preserve"> PAGEREF _Toc184292172 \h </w:instrText>
+              <w:instrText xml:space="preserve"> PAGEREF _Toc184570764 \h </w:instrText>
             </w:r>
             <w:r>
               <w:rPr>
@@ -1396,11 +1420,13 @@
             <w:rPr>
               <w:rFonts w:eastAsiaTheme="minorEastAsia"/>
               <w:noProof/>
+              <w:kern w:val="2"/>
               <w:sz w:val="24"/>
               <w:szCs w:val="24"/>
+              <w14:ligatures w14:val="standardContextual"/>
             </w:rPr>
           </w:pPr>
-          <w:hyperlink w:anchor="_Toc184292173" w:history="1">
+          <w:hyperlink w:anchor="_Toc184570765" w:history="1">
             <w:r>
               <w:rPr>
                 <w:rStyle w:val="Hyperlink"/>
@@ -1412,8 +1438,10 @@
               <w:rPr>
                 <w:rFonts w:eastAsiaTheme="minorEastAsia"/>
                 <w:noProof/>
+                <w:kern w:val="2"/>
                 <w:sz w:val="24"/>
                 <w:szCs w:val="24"/>
+                <w14:ligatures w14:val="standardContextual"/>
               </w:rPr>
               <w:tab/>
             </w:r>
@@ -1443,7 +1471,7 @@
                 <w:noProof/>
                 <w:webHidden/>
               </w:rPr>
-              <w:instrText xml:space="preserve"> PAGEREF _Toc184292173 \h </w:instrText>
+              <w:instrText xml:space="preserve"> PAGEREF _Toc184570765 \h </w:instrText>
             </w:r>
             <w:r>
               <w:rPr>
@@ -1484,11 +1512,13 @@
             <w:rPr>
               <w:rFonts w:eastAsiaTheme="minorEastAsia"/>
               <w:noProof/>
+              <w:kern w:val="2"/>
               <w:sz w:val="24"/>
               <w:szCs w:val="24"/>
+              <w14:ligatures w14:val="standardContextual"/>
             </w:rPr>
           </w:pPr>
-          <w:hyperlink w:anchor="_Toc184292174" w:history="1">
+          <w:hyperlink w:anchor="_Toc184570766" w:history="1">
             <w:r>
               <w:rPr>
                 <w:rStyle w:val="Hyperlink"/>
@@ -1500,8 +1530,10 @@
               <w:rPr>
                 <w:rFonts w:eastAsiaTheme="minorEastAsia"/>
                 <w:noProof/>
+                <w:kern w:val="2"/>
                 <w:sz w:val="24"/>
                 <w:szCs w:val="24"/>
+                <w14:ligatures w14:val="standardContextual"/>
               </w:rPr>
               <w:tab/>
             </w:r>
@@ -1531,7 +1563,7 @@
                 <w:noProof/>
                 <w:webHidden/>
               </w:rPr>
-              <w:instrText xml:space="preserve"> PAGEREF _Toc184292174 \h </w:instrText>
+              <w:instrText xml:space="preserve"> PAGEREF _Toc184570766 \h </w:instrText>
             </w:r>
             <w:r>
               <w:rPr>
@@ -1572,11 +1604,13 @@
             <w:rPr>
               <w:rFonts w:eastAsiaTheme="minorEastAsia"/>
               <w:noProof/>
+              <w:kern w:val="2"/>
               <w:sz w:val="24"/>
               <w:szCs w:val="24"/>
+              <w14:ligatures w14:val="standardContextual"/>
             </w:rPr>
           </w:pPr>
-          <w:hyperlink w:anchor="_Toc184292175" w:history="1">
+          <w:hyperlink w:anchor="_Toc184570767" w:history="1">
             <w:r>
               <w:rPr>
                 <w:rStyle w:val="Hyperlink"/>
@@ -1588,8 +1622,10 @@
               <w:rPr>
                 <w:rFonts w:eastAsiaTheme="minorEastAsia"/>
                 <w:noProof/>
+                <w:kern w:val="2"/>
                 <w:sz w:val="24"/>
                 <w:szCs w:val="24"/>
+                <w14:ligatures w14:val="standardContextual"/>
               </w:rPr>
               <w:tab/>
             </w:r>
@@ -1619,7 +1655,7 @@
                 <w:noProof/>
                 <w:webHidden/>
               </w:rPr>
-              <w:instrText xml:space="preserve"> PAGEREF _Toc184292175 \h </w:instrText>
+              <w:instrText xml:space="preserve"> PAGEREF _Toc184570767 \h </w:instrText>
             </w:r>
             <w:r>
               <w:rPr>
@@ -1660,11 +1696,13 @@
             <w:rPr>
               <w:rFonts w:eastAsiaTheme="minorEastAsia"/>
               <w:noProof/>
+              <w:kern w:val="2"/>
               <w:sz w:val="24"/>
               <w:szCs w:val="24"/>
+              <w14:ligatures w14:val="standardContextual"/>
             </w:rPr>
           </w:pPr>
-          <w:hyperlink w:anchor="_Toc184292176" w:history="1">
+          <w:hyperlink w:anchor="_Toc184570768" w:history="1">
             <w:r>
               <w:rPr>
                 <w:rStyle w:val="Hyperlink"/>
@@ -1676,8 +1714,10 @@
               <w:rPr>
                 <w:rFonts w:eastAsiaTheme="minorEastAsia"/>
                 <w:noProof/>
+                <w:kern w:val="2"/>
                 <w:sz w:val="24"/>
                 <w:szCs w:val="24"/>
+                <w14:ligatures w14:val="standardContextual"/>
               </w:rPr>
               <w:tab/>
             </w:r>
@@ -1707,7 +1747,7 @@
                 <w:noProof/>
                 <w:webHidden/>
               </w:rPr>
-              <w:instrText xml:space="preserve"> PAGEREF _Toc184292176 \h </w:instrText>
+              <w:instrText xml:space="preserve"> PAGEREF _Toc184570768 \h </w:instrText>
             </w:r>
             <w:r>
               <w:rPr>
@@ -1727,7 +1767,7 @@
                 <w:noProof/>
                 <w:webHidden/>
               </w:rPr>
-              <w:t>12</w:t>
+              <w:t>16</w:t>
             </w:r>
             <w:r>
               <w:rPr>
@@ -1747,11 +1787,13 @@
             <w:rPr>
               <w:rFonts w:eastAsiaTheme="minorEastAsia"/>
               <w:noProof/>
+              <w:kern w:val="2"/>
               <w:sz w:val="24"/>
               <w:szCs w:val="24"/>
+              <w14:ligatures w14:val="standardContextual"/>
             </w:rPr>
           </w:pPr>
-          <w:hyperlink w:anchor="_Toc184292177" w:history="1">
+          <w:hyperlink w:anchor="_Toc184570769" w:history="1">
             <w:r>
               <w:rPr>
                 <w:rStyle w:val="Hyperlink"/>
@@ -1778,7 +1820,7 @@
                 <w:noProof/>
                 <w:webHidden/>
               </w:rPr>
-              <w:instrText xml:space="preserve"> PAGEREF _Toc184292177 \h </w:instrText>
+              <w:instrText xml:space="preserve"> PAGEREF _Toc184570769 \h </w:instrText>
             </w:r>
             <w:r>
               <w:rPr>
@@ -1798,7 +1840,7 @@
                 <w:noProof/>
                 <w:webHidden/>
               </w:rPr>
-              <w:t>14</w:t>
+              <w:t>19</w:t>
             </w:r>
             <w:r>
               <w:rPr>
@@ -1819,11 +1861,13 @@
             <w:rPr>
               <w:rFonts w:eastAsiaTheme="minorEastAsia"/>
               <w:noProof/>
+              <w:kern w:val="2"/>
               <w:sz w:val="24"/>
               <w:szCs w:val="24"/>
+              <w14:ligatures w14:val="standardContextual"/>
             </w:rPr>
           </w:pPr>
-          <w:hyperlink w:anchor="_Toc184292178" w:history="1">
+          <w:hyperlink w:anchor="_Toc184570770" w:history="1">
             <w:r>
               <w:rPr>
                 <w:rStyle w:val="Hyperlink"/>
@@ -1835,8 +1879,10 @@
               <w:rPr>
                 <w:rFonts w:eastAsiaTheme="minorEastAsia"/>
                 <w:noProof/>
+                <w:kern w:val="2"/>
                 <w:sz w:val="24"/>
                 <w:szCs w:val="24"/>
+                <w14:ligatures w14:val="standardContextual"/>
               </w:rPr>
               <w:tab/>
             </w:r>
@@ -1845,7 +1891,14 @@
                 <w:rStyle w:val="Hyperlink"/>
                 <w:noProof/>
               </w:rPr>
-              <w:t>Results and Discussion</w:t>
+              <w:t>R</w:t>
+            </w:r>
+            <w:r>
+              <w:rPr>
+                <w:rStyle w:val="Hyperlink"/>
+                <w:noProof/>
+              </w:rPr>
+              <w:t>esults and Discussion</w:t>
             </w:r>
             <w:r>
               <w:rPr>
@@ -1866,7 +1919,7 @@
                 <w:noProof/>
                 <w:webHidden/>
               </w:rPr>
-              <w:instrText xml:space="preserve"> PAGEREF _Toc184292178 \h </w:instrText>
+              <w:instrText xml:space="preserve"> PAGEREF _Toc184570770 \h </w:instrText>
             </w:r>
             <w:r>
               <w:rPr>
@@ -1886,7 +1939,7 @@
                 <w:noProof/>
                 <w:webHidden/>
               </w:rPr>
-              <w:t>14</w:t>
+              <w:t>19</w:t>
             </w:r>
             <w:r>
               <w:rPr>
@@ -1907,11 +1960,13 @@
             <w:rPr>
               <w:rFonts w:eastAsiaTheme="minorEastAsia"/>
               <w:noProof/>
+              <w:kern w:val="2"/>
               <w:sz w:val="24"/>
               <w:szCs w:val="24"/>
+              <w14:ligatures w14:val="standardContextual"/>
             </w:rPr>
           </w:pPr>
-          <w:hyperlink w:anchor="_Toc184292179" w:history="1">
+          <w:hyperlink w:anchor="_Toc184570771" w:history="1">
             <w:r>
               <w:rPr>
                 <w:rStyle w:val="Hyperlink"/>
@@ -1923,8 +1978,10 @@
               <w:rPr>
                 <w:rFonts w:eastAsiaTheme="minorEastAsia"/>
                 <w:noProof/>
+                <w:kern w:val="2"/>
                 <w:sz w:val="24"/>
                 <w:szCs w:val="24"/>
+                <w14:ligatures w14:val="standardContextual"/>
               </w:rPr>
               <w:tab/>
             </w:r>
@@ -1954,7 +2011,7 @@
                 <w:noProof/>
                 <w:webHidden/>
               </w:rPr>
-              <w:instrText xml:space="preserve"> PAGEREF _Toc184292179 \h </w:instrText>
+              <w:instrText xml:space="preserve"> PAGEREF _Toc184570771 \h </w:instrText>
             </w:r>
             <w:r>
               <w:rPr>
@@ -1974,7 +2031,7 @@
                 <w:noProof/>
                 <w:webHidden/>
               </w:rPr>
-              <w:t>15</w:t>
+              <w:t>20</w:t>
             </w:r>
             <w:r>
               <w:rPr>
@@ -1995,11 +2052,13 @@
             <w:rPr>
               <w:rFonts w:eastAsiaTheme="minorEastAsia"/>
               <w:noProof/>
+              <w:kern w:val="2"/>
               <w:sz w:val="24"/>
               <w:szCs w:val="24"/>
+              <w14:ligatures w14:val="standardContextual"/>
             </w:rPr>
           </w:pPr>
-          <w:hyperlink w:anchor="_Toc184292180" w:history="1">
+          <w:hyperlink w:anchor="_Toc184570772" w:history="1">
             <w:r>
               <w:rPr>
                 <w:rStyle w:val="Hyperlink"/>
@@ -2012,8 +2071,10 @@
               <w:rPr>
                 <w:rFonts w:eastAsiaTheme="minorEastAsia"/>
                 <w:noProof/>
+                <w:kern w:val="2"/>
                 <w:sz w:val="24"/>
                 <w:szCs w:val="24"/>
+                <w14:ligatures w14:val="standardContextual"/>
               </w:rPr>
               <w:tab/>
             </w:r>
@@ -2043,7 +2104,7 @@
                 <w:noProof/>
                 <w:webHidden/>
               </w:rPr>
-              <w:instrText xml:space="preserve"> PAGEREF _Toc184292180 \h </w:instrText>
+              <w:instrText xml:space="preserve"> PAGEREF _Toc184570772 \h </w:instrText>
             </w:r>
             <w:r>
               <w:rPr>
@@ -2063,7 +2124,7 @@
                 <w:noProof/>
                 <w:webHidden/>
               </w:rPr>
-              <w:t>15</w:t>
+              <w:t>20</w:t>
             </w:r>
             <w:r>
               <w:rPr>
@@ -2084,11 +2145,13 @@
             <w:rPr>
               <w:rFonts w:eastAsiaTheme="minorEastAsia"/>
               <w:noProof/>
+              <w:kern w:val="2"/>
               <w:sz w:val="24"/>
               <w:szCs w:val="24"/>
+              <w14:ligatures w14:val="standardContextual"/>
             </w:rPr>
           </w:pPr>
-          <w:hyperlink w:anchor="_Toc184292181" w:history="1">
+          <w:hyperlink w:anchor="_Toc184570773" w:history="1">
             <w:r>
               <w:rPr>
                 <w:rStyle w:val="Hyperlink"/>
@@ -2100,8 +2163,10 @@
               <w:rPr>
                 <w:rFonts w:eastAsiaTheme="minorEastAsia"/>
                 <w:noProof/>
+                <w:kern w:val="2"/>
                 <w:sz w:val="24"/>
                 <w:szCs w:val="24"/>
+                <w14:ligatures w14:val="standardContextual"/>
               </w:rPr>
               <w:tab/>
             </w:r>
@@ -2131,7 +2196,7 @@
                 <w:noProof/>
                 <w:webHidden/>
               </w:rPr>
-              <w:instrText xml:space="preserve"> PAGEREF _Toc184292181 \h </w:instrText>
+              <w:instrText xml:space="preserve"> PAGEREF _Toc184570773 \h </w:instrText>
             </w:r>
             <w:r>
               <w:rPr>
@@ -2151,7 +2216,7 @@
                 <w:noProof/>
                 <w:webHidden/>
               </w:rPr>
-              <w:t>16</w:t>
+              <w:t>21</w:t>
             </w:r>
             <w:r>
               <w:rPr>
@@ -2172,11 +2237,13 @@
             <w:rPr>
               <w:rFonts w:eastAsiaTheme="minorEastAsia"/>
               <w:noProof/>
+              <w:kern w:val="2"/>
               <w:sz w:val="24"/>
               <w:szCs w:val="24"/>
+              <w14:ligatures w14:val="standardContextual"/>
             </w:rPr>
           </w:pPr>
-          <w:hyperlink w:anchor="_Toc184292182" w:history="1">
+          <w:hyperlink w:anchor="_Toc184570774" w:history="1">
             <w:r>
               <w:rPr>
                 <w:rStyle w:val="Hyperlink"/>
@@ -2188,8 +2255,10 @@
               <w:rPr>
                 <w:rFonts w:eastAsiaTheme="minorEastAsia"/>
                 <w:noProof/>
+                <w:kern w:val="2"/>
                 <w:sz w:val="24"/>
                 <w:szCs w:val="24"/>
+                <w14:ligatures w14:val="standardContextual"/>
               </w:rPr>
               <w:tab/>
             </w:r>
@@ -2219,7 +2288,7 @@
                 <w:noProof/>
                 <w:webHidden/>
               </w:rPr>
-              <w:instrText xml:space="preserve"> PAGEREF _Toc184292182 \h </w:instrText>
+              <w:instrText xml:space="preserve"> PAGEREF _Toc184570774 \h </w:instrText>
             </w:r>
             <w:r>
               <w:rPr>
@@ -2239,7 +2308,7 @@
                 <w:noProof/>
                 <w:webHidden/>
               </w:rPr>
-              <w:t>17</w:t>
+              <w:t>22</w:t>
             </w:r>
             <w:r>
               <w:rPr>
@@ -2260,11 +2329,13 @@
             <w:rPr>
               <w:rFonts w:eastAsiaTheme="minorEastAsia"/>
               <w:noProof/>
+              <w:kern w:val="2"/>
               <w:sz w:val="24"/>
               <w:szCs w:val="24"/>
+              <w14:ligatures w14:val="standardContextual"/>
             </w:rPr>
           </w:pPr>
-          <w:hyperlink w:anchor="_Toc184292183" w:history="1">
+          <w:hyperlink w:anchor="_Toc184570775" w:history="1">
             <w:r>
               <w:rPr>
                 <w:rStyle w:val="Hyperlink"/>
@@ -2276,8 +2347,10 @@
               <w:rPr>
                 <w:rFonts w:eastAsiaTheme="minorEastAsia"/>
                 <w:noProof/>
+                <w:kern w:val="2"/>
                 <w:sz w:val="24"/>
                 <w:szCs w:val="24"/>
+                <w14:ligatures w14:val="standardContextual"/>
               </w:rPr>
               <w:tab/>
             </w:r>
@@ -2307,7 +2380,7 @@
                 <w:noProof/>
                 <w:webHidden/>
               </w:rPr>
-              <w:instrText xml:space="preserve"> PAGEREF _Toc184292183 \h </w:instrText>
+              <w:instrText xml:space="preserve"> PAGEREF _Toc184570775 \h </w:instrText>
             </w:r>
             <w:r>
               <w:rPr>
@@ -2327,7 +2400,7 @@
                 <w:noProof/>
                 <w:webHidden/>
               </w:rPr>
-              <w:t>17</w:t>
+              <w:t>22</w:t>
             </w:r>
             <w:r>
               <w:rPr>
@@ -2348,11 +2421,13 @@
             <w:rPr>
               <w:rFonts w:eastAsiaTheme="minorEastAsia"/>
               <w:noProof/>
+              <w:kern w:val="2"/>
               <w:sz w:val="24"/>
               <w:szCs w:val="24"/>
+              <w14:ligatures w14:val="standardContextual"/>
             </w:rPr>
           </w:pPr>
-          <w:hyperlink w:anchor="_Toc184292184" w:history="1">
+          <w:hyperlink w:anchor="_Toc184570776" w:history="1">
             <w:r>
               <w:rPr>
                 <w:rStyle w:val="Hyperlink"/>
@@ -2364,8 +2439,10 @@
               <w:rPr>
                 <w:rFonts w:eastAsiaTheme="minorEastAsia"/>
                 <w:noProof/>
+                <w:kern w:val="2"/>
                 <w:sz w:val="24"/>
                 <w:szCs w:val="24"/>
+                <w14:ligatures w14:val="standardContextual"/>
               </w:rPr>
               <w:tab/>
             </w:r>
@@ -2395,7 +2472,7 @@
                 <w:noProof/>
                 <w:webHidden/>
               </w:rPr>
-              <w:instrText xml:space="preserve"> PAGEREF _Toc184292184 \h </w:instrText>
+              <w:instrText xml:space="preserve"> PAGEREF _Toc184570776 \h </w:instrText>
             </w:r>
             <w:r>
               <w:rPr>
@@ -2415,7 +2492,7 @@
                 <w:noProof/>
                 <w:webHidden/>
               </w:rPr>
-              <w:t>17</w:t>
+              <w:t>22</w:t>
             </w:r>
             <w:r>
               <w:rPr>
@@ -2541,7 +2618,7 @@
         <w:pStyle w:val="Heading1"/>
         <w:spacing w:after="120"/>
       </w:pPr>
-      <w:bookmarkStart w:id="0" w:name="_Toc184292167"/>
+      <w:bookmarkStart w:id="0" w:name="_Toc184570759"/>
       <w:r>
         <w:t>Introduction</w:t>
       </w:r>
@@ -2602,7 +2679,7 @@
         <w:pStyle w:val="Heading1"/>
         <w:spacing w:after="120"/>
       </w:pPr>
-      <w:bookmarkStart w:id="1" w:name="_Toc184292168"/>
+      <w:bookmarkStart w:id="1" w:name="_Toc184570760"/>
       <w:r>
         <w:t>Problem Statement</w:t>
       </w:r>
@@ -2714,7 +2791,7 @@
         <w:pStyle w:val="Heading1"/>
         <w:spacing w:after="120"/>
       </w:pPr>
-      <w:bookmarkStart w:id="2" w:name="_Toc184292169"/>
+      <w:bookmarkStart w:id="2" w:name="_Toc184570761"/>
       <w:r>
         <w:t>Literature Review</w:t>
       </w:r>
@@ -2828,39 +2905,39 @@
           <w:sz w:val="22"/>
           <w:szCs w:val="22"/>
         </w:rPr>
-        <w:t>Advanced RAG represents a significant evolution, introducing sophisticated optimization strategies. A key innovation is Sentence Window Retrieval, which decouples embedding and synthesis processes. Yang (2023) demonstrated how this technique uses smaller text units for retrieval while maintaining broader context for generation. Another significant advancement is Hypothetical Document Embedding (</w:t>
-      </w:r>
-      <w:proofErr w:type="spellStart"/>
-      <w:r>
+        <w:t>Advanced RAG represents a significant evolution, introducing sophisticated optimization strategies. A key innovation is Sentence Window Retrieval, which decouples embedding and synthesis processes. Yang (2023) demonstrated how this technique uses smaller text units for retrieval while maintaining broader context for generation. Another significant advancement is Hypothetical Document Embedding (HyDE), developed by Gao et al. (2022), which generates hypothetical answers using LLMs to improve retrieval accuracy through answer-to-answer comparison. Pal (2023) further validated this approach's effectiveness in reducing hallucinations.</w:t>
+      </w:r>
+    </w:p>
+    <w:p>
+      <w:pPr>
+        <w:pStyle w:val="whitespace-pre-wrap"/>
         <w:rPr>
           <w:sz w:val="22"/>
           <w:szCs w:val="22"/>
         </w:rPr>
-        <w:t>HyDE</w:t>
-      </w:r>
-      <w:proofErr w:type="spellEnd"/>
+      </w:pPr>
       <w:r>
         <w:rPr>
           <w:sz w:val="22"/>
           <w:szCs w:val="22"/>
         </w:rPr>
-        <w:t>), developed by Gao et al. (2022), which generates hypothetical answers using LLMs to improve retrieval accuracy through answer-to-answer comparison. Pal (2023) further validated this approach's effectiveness in reducing hallucinations.</w:t>
-      </w:r>
-    </w:p>
-    <w:p>
-      <w:pPr>
-        <w:pStyle w:val="whitespace-pre-wrap"/>
+        <w:t xml:space="preserve">The reranking component of Advanced RAG has seen substantial development, as detailed by Bhavsar (2023). Various approaches including cross-encoders, multi-vector models, and LLM-based </w:t>
+      </w:r>
+      <w:proofErr w:type="spellStart"/>
+      <w:r>
         <w:rPr>
           <w:sz w:val="22"/>
           <w:szCs w:val="22"/>
         </w:rPr>
-      </w:pPr>
+        <w:t>rerankers</w:t>
+      </w:r>
+      <w:proofErr w:type="spellEnd"/>
       <w:r>
         <w:rPr>
           <w:sz w:val="22"/>
           <w:szCs w:val="22"/>
         </w:rPr>
-        <w:t xml:space="preserve">The reranking component of Advanced RAG has seen substantial development, as detailed by Bhavsar (2023). Various approaches including cross-encoders, multi-vector models, and LLM-based </w:t>
+        <w:t xml:space="preserve"> have been implemented to improve retrieved document relevance. Notably, </w:t>
       </w:r>
       <w:proofErr w:type="spellStart"/>
       <w:r>
@@ -2868,7 +2945,7 @@
           <w:sz w:val="22"/>
           <w:szCs w:val="22"/>
         </w:rPr>
-        <w:t>rerankers</w:t>
+        <w:t>Cuconasu</w:t>
       </w:r>
       <w:proofErr w:type="spellEnd"/>
       <w:r>
@@ -2876,23 +2953,23 @@
           <w:sz w:val="22"/>
           <w:szCs w:val="22"/>
         </w:rPr>
-        <w:t xml:space="preserve"> have been implemented to improve retrieved document relevance. Notably, </w:t>
-      </w:r>
-      <w:proofErr w:type="spellStart"/>
-      <w:r>
+        <w:t xml:space="preserve"> et al. (2024) demonstrated that random or noisy documents, when strategically positioned in the context, can sometimes improve rather than degrade LLM performance.</w:t>
+      </w:r>
+    </w:p>
+    <w:p>
+      <w:pPr>
+        <w:pStyle w:val="whitespace-pre-wrap"/>
         <w:rPr>
           <w:sz w:val="22"/>
           <w:szCs w:val="22"/>
         </w:rPr>
-        <w:t>Cuconasu</w:t>
-      </w:r>
-      <w:proofErr w:type="spellEnd"/>
+      </w:pPr>
       <w:r>
         <w:rPr>
           <w:sz w:val="22"/>
           <w:szCs w:val="22"/>
         </w:rPr>
-        <w:t xml:space="preserve"> et al. (2024) demonstrated that random or noisy documents, when strategically positioned in the context, can sometimes improve rather than degrade LLM performance.</w:t>
+        <w:t>The latest evolution is the Modular RAG paradigm, offering enhanced adaptability through specialized components and flexible architectures (Gao et al., 2023). This approach introduces dedicated functional modules for different tasks, enables integration with fine-tuning techniques, and supports iterative and adaptive retrieval processes. Wang et al. (2024) demonstrated its effectiveness in specialized domains such as alpha mining.</w:t>
       </w:r>
     </w:p>
     <w:p>
@@ -2908,54 +2985,38 @@
           <w:sz w:val="22"/>
           <w:szCs w:val="22"/>
         </w:rPr>
-        <w:t>The latest evolution is the Modular RAG paradigm, offering enhanced adaptability through specialized components and flexible architectures (Gao et al., 2023). This approach introduces dedicated functional modules for different tasks, enables integration with fine-tuning techniques, and supports iterative and adaptive retrieval processes. Wang et al. (2024) demonstrated its effectiveness in specialized domains such as alpha mining.</w:t>
-      </w:r>
-    </w:p>
-    <w:p>
-      <w:pPr>
-        <w:pStyle w:val="whitespace-pre-wrap"/>
+        <w:t xml:space="preserve">Recent research has also focused on evaluation frameworks. </w:t>
+      </w:r>
+      <w:proofErr w:type="spellStart"/>
+      <w:r>
         <w:rPr>
           <w:sz w:val="22"/>
           <w:szCs w:val="22"/>
         </w:rPr>
-      </w:pPr>
+        <w:t>Veturi</w:t>
+      </w:r>
+      <w:proofErr w:type="spellEnd"/>
       <w:r>
         <w:rPr>
           <w:sz w:val="22"/>
           <w:szCs w:val="22"/>
         </w:rPr>
-        <w:t xml:space="preserve">Recent research has also focused on evaluation frameworks. </w:t>
-      </w:r>
-      <w:proofErr w:type="spellStart"/>
-      <w:r>
+        <w:t xml:space="preserve"> et al. (2024) proposed comprehensive metrics including retrieval precision and answer similarity, while emphasizing the importance of human evaluation. Their work highlights the ongoing challenge of balancing automated metrics with human judgment in assessing RAG system performance.</w:t>
+      </w:r>
+    </w:p>
+    <w:p>
+      <w:pPr>
+        <w:pStyle w:val="whitespace-pre-wrap"/>
         <w:rPr>
           <w:sz w:val="22"/>
           <w:szCs w:val="22"/>
         </w:rPr>
-        <w:t>Veturi</w:t>
-      </w:r>
-      <w:proofErr w:type="spellEnd"/>
+      </w:pPr>
       <w:r>
         <w:rPr>
           <w:sz w:val="22"/>
           <w:szCs w:val="22"/>
         </w:rPr>
-        <w:t xml:space="preserve"> et al. (2024) proposed comprehensive metrics including retrieval precision and answer similarity, while emphasizing the importance of human evaluation. Their work highlights the ongoing challenge of balancing automated metrics with human judgment in assessing RAG system performance.</w:t>
-      </w:r>
-    </w:p>
-    <w:p>
-      <w:pPr>
-        <w:pStyle w:val="whitespace-pre-wrap"/>
-        <w:rPr>
-          <w:sz w:val="22"/>
-          <w:szCs w:val="22"/>
-        </w:rPr>
-      </w:pPr>
-      <w:r>
-        <w:rPr>
-          <w:sz w:val="22"/>
-          <w:szCs w:val="22"/>
-        </w:rPr>
         <w:t>This evolution from basic retrieval-augmented generation to sophisticated, modular systems capable of handling complex information retrieval and generation tasks demonstrates the field's rapid advancement. The continued development of evaluation frameworks and optimization techniques suggests that RAG will remain crucial in improving LLM performance and reliability.</w:t>
       </w:r>
     </w:p>
@@ -2964,7 +3025,7 @@
         <w:pStyle w:val="Heading1"/>
         <w:spacing w:after="120"/>
       </w:pPr>
-      <w:bookmarkStart w:id="3" w:name="_Toc184292170"/>
+      <w:bookmarkStart w:id="3" w:name="_Toc184570762"/>
       <w:r>
         <w:t>Methodology</w:t>
       </w:r>
@@ -3228,7 +3289,7 @@
         <w:pStyle w:val="Heading2"/>
         <w:spacing w:before="240" w:after="120" w:line="240" w:lineRule="auto"/>
       </w:pPr>
-      <w:bookmarkStart w:id="4" w:name="_Toc184292171"/>
+      <w:bookmarkStart w:id="4" w:name="_Toc184570763"/>
       <w:r>
         <w:t>Data Aggregation</w:t>
       </w:r>
@@ -4279,7 +4340,7 @@
         <w:pStyle w:val="Heading2"/>
         <w:spacing w:before="240" w:after="120" w:line="240" w:lineRule="auto"/>
       </w:pPr>
-      <w:bookmarkStart w:id="5" w:name="_Toc184292172"/>
+      <w:bookmarkStart w:id="5" w:name="_Toc184570764"/>
       <w:r>
         <w:t>Initial Approach</w:t>
       </w:r>
@@ -4559,7 +4620,7 @@
         <w:pStyle w:val="Heading2"/>
         <w:spacing w:before="240" w:after="120" w:line="240" w:lineRule="auto"/>
       </w:pPr>
-      <w:bookmarkStart w:id="6" w:name="_Toc184292173"/>
+      <w:bookmarkStart w:id="6" w:name="_Toc184570765"/>
       <w:r>
         <w:t>Vector Store</w:t>
       </w:r>
@@ -4614,23 +4675,7 @@
           <w:rFonts w:asciiTheme="majorBidi" w:hAnsiTheme="majorBidi" w:cstheme="majorBidi"/>
           <w:color w:val="000000"/>
         </w:rPr>
-        <w:t xml:space="preserve"> as the underlying database technology, chosen for their ability to handle the scale and complexity of AFC's digital collections while maintaining efficient similarity search capabilities and metadata-based filtering. The system offers multiple embedding model options: </w:t>
-      </w:r>
-      <w:proofErr w:type="spellStart"/>
-      <w:r>
-        <w:rPr>
-          <w:rFonts w:asciiTheme="majorBidi" w:hAnsiTheme="majorBidi" w:cstheme="majorBidi"/>
-          <w:color w:val="000000"/>
-        </w:rPr>
-        <w:t>HuggingFace's</w:t>
-      </w:r>
-      <w:proofErr w:type="spellEnd"/>
-      <w:r>
-        <w:rPr>
-          <w:rFonts w:asciiTheme="majorBidi" w:hAnsiTheme="majorBidi" w:cstheme="majorBidi"/>
-          <w:color w:val="000000"/>
-        </w:rPr>
-        <w:t xml:space="preserve"> Instructor-XL, </w:t>
+        <w:t xml:space="preserve"> as the underlying database technology, chosen for their ability to handle the scale and complexity of AFC's digital collections while maintaining efficient similarity search capabilities and metadata-based filtering. The system offers multiple embedding model options: HuggingFace's Instructor-XL, </w:t>
       </w:r>
       <w:proofErr w:type="spellStart"/>
       <w:r>
@@ -4889,7 +4934,7 @@
         <w:pStyle w:val="Heading2"/>
         <w:spacing w:before="240" w:after="120" w:line="240" w:lineRule="auto"/>
       </w:pPr>
-      <w:bookmarkStart w:id="7" w:name="_Toc184292174"/>
+      <w:bookmarkStart w:id="7" w:name="_Toc184570766"/>
       <w:r>
         <w:t>RAG Architectures</w:t>
       </w:r>
@@ -5472,6 +5517,147 @@
         <w:autoSpaceDN w:val="0"/>
         <w:adjustRightInd w:val="0"/>
         <w:spacing w:after="0" w:line="240" w:lineRule="auto"/>
+        <w:ind w:firstLine="432"/>
+        <w:rPr>
+          <w:rFonts w:asciiTheme="majorBidi" w:hAnsiTheme="majorBidi" w:cstheme="majorBidi"/>
+          <w:color w:val="000000"/>
+        </w:rPr>
+      </w:pPr>
+    </w:p>
+    <w:p>
+      <w:pPr>
+        <w:pStyle w:val="figurecaption"/>
+        <w:numPr>
+          <w:ilvl w:val="0"/>
+          <w:numId w:val="0"/>
+        </w:numPr>
+        <w:rPr>
+          <w:sz w:val="20"/>
+          <w:szCs w:val="20"/>
+        </w:rPr>
+      </w:pPr>
+      <w:r>
+        <w:rPr>
+          <w:sz w:val="20"/>
+          <w:szCs w:val="20"/>
+        </w:rPr>
+        <w:t xml:space="preserve">Derivative query generation prompt: </w:t>
+      </w:r>
+    </w:p>
+    <w:p>
+      <w:pPr>
+        <w:pStyle w:val="figurecaption"/>
+        <w:numPr>
+          <w:ilvl w:val="0"/>
+          <w:numId w:val="0"/>
+        </w:numPr>
+        <w:shd w:val="clear" w:color="auto" w:fill="D0CECE" w:themeFill="background2" w:themeFillShade="E6"/>
+        <w:ind w:left="533"/>
+        <w:rPr>
+          <w:i/>
+          <w:iCs/>
+          <w:sz w:val="20"/>
+          <w:szCs w:val="20"/>
+        </w:rPr>
+      </w:pPr>
+      <w:r>
+        <w:rPr>
+          <w:i/>
+          <w:iCs/>
+          <w:sz w:val="20"/>
+          <w:szCs w:val="20"/>
+        </w:rPr>
+        <w:t>Rewrite this query to be slightly different but similar in meaning: {query}</w:t>
+      </w:r>
+    </w:p>
+    <w:p>
+      <w:pPr>
+        <w:pStyle w:val="figurecaption"/>
+        <w:numPr>
+          <w:ilvl w:val="0"/>
+          <w:numId w:val="0"/>
+        </w:numPr>
+        <w:rPr>
+          <w:sz w:val="20"/>
+          <w:szCs w:val="20"/>
+        </w:rPr>
+      </w:pPr>
+      <w:r>
+        <w:rPr>
+          <w:sz w:val="20"/>
+          <w:szCs w:val="20"/>
+        </w:rPr>
+        <w:t xml:space="preserve">Hypothetical response generation prompt: </w:t>
+      </w:r>
+    </w:p>
+    <w:p>
+      <w:pPr>
+        <w:pStyle w:val="figurecaption"/>
+        <w:numPr>
+          <w:ilvl w:val="0"/>
+          <w:numId w:val="0"/>
+        </w:numPr>
+        <w:ind w:left="533"/>
+        <w:rPr>
+          <w:i/>
+          <w:iCs/>
+          <w:sz w:val="20"/>
+          <w:szCs w:val="20"/>
+        </w:rPr>
+      </w:pPr>
+      <w:r>
+        <w:rPr>
+          <w:i/>
+          <w:iCs/>
+          <w:sz w:val="20"/>
+          <w:szCs w:val="20"/>
+        </w:rPr>
+        <w:t xml:space="preserve">You are a document that answers this question {query}. </w:t>
+      </w:r>
+    </w:p>
+    <w:p>
+      <w:pPr>
+        <w:pStyle w:val="figurecaption"/>
+        <w:numPr>
+          <w:ilvl w:val="0"/>
+          <w:numId w:val="0"/>
+        </w:numPr>
+        <w:shd w:val="clear" w:color="auto" w:fill="D0CECE" w:themeFill="background2" w:themeFillShade="E6"/>
+        <w:ind w:left="533"/>
+        <w:rPr>
+          <w:sz w:val="20"/>
+          <w:szCs w:val="20"/>
+        </w:rPr>
+      </w:pPr>
+      <w:r>
+        <w:rPr>
+          <w:i/>
+          <w:iCs/>
+          <w:sz w:val="20"/>
+          <w:szCs w:val="20"/>
+        </w:rPr>
+        <w:t>Write a short, natural paragraph that directly answers this question. Include additional relevant information if possible.</w:t>
+      </w:r>
+    </w:p>
+    <w:p>
+      <w:pPr>
+        <w:autoSpaceDE w:val="0"/>
+        <w:autoSpaceDN w:val="0"/>
+        <w:adjustRightInd w:val="0"/>
+        <w:spacing w:after="0" w:line="240" w:lineRule="auto"/>
+        <w:ind w:firstLine="432"/>
+        <w:rPr>
+          <w:rFonts w:asciiTheme="majorBidi" w:hAnsiTheme="majorBidi" w:cstheme="majorBidi"/>
+          <w:color w:val="000000"/>
+        </w:rPr>
+      </w:pPr>
+    </w:p>
+    <w:p>
+      <w:pPr>
+        <w:autoSpaceDE w:val="0"/>
+        <w:autoSpaceDN w:val="0"/>
+        <w:adjustRightInd w:val="0"/>
+        <w:spacing w:after="0" w:line="240" w:lineRule="auto"/>
         <w:rPr>
           <w:rFonts w:asciiTheme="majorBidi" w:hAnsiTheme="majorBidi" w:cstheme="majorBidi"/>
           <w:color w:val="000000"/>
@@ -5495,7 +5681,6 @@
         <w:rPr>
           <w:noProof/>
         </w:rPr>
-        <w:lastRenderedPageBreak/>
         <w:drawing>
           <wp:inline distT="0" distB="0" distL="0" distR="0" wp14:anchorId="5B6E6B85" wp14:editId="54AF084C">
             <wp:extent cx="5432209" cy="2320119"/>
@@ -6377,7 +6562,7 @@
           </mc:Choice>
           <mc:Fallback>
             <w:pict>
-              <v:rect w14:anchorId="59B6E5E7" id="Rectangle 2" o:spid="_x0000_s1027" style="position:absolute;margin-left:0;margin-top:348.1pt;width:439.1pt;height:24.75pt;z-index:-251661312;visibility:visible;mso-wrap-style:square;mso-width-percent:0;mso-height-percent:0;mso-wrap-distance-left:9pt;mso-wrap-distance-top:0;mso-wrap-distance-right:9pt;mso-wrap-distance-bottom:0;mso-position-horizontal:center;mso-position-horizontal-relative:margin;mso-position-vertical:absolute;mso-position-vertical-relative:margin;mso-width-percent:0;mso-height-percent:0;mso-width-relative:margin;mso-height-relative:margin;v-text-anchor:middle" o:gfxdata="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" fillcolor="white [3212]" strokecolor="white [3212]" strokeweight="1pt">
+              <v:rect w14:anchorId="59B6E5E7" id="Rectangle 2" o:spid="_x0000_s1027" style="position:absolute;margin-left:0;margin-top:348.1pt;width:439.1pt;height:24.75pt;z-index:-251661312;visibility:visible;mso-wrap-style:square;mso-width-percent:0;mso-height-percent:0;mso-wrap-distance-left:9pt;mso-wrap-distance-top:0;mso-wrap-distance-right:9pt;mso-wrap-distance-bottom:0;mso-position-horizontal:center;mso-position-horizontal-relative:margin;mso-position-vertical:absolute;mso-position-vertical-relative:margin;mso-width-percent:0;mso-height-percent:0;mso-width-relative:margin;mso-height-relative:margin;v-text-anchor:middle" o:gfxdata="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" fillcolor="white [3212]" strokecolor="white [3212]" strokeweight="1pt">
                 <v:textbox>
                   <w:txbxContent>
                     <w:p>
@@ -6548,7 +6733,7 @@
           </mc:Choice>
           <mc:Fallback>
             <w:pict>
-              <v:rect w14:anchorId="42E06063" id="_x0000_s1028" style="position:absolute;margin-left:0;margin-top:18.5pt;width:439.1pt;height:24.75pt;z-index:-251655168;visibility:visible;mso-wrap-style:square;mso-width-percent:0;mso-height-percent:0;mso-wrap-distance-left:9pt;mso-wrap-distance-top:0;mso-wrap-distance-right:9pt;mso-wrap-distance-bottom:0;mso-position-horizontal:center;mso-position-horizontal-relative:margin;mso-position-vertical:absolute;mso-position-vertical-relative:text;mso-width-percent:0;mso-height-percent:0;mso-width-relative:margin;mso-height-relative:margin;v-text-anchor:middle" o:gfxdata="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" fillcolor="white [3212]" strokecolor="white [3212]" strokeweight="1pt">
+              <v:rect w14:anchorId="42E06063" id="_x0000_s1028" style="position:absolute;margin-left:0;margin-top:18.5pt;width:439.1pt;height:24.75pt;z-index:-251655168;visibility:visible;mso-wrap-style:square;mso-width-percent:0;mso-height-percent:0;mso-wrap-distance-left:9pt;mso-wrap-distance-top:0;mso-wrap-distance-right:9pt;mso-wrap-distance-bottom:0;mso-position-horizontal:center;mso-position-horizontal-relative:margin;mso-position-vertical:absolute;mso-position-vertical-relative:text;mso-width-percent:0;mso-height-percent:0;mso-width-relative:margin;mso-height-relative:margin;v-text-anchor:middle" o:gfxdata="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" fillcolor="white [3212]" strokecolor="white [3212]" strokeweight="1pt">
                 <v:textbox>
                   <w:txbxContent>
                     <w:p>
@@ -6852,8 +7037,8 @@
           </mc:Choice>
           <mc:Fallback>
             <w:pict>
-              <v:group w14:anchorId="24CE1994" id="Group 6" o:spid="_x0000_s1029" style="position:absolute;margin-left:92.85pt;margin-top:452.45pt;width:285.7pt;height:80.25pt;z-index:251669504;mso-position-horizontal-relative:margin;mso-position-vertical-relative:margin" coordsize="36286,10191" o:gfxdata="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">
-                <v:rect id="_x0000_s1030" style="position:absolute;width:36286;height:10191;visibility:visible;mso-wrap-style:square;v-text-anchor:middle" o:gfxdata="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" fillcolor="white [3212]" strokecolor="white [3212]" strokeweight="1pt">
+              <v:group w14:anchorId="24CE1994" id="Group 6" o:spid="_x0000_s1029" style="position:absolute;margin-left:92.85pt;margin-top:452.45pt;width:285.7pt;height:80.25pt;z-index:251669504;mso-position-horizontal-relative:margin;mso-position-vertical-relative:margin" coordsize="36286,10191" o:gfxdata="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">
+                <v:rect id="_x0000_s1030" style="position:absolute;width:36286;height:10191;visibility:visible;mso-wrap-style:square;v-text-anchor:middle" o:gfxdata="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" fillcolor="white [3212]" strokecolor="white [3212]" strokeweight="1pt">
                   <v:textbox>
                     <w:txbxContent>
                       <w:p>
@@ -6982,7 +7167,7 @@
                     </w:txbxContent>
                   </v:textbox>
                 </v:rect>
-                <v:line id="Straight Connector 3" o:spid="_x0000_s1031" style="position:absolute;visibility:visible;mso-wrap-style:square" from="15831,5322" to="31301,5322" o:connectortype="straight" o:gfxdata="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" strokecolor="black [3213]" strokeweight=".5pt">
+                <v:line id="Straight Connector 3" o:spid="_x0000_s1031" style="position:absolute;visibility:visible;mso-wrap-style:square" from="15831,5322" to="31301,5322" o:connectortype="straight" o:gfxdata="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" strokecolor="black [3213]" strokeweight=".5pt">
                   <v:stroke joinstyle="miter"/>
                 </v:line>
                 <w10:wrap type="square" anchorx="margin" anchory="margin"/>
@@ -7259,8 +7444,8 @@
           </mc:Choice>
           <mc:Fallback>
             <w:pict>
-              <v:group w14:anchorId="650F0023" id="Group 4" o:spid="_x0000_s1032" style="position:absolute;margin-left:0;margin-top:10.35pt;width:372.75pt;height:80.25pt;z-index:251659264;mso-position-horizontal:center;mso-position-horizontal-relative:margin;mso-width-relative:margin" coordorigin=",-112" coordsize="46196,10191" o:gfxdata="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">
-                <v:rect id="_x0000_s1033" style="position:absolute;top:-112;width:46196;height:10191;visibility:visible;mso-wrap-style:square;v-text-anchor:middle" o:gfxdata="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" fillcolor="white [3212]" strokecolor="white [3212]" strokeweight="1pt">
+              <v:group w14:anchorId="650F0023" id="Group 4" o:spid="_x0000_s1032" style="position:absolute;margin-left:0;margin-top:10.35pt;width:372.75pt;height:80.25pt;z-index:251659264;mso-position-horizontal:center;mso-position-horizontal-relative:margin;mso-width-relative:margin" coordorigin=",-112" coordsize="46196,10191" o:gfxdata="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">
+                <v:rect id="_x0000_s1033" style="position:absolute;top:-112;width:46196;height:10191;visibility:visible;mso-wrap-style:square;v-text-anchor:middle" o:gfxdata="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" fillcolor="white [3212]" strokecolor="white [3212]" strokeweight="1pt">
                   <v:textbox>
                     <w:txbxContent>
                       <w:p>
@@ -7337,7 +7522,7 @@
                     </w:txbxContent>
                   </v:textbox>
                 </v:rect>
-                <v:line id="Straight Connector 3" o:spid="_x0000_s1034" style="position:absolute;visibility:visible;mso-wrap-style:square" from="14097,5143" to="44862,5143" o:connectortype="straight" o:gfxdata="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" strokecolor="black [3213]" strokeweight=".5pt">
+                <v:line id="Straight Connector 3" o:spid="_x0000_s1034" style="position:absolute;visibility:visible;mso-wrap-style:square" from="14097,5143" to="44862,5143" o:connectortype="straight" o:gfxdata="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" strokecolor="black [3213]" strokeweight=".5pt">
                   <v:stroke joinstyle="miter"/>
                 </v:line>
                 <w10:wrap anchorx="margin"/>
@@ -7530,8 +7715,9 @@
     <w:p>
       <w:pPr>
         <w:pStyle w:val="Heading1"/>
-      </w:pPr>
-      <w:bookmarkStart w:id="8" w:name="_Toc184292175"/>
+        <w:spacing w:after="120" w:line="240" w:lineRule="auto"/>
+      </w:pPr>
+      <w:bookmarkStart w:id="8" w:name="_Toc184570767"/>
       <w:r>
         <w:t>Results and Conclusion</w:t>
       </w:r>
@@ -7539,13 +7725,1591 @@
     </w:p>
     <w:p>
       <w:pPr>
+        <w:ind w:firstLine="432"/>
+        <w:rPr>
+          <w:rFonts w:ascii="Times New Roman" w:hAnsi="Times New Roman" w:cs="Times New Roman"/>
+        </w:rPr>
+      </w:pPr>
+      <w:r>
+        <w:rPr>
+          <w:rFonts w:ascii="Times New Roman" w:hAnsi="Times New Roman" w:cs="Times New Roman"/>
+        </w:rPr>
+        <w:t xml:space="preserve">Initial testing employed a small data sample to evaluate different system configurations. Vector stores were built in chunks of 250, 500, 1,000, and 2,000 characters and examined using three different models. We tested both Naïve and HyDE architectures to gauge the efficacy of HyDE as a RAG strategy. Each system configuration was evaluated using 100 questions, with each question paired with the unique filename of the document containing its correct answer. Accuracy was measured based on whether the correct document appeared among the </w:t>
+      </w:r>
+      <w:proofErr w:type="spellStart"/>
+      <w:r>
+        <w:rPr>
+          <w:rFonts w:ascii="Times New Roman" w:hAnsi="Times New Roman" w:cs="Times New Roman"/>
+        </w:rPr>
+        <w:t>top_k</w:t>
+      </w:r>
+      <w:proofErr w:type="spellEnd"/>
+      <w:r>
+        <w:rPr>
+          <w:rFonts w:ascii="Times New Roman" w:hAnsi="Times New Roman" w:cs="Times New Roman"/>
+        </w:rPr>
+        <w:t xml:space="preserve"> filenames returned by the retriever.</w:t>
+      </w:r>
+    </w:p>
+    <w:p>
+      <w:pPr>
+        <w:rPr>
+          <w:rFonts w:ascii="Times New Roman" w:hAnsi="Times New Roman" w:cs="Times New Roman"/>
+        </w:rPr>
+      </w:pPr>
+      <w:r>
+        <w:rPr>
+          <w:rFonts w:ascii="Times New Roman" w:hAnsi="Times New Roman" w:cs="Times New Roman"/>
+        </w:rPr>
+        <w:t xml:space="preserve">The preliminary results (Fig. 5) confirmed several key findings. The MiniLM-L6-v2 embedder and Naïve architecture demonstrated inadequate performance. In contrast, the basic HyDE architecture showed significant improvements in retrieval accuracy, generally increasing it between ten and twenty percentage points across most system configurations. Notably, the vector store constructed using embedding chunk sizes of 250 characters, despite being a particularly short length of text, performed comparably to the 1,000-sized chunks for optimal vector store performance. The most promising system </w:t>
+      </w:r>
+      <w:proofErr w:type="gramStart"/>
+      <w:r>
+        <w:rPr>
+          <w:rFonts w:ascii="Times New Roman" w:hAnsi="Times New Roman" w:cs="Times New Roman"/>
+        </w:rPr>
+        <w:t>architectures</w:t>
+      </w:r>
+      <w:proofErr w:type="gramEnd"/>
+      <w:r>
+        <w:rPr>
+          <w:rFonts w:ascii="Times New Roman" w:hAnsi="Times New Roman" w:cs="Times New Roman"/>
+        </w:rPr>
+        <w:t xml:space="preserve"> emerged as those combining the basic HyDE generator with either Instructor-XL or Titan as the embedding model, constructing vector stores in chunk sizes of 250 or 1,000. In testing on the sample set, these configurations achieved 90% retrieval accuracy on the 100 sample test questions within a </w:t>
+      </w:r>
+      <w:proofErr w:type="spellStart"/>
+      <w:proofErr w:type="gramStart"/>
+      <w:r>
+        <w:rPr>
+          <w:rFonts w:ascii="Times New Roman" w:hAnsi="Times New Roman" w:cs="Times New Roman"/>
+        </w:rPr>
+        <w:t>top_k</w:t>
+      </w:r>
+      <w:proofErr w:type="spellEnd"/>
+      <w:proofErr w:type="gramEnd"/>
+      <w:r>
+        <w:rPr>
+          <w:rFonts w:ascii="Times New Roman" w:hAnsi="Times New Roman" w:cs="Times New Roman"/>
+        </w:rPr>
+        <w:t xml:space="preserve"> of four documents.</w:t>
+      </w:r>
+    </w:p>
+    <w:p>
+      <w:pPr>
+        <w:jc w:val="center"/>
+        <w:rPr>
+          <w:rFonts w:ascii="Times New Roman" w:hAnsi="Times New Roman" w:cs="Times New Roman"/>
+        </w:rPr>
+      </w:pPr>
+      <w:r>
+        <w:rPr>
+          <w:noProof/>
+        </w:rPr>
+        <w:lastRenderedPageBreak/>
+        <w:drawing>
+          <wp:inline distT="0" distB="0" distL="0" distR="0" wp14:anchorId="69B19DEB" wp14:editId="3C4A2416">
+            <wp:extent cx="2620801" cy="7488926"/>
+            <wp:effectExtent l="0" t="0" r="8255" b="0"/>
+            <wp:docPr id="823002677" name="Picture 1" descr="A graph of different colored lines&#10;&#10;Description automatically generated"/>
+            <wp:cNvGraphicFramePr>
+              <a:graphicFrameLocks xmlns:a="http://schemas.openxmlformats.org/drawingml/2006/main" noChangeAspect="1"/>
+            </wp:cNvGraphicFramePr>
+            <a:graphic xmlns:a="http://schemas.openxmlformats.org/drawingml/2006/main">
+              <a:graphicData uri="http://schemas.openxmlformats.org/drawingml/2006/picture">
+                <pic:pic xmlns:pic="http://schemas.openxmlformats.org/drawingml/2006/picture">
+                  <pic:nvPicPr>
+                    <pic:cNvPr id="823002677" name="Picture 1" descr="A graph of different colored lines&#10;&#10;Description automatically generated"/>
+                    <pic:cNvPicPr>
+                      <a:picLocks noChangeAspect="1" noChangeArrowheads="1"/>
+                    </pic:cNvPicPr>
+                  </pic:nvPicPr>
+                  <pic:blipFill>
+                    <a:blip r:embed="rId13" cstate="print">
+                      <a:extLst>
+                        <a:ext uri="{28A0092B-C50C-407E-A947-70E740481C1C}">
+                          <a14:useLocalDpi xmlns:a14="http://schemas.microsoft.com/office/drawing/2010/main" val="0"/>
+                        </a:ext>
+                      </a:extLst>
+                    </a:blip>
+                    <a:srcRect/>
+                    <a:stretch>
+                      <a:fillRect/>
+                    </a:stretch>
+                  </pic:blipFill>
+                  <pic:spPr bwMode="auto">
+                    <a:xfrm>
+                      <a:off x="0" y="0"/>
+                      <a:ext cx="2650922" cy="7574996"/>
+                    </a:xfrm>
+                    <a:prstGeom prst="rect">
+                      <a:avLst/>
+                    </a:prstGeom>
+                    <a:noFill/>
+                    <a:ln>
+                      <a:noFill/>
+                    </a:ln>
+                  </pic:spPr>
+                </pic:pic>
+              </a:graphicData>
+            </a:graphic>
+          </wp:inline>
+        </w:drawing>
+      </w:r>
+    </w:p>
+    <w:p>
+      <w:pPr>
+        <w:jc w:val="center"/>
+        <w:rPr>
+          <w:rFonts w:ascii="Times New Roman" w:hAnsi="Times New Roman" w:cs="Times New Roman"/>
+        </w:rPr>
+      </w:pPr>
+      <w:r>
+        <w:rPr>
+          <w:rFonts w:ascii="Times New Roman" w:hAnsi="Times New Roman" w:cs="Times New Roman"/>
+          <w:highlight w:val="yellow"/>
+        </w:rPr>
+        <w:t>Figure:</w:t>
+      </w:r>
+      <w:r>
+        <w:rPr>
+          <w:rFonts w:ascii="Times New Roman" w:hAnsi="Times New Roman" w:cs="Times New Roman"/>
+        </w:rPr>
+        <w:t xml:space="preserve"> </w:t>
+      </w:r>
+      <w:r>
+        <w:rPr>
+          <w:rFonts w:ascii="Times New Roman" w:hAnsi="Times New Roman" w:cs="Times New Roman"/>
+        </w:rPr>
+        <w:t>Initial retrieval evaluations on testing subset</w:t>
+      </w:r>
+    </w:p>
+    <w:p>
+      <w:pPr>
+        <w:ind w:firstLine="720"/>
+        <w:rPr>
+          <w:rFonts w:ascii="Times New Roman" w:hAnsi="Times New Roman" w:cs="Times New Roman"/>
+        </w:rPr>
+      </w:pPr>
+      <w:r>
+        <w:rPr>
+          <w:rFonts w:ascii="Times New Roman" w:hAnsi="Times New Roman" w:cs="Times New Roman"/>
+        </w:rPr>
+        <w:t xml:space="preserve">Based on these initial findings, evaluation was expanded to the entire dataset. New vector stores were constructed based on 250 and 1,000 chunking strategies which contained 1.6 million and 400,000 </w:t>
+      </w:r>
+      <w:r>
+        <w:rPr>
+          <w:rFonts w:ascii="Times New Roman" w:hAnsi="Times New Roman" w:cs="Times New Roman"/>
+        </w:rPr>
+        <w:lastRenderedPageBreak/>
+        <w:t xml:space="preserve">million chunked documents, respectively. We tested system performance using 118 new questions to gauge retrieval accuracy, and the MiniLM-L6-v2 embedder was dropped from consideration. The evaluation included comparisons of the Naïve and HyDE architectures, along with the newly introduced enhanced </w:t>
+      </w:r>
+      <w:proofErr w:type="spellStart"/>
+      <w:r>
+        <w:rPr>
+          <w:rFonts w:ascii="Times New Roman" w:hAnsi="Times New Roman" w:cs="Times New Roman"/>
+        </w:rPr>
+        <w:t>HyDER</w:t>
+      </w:r>
+      <w:proofErr w:type="spellEnd"/>
+      <w:r>
+        <w:rPr>
+          <w:rFonts w:ascii="Times New Roman" w:hAnsi="Times New Roman" w:cs="Times New Roman"/>
+        </w:rPr>
+        <w:t xml:space="preserve"> architecture. </w:t>
+      </w:r>
+    </w:p>
+    <w:p>
+      <w:pPr>
+        <w:rPr>
+          <w:rFonts w:ascii="Times New Roman" w:hAnsi="Times New Roman" w:cs="Times New Roman"/>
+        </w:rPr>
+      </w:pPr>
+      <w:r>
+        <w:rPr>
+          <w:rFonts w:ascii="Times New Roman" w:hAnsi="Times New Roman" w:cs="Times New Roman"/>
+        </w:rPr>
+        <w:tab/>
+        <w:t xml:space="preserve">While both Instructor-XL and Titan embedding models showed initial promise, we conducted detailed accuracy comparisons to determine the superior option. Under the enhanced HyDE architecture, testing with </w:t>
+      </w:r>
+      <w:proofErr w:type="spellStart"/>
+      <w:r>
+        <w:rPr>
+          <w:rFonts w:ascii="Times New Roman" w:hAnsi="Times New Roman" w:cs="Times New Roman"/>
+        </w:rPr>
+        <w:t>top_k</w:t>
+      </w:r>
+      <w:proofErr w:type="spellEnd"/>
+      <w:r>
+        <w:rPr>
+          <w:rFonts w:ascii="Times New Roman" w:hAnsi="Times New Roman" w:cs="Times New Roman"/>
+        </w:rPr>
+        <w:t xml:space="preserve"> values of one and three on vector stores chunked by 250-character blocks revealed significant performance differences. The Titan-generated embeddings achieved </w:t>
+      </w:r>
+      <w:proofErr w:type="gramStart"/>
+      <w:r>
+        <w:rPr>
+          <w:rFonts w:ascii="Times New Roman" w:hAnsi="Times New Roman" w:cs="Times New Roman"/>
+        </w:rPr>
+        <w:t>accuracies</w:t>
+      </w:r>
+      <w:proofErr w:type="gramEnd"/>
+      <w:r>
+        <w:rPr>
+          <w:rFonts w:ascii="Times New Roman" w:hAnsi="Times New Roman" w:cs="Times New Roman"/>
+        </w:rPr>
+        <w:t xml:space="preserve"> of 45% and 59% for </w:t>
+      </w:r>
+      <w:proofErr w:type="spellStart"/>
+      <w:r>
+        <w:rPr>
+          <w:rFonts w:ascii="Times New Roman" w:hAnsi="Times New Roman" w:cs="Times New Roman"/>
+        </w:rPr>
+        <w:t>top_k</w:t>
+      </w:r>
+      <w:proofErr w:type="spellEnd"/>
+      <w:r>
+        <w:rPr>
+          <w:rFonts w:ascii="Times New Roman" w:hAnsi="Times New Roman" w:cs="Times New Roman"/>
+        </w:rPr>
+        <w:t xml:space="preserve"> values of one and three, respectively. In comparison, the </w:t>
+      </w:r>
+      <w:proofErr w:type="gramStart"/>
+      <w:r>
+        <w:rPr>
+          <w:rFonts w:ascii="Times New Roman" w:hAnsi="Times New Roman" w:cs="Times New Roman"/>
+        </w:rPr>
+        <w:t>Instructor</w:t>
+      </w:r>
+      <w:proofErr w:type="gramEnd"/>
+      <w:r>
+        <w:rPr>
+          <w:rFonts w:ascii="Times New Roman" w:hAnsi="Times New Roman" w:cs="Times New Roman"/>
+        </w:rPr>
+        <w:t xml:space="preserve">-XL generated </w:t>
+      </w:r>
+      <w:proofErr w:type="gramStart"/>
+      <w:r>
+        <w:rPr>
+          <w:rFonts w:ascii="Times New Roman" w:hAnsi="Times New Roman" w:cs="Times New Roman"/>
+        </w:rPr>
+        <w:t>embeddings</w:t>
+      </w:r>
+      <w:proofErr w:type="gramEnd"/>
+      <w:r>
+        <w:rPr>
+          <w:rFonts w:ascii="Times New Roman" w:hAnsi="Times New Roman" w:cs="Times New Roman"/>
+        </w:rPr>
+        <w:t xml:space="preserve"> demonstrated superior performance, achieving accuracy of 61% and 67% for the same </w:t>
+      </w:r>
+      <w:proofErr w:type="spellStart"/>
+      <w:r>
+        <w:rPr>
+          <w:rFonts w:ascii="Times New Roman" w:hAnsi="Times New Roman" w:cs="Times New Roman"/>
+        </w:rPr>
+        <w:t>top_k</w:t>
+      </w:r>
+      <w:proofErr w:type="spellEnd"/>
+      <w:r>
+        <w:rPr>
+          <w:rFonts w:ascii="Times New Roman" w:hAnsi="Times New Roman" w:cs="Times New Roman"/>
+        </w:rPr>
+        <w:t xml:space="preserve"> values. Based on these results, we discontinued use of </w:t>
+      </w:r>
+      <w:proofErr w:type="gramStart"/>
+      <w:r>
+        <w:rPr>
+          <w:rFonts w:ascii="Times New Roman" w:hAnsi="Times New Roman" w:cs="Times New Roman"/>
+        </w:rPr>
+        <w:t>the Titan</w:t>
+      </w:r>
+      <w:proofErr w:type="gramEnd"/>
+      <w:r>
+        <w:rPr>
+          <w:rFonts w:ascii="Times New Roman" w:hAnsi="Times New Roman" w:cs="Times New Roman"/>
+        </w:rPr>
+        <w:t xml:space="preserve"> embeddings and conducted all subsequent RAG system evaluations using the </w:t>
+      </w:r>
+      <w:proofErr w:type="gramStart"/>
+      <w:r>
+        <w:rPr>
+          <w:rFonts w:ascii="Times New Roman" w:hAnsi="Times New Roman" w:cs="Times New Roman"/>
+        </w:rPr>
+        <w:t>Instructor</w:t>
+      </w:r>
+      <w:proofErr w:type="gramEnd"/>
+      <w:r>
+        <w:rPr>
+          <w:rFonts w:ascii="Times New Roman" w:hAnsi="Times New Roman" w:cs="Times New Roman"/>
+        </w:rPr>
+        <w:t>-XL model as the embedder.</w:t>
+      </w:r>
+    </w:p>
+    <w:p>
+      <w:pPr>
+        <w:rPr>
+          <w:rFonts w:ascii="Times New Roman" w:hAnsi="Times New Roman" w:cs="Times New Roman"/>
+        </w:rPr>
+      </w:pPr>
+      <w:r>
+        <w:rPr>
+          <w:rFonts w:ascii="Times New Roman" w:hAnsi="Times New Roman" w:cs="Times New Roman"/>
+        </w:rPr>
+        <w:tab/>
+        <w:t xml:space="preserve">Final evaluations (Fig. 6) revealed close performance between the HyDE and </w:t>
+      </w:r>
+      <w:proofErr w:type="spellStart"/>
+      <w:r>
+        <w:rPr>
+          <w:rFonts w:ascii="Times New Roman" w:hAnsi="Times New Roman" w:cs="Times New Roman"/>
+        </w:rPr>
+        <w:t>HyDER</w:t>
+      </w:r>
+      <w:proofErr w:type="spellEnd"/>
+      <w:r>
+        <w:rPr>
+          <w:rFonts w:ascii="Times New Roman" w:hAnsi="Times New Roman" w:cs="Times New Roman"/>
+        </w:rPr>
+        <w:t xml:space="preserve"> architectures, with </w:t>
+      </w:r>
+      <w:proofErr w:type="spellStart"/>
+      <w:r>
+        <w:rPr>
+          <w:rFonts w:ascii="Times New Roman" w:hAnsi="Times New Roman" w:cs="Times New Roman"/>
+        </w:rPr>
+        <w:t>HyDER</w:t>
+      </w:r>
+      <w:proofErr w:type="spellEnd"/>
+      <w:r>
+        <w:rPr>
+          <w:rFonts w:ascii="Times New Roman" w:hAnsi="Times New Roman" w:cs="Times New Roman"/>
+        </w:rPr>
+        <w:t xml:space="preserve"> showing a slight edge. The vector store constructed using 250-character sized chunks consistently provided better results than larger chunk sizes. Both architectures achieved 90% accuracy at or just beyond a </w:t>
+      </w:r>
+      <w:proofErr w:type="spellStart"/>
+      <w:r>
+        <w:rPr>
+          <w:rFonts w:ascii="Times New Roman" w:hAnsi="Times New Roman" w:cs="Times New Roman"/>
+        </w:rPr>
+        <w:t>top_k</w:t>
+      </w:r>
+      <w:proofErr w:type="spellEnd"/>
+      <w:r>
+        <w:rPr>
+          <w:rFonts w:ascii="Times New Roman" w:hAnsi="Times New Roman" w:cs="Times New Roman"/>
+        </w:rPr>
+        <w:t xml:space="preserve"> value of 15 when using 250 chunk-sized vector stores, with performance plateauing at approximately 94% after a </w:t>
+      </w:r>
+      <w:proofErr w:type="spellStart"/>
+      <w:r>
+        <w:rPr>
+          <w:rFonts w:ascii="Times New Roman" w:hAnsi="Times New Roman" w:cs="Times New Roman"/>
+        </w:rPr>
+        <w:t>top_k</w:t>
+      </w:r>
+      <w:proofErr w:type="spellEnd"/>
+      <w:r>
+        <w:rPr>
+          <w:rFonts w:ascii="Times New Roman" w:hAnsi="Times New Roman" w:cs="Times New Roman"/>
+        </w:rPr>
+        <w:t xml:space="preserve"> of 25.</w:t>
+      </w:r>
+    </w:p>
+    <w:p>
+      <w:pPr>
+        <w:jc w:val="center"/>
+        <w:rPr>
+          <w:rFonts w:ascii="Times New Roman" w:hAnsi="Times New Roman" w:cs="Times New Roman"/>
+        </w:rPr>
+      </w:pPr>
+      <w:r>
+        <w:drawing>
+          <wp:inline distT="0" distB="0" distL="0" distR="0" wp14:anchorId="78346BA1" wp14:editId="28A9EC79">
+            <wp:extent cx="3955311" cy="2743200"/>
+            <wp:effectExtent l="0" t="0" r="7620" b="0"/>
+            <wp:docPr id="1276578003" name="Picture 6" descr="A graph of different colored lines&#10;&#10;Description automatically generated"/>
+            <wp:cNvGraphicFramePr>
+              <a:graphicFrameLocks xmlns:a="http://schemas.openxmlformats.org/drawingml/2006/main"/>
+            </wp:cNvGraphicFramePr>
+            <a:graphic xmlns:a="http://schemas.openxmlformats.org/drawingml/2006/main">
+              <a:graphicData uri="http://schemas.openxmlformats.org/drawingml/2006/picture">
+                <pic:pic xmlns:pic="http://schemas.openxmlformats.org/drawingml/2006/picture">
+                  <pic:nvPicPr>
+                    <pic:cNvPr id="0" name="Picture 6" descr="A graph of different colored lines&#10;&#10;Description automatically generated"/>
+                    <pic:cNvPicPr>
+                      <a:picLocks/>
+                    </pic:cNvPicPr>
+                  </pic:nvPicPr>
+                  <pic:blipFill rotWithShape="1">
+                    <a:blip r:embed="rId14">
+                      <a:extLst>
+                        <a:ext uri="{28A0092B-C50C-407E-A947-70E740481C1C}">
+                          <a14:useLocalDpi xmlns:a14="http://schemas.microsoft.com/office/drawing/2010/main" val="0"/>
+                        </a:ext>
+                      </a:extLst>
+                    </a:blip>
+                    <a:srcRect l="6083" t="5267" r="7638" b="1034"/>
+                    <a:stretch/>
+                  </pic:blipFill>
+                  <pic:spPr bwMode="auto">
+                    <a:xfrm>
+                      <a:off x="0" y="0"/>
+                      <a:ext cx="3981447" cy="2761326"/>
+                    </a:xfrm>
+                    <a:prstGeom prst="rect">
+                      <a:avLst/>
+                    </a:prstGeom>
+                    <a:noFill/>
+                    <a:ln>
+                      <a:noFill/>
+                    </a:ln>
+                    <a:extLst>
+                      <a:ext uri="{53640926-AAD7-44D8-BBD7-CCE9431645EC}">
+                        <a14:shadowObscured xmlns:a14="http://schemas.microsoft.com/office/drawing/2010/main"/>
+                      </a:ext>
+                    </a:extLst>
+                  </pic:spPr>
+                </pic:pic>
+              </a:graphicData>
+            </a:graphic>
+          </wp:inline>
+        </w:drawing>
+      </w:r>
+    </w:p>
+    <w:p>
+      <w:pPr>
+        <w:jc w:val="center"/>
+        <w:rPr>
+          <w:rFonts w:ascii="Times New Roman" w:hAnsi="Times New Roman" w:cs="Times New Roman"/>
+        </w:rPr>
+      </w:pPr>
+      <w:r>
+        <w:rPr>
+          <w:rFonts w:ascii="Times New Roman" w:hAnsi="Times New Roman" w:cs="Times New Roman"/>
+          <w:highlight w:val="yellow"/>
+        </w:rPr>
+        <w:t>Fig</w:t>
+      </w:r>
+      <w:r>
+        <w:rPr>
+          <w:rFonts w:ascii="Times New Roman" w:hAnsi="Times New Roman" w:cs="Times New Roman"/>
+          <w:highlight w:val="yellow"/>
+        </w:rPr>
+        <w:t>ure:</w:t>
+      </w:r>
+      <w:r>
+        <w:rPr>
+          <w:rFonts w:ascii="Times New Roman" w:hAnsi="Times New Roman" w:cs="Times New Roman"/>
+        </w:rPr>
+        <w:t xml:space="preserve"> </w:t>
+      </w:r>
+      <w:r>
+        <w:rPr>
+          <w:rFonts w:ascii="Times New Roman" w:hAnsi="Times New Roman" w:cs="Times New Roman"/>
+        </w:rPr>
+        <w:t>Final retrieval evaluations on all data</w:t>
+      </w:r>
+    </w:p>
+    <w:p>
+      <w:pPr>
+        <w:pStyle w:val="figurecaption"/>
+        <w:numPr>
+          <w:ilvl w:val="0"/>
+          <w:numId w:val="0"/>
+        </w:numPr>
+        <w:rPr>
+          <w:sz w:val="22"/>
+          <w:szCs w:val="22"/>
+        </w:rPr>
+      </w:pPr>
+      <w:r>
+        <w:rPr>
+          <w:sz w:val="22"/>
+          <w:szCs w:val="22"/>
+        </w:rPr>
+        <w:tab/>
+      </w:r>
+      <w:r>
+        <w:rPr>
+          <w:sz w:val="22"/>
+          <w:szCs w:val="22"/>
+        </w:rPr>
+        <w:t>Furthermore, a thorough examination of specific query results provided clear evidence of the impact of chunk size on retrieval accuracy. The results for the following query with the top_k value set to 1 demonstrate the superior performance of the 250-character chunk size in retrieving the correct source material:</w:t>
+      </w:r>
+    </w:p>
+    <w:p>
+      <w:pPr>
+        <w:pStyle w:val="figurecaption"/>
+        <w:numPr>
+          <w:ilvl w:val="0"/>
+          <w:numId w:val="0"/>
+        </w:numPr>
+        <w:ind w:left="533"/>
+        <w:rPr>
+          <w:i/>
+          <w:iCs/>
+          <w:sz w:val="22"/>
+          <w:szCs w:val="22"/>
+        </w:rPr>
+      </w:pPr>
+      <w:r>
+        <w:rPr>
+          <w:i/>
+          <w:iCs/>
+          <w:sz w:val="22"/>
+          <w:szCs w:val="22"/>
+          <w:shd w:val="clear" w:color="auto" w:fill="D0CECE" w:themeFill="background2" w:themeFillShade="E6"/>
+        </w:rPr>
+        <w:t>"What ingredients did the Vietnamese interviewee say go into pho?"</w:t>
+      </w:r>
+    </w:p>
+    <w:p>
+      <w:pPr>
+        <w:pStyle w:val="figurecaption"/>
+        <w:numPr>
+          <w:ilvl w:val="0"/>
+          <w:numId w:val="0"/>
+        </w:numPr>
+        <w:rPr>
+          <w:sz w:val="22"/>
+          <w:szCs w:val="22"/>
+        </w:rPr>
+      </w:pPr>
+      <w:r>
+        <w:rPr>
+          <w:sz w:val="22"/>
+          <w:szCs w:val="22"/>
+        </w:rPr>
+        <w:tab/>
+        <w:t>The 250-character chunks correctly retrieved the source document (mb_r019_01_en.txt) with a similarity score of 0.8395. The retrieved text contained from within the chunked document:</w:t>
+      </w:r>
+    </w:p>
+    <w:p>
+      <w:pPr>
+        <w:pStyle w:val="figurecaption"/>
+        <w:numPr>
+          <w:ilvl w:val="0"/>
+          <w:numId w:val="0"/>
+        </w:numPr>
+        <w:shd w:val="clear" w:color="auto" w:fill="D0CECE" w:themeFill="background2" w:themeFillShade="E6"/>
+        <w:ind w:left="533"/>
+        <w:rPr>
+          <w:i/>
+          <w:iCs/>
+          <w:sz w:val="22"/>
+          <w:szCs w:val="22"/>
+        </w:rPr>
+      </w:pPr>
+      <w:r>
+        <w:rPr>
+          <w:i/>
+          <w:iCs/>
+          <w:sz w:val="22"/>
+          <w:szCs w:val="22"/>
+        </w:rPr>
+        <w:t>They call it pho.</w:t>
+      </w:r>
+    </w:p>
+    <w:p>
+      <w:pPr>
+        <w:pStyle w:val="figurecaption"/>
+        <w:numPr>
+          <w:ilvl w:val="0"/>
+          <w:numId w:val="0"/>
+        </w:numPr>
+        <w:shd w:val="clear" w:color="auto" w:fill="D0CECE" w:themeFill="background2" w:themeFillShade="E6"/>
+        <w:ind w:left="533"/>
+        <w:rPr>
+          <w:i/>
+          <w:iCs/>
+          <w:sz w:val="22"/>
+          <w:szCs w:val="22"/>
+        </w:rPr>
+      </w:pPr>
+      <w:r>
+        <w:rPr>
+          <w:i/>
+          <w:iCs/>
+          <w:sz w:val="22"/>
+          <w:szCs w:val="22"/>
+        </w:rPr>
+        <w:lastRenderedPageBreak/>
+        <w:t>That's what they call it in my country, pho.</w:t>
+      </w:r>
+    </w:p>
+    <w:p>
+      <w:pPr>
+        <w:pStyle w:val="figurecaption"/>
+        <w:numPr>
+          <w:ilvl w:val="0"/>
+          <w:numId w:val="0"/>
+        </w:numPr>
+        <w:shd w:val="clear" w:color="auto" w:fill="D0CECE" w:themeFill="background2" w:themeFillShade="E6"/>
+        <w:ind w:left="533"/>
+        <w:rPr>
+          <w:i/>
+          <w:iCs/>
+          <w:sz w:val="22"/>
+          <w:szCs w:val="22"/>
+        </w:rPr>
+      </w:pPr>
+      <w:r>
+        <w:rPr>
+          <w:i/>
+          <w:iCs/>
+          <w:sz w:val="22"/>
+          <w:szCs w:val="22"/>
+        </w:rPr>
+        <w:t>Ph-o.</w:t>
+      </w:r>
+    </w:p>
+    <w:p>
+      <w:pPr>
+        <w:pStyle w:val="figurecaption"/>
+        <w:numPr>
+          <w:ilvl w:val="0"/>
+          <w:numId w:val="0"/>
+        </w:numPr>
+        <w:shd w:val="clear" w:color="auto" w:fill="D0CECE" w:themeFill="background2" w:themeFillShade="E6"/>
+        <w:ind w:left="533"/>
+        <w:rPr>
+          <w:i/>
+          <w:iCs/>
+          <w:sz w:val="22"/>
+          <w:szCs w:val="22"/>
+        </w:rPr>
+      </w:pPr>
+      <w:r>
+        <w:rPr>
+          <w:i/>
+          <w:iCs/>
+          <w:sz w:val="22"/>
+          <w:szCs w:val="22"/>
+        </w:rPr>
+        <w:t>Those are noodles?</w:t>
+      </w:r>
+    </w:p>
+    <w:p>
+      <w:pPr>
+        <w:pStyle w:val="figurecaption"/>
+        <w:numPr>
+          <w:ilvl w:val="0"/>
+          <w:numId w:val="0"/>
+        </w:numPr>
+        <w:shd w:val="clear" w:color="auto" w:fill="D0CECE" w:themeFill="background2" w:themeFillShade="E6"/>
+        <w:ind w:left="533"/>
+        <w:rPr>
+          <w:i/>
+          <w:iCs/>
+          <w:sz w:val="22"/>
+          <w:szCs w:val="22"/>
+        </w:rPr>
+      </w:pPr>
+      <w:r>
+        <w:rPr>
+          <w:i/>
+          <w:iCs/>
+          <w:sz w:val="22"/>
+          <w:szCs w:val="22"/>
+        </w:rPr>
+        <w:t>Yes.</w:t>
+      </w:r>
+    </w:p>
+    <w:p>
+      <w:pPr>
+        <w:pStyle w:val="figurecaption"/>
+        <w:numPr>
+          <w:ilvl w:val="0"/>
+          <w:numId w:val="0"/>
+        </w:numPr>
+        <w:shd w:val="clear" w:color="auto" w:fill="D0CECE" w:themeFill="background2" w:themeFillShade="E6"/>
+        <w:ind w:left="533"/>
+        <w:rPr>
+          <w:i/>
+          <w:iCs/>
+          <w:sz w:val="22"/>
+          <w:szCs w:val="22"/>
+        </w:rPr>
+      </w:pPr>
+      <w:r>
+        <w:rPr>
+          <w:i/>
+          <w:iCs/>
+          <w:sz w:val="22"/>
+          <w:szCs w:val="22"/>
+        </w:rPr>
+        <w:t>Noodles, they put some soup in there, some beef, some vegetables, something.</w:t>
+      </w:r>
+    </w:p>
+    <w:p>
+      <w:pPr>
+        <w:pStyle w:val="figurecaption"/>
+        <w:numPr>
+          <w:ilvl w:val="0"/>
+          <w:numId w:val="0"/>
+        </w:numPr>
+        <w:shd w:val="clear" w:color="auto" w:fill="D0CECE" w:themeFill="background2" w:themeFillShade="E6"/>
+        <w:ind w:left="533"/>
+        <w:rPr>
+          <w:i/>
+          <w:iCs/>
+          <w:sz w:val="22"/>
+          <w:szCs w:val="22"/>
+        </w:rPr>
+      </w:pPr>
+      <w:r>
+        <w:rPr>
+          <w:i/>
+          <w:iCs/>
+          <w:sz w:val="22"/>
+          <w:szCs w:val="22"/>
+        </w:rPr>
+        <w:t>That's a famous food in my country.</w:t>
+      </w:r>
+    </w:p>
+    <w:p>
+      <w:pPr>
+        <w:pStyle w:val="figurecaption"/>
+        <w:numPr>
+          <w:ilvl w:val="0"/>
+          <w:numId w:val="0"/>
+        </w:numPr>
+        <w:shd w:val="clear" w:color="auto" w:fill="D0CECE" w:themeFill="background2" w:themeFillShade="E6"/>
+        <w:ind w:left="533"/>
+        <w:rPr>
+          <w:i/>
+          <w:iCs/>
+          <w:sz w:val="22"/>
+          <w:szCs w:val="22"/>
+        </w:rPr>
+      </w:pPr>
+      <w:r>
+        <w:rPr>
+          <w:i/>
+          <w:iCs/>
+          <w:sz w:val="22"/>
+          <w:szCs w:val="22"/>
+        </w:rPr>
+        <w:t>Do you prepare that yourself at home?</w:t>
+      </w:r>
+    </w:p>
+    <w:p>
+      <w:pPr>
+        <w:pStyle w:val="figurecaption"/>
+        <w:numPr>
+          <w:ilvl w:val="0"/>
+          <w:numId w:val="0"/>
+        </w:numPr>
+        <w:shd w:val="clear" w:color="auto" w:fill="D0CECE" w:themeFill="background2" w:themeFillShade="E6"/>
+        <w:ind w:left="533"/>
+        <w:rPr>
+          <w:sz w:val="22"/>
+          <w:szCs w:val="22"/>
+        </w:rPr>
+      </w:pPr>
+      <w:r>
+        <w:rPr>
+          <w:i/>
+          <w:iCs/>
+          <w:sz w:val="22"/>
+          <w:szCs w:val="22"/>
+        </w:rPr>
+        <w:t>Yeah.</w:t>
+      </w:r>
+    </w:p>
+    <w:p>
+      <w:pPr>
+        <w:pStyle w:val="figurecaption"/>
+        <w:numPr>
+          <w:ilvl w:val="0"/>
+          <w:numId w:val="0"/>
+        </w:numPr>
+        <w:rPr>
+          <w:sz w:val="22"/>
+          <w:szCs w:val="22"/>
+        </w:rPr>
+      </w:pPr>
+      <w:r>
+        <w:rPr>
+          <w:sz w:val="22"/>
+          <w:szCs w:val="22"/>
+        </w:rPr>
+        <w:tab/>
+        <w:t>In contrast, the 1,000-character chunks retrieved an incorrect document (afc1987042_mb_r010_01_en.txt) with a similarity score of 0.8532. While this document discussed pho, it contained a different speaker's general description rather than the Vietnamese interviewee's direct response:</w:t>
+      </w:r>
+    </w:p>
+    <w:p>
+      <w:pPr>
+        <w:pStyle w:val="figurecaption"/>
+        <w:numPr>
+          <w:ilvl w:val="0"/>
+          <w:numId w:val="0"/>
+        </w:numPr>
+        <w:shd w:val="clear" w:color="auto" w:fill="D0CECE" w:themeFill="background2" w:themeFillShade="E6"/>
+        <w:ind w:left="533"/>
+        <w:rPr>
+          <w:i/>
+          <w:iCs/>
+          <w:sz w:val="22"/>
+          <w:szCs w:val="22"/>
+        </w:rPr>
+      </w:pPr>
+      <w:r>
+        <w:rPr>
+          <w:i/>
+          <w:iCs/>
+          <w:sz w:val="22"/>
+          <w:szCs w:val="22"/>
+        </w:rPr>
+        <w:t>Thin noodles.</w:t>
+      </w:r>
+    </w:p>
+    <w:p>
+      <w:pPr>
+        <w:pStyle w:val="figurecaption"/>
+        <w:numPr>
+          <w:ilvl w:val="0"/>
+          <w:numId w:val="0"/>
+        </w:numPr>
+        <w:shd w:val="clear" w:color="auto" w:fill="D0CECE" w:themeFill="background2" w:themeFillShade="E6"/>
+        <w:ind w:left="533"/>
+        <w:rPr>
+          <w:i/>
+          <w:iCs/>
+          <w:sz w:val="22"/>
+          <w:szCs w:val="22"/>
+        </w:rPr>
+      </w:pPr>
+      <w:r>
+        <w:rPr>
+          <w:i/>
+          <w:iCs/>
+          <w:sz w:val="22"/>
+          <w:szCs w:val="22"/>
+        </w:rPr>
+        <w:t>Thin noodles.</w:t>
+      </w:r>
+    </w:p>
+    <w:p>
+      <w:pPr>
+        <w:pStyle w:val="figurecaption"/>
+        <w:numPr>
+          <w:ilvl w:val="0"/>
+          <w:numId w:val="0"/>
+        </w:numPr>
+        <w:shd w:val="clear" w:color="auto" w:fill="D0CECE" w:themeFill="background2" w:themeFillShade="E6"/>
+        <w:ind w:left="533"/>
+        <w:rPr>
+          <w:i/>
+          <w:iCs/>
+          <w:sz w:val="22"/>
+          <w:szCs w:val="22"/>
+        </w:rPr>
+      </w:pPr>
+      <w:r>
+        <w:rPr>
+          <w:i/>
+          <w:iCs/>
+          <w:sz w:val="22"/>
+          <w:szCs w:val="22"/>
+        </w:rPr>
+        <w:t>Yeah.</w:t>
+      </w:r>
+    </w:p>
+    <w:p>
+      <w:pPr>
+        <w:pStyle w:val="figurecaption"/>
+        <w:numPr>
+          <w:ilvl w:val="0"/>
+          <w:numId w:val="0"/>
+        </w:numPr>
+        <w:shd w:val="clear" w:color="auto" w:fill="D0CECE" w:themeFill="background2" w:themeFillShade="E6"/>
+        <w:ind w:left="533"/>
+        <w:rPr>
+          <w:i/>
+          <w:iCs/>
+          <w:sz w:val="22"/>
+          <w:szCs w:val="22"/>
+        </w:rPr>
+      </w:pPr>
+      <w:r>
+        <w:rPr>
+          <w:i/>
+          <w:iCs/>
+          <w:sz w:val="22"/>
+          <w:szCs w:val="22"/>
+        </w:rPr>
+        <w:t>You could do that on a thin yellow noodle.</w:t>
+      </w:r>
+    </w:p>
+    <w:p>
+      <w:pPr>
+        <w:pStyle w:val="figurecaption"/>
+        <w:numPr>
+          <w:ilvl w:val="0"/>
+          <w:numId w:val="0"/>
+        </w:numPr>
+        <w:shd w:val="clear" w:color="auto" w:fill="D0CECE" w:themeFill="background2" w:themeFillShade="E6"/>
+        <w:ind w:left="533"/>
+        <w:rPr>
+          <w:i/>
+          <w:iCs/>
+          <w:sz w:val="22"/>
+          <w:szCs w:val="22"/>
+        </w:rPr>
+      </w:pPr>
+      <w:r>
+        <w:rPr>
+          <w:i/>
+          <w:iCs/>
+          <w:sz w:val="22"/>
+          <w:szCs w:val="22"/>
+        </w:rPr>
+        <w:t>Then it would be called bra mee leung lat na in the Thai language.</w:t>
+      </w:r>
+    </w:p>
+    <w:p>
+      <w:pPr>
+        <w:pStyle w:val="figurecaption"/>
+        <w:numPr>
+          <w:ilvl w:val="0"/>
+          <w:numId w:val="0"/>
+        </w:numPr>
+        <w:shd w:val="clear" w:color="auto" w:fill="D0CECE" w:themeFill="background2" w:themeFillShade="E6"/>
+        <w:ind w:left="533"/>
+        <w:rPr>
+          <w:i/>
+          <w:iCs/>
+          <w:sz w:val="22"/>
+          <w:szCs w:val="22"/>
+        </w:rPr>
+      </w:pPr>
+      <w:r>
+        <w:rPr>
+          <w:i/>
+          <w:iCs/>
+          <w:sz w:val="22"/>
+          <w:szCs w:val="22"/>
+        </w:rPr>
+        <w:t>Very popular dish throughout all of China, all of Taiwan, Korea, Malaysia, Thailand, Laos, Cambodia, Vietnam, Burma is a thing called, the Vietnamese call it pho.</w:t>
+      </w:r>
+    </w:p>
+    <w:p>
+      <w:pPr>
+        <w:pStyle w:val="figurecaption"/>
+        <w:numPr>
+          <w:ilvl w:val="0"/>
+          <w:numId w:val="0"/>
+        </w:numPr>
+        <w:shd w:val="clear" w:color="auto" w:fill="D0CECE" w:themeFill="background2" w:themeFillShade="E6"/>
+        <w:ind w:left="533"/>
+        <w:rPr>
+          <w:i/>
+          <w:iCs/>
+          <w:sz w:val="22"/>
+          <w:szCs w:val="22"/>
+        </w:rPr>
+      </w:pPr>
+      <w:r>
+        <w:rPr>
+          <w:i/>
+          <w:iCs/>
+          <w:sz w:val="22"/>
+          <w:szCs w:val="22"/>
+        </w:rPr>
+        <w:t>[...]</w:t>
+      </w:r>
+    </w:p>
+    <w:p>
+      <w:pPr>
+        <w:pStyle w:val="figurecaption"/>
+        <w:numPr>
+          <w:ilvl w:val="0"/>
+          <w:numId w:val="0"/>
+        </w:numPr>
+        <w:shd w:val="clear" w:color="auto" w:fill="D0CECE" w:themeFill="background2" w:themeFillShade="E6"/>
+        <w:ind w:left="533"/>
+        <w:rPr>
+          <w:i/>
+          <w:iCs/>
+          <w:sz w:val="22"/>
+          <w:szCs w:val="22"/>
+        </w:rPr>
+      </w:pPr>
+      <w:r>
+        <w:rPr>
+          <w:i/>
+          <w:iCs/>
+          <w:sz w:val="22"/>
+          <w:szCs w:val="22"/>
+        </w:rPr>
+        <w:t>It's a beef broth soup.</w:t>
+      </w:r>
+    </w:p>
+    <w:p>
+      <w:pPr>
+        <w:pStyle w:val="figurecaption"/>
+        <w:numPr>
+          <w:ilvl w:val="0"/>
+          <w:numId w:val="0"/>
+        </w:numPr>
+        <w:shd w:val="clear" w:color="auto" w:fill="D0CECE" w:themeFill="background2" w:themeFillShade="E6"/>
+        <w:ind w:left="533"/>
+        <w:rPr>
+          <w:i/>
+          <w:iCs/>
+          <w:sz w:val="22"/>
+          <w:szCs w:val="22"/>
+        </w:rPr>
+      </w:pPr>
+      <w:r>
+        <w:rPr>
+          <w:i/>
+          <w:iCs/>
+          <w:sz w:val="22"/>
+          <w:szCs w:val="22"/>
+        </w:rPr>
+        <w:t>Bean sprouts in it.</w:t>
+      </w:r>
+    </w:p>
+    <w:p>
+      <w:pPr>
+        <w:pStyle w:val="figurecaption"/>
+        <w:numPr>
+          <w:ilvl w:val="0"/>
+          <w:numId w:val="0"/>
+        </w:numPr>
+        <w:shd w:val="clear" w:color="auto" w:fill="D0CECE" w:themeFill="background2" w:themeFillShade="E6"/>
+        <w:ind w:left="533"/>
+        <w:rPr>
+          <w:i/>
+          <w:iCs/>
+          <w:sz w:val="22"/>
+          <w:szCs w:val="22"/>
+        </w:rPr>
+      </w:pPr>
+      <w:r>
+        <w:rPr>
+          <w:i/>
+          <w:iCs/>
+          <w:sz w:val="22"/>
+          <w:szCs w:val="22"/>
+        </w:rPr>
+        <w:t>Thin rice noodles or wheat noodles.</w:t>
+      </w:r>
+    </w:p>
+    <w:p>
+      <w:pPr>
+        <w:pStyle w:val="figurecaption"/>
+        <w:numPr>
+          <w:ilvl w:val="0"/>
+          <w:numId w:val="0"/>
+        </w:numPr>
+        <w:shd w:val="clear" w:color="auto" w:fill="D0CECE" w:themeFill="background2" w:themeFillShade="E6"/>
+        <w:ind w:left="533"/>
+        <w:rPr>
+          <w:i/>
+          <w:iCs/>
+          <w:sz w:val="22"/>
+          <w:szCs w:val="22"/>
+        </w:rPr>
+      </w:pPr>
+      <w:r>
+        <w:rPr>
+          <w:i/>
+          <w:iCs/>
+          <w:sz w:val="22"/>
+          <w:szCs w:val="22"/>
+        </w:rPr>
+        <w:t>Some fried garlic that we fry up ahead of time and have it sitting aside and just put it into the soup.</w:t>
+      </w:r>
+    </w:p>
+    <w:p>
+      <w:pPr>
+        <w:pStyle w:val="figurecaption"/>
+        <w:numPr>
+          <w:ilvl w:val="0"/>
+          <w:numId w:val="0"/>
+        </w:numPr>
+        <w:shd w:val="clear" w:color="auto" w:fill="D0CECE" w:themeFill="background2" w:themeFillShade="E6"/>
+        <w:ind w:left="533"/>
+        <w:rPr>
+          <w:sz w:val="22"/>
+          <w:szCs w:val="22"/>
+        </w:rPr>
+      </w:pPr>
+      <w:r>
+        <w:rPr>
+          <w:i/>
+          <w:iCs/>
+          <w:sz w:val="22"/>
+          <w:szCs w:val="22"/>
+        </w:rPr>
+        <w:t>Would have scallions, coriander, the meat of your choice or shrimp and squid.</w:t>
+      </w:r>
+    </w:p>
+    <w:p>
+      <w:pPr>
+        <w:pStyle w:val="figurecaption"/>
+        <w:numPr>
+          <w:ilvl w:val="0"/>
+          <w:numId w:val="0"/>
+        </w:numPr>
+        <w:rPr>
+          <w:sz w:val="22"/>
+          <w:szCs w:val="22"/>
+        </w:rPr>
+      </w:pPr>
+      <w:r>
+        <w:rPr>
+          <w:sz w:val="22"/>
+          <w:szCs w:val="22"/>
+        </w:rPr>
+        <w:tab/>
+        <w:t>When examining retrieval results using the same question but with a top_k value of 5, we observed a pattern of duplicate retrieval:</w:t>
+      </w:r>
+    </w:p>
+    <w:p>
+      <w:pPr>
+        <w:pStyle w:val="figurecaption"/>
+        <w:numPr>
+          <w:ilvl w:val="0"/>
+          <w:numId w:val="0"/>
+        </w:numPr>
+        <w:rPr>
+          <w:sz w:val="22"/>
+          <w:szCs w:val="22"/>
+        </w:rPr>
+      </w:pPr>
+      <w:r>
+        <w:rPr>
+          <w:sz w:val="22"/>
+          <w:szCs w:val="22"/>
+        </w:rPr>
+        <w:t>250 Chunked vector store using Instructor-XL:</w:t>
+      </w:r>
+    </w:p>
+    <w:p>
+      <w:pPr>
+        <w:pStyle w:val="figurecaption"/>
+        <w:numPr>
+          <w:ilvl w:val="0"/>
+          <w:numId w:val="0"/>
+        </w:numPr>
+        <w:ind w:left="533"/>
+        <w:rPr>
+          <w:sz w:val="22"/>
+          <w:szCs w:val="22"/>
+        </w:rPr>
+      </w:pPr>
+      <w:r>
+        <w:rPr>
+          <w:sz w:val="22"/>
+          <w:szCs w:val="22"/>
+        </w:rPr>
+        <w:t>• afc1987042_mb_r019_01_en.txt (retrieved 3 times, correct document)</w:t>
+      </w:r>
+    </w:p>
+    <w:p>
+      <w:pPr>
+        <w:pStyle w:val="figurecaption"/>
+        <w:numPr>
+          <w:ilvl w:val="0"/>
+          <w:numId w:val="0"/>
+        </w:numPr>
+        <w:ind w:left="533"/>
+        <w:rPr>
+          <w:sz w:val="22"/>
+          <w:szCs w:val="22"/>
+        </w:rPr>
+      </w:pPr>
+      <w:r>
+        <w:rPr>
+          <w:sz w:val="22"/>
+          <w:szCs w:val="22"/>
+        </w:rPr>
+        <w:t>• afc1987042_mb_r010_01_en.txt (retrieved 2 times, similar but incorrect document)</w:t>
+      </w:r>
+    </w:p>
+    <w:p>
+      <w:pPr>
+        <w:pStyle w:val="figurecaption"/>
+        <w:numPr>
+          <w:ilvl w:val="0"/>
+          <w:numId w:val="0"/>
+        </w:numPr>
+        <w:rPr>
+          <w:sz w:val="22"/>
+          <w:szCs w:val="22"/>
+        </w:rPr>
+      </w:pPr>
+      <w:r>
+        <w:rPr>
+          <w:sz w:val="22"/>
+          <w:szCs w:val="22"/>
+        </w:rPr>
+        <w:t>1,000 Chunked vector store using Instructor-XL:</w:t>
+      </w:r>
+    </w:p>
+    <w:p>
+      <w:pPr>
+        <w:pStyle w:val="figurecaption"/>
+        <w:numPr>
+          <w:ilvl w:val="0"/>
+          <w:numId w:val="0"/>
+        </w:numPr>
+        <w:ind w:left="533"/>
+        <w:rPr>
+          <w:sz w:val="22"/>
+          <w:szCs w:val="22"/>
+        </w:rPr>
+      </w:pPr>
+      <w:r>
+        <w:rPr>
+          <w:sz w:val="22"/>
+          <w:szCs w:val="22"/>
+        </w:rPr>
+        <w:lastRenderedPageBreak/>
+        <w:t>• afc1987042_mb_r010_01_en.txt (retrieved 3 times, similar but incorrect document)</w:t>
+      </w:r>
+    </w:p>
+    <w:p>
+      <w:pPr>
+        <w:pStyle w:val="figurecaption"/>
+        <w:numPr>
+          <w:ilvl w:val="0"/>
+          <w:numId w:val="0"/>
+        </w:numPr>
+        <w:ind w:left="533"/>
+        <w:rPr>
+          <w:sz w:val="22"/>
+          <w:szCs w:val="22"/>
+        </w:rPr>
+      </w:pPr>
+      <w:r>
+        <w:rPr>
+          <w:sz w:val="22"/>
+          <w:szCs w:val="22"/>
+        </w:rPr>
+        <w:t>• afc1987042_mb_r010_r011.txt (retrieved 2 times, incorrect document)</w:t>
+      </w:r>
+    </w:p>
+    <w:p>
+      <w:pPr>
+        <w:pStyle w:val="BodyText"/>
+        <w:rPr>
+          <w:sz w:val="22"/>
+          <w:szCs w:val="22"/>
+        </w:rPr>
+      </w:pPr>
+      <w:proofErr w:type="spellStart"/>
+      <w:r>
+        <w:rPr>
+          <w:sz w:val="22"/>
+          <w:szCs w:val="22"/>
+        </w:rPr>
+        <w:t>FolkRAG</w:t>
+      </w:r>
+      <w:proofErr w:type="spellEnd"/>
+      <w:r>
+        <w:rPr>
+          <w:sz w:val="22"/>
+          <w:szCs w:val="22"/>
+        </w:rPr>
+        <w:t xml:space="preserve"> demonstrates that RAG systems can effectively enhance access to complex archival collections while maintaining the integrity of archival description and context. The system's success in handling diverse document types and complex metadata relationships suggests promising applications for other cultural heritage institutions facing similar challenges in making their collections more accessible through natural language interaction.</w:t>
+      </w:r>
+    </w:p>
+    <w:p>
+      <w:pPr>
+        <w:pStyle w:val="BodyText"/>
+        <w:rPr>
+          <w:sz w:val="22"/>
+          <w:szCs w:val="22"/>
+        </w:rPr>
+      </w:pPr>
+      <w:r>
+        <w:rPr>
+          <w:sz w:val="22"/>
+          <w:szCs w:val="22"/>
+        </w:rPr>
+        <w:t>The vector store constructed with 250-character chunks using the Instructor-XL embedding model provided the best balance of performance and efficiency. While both 250 and 1,000-character chunk sizes showed promise during initial testing, the smaller chunk size consistently delivered superior results when scaled to the full dataset. This finding suggests that finer granularity in text segmentation may better serve the nuanced nature of archival materials.</w:t>
+      </w:r>
+    </w:p>
+    <w:p>
+      <w:pPr>
+        <w:pStyle w:val="BodyText"/>
+        <w:rPr>
+          <w:sz w:val="22"/>
+          <w:szCs w:val="22"/>
+        </w:rPr>
+      </w:pPr>
+      <w:r>
+        <w:rPr>
+          <w:sz w:val="22"/>
+          <w:szCs w:val="22"/>
+        </w:rPr>
+        <w:t xml:space="preserve">The implementation of comprehensive metadata processing proved crucial to the system's success. By preserving the complex relationships between documents, their descriptions, and their place within larger archival hierarchies, </w:t>
+      </w:r>
+      <w:proofErr w:type="spellStart"/>
+      <w:r>
+        <w:rPr>
+          <w:sz w:val="22"/>
+          <w:szCs w:val="22"/>
+        </w:rPr>
+        <w:t>FolkRAG</w:t>
+      </w:r>
+      <w:proofErr w:type="spellEnd"/>
+      <w:r>
+        <w:rPr>
+          <w:sz w:val="22"/>
+          <w:szCs w:val="22"/>
+        </w:rPr>
+        <w:t xml:space="preserve"> maintains the contextual integrity that is fundamental to archival research. This approach demonstrates that RAG systems can successfully bridge the gap between traditional archival description and modern natural language interaction while upholding professional standards of librarianship.</w:t>
+      </w:r>
+    </w:p>
+    <w:p>
+      <w:pPr>
+        <w:pStyle w:val="BodyText"/>
+        <w:rPr>
+          <w:sz w:val="22"/>
+          <w:szCs w:val="22"/>
+        </w:rPr>
+      </w:pPr>
+      <w:r>
+        <w:rPr>
+          <w:sz w:val="22"/>
+          <w:szCs w:val="22"/>
+        </w:rPr>
+        <w:t>The integration of advanced RAG techniques demonstrated a significant improvement over traditional naïve systems, highlighting the transformative potential of sophisticated methodologies in information retrieval and generation. By leveraging enhanced mechanisms, such as the expansion of HyDE to generate multiple documents and the implementation of robust re-ranking strategies, the more complex techniques for advanced RAG were shown to frequently outperform their generic counterparts; i.e., of the two advanced RAG systems evaluated, the one with more complex components often yielded better results, albeit close in comparison. These findings underscore the importance of innovative approaches in maximizing the accuracy, relevance, and utility of RAG frameworks, setting a strong foundation for future advancements in the field.</w:t>
+      </w:r>
+    </w:p>
+    <w:p>
+      <w:pPr>
+        <w:pStyle w:val="BodyText"/>
+        <w:rPr>
+          <w:sz w:val="22"/>
+          <w:szCs w:val="22"/>
+        </w:rPr>
+      </w:pPr>
+      <w:r>
+        <w:rPr>
+          <w:sz w:val="22"/>
+          <w:szCs w:val="22"/>
+        </w:rPr>
+        <w:t>The potential issue of duplicate document retrieval warrants further investigation. While our system achieved high accuracy rates, the tendency to retrieve multiple chunks from the same source document could be addressed through improved de-duplication strategies or by implementing unique document identifiers for each chunk. This refinement could potentially improve both retrieval accuracy and the diversity of sources presented to users.</w:t>
+      </w:r>
+    </w:p>
+    <w:p>
+      <w:pPr>
+        <w:pStyle w:val="BodyText"/>
+        <w:rPr>
+          <w:sz w:val="22"/>
+          <w:szCs w:val="22"/>
+        </w:rPr>
+      </w:pPr>
+      <w:r>
+        <w:rPr>
+          <w:sz w:val="22"/>
+          <w:szCs w:val="22"/>
+        </w:rPr>
+        <w:t>This research contributes to both the technical advancement of RAG systems and the practical application of AI in cultural heritage contexts. It demonstrates that careful attention to domain-specific requirements and metadata relationships can result in systems that not only improve access but also maintain the professional standards and contextual richness essential to archival research. Future work could explore the integration of multimodal content, enhanced metadata filtering capabilities, and more sophisticated re-ranking strategies that better account for archival hierarchies and relationships between collections.</w:t>
+      </w:r>
+    </w:p>
+    <w:p>
+      <w:pPr>
+        <w:rPr>
+          <w:rFonts w:ascii="Times New Roman" w:hAnsi="Times New Roman" w:cs="Times New Roman"/>
+        </w:rPr>
+      </w:pPr>
+    </w:p>
+    <w:p>
+      <w:pPr>
+        <w:jc w:val="center"/>
+        <w:rPr>
+          <w:rFonts w:ascii="Times New Roman" w:hAnsi="Times New Roman" w:cs="Times New Roman"/>
+        </w:rPr>
+      </w:pPr>
+    </w:p>
+    <w:p>
+      <w:pPr>
         <w:pStyle w:val="Heading1"/>
-      </w:pPr>
-      <w:bookmarkStart w:id="9" w:name="_Toc184292176"/>
+        <w:spacing w:after="120" w:line="240" w:lineRule="auto"/>
+      </w:pPr>
+      <w:bookmarkStart w:id="9" w:name="_Toc184570768"/>
       <w:r>
         <w:t>Future Work</w:t>
       </w:r>
       <w:bookmarkEnd w:id="9"/>
+    </w:p>
+    <w:p>
+      <w:pPr>
+        <w:pStyle w:val="BodyText"/>
+        <w:rPr>
+          <w:sz w:val="22"/>
+          <w:szCs w:val="22"/>
+          <w:lang w:val="en-US"/>
+        </w:rPr>
+      </w:pPr>
+      <w:r>
+        <w:rPr>
+          <w:sz w:val="22"/>
+          <w:szCs w:val="22"/>
+          <w:lang w:val="en-US"/>
+        </w:rPr>
+        <w:t xml:space="preserve">This detailed example analysis reveals several significant findings. The 250-character chunks proved more effective at pinpointing exact relevant content, even though the 1,000-character chunk retrieved text had a slightly higher similarity score. The phenomenon of the same document appearing multiple times in the results indicates that different chunks from the same source document were independently deemed relevant. While this redundancy might appear inefficient, the different chunks likely contained distinct contextual information that could be valuable for response generation. The 1,000-character chunks' tendency </w:t>
+      </w:r>
+      <w:r>
+        <w:rPr>
+          <w:sz w:val="22"/>
+          <w:szCs w:val="22"/>
+          <w:lang w:val="en-US"/>
+        </w:rPr>
+        <w:lastRenderedPageBreak/>
+        <w:t>to retrieve thematically related but incorrect documents suggests that larger chunks may sometimes obscure specific relevant content within broader contextual information.</w:t>
+      </w:r>
+    </w:p>
+    <w:p>
+      <w:pPr>
+        <w:pStyle w:val="BodyText"/>
+        <w:rPr>
+          <w:sz w:val="22"/>
+          <w:szCs w:val="22"/>
+          <w:lang w:val="en-US"/>
+        </w:rPr>
+      </w:pPr>
+      <w:r>
+        <w:rPr>
+          <w:sz w:val="22"/>
+          <w:szCs w:val="22"/>
+          <w:lang w:val="en-US"/>
+        </w:rPr>
+        <w:t xml:space="preserve">The close performances between the HyDE and </w:t>
+      </w:r>
+      <w:proofErr w:type="spellStart"/>
+      <w:r>
+        <w:rPr>
+          <w:sz w:val="22"/>
+          <w:szCs w:val="22"/>
+          <w:lang w:val="en-US"/>
+        </w:rPr>
+        <w:t>HyDER</w:t>
+      </w:r>
+      <w:proofErr w:type="spellEnd"/>
+      <w:r>
+        <w:rPr>
+          <w:sz w:val="22"/>
+          <w:szCs w:val="22"/>
+          <w:lang w:val="en-US"/>
+        </w:rPr>
+        <w:t xml:space="preserve"> systems suggest that the significantly more complex </w:t>
+      </w:r>
+      <w:proofErr w:type="spellStart"/>
+      <w:r>
+        <w:rPr>
+          <w:sz w:val="22"/>
+          <w:szCs w:val="22"/>
+          <w:lang w:val="en-US"/>
+        </w:rPr>
+        <w:t>HyDER</w:t>
+      </w:r>
+      <w:proofErr w:type="spellEnd"/>
+      <w:r>
+        <w:rPr>
+          <w:sz w:val="22"/>
+          <w:szCs w:val="22"/>
+          <w:lang w:val="en-US"/>
+        </w:rPr>
+        <w:t xml:space="preserve"> architecture may not be necessary to achieve optimal results. Basic HyDE mechanisms in most instances proved sufficient to drastically improve retrieval accuracies. However, our analysis of wrong retrieval samples revealed that the initial database construction or the de-duplication process might have been ineffective in some instances. The </w:t>
+      </w:r>
+      <w:proofErr w:type="spellStart"/>
+      <w:r>
+        <w:rPr>
+          <w:sz w:val="22"/>
+          <w:szCs w:val="22"/>
+          <w:lang w:val="en-US"/>
+        </w:rPr>
+        <w:t>top_k</w:t>
+      </w:r>
+      <w:proofErr w:type="spellEnd"/>
+      <w:r>
+        <w:rPr>
+          <w:sz w:val="22"/>
+          <w:szCs w:val="22"/>
+          <w:lang w:val="en-US"/>
+        </w:rPr>
+        <w:t xml:space="preserve"> documents passed to the re-ranker sometimes sourced back to the same document filename, likely because single documents were broken up into chunks while retaining their source filename.</w:t>
+      </w:r>
+    </w:p>
+    <w:p>
+      <w:pPr>
+        <w:pStyle w:val="BodyText"/>
+        <w:rPr>
+          <w:sz w:val="22"/>
+          <w:szCs w:val="22"/>
+          <w:lang w:val="en-US"/>
+        </w:rPr>
+      </w:pPr>
+      <w:r>
+        <w:rPr>
+          <w:sz w:val="22"/>
+          <w:szCs w:val="22"/>
+          <w:lang w:val="en-US"/>
+        </w:rPr>
+        <w:t xml:space="preserve">Although filenames may have been duplicated, the differing context for each instance likely minimized any impact on retrieval accuracy. Enforcing unique documents in the </w:t>
+      </w:r>
+      <w:proofErr w:type="spellStart"/>
+      <w:r>
+        <w:rPr>
+          <w:sz w:val="22"/>
+          <w:szCs w:val="22"/>
+          <w:lang w:val="en-US"/>
+        </w:rPr>
+        <w:t>top_k</w:t>
+      </w:r>
+      <w:proofErr w:type="spellEnd"/>
+      <w:r>
+        <w:rPr>
+          <w:sz w:val="22"/>
+          <w:szCs w:val="22"/>
+          <w:lang w:val="en-US"/>
+        </w:rPr>
+        <w:t xml:space="preserve"> results could improve accuracy for </w:t>
+      </w:r>
+      <w:proofErr w:type="spellStart"/>
+      <w:r>
+        <w:rPr>
+          <w:sz w:val="22"/>
+          <w:szCs w:val="22"/>
+          <w:lang w:val="en-US"/>
+        </w:rPr>
+        <w:t>top_k</w:t>
+      </w:r>
+      <w:proofErr w:type="spellEnd"/>
+      <w:r>
+        <w:rPr>
+          <w:sz w:val="22"/>
+          <w:szCs w:val="22"/>
+          <w:lang w:val="en-US"/>
+        </w:rPr>
+        <w:t xml:space="preserve"> &gt; 1 but might also exceed </w:t>
+      </w:r>
+      <w:proofErr w:type="spellStart"/>
+      <w:r>
+        <w:rPr>
+          <w:sz w:val="22"/>
+          <w:szCs w:val="22"/>
+          <w:lang w:val="en-US"/>
+        </w:rPr>
+        <w:t>top_k</w:t>
+      </w:r>
+      <w:proofErr w:type="spellEnd"/>
+      <w:r>
+        <w:rPr>
+          <w:sz w:val="22"/>
+          <w:szCs w:val="22"/>
+          <w:lang w:val="en-US"/>
+        </w:rPr>
+        <w:t xml:space="preserve"> limits or omit relevant context to prioritize unique filenames. An alternative solution might be generating unique IDs for each chunk to help identify them distinctly. The exact effect on accuracy metrics remains unclear and requires further investigation.</w:t>
+      </w:r>
     </w:p>
     <w:p>
       <w:pPr>
@@ -8550,7 +10314,7 @@
                     </pic:cNvPicPr>
                   </pic:nvPicPr>
                   <pic:blipFill>
-                    <a:blip r:embed="rId13">
+                    <a:blip r:embed="rId15">
                       <a:extLst>
                         <a:ext uri="{28A0092B-C50C-407E-A947-70E740481C1C}">
                           <a14:useLocalDpi xmlns:a14="http://schemas.microsoft.com/office/drawing/2010/main" val="0"/>
@@ -8590,14 +10354,27 @@
       <w:r>
         <w:t xml:space="preserve">Figure </w:t>
       </w:r>
-      <w:fldSimple w:instr=" SEQ Figure \* ARABIC ">
-        <w:r>
-          <w:rPr>
-            <w:noProof/>
-          </w:rPr>
-          <w:t>1</w:t>
-        </w:r>
-      </w:fldSimple>
+      <w:r>
+        <w:fldChar w:fldCharType="begin"/>
+      </w:r>
+      <w:r>
+        <w:instrText xml:space="preserve"> SEQ Figure \* ARABIC </w:instrText>
+      </w:r>
+      <w:r>
+        <w:fldChar w:fldCharType="separate"/>
+      </w:r>
+      <w:r>
+        <w:rPr>
+          <w:noProof/>
+        </w:rPr>
+        <w:t>1</w:t>
+      </w:r>
+      <w:r>
+        <w:rPr>
+          <w:noProof/>
+        </w:rPr>
+        <w:fldChar w:fldCharType="end"/>
+      </w:r>
       <w:r>
         <w:t xml:space="preserve">: </w:t>
       </w:r>
@@ -8825,14 +10602,14 @@
       <w:pPr>
         <w:pStyle w:val="Heading1"/>
       </w:pPr>
-      <w:bookmarkStart w:id="10" w:name="_Toc184292177"/>
+      <w:bookmarkStart w:id="10" w:name="_Toc184570769"/>
       <w:bookmarkEnd w:id="10"/>
     </w:p>
     <w:p>
       <w:pPr>
         <w:pStyle w:val="Heading1"/>
       </w:pPr>
-      <w:bookmarkStart w:id="11" w:name="_Toc184292178"/>
+      <w:bookmarkStart w:id="11" w:name="_Toc184570770"/>
       <w:r>
         <w:t>Results and Discussion</w:t>
       </w:r>
@@ -8905,7 +10682,7 @@
                     </pic:cNvPicPr>
                   </pic:nvPicPr>
                   <pic:blipFill>
-                    <a:blip r:embed="rId14">
+                    <a:blip r:embed="rId16">
                       <a:extLst>
                         <a:ext uri="{28A0092B-C50C-407E-A947-70E740481C1C}">
                           <a14:useLocalDpi xmlns:a14="http://schemas.microsoft.com/office/drawing/2010/main" val="0"/>
@@ -8945,14 +10722,27 @@
       <w:r>
         <w:t xml:space="preserve">Figure </w:t>
       </w:r>
-      <w:fldSimple w:instr=" SEQ Figure \* ARABIC ">
-        <w:r>
-          <w:rPr>
-            <w:noProof/>
-          </w:rPr>
-          <w:t>2</w:t>
-        </w:r>
-      </w:fldSimple>
+      <w:r>
+        <w:fldChar w:fldCharType="begin"/>
+      </w:r>
+      <w:r>
+        <w:instrText xml:space="preserve"> SEQ Figure \* ARABIC </w:instrText>
+      </w:r>
+      <w:r>
+        <w:fldChar w:fldCharType="separate"/>
+      </w:r>
+      <w:r>
+        <w:rPr>
+          <w:noProof/>
+        </w:rPr>
+        <w:t>2</w:t>
+      </w:r>
+      <w:r>
+        <w:rPr>
+          <w:noProof/>
+        </w:rPr>
+        <w:fldChar w:fldCharType="end"/>
+      </w:r>
       <w:r>
         <w:t xml:space="preserve">: </w:t>
       </w:r>
@@ -9043,7 +10833,7 @@
       <w:pPr>
         <w:pStyle w:val="Heading2"/>
       </w:pPr>
-      <w:bookmarkStart w:id="12" w:name="_Toc184292179"/>
+      <w:bookmarkStart w:id="12" w:name="_Toc184570771"/>
       <w:r>
         <w:t>Experimentation protocol</w:t>
       </w:r>
@@ -9094,7 +10884,7 @@
           <w:rFonts w:asciiTheme="majorBidi" w:hAnsiTheme="majorBidi"/>
         </w:rPr>
       </w:pPr>
-      <w:bookmarkStart w:id="13" w:name="_Toc184292180"/>
+      <w:bookmarkStart w:id="13" w:name="_Toc184570772"/>
       <w:r>
         <w:t>Data tables</w:t>
       </w:r>
@@ -9295,7 +11085,7 @@
                     </pic:cNvPicPr>
                   </pic:nvPicPr>
                   <pic:blipFill>
-                    <a:blip r:embed="rId15">
+                    <a:blip r:embed="rId17">
                       <a:extLst>
                         <a:ext uri="{28A0092B-C50C-407E-A947-70E740481C1C}">
                           <a14:useLocalDpi xmlns:a14="http://schemas.microsoft.com/office/drawing/2010/main" val="0"/>
@@ -9360,7 +11150,7 @@
       <w:pPr>
         <w:pStyle w:val="Heading2"/>
       </w:pPr>
-      <w:bookmarkStart w:id="14" w:name="_Toc184292181"/>
+      <w:bookmarkStart w:id="14" w:name="_Toc184570773"/>
       <w:r>
         <w:t>Graphs</w:t>
       </w:r>
@@ -9470,7 +11260,7 @@
                     </pic:cNvPicPr>
                   </pic:nvPicPr>
                   <pic:blipFill>
-                    <a:blip r:embed="rId16">
+                    <a:blip r:embed="rId18">
                       <a:extLst>
                         <a:ext uri="{28A0092B-C50C-407E-A947-70E740481C1C}">
                           <a14:useLocalDpi xmlns:a14="http://schemas.microsoft.com/office/drawing/2010/main" val="0"/>
@@ -9510,14 +11300,27 @@
       <w:r>
         <w:t xml:space="preserve">Figure </w:t>
       </w:r>
-      <w:fldSimple w:instr=" SEQ Figure \* ARABIC ">
-        <w:r>
-          <w:rPr>
-            <w:noProof/>
-          </w:rPr>
-          <w:t>3</w:t>
-        </w:r>
-      </w:fldSimple>
+      <w:r>
+        <w:fldChar w:fldCharType="begin"/>
+      </w:r>
+      <w:r>
+        <w:instrText xml:space="preserve"> SEQ Figure \* ARABIC </w:instrText>
+      </w:r>
+      <w:r>
+        <w:fldChar w:fldCharType="separate"/>
+      </w:r>
+      <w:r>
+        <w:rPr>
+          <w:noProof/>
+        </w:rPr>
+        <w:t>3</w:t>
+      </w:r>
+      <w:r>
+        <w:rPr>
+          <w:noProof/>
+        </w:rPr>
+        <w:fldChar w:fldCharType="end"/>
+      </w:r>
       <w:r>
         <w:t xml:space="preserve">: </w:t>
       </w:r>
@@ -9771,7 +11574,7 @@
       <w:pPr>
         <w:pStyle w:val="Heading1"/>
       </w:pPr>
-      <w:bookmarkStart w:id="15" w:name="_Toc184292182"/>
+      <w:bookmarkStart w:id="15" w:name="_Toc184570774"/>
       <w:r>
         <w:t>Discussion</w:t>
       </w:r>
@@ -9855,7 +11658,7 @@
       <w:pPr>
         <w:pStyle w:val="Heading1"/>
       </w:pPr>
-      <w:bookmarkStart w:id="16" w:name="_Toc184292183"/>
+      <w:bookmarkStart w:id="16" w:name="_Toc184570775"/>
       <w:r>
         <w:t>Conclusion</w:t>
       </w:r>
@@ -10085,7 +11888,7 @@
     </w:p>
     <w:p/>
     <w:p/>
-    <w:bookmarkStart w:id="17" w:name="_Toc184292184" w:displacedByCustomXml="next"/>
+    <w:bookmarkStart w:id="17" w:name="_Toc184570776" w:displacedByCustomXml="next"/>
     <w:sdt>
       <w:sdtPr>
         <w:rPr>
@@ -10185,7 +11988,7 @@
                         <w:noProof/>
                       </w:rPr>
                     </w:pPr>
-                    <w:hyperlink r:id="rId17" w:history="1">
+                    <w:hyperlink r:id="rId19" w:history="1">
                       <w:r>
                         <w:rPr>
                           <w:rStyle w:val="Hyperlink"/>
@@ -10287,7 +12090,7 @@
                         <w:noProof/>
                       </w:rPr>
                     </w:pPr>
-                    <w:hyperlink r:id="rId18" w:history="1">
+                    <w:hyperlink r:id="rId20" w:history="1">
                       <w:r>
                         <w:rPr>
                           <w:rStyle w:val="Hyperlink"/>
@@ -10856,168 +12659,6 @@
                         <w:color w:val="000000"/>
                       </w:rPr>
                     </w:pPr>
-                    <w:hyperlink r:id="rId19" w:history="1">
-                      <w:r>
-                        <w:rPr>
-                          <w:rStyle w:val="Hyperlink"/>
-                          <w:rFonts w:asciiTheme="majorBidi" w:hAnsiTheme="majorBidi" w:cstheme="majorBidi"/>
-                        </w:rPr>
-                        <w:t>https://dictionary.archivists.org/</w:t>
-                      </w:r>
-                    </w:hyperlink>
-                    <w:r>
-                      <w:rPr>
-                        <w:rFonts w:asciiTheme="majorBidi" w:hAnsiTheme="majorBidi" w:cstheme="majorBidi"/>
-                        <w:color w:val="000000"/>
-                      </w:rPr>
-                      <w:t xml:space="preserve"> </w:t>
-                    </w:r>
-                  </w:p>
-                </w:tc>
-              </w:tr>
-              <w:tr>
-                <w:trPr>
-                  <w:divId w:val="2121794718"/>
-                  <w:tblCellSpacing w:w="15" w:type="dxa"/>
-                </w:trPr>
-                <w:tc>
-                  <w:tcPr>
-                    <w:tcW w:w="148" w:type="pct"/>
-                    <w:hideMark/>
-                  </w:tcPr>
-                  <w:p>
-                    <w:pPr>
-                      <w:pStyle w:val="Bibliography"/>
-                      <w:rPr>
-                        <w:noProof/>
-                      </w:rPr>
-                    </w:pPr>
-                    <w:r>
-                      <w:rPr>
-                        <w:noProof/>
-                      </w:rPr>
-                      <w:t xml:space="preserve">[1] </w:t>
-                    </w:r>
-                  </w:p>
-                </w:tc>
-                <w:tc>
-                  <w:tcPr>
-                    <w:tcW w:w="0" w:type="auto"/>
-                    <w:hideMark/>
-                  </w:tcPr>
-                  <w:p>
-                    <w:pPr>
-                      <w:pStyle w:val="Bibliography"/>
-                      <w:rPr>
-                        <w:rFonts w:asciiTheme="majorBidi" w:hAnsiTheme="majorBidi" w:cstheme="majorBidi"/>
-                        <w:color w:val="000000"/>
-                      </w:rPr>
-                    </w:pPr>
-                    <w:hyperlink r:id="rId20" w:history="1">
-                      <w:r>
-                        <w:rPr>
-                          <w:rStyle w:val="Hyperlink"/>
-                          <w:rFonts w:asciiTheme="majorBidi" w:hAnsiTheme="majorBidi" w:cstheme="majorBidi"/>
-                        </w:rPr>
-                        <w:t>https://www.loc.gov/research-centers/american-folklife-center/about-this-research-center/</w:t>
-                      </w:r>
-                    </w:hyperlink>
-                  </w:p>
-                </w:tc>
-              </w:tr>
-              <w:tr>
-                <w:trPr>
-                  <w:divId w:val="2121794718"/>
-                  <w:tblCellSpacing w:w="15" w:type="dxa"/>
-                </w:trPr>
-                <w:tc>
-                  <w:tcPr>
-                    <w:tcW w:w="148" w:type="pct"/>
-                    <w:hideMark/>
-                  </w:tcPr>
-                  <w:p>
-                    <w:pPr>
-                      <w:pStyle w:val="Bibliography"/>
-                      <w:rPr>
-                        <w:noProof/>
-                      </w:rPr>
-                    </w:pPr>
-                    <w:r>
-                      <w:rPr>
-                        <w:noProof/>
-                      </w:rPr>
-                      <w:t xml:space="preserve">[2] </w:t>
-                    </w:r>
-                  </w:p>
-                </w:tc>
-                <w:tc>
-                  <w:tcPr>
-                    <w:tcW w:w="0" w:type="auto"/>
-                    <w:hideMark/>
-                  </w:tcPr>
-                  <w:p>
-                    <w:pPr>
-                      <w:pStyle w:val="Bibliography"/>
-                      <w:rPr>
-                        <w:rFonts w:asciiTheme="majorBidi" w:hAnsiTheme="majorBidi" w:cstheme="majorBidi"/>
-                        <w:color w:val="000000"/>
-                      </w:rPr>
-                    </w:pPr>
-                    <w:r>
-                      <w:rPr>
-                        <w:rFonts w:asciiTheme="majorBidi" w:hAnsiTheme="majorBidi" w:cstheme="majorBidi"/>
-                        <w:color w:val="000000"/>
-                      </w:rPr>
-                      <w:t>https://lccn.loc.gov/</w:t>
-                    </w:r>
-                    <w:r>
-                      <w:rPr>
-                        <w:rFonts w:asciiTheme="majorBidi" w:hAnsiTheme="majorBidi" w:cstheme="majorBidi"/>
-                        <w:color w:val="000000"/>
-                      </w:rPr>
-                      <w:t xml:space="preserve"> </w:t>
-                    </w:r>
-                  </w:p>
-                </w:tc>
-              </w:tr>
-              <w:tr>
-                <w:trPr>
-                  <w:divId w:val="2121794718"/>
-                  <w:tblCellSpacing w:w="15" w:type="dxa"/>
-                </w:trPr>
-                <w:tc>
-                  <w:tcPr>
-                    <w:tcW w:w="148" w:type="pct"/>
-                    <w:hideMark/>
-                  </w:tcPr>
-                  <w:p>
-                    <w:pPr>
-                      <w:pStyle w:val="Bibliography"/>
-                      <w:rPr>
-                        <w:noProof/>
-                      </w:rPr>
-                    </w:pPr>
-                    <w:r>
-                      <w:rPr>
-                        <w:noProof/>
-                      </w:rPr>
-                      <w:t xml:space="preserve">[3] </w:t>
-                    </w:r>
-                  </w:p>
-                </w:tc>
-                <w:tc>
-                  <w:tcPr>
-                    <w:tcW w:w="0" w:type="auto"/>
-                    <w:hideMark/>
-                  </w:tcPr>
-                  <w:p>
-                    <w:pPr>
-                      <w:pStyle w:val="Bibliography"/>
-                      <w:rPr>
-                        <w:rFonts w:asciiTheme="majorBidi" w:hAnsiTheme="majorBidi" w:cstheme="majorBidi"/>
-                        <w:color w:val="000000"/>
-                      </w:rPr>
-                    </w:pPr>
                     <w:hyperlink r:id="rId21" w:history="1">
                       <w:r>
                         <w:rPr>
@@ -11199,6 +12840,168 @@
                   </w:p>
                 </w:tc>
               </w:tr>
+              <w:tr>
+                <w:trPr>
+                  <w:divId w:val="2121794718"/>
+                  <w:tblCellSpacing w:w="15" w:type="dxa"/>
+                </w:trPr>
+                <w:tc>
+                  <w:tcPr>
+                    <w:tcW w:w="148" w:type="pct"/>
+                    <w:hideMark/>
+                  </w:tcPr>
+                  <w:p>
+                    <w:pPr>
+                      <w:pStyle w:val="Bibliography"/>
+                      <w:rPr>
+                        <w:noProof/>
+                      </w:rPr>
+                    </w:pPr>
+                    <w:r>
+                      <w:rPr>
+                        <w:noProof/>
+                      </w:rPr>
+                      <w:t xml:space="preserve">[1] </w:t>
+                    </w:r>
+                  </w:p>
+                </w:tc>
+                <w:tc>
+                  <w:tcPr>
+                    <w:tcW w:w="0" w:type="auto"/>
+                    <w:hideMark/>
+                  </w:tcPr>
+                  <w:p>
+                    <w:pPr>
+                      <w:pStyle w:val="Bibliography"/>
+                      <w:rPr>
+                        <w:rFonts w:asciiTheme="majorBidi" w:hAnsiTheme="majorBidi" w:cstheme="majorBidi"/>
+                        <w:color w:val="000000"/>
+                      </w:rPr>
+                    </w:pPr>
+                    <w:hyperlink r:id="rId24" w:history="1">
+                      <w:r>
+                        <w:rPr>
+                          <w:rStyle w:val="Hyperlink"/>
+                          <w:rFonts w:asciiTheme="majorBidi" w:hAnsiTheme="majorBidi" w:cstheme="majorBidi"/>
+                        </w:rPr>
+                        <w:t>https://www.loc.gov/research-centers/american-folklife-center/about-this-research-center/</w:t>
+                      </w:r>
+                    </w:hyperlink>
+                  </w:p>
+                </w:tc>
+              </w:tr>
+              <w:tr>
+                <w:trPr>
+                  <w:divId w:val="2121794718"/>
+                  <w:tblCellSpacing w:w="15" w:type="dxa"/>
+                </w:trPr>
+                <w:tc>
+                  <w:tcPr>
+                    <w:tcW w:w="148" w:type="pct"/>
+                    <w:hideMark/>
+                  </w:tcPr>
+                  <w:p>
+                    <w:pPr>
+                      <w:pStyle w:val="Bibliography"/>
+                      <w:rPr>
+                        <w:noProof/>
+                      </w:rPr>
+                    </w:pPr>
+                    <w:r>
+                      <w:rPr>
+                        <w:noProof/>
+                      </w:rPr>
+                      <w:t xml:space="preserve">[2] </w:t>
+                    </w:r>
+                  </w:p>
+                </w:tc>
+                <w:tc>
+                  <w:tcPr>
+                    <w:tcW w:w="0" w:type="auto"/>
+                    <w:hideMark/>
+                  </w:tcPr>
+                  <w:p>
+                    <w:pPr>
+                      <w:pStyle w:val="Bibliography"/>
+                      <w:rPr>
+                        <w:rFonts w:asciiTheme="majorBidi" w:hAnsiTheme="majorBidi" w:cstheme="majorBidi"/>
+                        <w:color w:val="000000"/>
+                      </w:rPr>
+                    </w:pPr>
+                    <w:r>
+                      <w:rPr>
+                        <w:rFonts w:asciiTheme="majorBidi" w:hAnsiTheme="majorBidi" w:cstheme="majorBidi"/>
+                        <w:color w:val="000000"/>
+                      </w:rPr>
+                      <w:t>https://lccn.loc.gov/</w:t>
+                    </w:r>
+                    <w:r>
+                      <w:rPr>
+                        <w:rFonts w:asciiTheme="majorBidi" w:hAnsiTheme="majorBidi" w:cstheme="majorBidi"/>
+                        <w:color w:val="000000"/>
+                      </w:rPr>
+                      <w:t xml:space="preserve"> </w:t>
+                    </w:r>
+                  </w:p>
+                </w:tc>
+              </w:tr>
+              <w:tr>
+                <w:trPr>
+                  <w:divId w:val="2121794718"/>
+                  <w:tblCellSpacing w:w="15" w:type="dxa"/>
+                </w:trPr>
+                <w:tc>
+                  <w:tcPr>
+                    <w:tcW w:w="148" w:type="pct"/>
+                    <w:hideMark/>
+                  </w:tcPr>
+                  <w:p>
+                    <w:pPr>
+                      <w:pStyle w:val="Bibliography"/>
+                      <w:rPr>
+                        <w:noProof/>
+                      </w:rPr>
+                    </w:pPr>
+                    <w:r>
+                      <w:rPr>
+                        <w:noProof/>
+                      </w:rPr>
+                      <w:t xml:space="preserve">[3] </w:t>
+                    </w:r>
+                  </w:p>
+                </w:tc>
+                <w:tc>
+                  <w:tcPr>
+                    <w:tcW w:w="0" w:type="auto"/>
+                    <w:hideMark/>
+                  </w:tcPr>
+                  <w:p>
+                    <w:pPr>
+                      <w:pStyle w:val="Bibliography"/>
+                      <w:rPr>
+                        <w:rFonts w:asciiTheme="majorBidi" w:hAnsiTheme="majorBidi" w:cstheme="majorBidi"/>
+                        <w:color w:val="000000"/>
+                      </w:rPr>
+                    </w:pPr>
+                    <w:hyperlink r:id="rId25" w:history="1">
+                      <w:r>
+                        <w:rPr>
+                          <w:rStyle w:val="Hyperlink"/>
+                          <w:rFonts w:asciiTheme="majorBidi" w:hAnsiTheme="majorBidi" w:cstheme="majorBidi"/>
+                        </w:rPr>
+                        <w:t>https://dictionary.archivists.org/</w:t>
+                      </w:r>
+                    </w:hyperlink>
+                    <w:r>
+                      <w:rPr>
+                        <w:rFonts w:asciiTheme="majorBidi" w:hAnsiTheme="majorBidi" w:cstheme="majorBidi"/>
+                        <w:color w:val="000000"/>
+                      </w:rPr>
+                      <w:t xml:space="preserve"> </w:t>
+                    </w:r>
+                  </w:p>
+                </w:tc>
+              </w:tr>
             </w:tbl>
             <w:p>
               <w:pPr>
@@ -11270,7 +13073,7 @@
 </file>
 
 <file path=word/endnotes.xml><?xml version="1.0" encoding="utf-8"?>
-<w:endnotes xmlns:wpc="http://schemas.microsoft.com/office/word/2010/wordprocessingCanvas" xmlns:cx="http://schemas.microsoft.com/office/drawing/2014/chartex" xmlns:cx1="http://schemas.microsoft.com/office/drawing/2015/9/8/chartex" xmlns:cx2="http://schemas.microsoft.com/office/drawing/2015/10/21/chartex" xmlns:cx3="http://schemas.microsoft.com/office/drawing/2016/5/9/chartex" xmlns:cx4="http://schemas.microsoft.com/office/drawing/2016/5/10/chartex" xmlns:cx5="http://schemas.microsoft.com/office/drawing/2016/5/11/chartex" xmlns:cx6="http://schemas.microsoft.com/office/drawing/2016/5/12/chartex" xmlns:cx7="http://schemas.microsoft.com/office/drawing/2016/5/13/chartex" xmlns:cx8="http://schemas.microsoft.com/office/drawing/2016/5/14/chartex" xmlns:mc="http://schemas.openxmlformats.org/markup-compatibility/2006" xmlns:aink="http://schemas.microsoft.com/office/drawing/2016/ink" xmlns:am3d="http://schemas.microsoft.com/office/drawing/2017/model3d" xmlns:o="urn:schemas-microsoft-com:office:office" xmlns:oel="http://schemas.microsoft.com/office/2019/extlst" xmlns:r="http://schemas.openxmlformats.org/officeDocument/2006/relationships" xmlns:m="http://schemas.openxmlformats.org/officeDocument/2006/math" xmlns:v="urn:schemas-microsoft-com:vml" xmlns:wp14="http://schemas.microsoft.com/office/word/2010/wordprocessingDrawing" xmlns:wp="http://schemas.openxmlformats.org/drawingml/2006/wordprocessingDrawing" xmlns:w10="urn:schemas-microsoft-com:office:word" xmlns:w="http://schemas.openxmlformats.org/wordprocessingml/2006/main" xmlns:w14="http://schemas.microsoft.com/office/word/2010/wordml" xmlns:w15="http://schemas.microsoft.com/office/word/2012/wordml" xmlns:w16cex="http://schemas.microsoft.com/office/word/2018/wordml/cex" xmlns:w16cid="http://schemas.microsoft.com/office/word/2016/wordml/cid" xmlns:w16="http://schemas.microsoft.com/office/word/2018/wordml" xmlns:w16sdtdh="http://schemas.microsoft.com/office/word/2020/wordml/sdtdatahash" xmlns:w16se="http://schemas.microsoft.com/office/word/2015/wordml/symex" xmlns:wpg="http://schemas.microsoft.com/office/word/2010/wordprocessingGroup" xmlns:wpi="http://schemas.microsoft.com/office/word/2010/wordprocessingInk" xmlns:wne="http://schemas.microsoft.com/office/word/2006/wordml" xmlns:wps="http://schemas.microsoft.com/office/word/2010/wordprocessingShape" mc:Ignorable="w14 w15 w16se w16cid w16 w16cex w16sdtdh wp14">
+<w:endnotes xmlns:wpc="http://schemas.microsoft.com/office/word/2010/wordprocessingCanvas" xmlns:cx="http://schemas.microsoft.com/office/drawing/2014/chartex" xmlns:cx1="http://schemas.microsoft.com/office/drawing/2015/9/8/chartex" xmlns:cx2="http://schemas.microsoft.com/office/drawing/2015/10/21/chartex" xmlns:cx3="http://schemas.microsoft.com/office/drawing/2016/5/9/chartex" xmlns:cx4="http://schemas.microsoft.com/office/drawing/2016/5/10/chartex" xmlns:cx5="http://schemas.microsoft.com/office/drawing/2016/5/11/chartex" xmlns:cx6="http://schemas.microsoft.com/office/drawing/2016/5/12/chartex" xmlns:cx7="http://schemas.microsoft.com/office/drawing/2016/5/13/chartex" xmlns:cx8="http://schemas.microsoft.com/office/drawing/2016/5/14/chartex" xmlns:mc="http://schemas.openxmlformats.org/markup-compatibility/2006" xmlns:aink="http://schemas.microsoft.com/office/drawing/2016/ink" xmlns:am3d="http://schemas.microsoft.com/office/drawing/2017/model3d" xmlns:o="urn:schemas-microsoft-com:office:office" xmlns:oel="http://schemas.microsoft.com/office/2019/extlst" xmlns:r="http://schemas.openxmlformats.org/officeDocument/2006/relationships" xmlns:m="http://schemas.openxmlformats.org/officeDocument/2006/math" xmlns:v="urn:schemas-microsoft-com:vml" xmlns:wp14="http://schemas.microsoft.com/office/word/2010/wordprocessingDrawing" xmlns:wp="http://schemas.openxmlformats.org/drawingml/2006/wordprocessingDrawing" xmlns:w10="urn:schemas-microsoft-com:office:word" xmlns:w="http://schemas.openxmlformats.org/wordprocessingml/2006/main" xmlns:w14="http://schemas.microsoft.com/office/word/2010/wordml" xmlns:w15="http://schemas.microsoft.com/office/word/2012/wordml" xmlns:w16cex="http://schemas.microsoft.com/office/word/2018/wordml/cex" xmlns:w16cid="http://schemas.microsoft.com/office/word/2016/wordml/cid" xmlns:w16="http://schemas.microsoft.com/office/word/2018/wordml" xmlns:w16du="http://schemas.microsoft.com/office/word/2023/wordml/word16du" xmlns:w16sdtdh="http://schemas.microsoft.com/office/word/2020/wordml/sdtdatahash" xmlns:w16se="http://schemas.microsoft.com/office/word/2015/wordml/symex" xmlns:wpg="http://schemas.microsoft.com/office/word/2010/wordprocessingGroup" xmlns:wpi="http://schemas.microsoft.com/office/word/2010/wordprocessingInk" xmlns:wne="http://schemas.microsoft.com/office/word/2006/wordml" xmlns:wps="http://schemas.microsoft.com/office/word/2010/wordprocessingShape" mc:Ignorable="w14 w15 w16se w16cid w16 w16cex w16sdtdh w16du wp14">
   <w:endnote w:type="separator" w:id="-1">
     <w:p>
       <w:pPr>
@@ -11295,7 +13098,7 @@
 </file>
 
 <file path=word/footnotes.xml><?xml version="1.0" encoding="utf-8"?>
-<w:footnotes xmlns:wpc="http://schemas.microsoft.com/office/word/2010/wordprocessingCanvas" xmlns:cx="http://schemas.microsoft.com/office/drawing/2014/chartex" xmlns:cx1="http://schemas.microsoft.com/office/drawing/2015/9/8/chartex" xmlns:cx2="http://schemas.microsoft.com/office/drawing/2015/10/21/chartex" xmlns:cx3="http://schemas.microsoft.com/office/drawing/2016/5/9/chartex" xmlns:cx4="http://schemas.microsoft.com/office/drawing/2016/5/10/chartex" xmlns:cx5="http://schemas.microsoft.com/office/drawing/2016/5/11/chartex" xmlns:cx6="http://schemas.microsoft.com/office/drawing/2016/5/12/chartex" xmlns:cx7="http://schemas.microsoft.com/office/drawing/2016/5/13/chartex" xmlns:cx8="http://schemas.microsoft.com/office/drawing/2016/5/14/chartex" xmlns:mc="http://schemas.openxmlformats.org/markup-compatibility/2006" xmlns:aink="http://schemas.microsoft.com/office/drawing/2016/ink" xmlns:am3d="http://schemas.microsoft.com/office/drawing/2017/model3d" xmlns:o="urn:schemas-microsoft-com:office:office" xmlns:oel="http://schemas.microsoft.com/office/2019/extlst" xmlns:r="http://schemas.openxmlformats.org/officeDocument/2006/relationships" xmlns:m="http://schemas.openxmlformats.org/officeDocument/2006/math" xmlns:v="urn:schemas-microsoft-com:vml" xmlns:wp14="http://schemas.microsoft.com/office/word/2010/wordprocessingDrawing" xmlns:wp="http://schemas.openxmlformats.org/drawingml/2006/wordprocessingDrawing" xmlns:w10="urn:schemas-microsoft-com:office:word" xmlns:w="http://schemas.openxmlformats.org/wordprocessingml/2006/main" xmlns:w14="http://schemas.microsoft.com/office/word/2010/wordml" xmlns:w15="http://schemas.microsoft.com/office/word/2012/wordml" xmlns:w16cex="http://schemas.microsoft.com/office/word/2018/wordml/cex" xmlns:w16cid="http://schemas.microsoft.com/office/word/2016/wordml/cid" xmlns:w16="http://schemas.microsoft.com/office/word/2018/wordml" xmlns:w16sdtdh="http://schemas.microsoft.com/office/word/2020/wordml/sdtdatahash" xmlns:w16se="http://schemas.microsoft.com/office/word/2015/wordml/symex" xmlns:wpg="http://schemas.microsoft.com/office/word/2010/wordprocessingGroup" xmlns:wpi="http://schemas.microsoft.com/office/word/2010/wordprocessingInk" xmlns:wne="http://schemas.microsoft.com/office/word/2006/wordml" xmlns:wps="http://schemas.microsoft.com/office/word/2010/wordprocessingShape" mc:Ignorable="w14 w15 w16se w16cid w16 w16cex w16sdtdh wp14">
+<w:footnotes xmlns:wpc="http://schemas.microsoft.com/office/word/2010/wordprocessingCanvas" xmlns:cx="http://schemas.microsoft.com/office/drawing/2014/chartex" xmlns:cx1="http://schemas.microsoft.com/office/drawing/2015/9/8/chartex" xmlns:cx2="http://schemas.microsoft.com/office/drawing/2015/10/21/chartex" xmlns:cx3="http://schemas.microsoft.com/office/drawing/2016/5/9/chartex" xmlns:cx4="http://schemas.microsoft.com/office/drawing/2016/5/10/chartex" xmlns:cx5="http://schemas.microsoft.com/office/drawing/2016/5/11/chartex" xmlns:cx6="http://schemas.microsoft.com/office/drawing/2016/5/12/chartex" xmlns:cx7="http://schemas.microsoft.com/office/drawing/2016/5/13/chartex" xmlns:cx8="http://schemas.microsoft.com/office/drawing/2016/5/14/chartex" xmlns:mc="http://schemas.openxmlformats.org/markup-compatibility/2006" xmlns:aink="http://schemas.microsoft.com/office/drawing/2016/ink" xmlns:am3d="http://schemas.microsoft.com/office/drawing/2017/model3d" xmlns:o="urn:schemas-microsoft-com:office:office" xmlns:oel="http://schemas.microsoft.com/office/2019/extlst" xmlns:r="http://schemas.openxmlformats.org/officeDocument/2006/relationships" xmlns:m="http://schemas.openxmlformats.org/officeDocument/2006/math" xmlns:v="urn:schemas-microsoft-com:vml" xmlns:wp14="http://schemas.microsoft.com/office/word/2010/wordprocessingDrawing" xmlns:wp="http://schemas.openxmlformats.org/drawingml/2006/wordprocessingDrawing" xmlns:w10="urn:schemas-microsoft-com:office:word" xmlns:w="http://schemas.openxmlformats.org/wordprocessingml/2006/main" xmlns:w14="http://schemas.microsoft.com/office/word/2010/wordml" xmlns:w15="http://schemas.microsoft.com/office/word/2012/wordml" xmlns:w16cex="http://schemas.microsoft.com/office/word/2018/wordml/cex" xmlns:w16cid="http://schemas.microsoft.com/office/word/2016/wordml/cid" xmlns:w16="http://schemas.microsoft.com/office/word/2018/wordml" xmlns:w16du="http://schemas.microsoft.com/office/word/2023/wordml/word16du" xmlns:w16sdtdh="http://schemas.microsoft.com/office/word/2020/wordml/sdtdatahash" xmlns:w16se="http://schemas.microsoft.com/office/word/2015/wordml/symex" xmlns:wpg="http://schemas.microsoft.com/office/word/2010/wordprocessingGroup" xmlns:wpi="http://schemas.microsoft.com/office/word/2010/wordprocessingInk" xmlns:wne="http://schemas.microsoft.com/office/word/2006/wordml" xmlns:wps="http://schemas.microsoft.com/office/word/2010/wordprocessingShape" mc:Ignorable="w14 w15 w16se w16cid w16 w16cex w16sdtdh w16du wp14">
   <w:footnote w:type="separator" w:id="-1">
     <w:p>
       <w:pPr>
@@ -11343,7 +13146,7 @@
 </file>
 
 <file path=word/numbering.xml><?xml version="1.0" encoding="utf-8"?>
-<w:numbering xmlns:wpc="http://schemas.microsoft.com/office/word/2010/wordprocessingCanvas" xmlns:cx="http://schemas.microsoft.com/office/drawing/2014/chartex" xmlns:cx1="http://schemas.microsoft.com/office/drawing/2015/9/8/chartex" xmlns:cx2="http://schemas.microsoft.com/office/drawing/2015/10/21/chartex" xmlns:cx3="http://schemas.microsoft.com/office/drawing/2016/5/9/chartex" xmlns:cx4="http://schemas.microsoft.com/office/drawing/2016/5/10/chartex" xmlns:cx5="http://schemas.microsoft.com/office/drawing/2016/5/11/chartex" xmlns:cx6="http://schemas.microsoft.com/office/drawing/2016/5/12/chartex" xmlns:cx7="http://schemas.microsoft.com/office/drawing/2016/5/13/chartex" xmlns:cx8="http://schemas.microsoft.com/office/drawing/2016/5/14/chartex" xmlns:mc="http://schemas.openxmlformats.org/markup-compatibility/2006" xmlns:aink="http://schemas.microsoft.com/office/drawing/2016/ink" xmlns:am3d="http://schemas.microsoft.com/office/drawing/2017/model3d" xmlns:o="urn:schemas-microsoft-com:office:office" xmlns:oel="http://schemas.microsoft.com/office/2019/extlst" xmlns:r="http://schemas.openxmlformats.org/officeDocument/2006/relationships" xmlns:m="http://schemas.openxmlformats.org/officeDocument/2006/math" xmlns:v="urn:schemas-microsoft-com:vml" xmlns:wp14="http://schemas.microsoft.com/office/word/2010/wordprocessingDrawing" xmlns:wp="http://schemas.openxmlformats.org/drawingml/2006/wordprocessingDrawing" xmlns:w10="urn:schemas-microsoft-com:office:word" xmlns:w="http://schemas.openxmlformats.org/wordprocessingml/2006/main" xmlns:w14="http://schemas.microsoft.com/office/word/2010/wordml" xmlns:w15="http://schemas.microsoft.com/office/word/2012/wordml" xmlns:w16cex="http://schemas.microsoft.com/office/word/2018/wordml/cex" xmlns:w16cid="http://schemas.microsoft.com/office/word/2016/wordml/cid" xmlns:w16="http://schemas.microsoft.com/office/word/2018/wordml" xmlns:w16sdtdh="http://schemas.microsoft.com/office/word/2020/wordml/sdtdatahash" xmlns:w16se="http://schemas.microsoft.com/office/word/2015/wordml/symex" xmlns:wpg="http://schemas.microsoft.com/office/word/2010/wordprocessingGroup" xmlns:wpi="http://schemas.microsoft.com/office/word/2010/wordprocessingInk" xmlns:wne="http://schemas.microsoft.com/office/word/2006/wordml" xmlns:wps="http://schemas.microsoft.com/office/word/2010/wordprocessingShape" mc:Ignorable="w14 w15 w16se w16cid w16 w16cex w16sdtdh wp14">
+<w:numbering xmlns:wpc="http://schemas.microsoft.com/office/word/2010/wordprocessingCanvas" xmlns:cx="http://schemas.microsoft.com/office/drawing/2014/chartex" xmlns:cx1="http://schemas.microsoft.com/office/drawing/2015/9/8/chartex" xmlns:cx2="http://schemas.microsoft.com/office/drawing/2015/10/21/chartex" xmlns:cx3="http://schemas.microsoft.com/office/drawing/2016/5/9/chartex" xmlns:cx4="http://schemas.microsoft.com/office/drawing/2016/5/10/chartex" xmlns:cx5="http://schemas.microsoft.com/office/drawing/2016/5/11/chartex" xmlns:cx6="http://schemas.microsoft.com/office/drawing/2016/5/12/chartex" xmlns:cx7="http://schemas.microsoft.com/office/drawing/2016/5/13/chartex" xmlns:cx8="http://schemas.microsoft.com/office/drawing/2016/5/14/chartex" xmlns:mc="http://schemas.openxmlformats.org/markup-compatibility/2006" xmlns:aink="http://schemas.microsoft.com/office/drawing/2016/ink" xmlns:am3d="http://schemas.microsoft.com/office/drawing/2017/model3d" xmlns:o="urn:schemas-microsoft-com:office:office" xmlns:oel="http://schemas.microsoft.com/office/2019/extlst" xmlns:r="http://schemas.openxmlformats.org/officeDocument/2006/relationships" xmlns:m="http://schemas.openxmlformats.org/officeDocument/2006/math" xmlns:v="urn:schemas-microsoft-com:vml" xmlns:wp14="http://schemas.microsoft.com/office/word/2010/wordprocessingDrawing" xmlns:wp="http://schemas.openxmlformats.org/drawingml/2006/wordprocessingDrawing" xmlns:w10="urn:schemas-microsoft-com:office:word" xmlns:w="http://schemas.openxmlformats.org/wordprocessingml/2006/main" xmlns:w14="http://schemas.microsoft.com/office/word/2010/wordml" xmlns:w15="http://schemas.microsoft.com/office/word/2012/wordml" xmlns:w16cex="http://schemas.microsoft.com/office/word/2018/wordml/cex" xmlns:w16cid="http://schemas.microsoft.com/office/word/2016/wordml/cid" xmlns:w16="http://schemas.microsoft.com/office/word/2018/wordml" xmlns:w16du="http://schemas.microsoft.com/office/word/2023/wordml/word16du" xmlns:w16sdtdh="http://schemas.microsoft.com/office/word/2020/wordml/sdtdatahash" xmlns:w16se="http://schemas.microsoft.com/office/word/2015/wordml/symex" xmlns:wpg="http://schemas.microsoft.com/office/word/2010/wordprocessingGroup" xmlns:wpi="http://schemas.microsoft.com/office/word/2010/wordprocessingInk" xmlns:wne="http://schemas.microsoft.com/office/word/2006/wordml" xmlns:wps="http://schemas.microsoft.com/office/word/2010/wordprocessingShape" mc:Ignorable="w14 w15 w16se w16cid w16 w16cex w16sdtdh w16du wp14">
   <w:abstractNum w:abstractNumId="0" w15:restartNumberingAfterBreak="0">
     <w:nsid w:val="17635CD0"/>
     <w:multiLevelType w:val="multilevel"/>
@@ -12807,6 +14610,151 @@
     </w:lvl>
   </w:abstractNum>
   <w:abstractNum w:abstractNumId="17" w15:restartNumberingAfterBreak="0">
+    <w:nsid w:val="6C402C58"/>
+    <w:multiLevelType w:val="hybridMultilevel"/>
+    <w:tmpl w:val="9A1CA078"/>
+    <w:lvl w:ilvl="0" w:tplc="C8D6570A">
+      <w:start w:val="1"/>
+      <w:numFmt w:val="decimal"/>
+      <w:pStyle w:val="figurecaption"/>
+      <w:lvlText w:val="Fig. %1."/>
+      <w:lvlJc w:val="left"/>
+      <w:pPr>
+        <w:ind w:left="360" w:hanging="360"/>
+      </w:pPr>
+      <w:rPr>
+        <w:rFonts w:ascii="Times New Roman" w:hAnsi="Times New Roman" w:cs="Times New Roman" w:hint="default"/>
+        <w:b w:val="0"/>
+        <w:bCs w:val="0"/>
+        <w:i w:val="0"/>
+        <w:iCs w:val="0"/>
+        <w:color w:val="auto"/>
+        <w:sz w:val="16"/>
+        <w:szCs w:val="16"/>
+      </w:rPr>
+    </w:lvl>
+    <w:lvl w:ilvl="1" w:tplc="04090019">
+      <w:start w:val="1"/>
+      <w:numFmt w:val="lowerLetter"/>
+      <w:lvlText w:val="%2."/>
+      <w:lvlJc w:val="left"/>
+      <w:pPr>
+        <w:tabs>
+          <w:tab w:val="num" w:pos="1440"/>
+        </w:tabs>
+        <w:ind w:left="1440" w:hanging="360"/>
+      </w:pPr>
+      <w:rPr>
+        <w:rFonts w:cs="Times New Roman"/>
+      </w:rPr>
+    </w:lvl>
+    <w:lvl w:ilvl="2" w:tplc="0409001B">
+      <w:start w:val="1"/>
+      <w:numFmt w:val="lowerRoman"/>
+      <w:lvlText w:val="%3."/>
+      <w:lvlJc w:val="right"/>
+      <w:pPr>
+        <w:tabs>
+          <w:tab w:val="num" w:pos="2160"/>
+        </w:tabs>
+        <w:ind w:left="2160" w:hanging="180"/>
+      </w:pPr>
+      <w:rPr>
+        <w:rFonts w:cs="Times New Roman"/>
+      </w:rPr>
+    </w:lvl>
+    <w:lvl w:ilvl="3" w:tplc="0409000F">
+      <w:start w:val="1"/>
+      <w:numFmt w:val="decimal"/>
+      <w:lvlText w:val="%4."/>
+      <w:lvlJc w:val="left"/>
+      <w:pPr>
+        <w:tabs>
+          <w:tab w:val="num" w:pos="2880"/>
+        </w:tabs>
+        <w:ind w:left="2880" w:hanging="360"/>
+      </w:pPr>
+      <w:rPr>
+        <w:rFonts w:cs="Times New Roman"/>
+      </w:rPr>
+    </w:lvl>
+    <w:lvl w:ilvl="4" w:tplc="04090019">
+      <w:start w:val="1"/>
+      <w:numFmt w:val="lowerLetter"/>
+      <w:lvlText w:val="%5."/>
+      <w:lvlJc w:val="left"/>
+      <w:pPr>
+        <w:tabs>
+          <w:tab w:val="num" w:pos="3600"/>
+        </w:tabs>
+        <w:ind w:left="3600" w:hanging="360"/>
+      </w:pPr>
+      <w:rPr>
+        <w:rFonts w:cs="Times New Roman"/>
+      </w:rPr>
+    </w:lvl>
+    <w:lvl w:ilvl="5" w:tplc="0409001B">
+      <w:start w:val="1"/>
+      <w:numFmt w:val="lowerRoman"/>
+      <w:lvlText w:val="%6."/>
+      <w:lvlJc w:val="right"/>
+      <w:pPr>
+        <w:tabs>
+          <w:tab w:val="num" w:pos="4320"/>
+        </w:tabs>
+        <w:ind w:left="4320" w:hanging="180"/>
+      </w:pPr>
+      <w:rPr>
+        <w:rFonts w:cs="Times New Roman"/>
+      </w:rPr>
+    </w:lvl>
+    <w:lvl w:ilvl="6" w:tplc="0409000F">
+      <w:start w:val="1"/>
+      <w:numFmt w:val="decimal"/>
+      <w:lvlText w:val="%7."/>
+      <w:lvlJc w:val="left"/>
+      <w:pPr>
+        <w:tabs>
+          <w:tab w:val="num" w:pos="5040"/>
+        </w:tabs>
+        <w:ind w:left="5040" w:hanging="360"/>
+      </w:pPr>
+      <w:rPr>
+        <w:rFonts w:cs="Times New Roman"/>
+      </w:rPr>
+    </w:lvl>
+    <w:lvl w:ilvl="7" w:tplc="04090019">
+      <w:start w:val="1"/>
+      <w:numFmt w:val="lowerLetter"/>
+      <w:lvlText w:val="%8."/>
+      <w:lvlJc w:val="left"/>
+      <w:pPr>
+        <w:tabs>
+          <w:tab w:val="num" w:pos="5760"/>
+        </w:tabs>
+        <w:ind w:left="5760" w:hanging="360"/>
+      </w:pPr>
+      <w:rPr>
+        <w:rFonts w:cs="Times New Roman"/>
+      </w:rPr>
+    </w:lvl>
+    <w:lvl w:ilvl="8" w:tplc="0409001B">
+      <w:start w:val="1"/>
+      <w:numFmt w:val="lowerRoman"/>
+      <w:lvlText w:val="%9."/>
+      <w:lvlJc w:val="right"/>
+      <w:pPr>
+        <w:tabs>
+          <w:tab w:val="num" w:pos="6480"/>
+        </w:tabs>
+        <w:ind w:left="6480" w:hanging="180"/>
+      </w:pPr>
+      <w:rPr>
+        <w:rFonts w:cs="Times New Roman"/>
+      </w:rPr>
+    </w:lvl>
+  </w:abstractNum>
+  <w:abstractNum w:abstractNumId="18" w15:restartNumberingAfterBreak="0">
     <w:nsid w:val="6CBC46A2"/>
     <w:multiLevelType w:val="multilevel"/>
     <w:tmpl w:val="0409001F"/>
@@ -12892,7 +14840,7 @@
       </w:pPr>
     </w:lvl>
   </w:abstractNum>
-  <w:abstractNum w:abstractNumId="18" w15:restartNumberingAfterBreak="0">
+  <w:abstractNum w:abstractNumId="19" w15:restartNumberingAfterBreak="0">
     <w:nsid w:val="70217DBA"/>
     <w:multiLevelType w:val="multilevel"/>
     <w:tmpl w:val="04090025"/>
@@ -12988,7 +14936,7 @@
     </w:lvl>
   </w:abstractNum>
   <w:num w:numId="1" w16cid:durableId="1817145699">
-    <w:abstractNumId w:val="17"/>
+    <w:abstractNumId w:val="18"/>
   </w:num>
   <w:num w:numId="2" w16cid:durableId="1013924297">
     <w:abstractNumId w:val="16"/>
@@ -13042,13 +14990,16 @@
     <w:abstractNumId w:val="3"/>
   </w:num>
   <w:num w:numId="19" w16cid:durableId="1541622361">
-    <w:abstractNumId w:val="18"/>
+    <w:abstractNumId w:val="19"/>
+  </w:num>
+  <w:num w:numId="20" w16cid:durableId="113523958">
+    <w:abstractNumId w:val="17"/>
   </w:num>
 </w:numbering>
 </file>
 
 <file path=word/styles.xml><?xml version="1.0" encoding="utf-8"?>
-<w:styles xmlns:mc="http://schemas.openxmlformats.org/markup-compatibility/2006" xmlns:r="http://schemas.openxmlformats.org/officeDocument/2006/relationships" xmlns:w="http://schemas.openxmlformats.org/wordprocessingml/2006/main" xmlns:w14="http://schemas.microsoft.com/office/word/2010/wordml" xmlns:w15="http://schemas.microsoft.com/office/word/2012/wordml" xmlns:w16cex="http://schemas.microsoft.com/office/word/2018/wordml/cex" xmlns:w16cid="http://schemas.microsoft.com/office/word/2016/wordml/cid" xmlns:w16="http://schemas.microsoft.com/office/word/2018/wordml" xmlns:w16sdtdh="http://schemas.microsoft.com/office/word/2020/wordml/sdtdatahash" xmlns:w16se="http://schemas.microsoft.com/office/word/2015/wordml/symex" mc:Ignorable="w14 w15 w16se w16cid w16 w16cex w16sdtdh">
+<w:styles xmlns:mc="http://schemas.openxmlformats.org/markup-compatibility/2006" xmlns:r="http://schemas.openxmlformats.org/officeDocument/2006/relationships" xmlns:w="http://schemas.openxmlformats.org/wordprocessingml/2006/main" xmlns:w14="http://schemas.microsoft.com/office/word/2010/wordml" xmlns:w15="http://schemas.microsoft.com/office/word/2012/wordml" xmlns:w16cex="http://schemas.microsoft.com/office/word/2018/wordml/cex" xmlns:w16cid="http://schemas.microsoft.com/office/word/2016/wordml/cid" xmlns:w16="http://schemas.microsoft.com/office/word/2018/wordml" xmlns:w16du="http://schemas.microsoft.com/office/word/2023/wordml/word16du" xmlns:w16sdtdh="http://schemas.microsoft.com/office/word/2020/wordml/sdtdatahash" xmlns:w16se="http://schemas.microsoft.com/office/word/2015/wordml/symex" mc:Ignorable="w14 w15 w16se w16cid w16 w16cex w16sdtdh w16du">
   <w:docDefaults>
     <w:rPrDefault>
       <w:rPr>
@@ -13131,7 +15082,7 @@
     <w:lsdException w:name="Closing" w:semiHidden="1" w:unhideWhenUsed="1"/>
     <w:lsdException w:name="Signature" w:semiHidden="1" w:unhideWhenUsed="1"/>
     <w:lsdException w:name="Default Paragraph Font" w:semiHidden="1" w:uiPriority="1" w:unhideWhenUsed="1"/>
-    <w:lsdException w:name="Body Text" w:semiHidden="1" w:unhideWhenUsed="1"/>
+    <w:lsdException w:name="Body Text" w:semiHidden="1" w:uiPriority="0" w:unhideWhenUsed="1"/>
     <w:lsdException w:name="Body Text Indent" w:semiHidden="1" w:unhideWhenUsed="1"/>
     <w:lsdException w:name="List Continue" w:semiHidden="1" w:unhideWhenUsed="1"/>
     <w:lsdException w:name="List Continue 2" w:semiHidden="1" w:unhideWhenUsed="1"/>
@@ -13682,7 +15633,6 @@
   <w:style w:type="character" w:default="1" w:styleId="DefaultParagraphFont">
     <w:name w:val="Default Paragraph Font"/>
     <w:uiPriority w:val="1"/>
-    <w:semiHidden/>
     <w:unhideWhenUsed/>
   </w:style>
   <w:style w:type="table" w:default="1" w:styleId="TableNormal">
@@ -14027,6 +15977,61 @@
       <w:rFonts w:ascii="Times New Roman" w:eastAsia="Times New Roman" w:hAnsi="Times New Roman" w:cs="Times New Roman"/>
       <w:sz w:val="24"/>
       <w:szCs w:val="24"/>
+    </w:rPr>
+  </w:style>
+  <w:style w:type="paragraph" w:customStyle="1" w:styleId="figurecaption">
+    <w:name w:val="figure caption"/>
+    <w:rsid w:val="00F6625D"/>
+    <w:pPr>
+      <w:numPr>
+        <w:numId w:val="20"/>
+      </w:numPr>
+      <w:tabs>
+        <w:tab w:val="left" w:pos="533"/>
+      </w:tabs>
+      <w:spacing w:before="80" w:after="200" w:line="240" w:lineRule="auto"/>
+      <w:ind w:left="0" w:firstLine="0"/>
+      <w:jc w:val="both"/>
+    </w:pPr>
+    <w:rPr>
+      <w:rFonts w:ascii="Times New Roman" w:eastAsia="SimSun" w:hAnsi="Times New Roman" w:cs="Times New Roman"/>
+      <w:noProof/>
+      <w:sz w:val="16"/>
+      <w:szCs w:val="16"/>
+    </w:rPr>
+  </w:style>
+  <w:style w:type="paragraph" w:styleId="BodyText">
+    <w:name w:val="Body Text"/>
+    <w:basedOn w:val="Normal"/>
+    <w:link w:val="BodyTextChar"/>
+    <w:rsid w:val="006A1777"/>
+    <w:pPr>
+      <w:tabs>
+        <w:tab w:val="left" w:pos="288"/>
+      </w:tabs>
+      <w:spacing w:after="120" w:line="228" w:lineRule="auto"/>
+      <w:ind w:firstLine="288"/>
+      <w:jc w:val="both"/>
+    </w:pPr>
+    <w:rPr>
+      <w:rFonts w:ascii="Times New Roman" w:eastAsia="SimSun" w:hAnsi="Times New Roman" w:cs="Times New Roman"/>
+      <w:spacing w:val="-1"/>
+      <w:sz w:val="20"/>
+      <w:szCs w:val="20"/>
+      <w:lang w:val="x-none" w:eastAsia="x-none"/>
+    </w:rPr>
+  </w:style>
+  <w:style w:type="character" w:customStyle="1" w:styleId="BodyTextChar">
+    <w:name w:val="Body Text Char"/>
+    <w:basedOn w:val="DefaultParagraphFont"/>
+    <w:link w:val="BodyText"/>
+    <w:rsid w:val="006A1777"/>
+    <w:rPr>
+      <w:rFonts w:ascii="Times New Roman" w:eastAsia="SimSun" w:hAnsi="Times New Roman" w:cs="Times New Roman"/>
+      <w:spacing w:val="-1"/>
+      <w:sz w:val="20"/>
+      <w:szCs w:val="20"/>
+      <w:lang w:val="x-none" w:eastAsia="x-none"/>
     </w:rPr>
   </w:style>
 </w:styles>

</xml_diff>

<commit_message>
sratch pad folder moved to paper folder
</commit_message>
<xml_diff>
--- a/full_report/Full_Report.docx
+++ b/full_report/Full_Report.docx
@@ -874,7 +874,7 @@
             </w:rPr>
             <w:fldChar w:fldCharType="separate"/>
           </w:r>
-          <w:hyperlink w:anchor="_Toc184570759" w:history="1">
+          <w:hyperlink w:anchor="_Toc184571324" w:history="1">
             <w:r>
               <w:rPr>
                 <w:rStyle w:val="Hyperlink"/>
@@ -919,7 +919,99 @@
                 <w:noProof/>
                 <w:webHidden/>
               </w:rPr>
-              <w:instrText xml:space="preserve"> PAGEREF _Toc184570759 \h </w:instrText>
+              <w:instrText xml:space="preserve"> PAGEREF _Toc184571324 \h </w:instrText>
+            </w:r>
+            <w:r>
+              <w:rPr>
+                <w:noProof/>
+                <w:webHidden/>
+              </w:rPr>
+            </w:r>
+            <w:r>
+              <w:rPr>
+                <w:noProof/>
+                <w:webHidden/>
+              </w:rPr>
+              <w:fldChar w:fldCharType="separate"/>
+            </w:r>
+            <w:r>
+              <w:rPr>
+                <w:noProof/>
+                <w:webHidden/>
+              </w:rPr>
+              <w:t>2</w:t>
+            </w:r>
+            <w:r>
+              <w:rPr>
+                <w:noProof/>
+                <w:webHidden/>
+              </w:rPr>
+              <w:fldChar w:fldCharType="end"/>
+            </w:r>
+          </w:hyperlink>
+        </w:p>
+        <w:p>
+          <w:pPr>
+            <w:pStyle w:val="TOC1"/>
+            <w:tabs>
+              <w:tab w:val="left" w:pos="480"/>
+              <w:tab w:val="right" w:leader="dot" w:pos="9350"/>
+            </w:tabs>
+            <w:rPr>
+              <w:rFonts w:eastAsiaTheme="minorEastAsia"/>
+              <w:noProof/>
+              <w:kern w:val="2"/>
+              <w:sz w:val="24"/>
+              <w:szCs w:val="24"/>
+              <w14:ligatures w14:val="standardContextual"/>
+            </w:rPr>
+          </w:pPr>
+          <w:hyperlink w:anchor="_Toc184571325" w:history="1">
+            <w:r>
+              <w:rPr>
+                <w:rStyle w:val="Hyperlink"/>
+                <w:noProof/>
+              </w:rPr>
+              <w:t>2</w:t>
+            </w:r>
+            <w:r>
+              <w:rPr>
+                <w:rFonts w:eastAsiaTheme="minorEastAsia"/>
+                <w:noProof/>
+                <w:kern w:val="2"/>
+                <w:sz w:val="24"/>
+                <w:szCs w:val="24"/>
+                <w14:ligatures w14:val="standardContextual"/>
+              </w:rPr>
+              <w:tab/>
+            </w:r>
+            <w:r>
+              <w:rPr>
+                <w:rStyle w:val="Hyperlink"/>
+                <w:noProof/>
+              </w:rPr>
+              <w:t>Problem Statement</w:t>
+            </w:r>
+            <w:r>
+              <w:rPr>
+                <w:noProof/>
+                <w:webHidden/>
+              </w:rPr>
+              <w:tab/>
+            </w:r>
+            <w:r>
+              <w:rPr>
+                <w:noProof/>
+                <w:webHidden/>
+              </w:rPr>
+              <w:fldChar w:fldCharType="begin"/>
+            </w:r>
+            <w:r>
+              <w:rPr>
+                <w:noProof/>
+                <w:webHidden/>
+              </w:rPr>
+              <w:instrText xml:space="preserve"> PAGEREF _Toc184571325 \h </w:instrText>
             </w:r>
             <w:r>
               <w:rPr>
@@ -966,13 +1058,13 @@
               <w14:ligatures w14:val="standardContextual"/>
             </w:rPr>
           </w:pPr>
-          <w:hyperlink w:anchor="_Toc184570760" w:history="1">
+          <w:hyperlink w:anchor="_Toc184571326" w:history="1">
             <w:r>
               <w:rPr>
                 <w:rStyle w:val="Hyperlink"/>
                 <w:noProof/>
               </w:rPr>
-              <w:t>2</w:t>
+              <w:t>3</w:t>
             </w:r>
             <w:r>
               <w:rPr>
@@ -990,7 +1082,7 @@
                 <w:rStyle w:val="Hyperlink"/>
                 <w:noProof/>
               </w:rPr>
-              <w:t>Problem Statement</w:t>
+              <w:t>Literature Review</w:t>
             </w:r>
             <w:r>
               <w:rPr>
@@ -1011,7 +1103,7 @@
                 <w:noProof/>
                 <w:webHidden/>
               </w:rPr>
-              <w:instrText xml:space="preserve"> PAGEREF _Toc184570760 \h </w:instrText>
+              <w:instrText xml:space="preserve"> PAGEREF _Toc184571326 \h </w:instrText>
             </w:r>
             <w:r>
               <w:rPr>
@@ -1058,99 +1150,7 @@
               <w14:ligatures w14:val="standardContextual"/>
             </w:rPr>
           </w:pPr>
-          <w:hyperlink w:anchor="_Toc184570761" w:history="1">
-            <w:r>
-              <w:rPr>
-                <w:rStyle w:val="Hyperlink"/>
-                <w:noProof/>
-              </w:rPr>
-              <w:t>3</w:t>
-            </w:r>
-            <w:r>
-              <w:rPr>
-                <w:rFonts w:eastAsiaTheme="minorEastAsia"/>
-                <w:noProof/>
-                <w:kern w:val="2"/>
-                <w:sz w:val="24"/>
-                <w:szCs w:val="24"/>
-                <w14:ligatures w14:val="standardContextual"/>
-              </w:rPr>
-              <w:tab/>
-            </w:r>
-            <w:r>
-              <w:rPr>
-                <w:rStyle w:val="Hyperlink"/>
-                <w:noProof/>
-              </w:rPr>
-              <w:t>Literature Review</w:t>
-            </w:r>
-            <w:r>
-              <w:rPr>
-                <w:noProof/>
-                <w:webHidden/>
-              </w:rPr>
-              <w:tab/>
-            </w:r>
-            <w:r>
-              <w:rPr>
-                <w:noProof/>
-                <w:webHidden/>
-              </w:rPr>
-              <w:fldChar w:fldCharType="begin"/>
-            </w:r>
-            <w:r>
-              <w:rPr>
-                <w:noProof/>
-                <w:webHidden/>
-              </w:rPr>
-              <w:instrText xml:space="preserve"> PAGEREF _Toc184570761 \h </w:instrText>
-            </w:r>
-            <w:r>
-              <w:rPr>
-                <w:noProof/>
-                <w:webHidden/>
-              </w:rPr>
-            </w:r>
-            <w:r>
-              <w:rPr>
-                <w:noProof/>
-                <w:webHidden/>
-              </w:rPr>
-              <w:fldChar w:fldCharType="separate"/>
-            </w:r>
-            <w:r>
-              <w:rPr>
-                <w:noProof/>
-                <w:webHidden/>
-              </w:rPr>
-              <w:t>3</w:t>
-            </w:r>
-            <w:r>
-              <w:rPr>
-                <w:noProof/>
-                <w:webHidden/>
-              </w:rPr>
-              <w:fldChar w:fldCharType="end"/>
-            </w:r>
-          </w:hyperlink>
-        </w:p>
-        <w:p>
-          <w:pPr>
-            <w:pStyle w:val="TOC1"/>
-            <w:tabs>
-              <w:tab w:val="left" w:pos="480"/>
-              <w:tab w:val="right" w:leader="dot" w:pos="9350"/>
-            </w:tabs>
-            <w:rPr>
-              <w:rFonts w:eastAsiaTheme="minorEastAsia"/>
-              <w:noProof/>
-              <w:kern w:val="2"/>
-              <w:sz w:val="24"/>
-              <w:szCs w:val="24"/>
-              <w14:ligatures w14:val="standardContextual"/>
-            </w:rPr>
-          </w:pPr>
-          <w:hyperlink w:anchor="_Toc184570762" w:history="1">
+          <w:hyperlink w:anchor="_Toc184571327" w:history="1">
             <w:r>
               <w:rPr>
                 <w:rStyle w:val="Hyperlink"/>
@@ -1195,7 +1195,7 @@
                 <w:noProof/>
                 <w:webHidden/>
               </w:rPr>
-              <w:instrText xml:space="preserve"> PAGEREF _Toc184570762 \h </w:instrText>
+              <w:instrText xml:space="preserve"> PAGEREF _Toc184571327 \h </w:instrText>
             </w:r>
             <w:r>
               <w:rPr>
@@ -1242,7 +1242,7 @@
               <w14:ligatures w14:val="standardContextual"/>
             </w:rPr>
           </w:pPr>
-          <w:hyperlink w:anchor="_Toc184570763" w:history="1">
+          <w:hyperlink w:anchor="_Toc184571328" w:history="1">
             <w:r>
               <w:rPr>
                 <w:rStyle w:val="Hyperlink"/>
@@ -1287,7 +1287,7 @@
                 <w:noProof/>
                 <w:webHidden/>
               </w:rPr>
-              <w:instrText xml:space="preserve"> PAGEREF _Toc184570763 \h </w:instrText>
+              <w:instrText xml:space="preserve"> PAGEREF _Toc184571328 \h </w:instrText>
             </w:r>
             <w:r>
               <w:rPr>
@@ -1334,7 +1334,7 @@
               <w14:ligatures w14:val="standardContextual"/>
             </w:rPr>
           </w:pPr>
-          <w:hyperlink w:anchor="_Toc184570764" w:history="1">
+          <w:hyperlink w:anchor="_Toc184571329" w:history="1">
             <w:r>
               <w:rPr>
                 <w:rStyle w:val="Hyperlink"/>
@@ -1379,7 +1379,7 @@
                 <w:noProof/>
                 <w:webHidden/>
               </w:rPr>
-              <w:instrText xml:space="preserve"> PAGEREF _Toc184570764 \h </w:instrText>
+              <w:instrText xml:space="preserve"> PAGEREF _Toc184571329 \h </w:instrText>
             </w:r>
             <w:r>
               <w:rPr>
@@ -1426,7 +1426,7 @@
               <w14:ligatures w14:val="standardContextual"/>
             </w:rPr>
           </w:pPr>
-          <w:hyperlink w:anchor="_Toc184570765" w:history="1">
+          <w:hyperlink w:anchor="_Toc184571330" w:history="1">
             <w:r>
               <w:rPr>
                 <w:rStyle w:val="Hyperlink"/>
@@ -1471,7 +1471,7 @@
                 <w:noProof/>
                 <w:webHidden/>
               </w:rPr>
-              <w:instrText xml:space="preserve"> PAGEREF _Toc184570765 \h </w:instrText>
+              <w:instrText xml:space="preserve"> PAGEREF _Toc184571330 \h </w:instrText>
             </w:r>
             <w:r>
               <w:rPr>
@@ -1518,7 +1518,7 @@
               <w14:ligatures w14:val="standardContextual"/>
             </w:rPr>
           </w:pPr>
-          <w:hyperlink w:anchor="_Toc184570766" w:history="1">
+          <w:hyperlink w:anchor="_Toc184571331" w:history="1">
             <w:r>
               <w:rPr>
                 <w:rStyle w:val="Hyperlink"/>
@@ -1563,7 +1563,7 @@
                 <w:noProof/>
                 <w:webHidden/>
               </w:rPr>
-              <w:instrText xml:space="preserve"> PAGEREF _Toc184570766 \h </w:instrText>
+              <w:instrText xml:space="preserve"> PAGEREF _Toc184571331 \h </w:instrText>
             </w:r>
             <w:r>
               <w:rPr>
@@ -1610,7 +1610,7 @@
               <w14:ligatures w14:val="standardContextual"/>
             </w:rPr>
           </w:pPr>
-          <w:hyperlink w:anchor="_Toc184570767" w:history="1">
+          <w:hyperlink w:anchor="_Toc184571332" w:history="1">
             <w:r>
               <w:rPr>
                 <w:rStyle w:val="Hyperlink"/>
@@ -1655,7 +1655,7 @@
                 <w:noProof/>
                 <w:webHidden/>
               </w:rPr>
-              <w:instrText xml:space="preserve"> PAGEREF _Toc184570767 \h </w:instrText>
+              <w:instrText xml:space="preserve"> PAGEREF _Toc184571332 \h </w:instrText>
             </w:r>
             <w:r>
               <w:rPr>
@@ -1702,7 +1702,7 @@
               <w14:ligatures w14:val="standardContextual"/>
             </w:rPr>
           </w:pPr>
-          <w:hyperlink w:anchor="_Toc184570768" w:history="1">
+          <w:hyperlink w:anchor="_Toc184571333" w:history="1">
             <w:r>
               <w:rPr>
                 <w:rStyle w:val="Hyperlink"/>
@@ -1747,7 +1747,7 @@
                 <w:noProof/>
                 <w:webHidden/>
               </w:rPr>
-              <w:instrText xml:space="preserve"> PAGEREF _Toc184570768 \h </w:instrText>
+              <w:instrText xml:space="preserve"> PAGEREF _Toc184571333 \h </w:instrText>
             </w:r>
             <w:r>
               <w:rPr>
@@ -1782,79 +1782,6 @@
           <w:pPr>
             <w:pStyle w:val="TOC1"/>
             <w:tabs>
-              <w:tab w:val="right" w:leader="dot" w:pos="9350"/>
-            </w:tabs>
-            <w:rPr>
-              <w:rFonts w:eastAsiaTheme="minorEastAsia"/>
-              <w:noProof/>
-              <w:kern w:val="2"/>
-              <w:sz w:val="24"/>
-              <w:szCs w:val="24"/>
-              <w14:ligatures w14:val="standardContextual"/>
-            </w:rPr>
-          </w:pPr>
-          <w:hyperlink w:anchor="_Toc184570769" w:history="1">
-            <w:r>
-              <w:rPr>
-                <w:rStyle w:val="Hyperlink"/>
-                <w:noProof/>
-              </w:rPr>
-              <w:t>7</w:t>
-            </w:r>
-            <w:r>
-              <w:rPr>
-                <w:noProof/>
-                <w:webHidden/>
-              </w:rPr>
-              <w:tab/>
-            </w:r>
-            <w:r>
-              <w:rPr>
-                <w:noProof/>
-                <w:webHidden/>
-              </w:rPr>
-              <w:fldChar w:fldCharType="begin"/>
-            </w:r>
-            <w:r>
-              <w:rPr>
-                <w:noProof/>
-                <w:webHidden/>
-              </w:rPr>
-              <w:instrText xml:space="preserve"> PAGEREF _Toc184570769 \h </w:instrText>
-            </w:r>
-            <w:r>
-              <w:rPr>
-                <w:noProof/>
-                <w:webHidden/>
-              </w:rPr>
-            </w:r>
-            <w:r>
-              <w:rPr>
-                <w:noProof/>
-                <w:webHidden/>
-              </w:rPr>
-              <w:fldChar w:fldCharType="separate"/>
-            </w:r>
-            <w:r>
-              <w:rPr>
-                <w:noProof/>
-                <w:webHidden/>
-              </w:rPr>
-              <w:t>19</w:t>
-            </w:r>
-            <w:r>
-              <w:rPr>
-                <w:noProof/>
-                <w:webHidden/>
-              </w:rPr>
-              <w:fldChar w:fldCharType="end"/>
-            </w:r>
-          </w:hyperlink>
-        </w:p>
-        <w:p>
-          <w:pPr>
-            <w:pStyle w:val="TOC1"/>
-            <w:tabs>
               <w:tab w:val="left" w:pos="480"/>
               <w:tab w:val="right" w:leader="dot" w:pos="9350"/>
             </w:tabs>
@@ -1867,573 +1794,13 @@
               <w14:ligatures w14:val="standardContextual"/>
             </w:rPr>
           </w:pPr>
-          <w:hyperlink w:anchor="_Toc184570770" w:history="1">
+          <w:hyperlink w:anchor="_Toc184571334" w:history="1">
             <w:r>
               <w:rPr>
                 <w:rStyle w:val="Hyperlink"/>
                 <w:noProof/>
               </w:rPr>
-              <w:t>8</w:t>
-            </w:r>
-            <w:r>
-              <w:rPr>
-                <w:rFonts w:eastAsiaTheme="minorEastAsia"/>
-                <w:noProof/>
-                <w:kern w:val="2"/>
-                <w:sz w:val="24"/>
-                <w:szCs w:val="24"/>
-                <w14:ligatures w14:val="standardContextual"/>
-              </w:rPr>
-              <w:tab/>
-            </w:r>
-            <w:r>
-              <w:rPr>
-                <w:rStyle w:val="Hyperlink"/>
-                <w:noProof/>
-              </w:rPr>
-              <w:t>R</w:t>
-            </w:r>
-            <w:r>
-              <w:rPr>
-                <w:rStyle w:val="Hyperlink"/>
-                <w:noProof/>
-              </w:rPr>
-              <w:t>esults and Discussion</w:t>
-            </w:r>
-            <w:r>
-              <w:rPr>
-                <w:noProof/>
-                <w:webHidden/>
-              </w:rPr>
-              <w:tab/>
-            </w:r>
-            <w:r>
-              <w:rPr>
-                <w:noProof/>
-                <w:webHidden/>
-              </w:rPr>
-              <w:fldChar w:fldCharType="begin"/>
-            </w:r>
-            <w:r>
-              <w:rPr>
-                <w:noProof/>
-                <w:webHidden/>
-              </w:rPr>
-              <w:instrText xml:space="preserve"> PAGEREF _Toc184570770 \h </w:instrText>
-            </w:r>
-            <w:r>
-              <w:rPr>
-                <w:noProof/>
-                <w:webHidden/>
-              </w:rPr>
-            </w:r>
-            <w:r>
-              <w:rPr>
-                <w:noProof/>
-                <w:webHidden/>
-              </w:rPr>
-              <w:fldChar w:fldCharType="separate"/>
-            </w:r>
-            <w:r>
-              <w:rPr>
-                <w:noProof/>
-                <w:webHidden/>
-              </w:rPr>
-              <w:t>19</w:t>
-            </w:r>
-            <w:r>
-              <w:rPr>
-                <w:noProof/>
-                <w:webHidden/>
-              </w:rPr>
-              <w:fldChar w:fldCharType="end"/>
-            </w:r>
-          </w:hyperlink>
-        </w:p>
-        <w:p>
-          <w:pPr>
-            <w:pStyle w:val="TOC2"/>
-            <w:tabs>
-              <w:tab w:val="left" w:pos="960"/>
-              <w:tab w:val="right" w:leader="dot" w:pos="9350"/>
-            </w:tabs>
-            <w:rPr>
-              <w:rFonts w:eastAsiaTheme="minorEastAsia"/>
-              <w:noProof/>
-              <w:kern w:val="2"/>
-              <w:sz w:val="24"/>
-              <w:szCs w:val="24"/>
-              <w14:ligatures w14:val="standardContextual"/>
-            </w:rPr>
-          </w:pPr>
-          <w:hyperlink w:anchor="_Toc184570771" w:history="1">
-            <w:r>
-              <w:rPr>
-                <w:rStyle w:val="Hyperlink"/>
-                <w:noProof/>
-              </w:rPr>
-              <w:t>8.1</w:t>
-            </w:r>
-            <w:r>
-              <w:rPr>
-                <w:rFonts w:eastAsiaTheme="minorEastAsia"/>
-                <w:noProof/>
-                <w:kern w:val="2"/>
-                <w:sz w:val="24"/>
-                <w:szCs w:val="24"/>
-                <w14:ligatures w14:val="standardContextual"/>
-              </w:rPr>
-              <w:tab/>
-            </w:r>
-            <w:r>
-              <w:rPr>
-                <w:rStyle w:val="Hyperlink"/>
-                <w:noProof/>
-              </w:rPr>
-              <w:t>Experimentation protocol</w:t>
-            </w:r>
-            <w:r>
-              <w:rPr>
-                <w:noProof/>
-                <w:webHidden/>
-              </w:rPr>
-              <w:tab/>
-            </w:r>
-            <w:r>
-              <w:rPr>
-                <w:noProof/>
-                <w:webHidden/>
-              </w:rPr>
-              <w:fldChar w:fldCharType="begin"/>
-            </w:r>
-            <w:r>
-              <w:rPr>
-                <w:noProof/>
-                <w:webHidden/>
-              </w:rPr>
-              <w:instrText xml:space="preserve"> PAGEREF _Toc184570771 \h </w:instrText>
-            </w:r>
-            <w:r>
-              <w:rPr>
-                <w:noProof/>
-                <w:webHidden/>
-              </w:rPr>
-            </w:r>
-            <w:r>
-              <w:rPr>
-                <w:noProof/>
-                <w:webHidden/>
-              </w:rPr>
-              <w:fldChar w:fldCharType="separate"/>
-            </w:r>
-            <w:r>
-              <w:rPr>
-                <w:noProof/>
-                <w:webHidden/>
-              </w:rPr>
-              <w:t>20</w:t>
-            </w:r>
-            <w:r>
-              <w:rPr>
-                <w:noProof/>
-                <w:webHidden/>
-              </w:rPr>
-              <w:fldChar w:fldCharType="end"/>
-            </w:r>
-          </w:hyperlink>
-        </w:p>
-        <w:p>
-          <w:pPr>
-            <w:pStyle w:val="TOC2"/>
-            <w:tabs>
-              <w:tab w:val="left" w:pos="960"/>
-              <w:tab w:val="right" w:leader="dot" w:pos="9350"/>
-            </w:tabs>
-            <w:rPr>
-              <w:rFonts w:eastAsiaTheme="minorEastAsia"/>
-              <w:noProof/>
-              <w:kern w:val="2"/>
-              <w:sz w:val="24"/>
-              <w:szCs w:val="24"/>
-              <w14:ligatures w14:val="standardContextual"/>
-            </w:rPr>
-          </w:pPr>
-          <w:hyperlink w:anchor="_Toc184570772" w:history="1">
-            <w:r>
-              <w:rPr>
-                <w:rStyle w:val="Hyperlink"/>
-                <w:rFonts w:asciiTheme="majorBidi" w:hAnsiTheme="majorBidi"/>
-                <w:noProof/>
-              </w:rPr>
-              <w:t>8.2</w:t>
-            </w:r>
-            <w:r>
-              <w:rPr>
-                <w:rFonts w:eastAsiaTheme="minorEastAsia"/>
-                <w:noProof/>
-                <w:kern w:val="2"/>
-                <w:sz w:val="24"/>
-                <w:szCs w:val="24"/>
-                <w14:ligatures w14:val="standardContextual"/>
-              </w:rPr>
-              <w:tab/>
-            </w:r>
-            <w:r>
-              <w:rPr>
-                <w:rStyle w:val="Hyperlink"/>
-                <w:noProof/>
-              </w:rPr>
-              <w:t>Data tables</w:t>
-            </w:r>
-            <w:r>
-              <w:rPr>
-                <w:noProof/>
-                <w:webHidden/>
-              </w:rPr>
-              <w:tab/>
-            </w:r>
-            <w:r>
-              <w:rPr>
-                <w:noProof/>
-                <w:webHidden/>
-              </w:rPr>
-              <w:fldChar w:fldCharType="begin"/>
-            </w:r>
-            <w:r>
-              <w:rPr>
-                <w:noProof/>
-                <w:webHidden/>
-              </w:rPr>
-              <w:instrText xml:space="preserve"> PAGEREF _Toc184570772 \h </w:instrText>
-            </w:r>
-            <w:r>
-              <w:rPr>
-                <w:noProof/>
-                <w:webHidden/>
-              </w:rPr>
-            </w:r>
-            <w:r>
-              <w:rPr>
-                <w:noProof/>
-                <w:webHidden/>
-              </w:rPr>
-              <w:fldChar w:fldCharType="separate"/>
-            </w:r>
-            <w:r>
-              <w:rPr>
-                <w:noProof/>
-                <w:webHidden/>
-              </w:rPr>
-              <w:t>20</w:t>
-            </w:r>
-            <w:r>
-              <w:rPr>
-                <w:noProof/>
-                <w:webHidden/>
-              </w:rPr>
-              <w:fldChar w:fldCharType="end"/>
-            </w:r>
-          </w:hyperlink>
-        </w:p>
-        <w:p>
-          <w:pPr>
-            <w:pStyle w:val="TOC2"/>
-            <w:tabs>
-              <w:tab w:val="left" w:pos="960"/>
-              <w:tab w:val="right" w:leader="dot" w:pos="9350"/>
-            </w:tabs>
-            <w:rPr>
-              <w:rFonts w:eastAsiaTheme="minorEastAsia"/>
-              <w:noProof/>
-              <w:kern w:val="2"/>
-              <w:sz w:val="24"/>
-              <w:szCs w:val="24"/>
-              <w14:ligatures w14:val="standardContextual"/>
-            </w:rPr>
-          </w:pPr>
-          <w:hyperlink w:anchor="_Toc184570773" w:history="1">
-            <w:r>
-              <w:rPr>
-                <w:rStyle w:val="Hyperlink"/>
-                <w:noProof/>
-              </w:rPr>
-              <w:t>8.3</w:t>
-            </w:r>
-            <w:r>
-              <w:rPr>
-                <w:rFonts w:eastAsiaTheme="minorEastAsia"/>
-                <w:noProof/>
-                <w:kern w:val="2"/>
-                <w:sz w:val="24"/>
-                <w:szCs w:val="24"/>
-                <w14:ligatures w14:val="standardContextual"/>
-              </w:rPr>
-              <w:tab/>
-            </w:r>
-            <w:r>
-              <w:rPr>
-                <w:rStyle w:val="Hyperlink"/>
-                <w:noProof/>
-              </w:rPr>
-              <w:t>Graphs</w:t>
-            </w:r>
-            <w:r>
-              <w:rPr>
-                <w:noProof/>
-                <w:webHidden/>
-              </w:rPr>
-              <w:tab/>
-            </w:r>
-            <w:r>
-              <w:rPr>
-                <w:noProof/>
-                <w:webHidden/>
-              </w:rPr>
-              <w:fldChar w:fldCharType="begin"/>
-            </w:r>
-            <w:r>
-              <w:rPr>
-                <w:noProof/>
-                <w:webHidden/>
-              </w:rPr>
-              <w:instrText xml:space="preserve"> PAGEREF _Toc184570773 \h </w:instrText>
-            </w:r>
-            <w:r>
-              <w:rPr>
-                <w:noProof/>
-                <w:webHidden/>
-              </w:rPr>
-            </w:r>
-            <w:r>
-              <w:rPr>
-                <w:noProof/>
-                <w:webHidden/>
-              </w:rPr>
-              <w:fldChar w:fldCharType="separate"/>
-            </w:r>
-            <w:r>
-              <w:rPr>
-                <w:noProof/>
-                <w:webHidden/>
-              </w:rPr>
-              <w:t>21</w:t>
-            </w:r>
-            <w:r>
-              <w:rPr>
-                <w:noProof/>
-                <w:webHidden/>
-              </w:rPr>
-              <w:fldChar w:fldCharType="end"/>
-            </w:r>
-          </w:hyperlink>
-        </w:p>
-        <w:p>
-          <w:pPr>
-            <w:pStyle w:val="TOC1"/>
-            <w:tabs>
-              <w:tab w:val="left" w:pos="480"/>
-              <w:tab w:val="right" w:leader="dot" w:pos="9350"/>
-            </w:tabs>
-            <w:rPr>
-              <w:rFonts w:eastAsiaTheme="minorEastAsia"/>
-              <w:noProof/>
-              <w:kern w:val="2"/>
-              <w:sz w:val="24"/>
-              <w:szCs w:val="24"/>
-              <w14:ligatures w14:val="standardContextual"/>
-            </w:rPr>
-          </w:pPr>
-          <w:hyperlink w:anchor="_Toc184570774" w:history="1">
-            <w:r>
-              <w:rPr>
-                <w:rStyle w:val="Hyperlink"/>
-                <w:noProof/>
-              </w:rPr>
-              <w:t>9</w:t>
-            </w:r>
-            <w:r>
-              <w:rPr>
-                <w:rFonts w:eastAsiaTheme="minorEastAsia"/>
-                <w:noProof/>
-                <w:kern w:val="2"/>
-                <w:sz w:val="24"/>
-                <w:szCs w:val="24"/>
-                <w14:ligatures w14:val="standardContextual"/>
-              </w:rPr>
-              <w:tab/>
-            </w:r>
-            <w:r>
-              <w:rPr>
-                <w:rStyle w:val="Hyperlink"/>
-                <w:noProof/>
-              </w:rPr>
-              <w:t>Discussion</w:t>
-            </w:r>
-            <w:r>
-              <w:rPr>
-                <w:noProof/>
-                <w:webHidden/>
-              </w:rPr>
-              <w:tab/>
-            </w:r>
-            <w:r>
-              <w:rPr>
-                <w:noProof/>
-                <w:webHidden/>
-              </w:rPr>
-              <w:fldChar w:fldCharType="begin"/>
-            </w:r>
-            <w:r>
-              <w:rPr>
-                <w:noProof/>
-                <w:webHidden/>
-              </w:rPr>
-              <w:instrText xml:space="preserve"> PAGEREF _Toc184570774 \h </w:instrText>
-            </w:r>
-            <w:r>
-              <w:rPr>
-                <w:noProof/>
-                <w:webHidden/>
-              </w:rPr>
-            </w:r>
-            <w:r>
-              <w:rPr>
-                <w:noProof/>
-                <w:webHidden/>
-              </w:rPr>
-              <w:fldChar w:fldCharType="separate"/>
-            </w:r>
-            <w:r>
-              <w:rPr>
-                <w:noProof/>
-                <w:webHidden/>
-              </w:rPr>
-              <w:t>22</w:t>
-            </w:r>
-            <w:r>
-              <w:rPr>
-                <w:noProof/>
-                <w:webHidden/>
-              </w:rPr>
-              <w:fldChar w:fldCharType="end"/>
-            </w:r>
-          </w:hyperlink>
-        </w:p>
-        <w:p>
-          <w:pPr>
-            <w:pStyle w:val="TOC1"/>
-            <w:tabs>
-              <w:tab w:val="left" w:pos="480"/>
-              <w:tab w:val="right" w:leader="dot" w:pos="9350"/>
-            </w:tabs>
-            <w:rPr>
-              <w:rFonts w:eastAsiaTheme="minorEastAsia"/>
-              <w:noProof/>
-              <w:kern w:val="2"/>
-              <w:sz w:val="24"/>
-              <w:szCs w:val="24"/>
-              <w14:ligatures w14:val="standardContextual"/>
-            </w:rPr>
-          </w:pPr>
-          <w:hyperlink w:anchor="_Toc184570775" w:history="1">
-            <w:r>
-              <w:rPr>
-                <w:rStyle w:val="Hyperlink"/>
-                <w:noProof/>
-              </w:rPr>
-              <w:t>10</w:t>
-            </w:r>
-            <w:r>
-              <w:rPr>
-                <w:rFonts w:eastAsiaTheme="minorEastAsia"/>
-                <w:noProof/>
-                <w:kern w:val="2"/>
-                <w:sz w:val="24"/>
-                <w:szCs w:val="24"/>
-                <w14:ligatures w14:val="standardContextual"/>
-              </w:rPr>
-              <w:tab/>
-            </w:r>
-            <w:r>
-              <w:rPr>
-                <w:rStyle w:val="Hyperlink"/>
-                <w:noProof/>
-              </w:rPr>
-              <w:t>Conclusion</w:t>
-            </w:r>
-            <w:r>
-              <w:rPr>
-                <w:noProof/>
-                <w:webHidden/>
-              </w:rPr>
-              <w:tab/>
-            </w:r>
-            <w:r>
-              <w:rPr>
-                <w:noProof/>
-                <w:webHidden/>
-              </w:rPr>
-              <w:fldChar w:fldCharType="begin"/>
-            </w:r>
-            <w:r>
-              <w:rPr>
-                <w:noProof/>
-                <w:webHidden/>
-              </w:rPr>
-              <w:instrText xml:space="preserve"> PAGEREF _Toc184570775 \h </w:instrText>
-            </w:r>
-            <w:r>
-              <w:rPr>
-                <w:noProof/>
-                <w:webHidden/>
-              </w:rPr>
-            </w:r>
-            <w:r>
-              <w:rPr>
-                <w:noProof/>
-                <w:webHidden/>
-              </w:rPr>
-              <w:fldChar w:fldCharType="separate"/>
-            </w:r>
-            <w:r>
-              <w:rPr>
-                <w:noProof/>
-                <w:webHidden/>
-              </w:rPr>
-              <w:t>22</w:t>
-            </w:r>
-            <w:r>
-              <w:rPr>
-                <w:noProof/>
-                <w:webHidden/>
-              </w:rPr>
-              <w:fldChar w:fldCharType="end"/>
-            </w:r>
-          </w:hyperlink>
-        </w:p>
-        <w:p>
-          <w:pPr>
-            <w:pStyle w:val="TOC1"/>
-            <w:tabs>
-              <w:tab w:val="left" w:pos="480"/>
-              <w:tab w:val="right" w:leader="dot" w:pos="9350"/>
-            </w:tabs>
-            <w:rPr>
-              <w:rFonts w:eastAsiaTheme="minorEastAsia"/>
-              <w:noProof/>
-              <w:kern w:val="2"/>
-              <w:sz w:val="24"/>
-              <w:szCs w:val="24"/>
-              <w14:ligatures w14:val="standardContextual"/>
-            </w:rPr>
-          </w:pPr>
-          <w:hyperlink w:anchor="_Toc184570776" w:history="1">
-            <w:r>
-              <w:rPr>
-                <w:rStyle w:val="Hyperlink"/>
-                <w:noProof/>
-              </w:rPr>
-              <w:t>11</w:t>
+              <w:t>7</w:t>
             </w:r>
             <w:r>
               <w:rPr>
@@ -2472,7 +1839,7 @@
                 <w:noProof/>
                 <w:webHidden/>
               </w:rPr>
-              <w:instrText xml:space="preserve"> PAGEREF _Toc184570776 \h </w:instrText>
+              <w:instrText xml:space="preserve"> PAGEREF _Toc184571334 \h </w:instrText>
             </w:r>
             <w:r>
               <w:rPr>
@@ -2492,7 +1859,7 @@
                 <w:noProof/>
                 <w:webHidden/>
               </w:rPr>
-              <w:t>22</w:t>
+              <w:t>19</w:t>
             </w:r>
             <w:r>
               <w:rPr>
@@ -2618,7 +1985,7 @@
         <w:pStyle w:val="Heading1"/>
         <w:spacing w:after="120"/>
       </w:pPr>
-      <w:bookmarkStart w:id="0" w:name="_Toc184570759"/>
+      <w:bookmarkStart w:id="0" w:name="_Toc184571324"/>
       <w:r>
         <w:t>Introduction</w:t>
       </w:r>
@@ -2659,6 +2026,7 @@
         <w:rPr>
           <w:rFonts w:asciiTheme="majorBidi" w:hAnsiTheme="majorBidi" w:cstheme="majorBidi"/>
         </w:rPr>
+        <w:lastRenderedPageBreak/>
         <w:t xml:space="preserve">The collections at Library of Congress (LoC), and specifically the digital representations of those of the American Folklife Center (AFC) upon which this experiment centers, adhere to this. A collection is typically represented by a catalog record which may or may not link to a finding aid in </w:t>
       </w:r>
       <w:r>
@@ -2679,7 +2047,7 @@
         <w:pStyle w:val="Heading1"/>
         <w:spacing w:after="120"/>
       </w:pPr>
-      <w:bookmarkStart w:id="1" w:name="_Toc184570760"/>
+      <w:bookmarkStart w:id="1" w:name="_Toc184571325"/>
       <w:r>
         <w:t>Problem Statement</w:t>
       </w:r>
@@ -2791,7 +2159,7 @@
         <w:pStyle w:val="Heading1"/>
         <w:spacing w:after="120"/>
       </w:pPr>
-      <w:bookmarkStart w:id="2" w:name="_Toc184570761"/>
+      <w:bookmarkStart w:id="2" w:name="_Toc184571326"/>
       <w:r>
         <w:t>Literature Review</w:t>
       </w:r>
@@ -2888,7 +2256,6 @@
           <w:sz w:val="22"/>
           <w:szCs w:val="22"/>
         </w:rPr>
-        <w:lastRenderedPageBreak/>
         <w:t>The evolution of RAG systems has progressed through three distinct paradigms, as outlined by Gao et al. (2023). The initial Naive RAG paradigm, introduced by Lewis et al. (2020), established the foundational "Retrieve-Read" framework. While groundbreaking, this approach faced limitations in retrieval precision and potential hallucination issues when handling irrelevant information, as demonstrated by Borgeaud et al. (2022) in their work with large-scale document collections.</w:t>
       </w:r>
     </w:p>
@@ -2905,118 +2272,126 @@
           <w:sz w:val="22"/>
           <w:szCs w:val="22"/>
         </w:rPr>
-        <w:t>Advanced RAG represents a significant evolution, introducing sophisticated optimization strategies. A key innovation is Sentence Window Retrieval, which decouples embedding and synthesis processes. Yang (2023) demonstrated how this technique uses smaller text units for retrieval while maintaining broader context for generation. Another significant advancement is Hypothetical Document Embedding (HyDE), developed by Gao et al. (2022), which generates hypothetical answers using LLMs to improve retrieval accuracy through answer-to-answer comparison. Pal (2023) further validated this approach's effectiveness in reducing hallucinations.</w:t>
-      </w:r>
-    </w:p>
-    <w:p>
-      <w:pPr>
-        <w:pStyle w:val="whitespace-pre-wrap"/>
+        <w:t xml:space="preserve">Advanced RAG represents a significant evolution, introducing sophisticated optimization strategies. A key innovation is Sentence Window Retrieval, which decouples embedding and synthesis processes. Yang (2023) demonstrated how this technique uses smaller text units for retrieval while maintaining broader context for generation. Another significant advancement is Hypothetical Document Embedding </w:t>
+      </w:r>
+      <w:r>
         <w:rPr>
           <w:sz w:val="22"/>
           <w:szCs w:val="22"/>
         </w:rPr>
-      </w:pPr>
-      <w:r>
+        <w:lastRenderedPageBreak/>
+        <w:t>(HyDE), developed by Gao et al. (2022), which generates hypothetical answers using LLMs to improve retrieval accuracy through answer-to-answer comparison. Pal (2023) further validated this approach's effectiveness in reducing hallucinations.</w:t>
+      </w:r>
+    </w:p>
+    <w:p>
+      <w:pPr>
+        <w:pStyle w:val="whitespace-pre-wrap"/>
         <w:rPr>
           <w:sz w:val="22"/>
           <w:szCs w:val="22"/>
         </w:rPr>
-        <w:t xml:space="preserve">The reranking component of Advanced RAG has seen substantial development, as detailed by Bhavsar (2023). Various approaches including cross-encoders, multi-vector models, and LLM-based </w:t>
-      </w:r>
-      <w:proofErr w:type="spellStart"/>
+      </w:pPr>
       <w:r>
         <w:rPr>
           <w:sz w:val="22"/>
           <w:szCs w:val="22"/>
         </w:rPr>
-        <w:t>rerankers</w:t>
-      </w:r>
-      <w:proofErr w:type="spellEnd"/>
+        <w:t xml:space="preserve">The reranking component of Advanced RAG has seen substantial development, as detailed by Bhavsar (2023). Various approaches including cross-encoders, multi-vector models, and LLM-based </w:t>
+      </w:r>
+      <w:proofErr w:type="spellStart"/>
       <w:r>
         <w:rPr>
           <w:sz w:val="22"/>
           <w:szCs w:val="22"/>
         </w:rPr>
-        <w:t xml:space="preserve"> have been implemented to improve retrieved document relevance. Notably, </w:t>
-      </w:r>
-      <w:proofErr w:type="spellStart"/>
+        <w:t>rerankers</w:t>
+      </w:r>
+      <w:proofErr w:type="spellEnd"/>
       <w:r>
         <w:rPr>
           <w:sz w:val="22"/>
           <w:szCs w:val="22"/>
         </w:rPr>
-        <w:t>Cuconasu</w:t>
-      </w:r>
-      <w:proofErr w:type="spellEnd"/>
+        <w:t xml:space="preserve"> have been implemented to improve retrieved document relevance. Notably, </w:t>
+      </w:r>
+      <w:proofErr w:type="spellStart"/>
       <w:r>
         <w:rPr>
           <w:sz w:val="22"/>
           <w:szCs w:val="22"/>
         </w:rPr>
-        <w:t xml:space="preserve"> et al. (2024) demonstrated that random or noisy documents, when strategically positioned in the context, can sometimes improve rather than degrade LLM performance.</w:t>
-      </w:r>
-    </w:p>
-    <w:p>
-      <w:pPr>
-        <w:pStyle w:val="whitespace-pre-wrap"/>
+        <w:t>Cuconasu</w:t>
+      </w:r>
+      <w:proofErr w:type="spellEnd"/>
+      <w:r>
         <w:rPr>
           <w:sz w:val="22"/>
           <w:szCs w:val="22"/>
         </w:rPr>
-      </w:pPr>
-      <w:r>
+        <w:t xml:space="preserve"> et al. (2024) demonstrated that random or noisy documents, when strategically positioned in the context, can sometimes improve rather than degrade LLM performance.</w:t>
+      </w:r>
+    </w:p>
+    <w:p>
+      <w:pPr>
+        <w:pStyle w:val="whitespace-pre-wrap"/>
         <w:rPr>
           <w:sz w:val="22"/>
           <w:szCs w:val="22"/>
         </w:rPr>
-        <w:t>The latest evolution is the Modular RAG paradigm, offering enhanced adaptability through specialized components and flexible architectures (Gao et al., 2023). This approach introduces dedicated functional modules for different tasks, enables integration with fine-tuning techniques, and supports iterative and adaptive retrieval processes. Wang et al. (2024) demonstrated its effectiveness in specialized domains such as alpha mining.</w:t>
-      </w:r>
-    </w:p>
-    <w:p>
-      <w:pPr>
-        <w:pStyle w:val="whitespace-pre-wrap"/>
+      </w:pPr>
+      <w:r>
         <w:rPr>
           <w:sz w:val="22"/>
           <w:szCs w:val="22"/>
         </w:rPr>
-      </w:pPr>
-      <w:r>
+        <w:t>The latest evolution is the Modular RAG paradigm, offering enhanced adaptability through specialized components and flexible architectures (Gao et al., 2023). This approach introduces dedicated functional modules for different tasks, enables integration with fine-tuning techniques, and supports iterative and adaptive retrieval processes. Wang et al. (2024) demonstrated its effectiveness in specialized domains such as alpha mining.</w:t>
+      </w:r>
+    </w:p>
+    <w:p>
+      <w:pPr>
+        <w:pStyle w:val="whitespace-pre-wrap"/>
         <w:rPr>
           <w:sz w:val="22"/>
           <w:szCs w:val="22"/>
         </w:rPr>
-        <w:t xml:space="preserve">Recent research has also focused on evaluation frameworks. </w:t>
-      </w:r>
-      <w:proofErr w:type="spellStart"/>
+      </w:pPr>
       <w:r>
         <w:rPr>
           <w:sz w:val="22"/>
           <w:szCs w:val="22"/>
         </w:rPr>
-        <w:t>Veturi</w:t>
-      </w:r>
-      <w:proofErr w:type="spellEnd"/>
+        <w:t xml:space="preserve">Recent research has also focused on evaluation frameworks. </w:t>
+      </w:r>
+      <w:proofErr w:type="spellStart"/>
       <w:r>
         <w:rPr>
           <w:sz w:val="22"/>
           <w:szCs w:val="22"/>
         </w:rPr>
-        <w:t xml:space="preserve"> et al. (2024) proposed comprehensive metrics including retrieval precision and answer similarity, while emphasizing the importance of human evaluation. Their work highlights the ongoing challenge of balancing automated metrics with human judgment in assessing RAG system performance.</w:t>
-      </w:r>
-    </w:p>
-    <w:p>
-      <w:pPr>
-        <w:pStyle w:val="whitespace-pre-wrap"/>
+        <w:t>Veturi</w:t>
+      </w:r>
+      <w:proofErr w:type="spellEnd"/>
+      <w:r>
         <w:rPr>
           <w:sz w:val="22"/>
           <w:szCs w:val="22"/>
         </w:rPr>
-      </w:pPr>
-      <w:r>
+        <w:t xml:space="preserve"> et al. (2024) proposed comprehensive metrics including retrieval precision and answer similarity, while emphasizing the importance of human evaluation. Their work highlights the ongoing challenge of balancing automated metrics with human judgment in assessing RAG system performance.</w:t>
+      </w:r>
+    </w:p>
+    <w:p>
+      <w:pPr>
+        <w:pStyle w:val="whitespace-pre-wrap"/>
         <w:rPr>
           <w:sz w:val="22"/>
           <w:szCs w:val="22"/>
         </w:rPr>
+      </w:pPr>
+      <w:r>
+        <w:rPr>
+          <w:sz w:val="22"/>
+          <w:szCs w:val="22"/>
+        </w:rPr>
         <w:t>This evolution from basic retrieval-augmented generation to sophisticated, modular systems capable of handling complex information retrieval and generation tasks demonstrates the field's rapid advancement. The continued development of evaluation frameworks and optimization techniques suggests that RAG will remain crucial in improving LLM performance and reliability.</w:t>
       </w:r>
     </w:p>
@@ -3025,7 +2400,7 @@
         <w:pStyle w:val="Heading1"/>
         <w:spacing w:after="120"/>
       </w:pPr>
-      <w:bookmarkStart w:id="3" w:name="_Toc184570762"/>
+      <w:bookmarkStart w:id="3" w:name="_Toc184571327"/>
       <w:r>
         <w:t>Methodology</w:t>
       </w:r>
@@ -3089,7 +2464,55 @@
           <w:rFonts w:asciiTheme="majorBidi" w:hAnsiTheme="majorBidi" w:cstheme="majorBidi"/>
           <w:color w:val="000000"/>
         </w:rPr>
-        <w:t xml:space="preserve">Machine </w:t>
+        <w:t>Machine Readable</w:t>
+      </w:r>
+      <w:proofErr w:type="gramEnd"/>
+      <w:r>
+        <w:rPr>
+          <w:rFonts w:asciiTheme="majorBidi" w:hAnsiTheme="majorBidi" w:cstheme="majorBidi"/>
+          <w:color w:val="000000"/>
+        </w:rPr>
+        <w:t xml:space="preserve"> Cataloging (MARC) format and is available as MARC XML. A bibliographic item is typically represented by a single catalog record</w:t>
+      </w:r>
+      <w:r>
+        <w:rPr>
+          <w:rFonts w:asciiTheme="majorBidi" w:hAnsiTheme="majorBidi" w:cstheme="majorBidi"/>
+          <w:color w:val="000000"/>
+        </w:rPr>
+        <w:t xml:space="preserve">. </w:t>
+      </w:r>
+    </w:p>
+    <w:p>
+      <w:pPr>
+        <w:autoSpaceDE w:val="0"/>
+        <w:autoSpaceDN w:val="0"/>
+        <w:adjustRightInd w:val="0"/>
+        <w:spacing w:after="0" w:line="240" w:lineRule="auto"/>
+        <w:ind w:firstLine="432"/>
+        <w:rPr>
+          <w:rFonts w:asciiTheme="majorBidi" w:hAnsiTheme="majorBidi" w:cstheme="majorBidi"/>
+          <w:color w:val="000000"/>
+        </w:rPr>
+      </w:pPr>
+    </w:p>
+    <w:p>
+      <w:pPr>
+        <w:autoSpaceDE w:val="0"/>
+        <w:autoSpaceDN w:val="0"/>
+        <w:adjustRightInd w:val="0"/>
+        <w:spacing w:after="0" w:line="240" w:lineRule="auto"/>
+        <w:ind w:firstLine="432"/>
+        <w:rPr>
+          <w:rFonts w:asciiTheme="majorBidi" w:hAnsiTheme="majorBidi" w:cstheme="majorBidi"/>
+          <w:color w:val="000000"/>
+        </w:rPr>
+      </w:pPr>
+      <w:r>
+        <w:rPr>
+          <w:rFonts w:asciiTheme="majorBidi" w:hAnsiTheme="majorBidi" w:cstheme="majorBidi"/>
+          <w:color w:val="000000"/>
+        </w:rPr>
+        <w:t xml:space="preserve">Archival finding aids describe, in a broad sense, what a collection contains - if physical, its container list will document each box, folder, and sometimes item; if born-digital, its container list will document whatever arrangement has been imposed on the digital materials; if both, then a combination of each approach is used. Finding aids also provide contextual information about the record creators, related materials, provenance, and how the collection has been arranged, why, and by whom. They also utilize controlled vocabularies such as subject headings to provide researchers with a general impression of the topics covered in the collection. They take the form of structured XML known as Encoded Archival </w:t>
       </w:r>
       <w:r>
         <w:rPr>
@@ -3097,55 +2520,7 @@
           <w:color w:val="000000"/>
         </w:rPr>
         <w:lastRenderedPageBreak/>
-        <w:t>Readable</w:t>
-      </w:r>
-      <w:proofErr w:type="gramEnd"/>
-      <w:r>
-        <w:rPr>
-          <w:rFonts w:asciiTheme="majorBidi" w:hAnsiTheme="majorBidi" w:cstheme="majorBidi"/>
-          <w:color w:val="000000"/>
-        </w:rPr>
-        <w:t xml:space="preserve"> Cataloging (MARC) format and is available as MARC XML. A bibliographic item is typically represented by a single catalog record</w:t>
-      </w:r>
-      <w:r>
-        <w:rPr>
-          <w:rFonts w:asciiTheme="majorBidi" w:hAnsiTheme="majorBidi" w:cstheme="majorBidi"/>
-          <w:color w:val="000000"/>
-        </w:rPr>
-        <w:t xml:space="preserve">. </w:t>
-      </w:r>
-    </w:p>
-    <w:p>
-      <w:pPr>
-        <w:autoSpaceDE w:val="0"/>
-        <w:autoSpaceDN w:val="0"/>
-        <w:adjustRightInd w:val="0"/>
-        <w:spacing w:after="0" w:line="240" w:lineRule="auto"/>
-        <w:ind w:firstLine="432"/>
-        <w:rPr>
-          <w:rFonts w:asciiTheme="majorBidi" w:hAnsiTheme="majorBidi" w:cstheme="majorBidi"/>
-          <w:color w:val="000000"/>
-        </w:rPr>
-      </w:pPr>
-    </w:p>
-    <w:p>
-      <w:pPr>
-        <w:autoSpaceDE w:val="0"/>
-        <w:autoSpaceDN w:val="0"/>
-        <w:adjustRightInd w:val="0"/>
-        <w:spacing w:after="0" w:line="240" w:lineRule="auto"/>
-        <w:ind w:firstLine="432"/>
-        <w:rPr>
-          <w:rFonts w:asciiTheme="majorBidi" w:hAnsiTheme="majorBidi" w:cstheme="majorBidi"/>
-          <w:color w:val="000000"/>
-        </w:rPr>
-      </w:pPr>
-      <w:r>
-        <w:rPr>
-          <w:rFonts w:asciiTheme="majorBidi" w:hAnsiTheme="majorBidi" w:cstheme="majorBidi"/>
-          <w:color w:val="000000"/>
-        </w:rPr>
-        <w:t xml:space="preserve">Archival finding aids describe, in a broad sense, what a collection contains - if physical, its container list will document each box, folder, and sometimes item; if born-digital, its container list will document whatever arrangement has been imposed on the digital materials; if both, then a combination of each approach is used. Finding aids also provide contextual information about the record creators, related materials, provenance, and how the collection has been arranged, why, and by whom. They also utilize controlled vocabularies such as subject headings to provide researchers with a general impression of the topics covered in the collection. They take the form of structured XML known as Encoded Archival Description (EAD). An archival collection will typically be represented by a single EAD, written by an archivist once a collection has been processed and is available for </w:t>
+        <w:t xml:space="preserve">Description (EAD). An archival collection will typically be represented by a single EAD, written by an archivist once a collection has been processed and is available for </w:t>
       </w:r>
       <w:r>
         <w:rPr>
@@ -3289,7 +2664,7 @@
         <w:pStyle w:val="Heading2"/>
         <w:spacing w:before="240" w:after="120" w:line="240" w:lineRule="auto"/>
       </w:pPr>
-      <w:bookmarkStart w:id="4" w:name="_Toc184570763"/>
+      <w:bookmarkStart w:id="4" w:name="_Toc184571328"/>
       <w:r>
         <w:t>Data Aggregation</w:t>
       </w:r>
@@ -3697,54 +3072,54 @@
           <w:rFonts w:asciiTheme="majorBidi" w:hAnsiTheme="majorBidi" w:cstheme="majorBidi"/>
           <w:color w:val="000000"/>
         </w:rPr>
+        <w:t>The metadata processor takes a modular approach to integrating diverse archival description sources into a unified whole. It extracts and normalizes identifiers from URLs in various formats through pattern matching, generates potential matching patterns for different resource types, and implements thorough error handling and logging.</w:t>
+      </w:r>
+      <w:r>
+        <w:rPr>
+          <w:rFonts w:asciiTheme="majorBidi" w:hAnsiTheme="majorBidi" w:cstheme="majorBidi"/>
+          <w:color w:val="000000"/>
+        </w:rPr>
+        <w:t xml:space="preserve"> </w:t>
+      </w:r>
+      <w:r>
+        <w:rPr>
+          <w:rFonts w:asciiTheme="majorBidi" w:hAnsiTheme="majorBidi" w:cstheme="majorBidi"/>
+          <w:color w:val="000000"/>
+        </w:rPr>
+        <w:t>For EAD and MARC, the processor parses hierarchical elements like title, date, abstract, subject headings, and series titles, and preserves the contextual information these sources provide at the collection level. The system maps related fields across schemas while maintaining source attribution, addressing the key challenge of disconnection between finding aids, catalog records, and digital objects.</w:t>
+      </w:r>
+    </w:p>
+    <w:p>
+      <w:pPr>
+        <w:autoSpaceDE w:val="0"/>
+        <w:autoSpaceDN w:val="0"/>
+        <w:adjustRightInd w:val="0"/>
+        <w:spacing w:after="0" w:line="240" w:lineRule="auto"/>
+        <w:ind w:firstLine="432"/>
+        <w:rPr>
+          <w:rFonts w:asciiTheme="majorBidi" w:hAnsiTheme="majorBidi" w:cstheme="majorBidi"/>
+          <w:color w:val="000000"/>
+        </w:rPr>
+      </w:pPr>
+    </w:p>
+    <w:p>
+      <w:pPr>
+        <w:autoSpaceDE w:val="0"/>
+        <w:autoSpaceDN w:val="0"/>
+        <w:adjustRightInd w:val="0"/>
+        <w:spacing w:after="0" w:line="240" w:lineRule="auto"/>
+        <w:ind w:firstLine="432"/>
+        <w:rPr>
+          <w:rFonts w:asciiTheme="majorBidi" w:hAnsiTheme="majorBidi" w:cstheme="majorBidi"/>
+          <w:color w:val="000000"/>
+        </w:rPr>
+      </w:pPr>
+      <w:r>
+        <w:rPr>
+          <w:rFonts w:asciiTheme="majorBidi" w:hAnsiTheme="majorBidi" w:cstheme="majorBidi"/>
+          <w:color w:val="000000"/>
+        </w:rPr>
         <w:lastRenderedPageBreak/>
-        <w:t>The metadata processor takes a modular approach to integrating diverse archival description sources into a unified whole. It extracts and normalizes identifiers from URLs in various formats through pattern matching, generates potential matching patterns for different resource types, and implements thorough error handling and logging.</w:t>
-      </w:r>
-      <w:r>
-        <w:rPr>
-          <w:rFonts w:asciiTheme="majorBidi" w:hAnsiTheme="majorBidi" w:cstheme="majorBidi"/>
-          <w:color w:val="000000"/>
-        </w:rPr>
-        <w:t xml:space="preserve"> </w:t>
-      </w:r>
-      <w:r>
-        <w:rPr>
-          <w:rFonts w:asciiTheme="majorBidi" w:hAnsiTheme="majorBidi" w:cstheme="majorBidi"/>
-          <w:color w:val="000000"/>
-        </w:rPr>
-        <w:t>For EAD and MARC, the processor parses hierarchical elements like title, date, abstract, subject headings, and series titles, and preserves the contextual information these sources provide at the collection level. The system maps related fields across schemas while maintaining source attribution, addressing the key challenge of disconnection between finding aids, catalog records, and digital objects.</w:t>
-      </w:r>
-    </w:p>
-    <w:p>
-      <w:pPr>
-        <w:autoSpaceDE w:val="0"/>
-        <w:autoSpaceDN w:val="0"/>
-        <w:adjustRightInd w:val="0"/>
-        <w:spacing w:after="0" w:line="240" w:lineRule="auto"/>
-        <w:ind w:firstLine="432"/>
-        <w:rPr>
-          <w:rFonts w:asciiTheme="majorBidi" w:hAnsiTheme="majorBidi" w:cstheme="majorBidi"/>
-          <w:color w:val="000000"/>
-        </w:rPr>
-      </w:pPr>
-    </w:p>
-    <w:p>
-      <w:pPr>
-        <w:autoSpaceDE w:val="0"/>
-        <w:autoSpaceDN w:val="0"/>
-        <w:adjustRightInd w:val="0"/>
-        <w:spacing w:after="0" w:line="240" w:lineRule="auto"/>
-        <w:ind w:firstLine="432"/>
-        <w:rPr>
-          <w:rFonts w:asciiTheme="majorBidi" w:hAnsiTheme="majorBidi" w:cstheme="majorBidi"/>
-          <w:color w:val="000000"/>
-        </w:rPr>
-      </w:pPr>
-      <w:r>
-        <w:rPr>
-          <w:rFonts w:asciiTheme="majorBidi" w:hAnsiTheme="majorBidi" w:cstheme="majorBidi"/>
-          <w:color w:val="000000"/>
-        </w:rPr>
         <w:t xml:space="preserve">The main processing function first parses the </w:t>
       </w:r>
       <w:proofErr w:type="spellStart"/>
@@ -4340,7 +3715,7 @@
         <w:pStyle w:val="Heading2"/>
         <w:spacing w:before="240" w:after="120" w:line="240" w:lineRule="auto"/>
       </w:pPr>
-      <w:bookmarkStart w:id="5" w:name="_Toc184570764"/>
+      <w:bookmarkStart w:id="5" w:name="_Toc184571329"/>
       <w:r>
         <w:t>Initial Approach</w:t>
       </w:r>
@@ -4407,67 +3782,67 @@
           <w:rFonts w:asciiTheme="majorBidi" w:hAnsiTheme="majorBidi" w:cstheme="majorBidi"/>
           <w:color w:val="000000"/>
         </w:rPr>
+        <w:t xml:space="preserve">Our initial vector storage implementation revealed significant technical challenges that shaped the evolution of our system architecture. We began with </w:t>
+      </w:r>
+      <w:r>
+        <w:rPr>
+          <w:rFonts w:asciiTheme="majorBidi" w:hAnsiTheme="majorBidi" w:cstheme="majorBidi"/>
+          <w:color w:val="000000"/>
+        </w:rPr>
+        <w:t>Facebook AI Similarity Search (</w:t>
+      </w:r>
+      <w:r>
+        <w:rPr>
+          <w:rFonts w:asciiTheme="majorBidi" w:hAnsiTheme="majorBidi" w:cstheme="majorBidi"/>
+          <w:color w:val="000000"/>
+        </w:rPr>
+        <w:t>FAISS</w:t>
+      </w:r>
+      <w:r>
+        <w:rPr>
+          <w:rFonts w:asciiTheme="majorBidi" w:hAnsiTheme="majorBidi" w:cstheme="majorBidi"/>
+          <w:color w:val="000000"/>
+        </w:rPr>
+        <w:t>)</w:t>
+      </w:r>
+      <w:r>
+        <w:rPr>
+          <w:rFonts w:asciiTheme="majorBidi" w:hAnsiTheme="majorBidi" w:cstheme="majorBidi"/>
+          <w:color w:val="000000"/>
+        </w:rPr>
+        <w:t>, attracted by its reputation for fast similarity search operations and efficient GPU support. Initial performance testing showed promising results, with FAISS demonstrating high-speed processing capabilities for collections ranging from 50,000 to 100,000 documents. However, as we progressed with implementing detailed archival metadata integration, FAISS's limitations became increasingly problematic. The system struggled to efficiently manage the complex hierarchical collection information, creator attribution details, and temporal metadata that are crucial in archival contexts.</w:t>
+      </w:r>
+    </w:p>
+    <w:p>
+      <w:pPr>
+        <w:autoSpaceDE w:val="0"/>
+        <w:autoSpaceDN w:val="0"/>
+        <w:adjustRightInd w:val="0"/>
+        <w:spacing w:after="0" w:line="240" w:lineRule="auto"/>
+        <w:rPr>
+          <w:rFonts w:asciiTheme="majorBidi" w:hAnsiTheme="majorBidi" w:cstheme="majorBidi"/>
+          <w:color w:val="000000"/>
+        </w:rPr>
+      </w:pPr>
+    </w:p>
+    <w:p>
+      <w:pPr>
+        <w:autoSpaceDE w:val="0"/>
+        <w:autoSpaceDN w:val="0"/>
+        <w:adjustRightInd w:val="0"/>
+        <w:spacing w:after="0" w:line="240" w:lineRule="auto"/>
+        <w:ind w:firstLine="720"/>
+        <w:rPr>
+          <w:rFonts w:asciiTheme="majorBidi" w:hAnsiTheme="majorBidi" w:cstheme="majorBidi"/>
+          <w:color w:val="000000"/>
+        </w:rPr>
+      </w:pPr>
+      <w:r>
+        <w:rPr>
+          <w:rFonts w:asciiTheme="majorBidi" w:hAnsiTheme="majorBidi" w:cstheme="majorBidi"/>
+          <w:color w:val="000000"/>
+        </w:rPr>
         <w:lastRenderedPageBreak/>
-        <w:t xml:space="preserve">Our initial vector storage implementation revealed significant technical challenges that shaped the evolution of our system architecture. We began with </w:t>
-      </w:r>
-      <w:r>
-        <w:rPr>
-          <w:rFonts w:asciiTheme="majorBidi" w:hAnsiTheme="majorBidi" w:cstheme="majorBidi"/>
-          <w:color w:val="000000"/>
-        </w:rPr>
-        <w:t>Facebook AI Similarity Search (</w:t>
-      </w:r>
-      <w:r>
-        <w:rPr>
-          <w:rFonts w:asciiTheme="majorBidi" w:hAnsiTheme="majorBidi" w:cstheme="majorBidi"/>
-          <w:color w:val="000000"/>
-        </w:rPr>
-        <w:t>FAISS</w:t>
-      </w:r>
-      <w:r>
-        <w:rPr>
-          <w:rFonts w:asciiTheme="majorBidi" w:hAnsiTheme="majorBidi" w:cstheme="majorBidi"/>
-          <w:color w:val="000000"/>
-        </w:rPr>
-        <w:t>)</w:t>
-      </w:r>
-      <w:r>
-        <w:rPr>
-          <w:rFonts w:asciiTheme="majorBidi" w:hAnsiTheme="majorBidi" w:cstheme="majorBidi"/>
-          <w:color w:val="000000"/>
-        </w:rPr>
-        <w:t>, attracted by its reputation for fast similarity search operations and efficient GPU support. Initial performance testing showed promising results, with FAISS demonstrating high-speed processing capabilities for collections ranging from 50,000 to 100,000 documents. However, as we progressed with implementing detailed archival metadata integration, FAISS's limitations became increasingly problematic. The system struggled to efficiently manage the complex hierarchical collection information, creator attribution details, and temporal metadata that are crucial in archival contexts.</w:t>
-      </w:r>
-    </w:p>
-    <w:p>
-      <w:pPr>
-        <w:autoSpaceDE w:val="0"/>
-        <w:autoSpaceDN w:val="0"/>
-        <w:adjustRightInd w:val="0"/>
-        <w:spacing w:after="0" w:line="240" w:lineRule="auto"/>
-        <w:rPr>
-          <w:rFonts w:asciiTheme="majorBidi" w:hAnsiTheme="majorBidi" w:cstheme="majorBidi"/>
-          <w:color w:val="000000"/>
-        </w:rPr>
-      </w:pPr>
-    </w:p>
-    <w:p>
-      <w:pPr>
-        <w:autoSpaceDE w:val="0"/>
-        <w:autoSpaceDN w:val="0"/>
-        <w:adjustRightInd w:val="0"/>
-        <w:spacing w:after="0" w:line="240" w:lineRule="auto"/>
-        <w:ind w:firstLine="720"/>
-        <w:rPr>
-          <w:rFonts w:asciiTheme="majorBidi" w:hAnsiTheme="majorBidi" w:cstheme="majorBidi"/>
-          <w:color w:val="000000"/>
-        </w:rPr>
-      </w:pPr>
-      <w:r>
-        <w:rPr>
-          <w:rFonts w:asciiTheme="majorBidi" w:hAnsiTheme="majorBidi" w:cstheme="majorBidi"/>
-          <w:color w:val="000000"/>
-        </w:rPr>
         <w:t xml:space="preserve">These limitations led to a pivotal shift in our approach as we transitioned to </w:t>
       </w:r>
       <w:proofErr w:type="spellStart"/>
@@ -4620,7 +3995,7 @@
         <w:pStyle w:val="Heading2"/>
         <w:spacing w:before="240" w:after="120" w:line="240" w:lineRule="auto"/>
       </w:pPr>
-      <w:bookmarkStart w:id="6" w:name="_Toc184570765"/>
+      <w:bookmarkStart w:id="6" w:name="_Toc184571330"/>
       <w:r>
         <w:t>Vector Store</w:t>
       </w:r>
@@ -4824,7 +4199,87 @@
           <w:rFonts w:asciiTheme="majorBidi" w:hAnsiTheme="majorBidi" w:cstheme="majorBidi"/>
           <w:color w:val="000000"/>
         </w:rPr>
-        <w:t xml:space="preserve">the granularity of text segments </w:t>
+        <w:t>the granularity of text segments against the context window limitations of their chosen language models. It also</w:t>
+      </w:r>
+      <w:r>
+        <w:rPr>
+          <w:rFonts w:asciiTheme="majorBidi" w:hAnsiTheme="majorBidi" w:cstheme="majorBidi"/>
+          <w:color w:val="000000"/>
+        </w:rPr>
+        <w:t xml:space="preserve"> enabled the review of how different chunk sizes </w:t>
+      </w:r>
+      <w:r>
+        <w:rPr>
+          <w:rFonts w:asciiTheme="majorBidi" w:hAnsiTheme="majorBidi" w:cstheme="majorBidi"/>
+          <w:color w:val="000000"/>
+        </w:rPr>
+        <w:t>impacted retrieval accuracy.</w:t>
+      </w:r>
+    </w:p>
+    <w:p>
+      <w:pPr>
+        <w:autoSpaceDE w:val="0"/>
+        <w:autoSpaceDN w:val="0"/>
+        <w:adjustRightInd w:val="0"/>
+        <w:spacing w:after="0" w:line="240" w:lineRule="auto"/>
+        <w:ind w:firstLine="432"/>
+        <w:rPr>
+          <w:rFonts w:asciiTheme="majorBidi" w:hAnsiTheme="majorBidi" w:cstheme="majorBidi"/>
+          <w:color w:val="000000"/>
+        </w:rPr>
+      </w:pPr>
+    </w:p>
+    <w:p>
+      <w:pPr>
+        <w:autoSpaceDE w:val="0"/>
+        <w:autoSpaceDN w:val="0"/>
+        <w:adjustRightInd w:val="0"/>
+        <w:spacing w:after="0" w:line="240" w:lineRule="auto"/>
+        <w:ind w:firstLine="432"/>
+        <w:rPr>
+          <w:rFonts w:asciiTheme="majorBidi" w:hAnsiTheme="majorBidi" w:cstheme="majorBidi"/>
+          <w:color w:val="000000"/>
+        </w:rPr>
+      </w:pPr>
+      <w:r>
+        <w:rPr>
+          <w:rFonts w:asciiTheme="majorBidi" w:hAnsiTheme="majorBidi" w:cstheme="majorBidi"/>
+          <w:color w:val="000000"/>
+        </w:rPr>
+        <w:t>The embedding generation process incorporates several safeguards to ensure data integrity. A checkpointing system tracks progress and enables recovery from failures, crucial when processing tens of thousands of documents. The system maintains detailed logs of the embedding process, tracking successful operations and documenting any anomalies or failures at both the document and batch level.</w:t>
+      </w:r>
+    </w:p>
+    <w:p>
+      <w:pPr>
+        <w:autoSpaceDE w:val="0"/>
+        <w:autoSpaceDN w:val="0"/>
+        <w:adjustRightInd w:val="0"/>
+        <w:spacing w:after="0" w:line="240" w:lineRule="auto"/>
+        <w:ind w:firstLine="432"/>
+        <w:rPr>
+          <w:rFonts w:asciiTheme="majorBidi" w:hAnsiTheme="majorBidi" w:cstheme="majorBidi"/>
+          <w:color w:val="000000"/>
+        </w:rPr>
+      </w:pPr>
+    </w:p>
+    <w:p>
+      <w:pPr>
+        <w:autoSpaceDE w:val="0"/>
+        <w:autoSpaceDN w:val="0"/>
+        <w:adjustRightInd w:val="0"/>
+        <w:spacing w:after="0" w:line="240" w:lineRule="auto"/>
+        <w:ind w:firstLine="432"/>
+        <w:rPr>
+          <w:rFonts w:asciiTheme="majorBidi" w:hAnsiTheme="majorBidi" w:cstheme="majorBidi"/>
+          <w:color w:val="000000"/>
+        </w:rPr>
+      </w:pPr>
+      <w:r>
+        <w:rPr>
+          <w:rFonts w:asciiTheme="majorBidi" w:hAnsiTheme="majorBidi" w:cstheme="majorBidi"/>
+          <w:color w:val="000000"/>
+        </w:rPr>
+        <w:t xml:space="preserve">Error handling is implemented at multiple levels, from individual document processing to batch operations, with detailed logging that captures both successful operations and failures. The system </w:t>
       </w:r>
       <w:r>
         <w:rPr>
@@ -4832,87 +4287,7 @@
           <w:color w:val="000000"/>
         </w:rPr>
         <w:lastRenderedPageBreak/>
-        <w:t>against the context window limitations of their chosen language models. It also</w:t>
-      </w:r>
-      <w:r>
-        <w:rPr>
-          <w:rFonts w:asciiTheme="majorBidi" w:hAnsiTheme="majorBidi" w:cstheme="majorBidi"/>
-          <w:color w:val="000000"/>
-        </w:rPr>
-        <w:t xml:space="preserve"> enabled the review of how different chunk sizes </w:t>
-      </w:r>
-      <w:r>
-        <w:rPr>
-          <w:rFonts w:asciiTheme="majorBidi" w:hAnsiTheme="majorBidi" w:cstheme="majorBidi"/>
-          <w:color w:val="000000"/>
-        </w:rPr>
-        <w:t>impacted retrieval accuracy.</w:t>
-      </w:r>
-    </w:p>
-    <w:p>
-      <w:pPr>
-        <w:autoSpaceDE w:val="0"/>
-        <w:autoSpaceDN w:val="0"/>
-        <w:adjustRightInd w:val="0"/>
-        <w:spacing w:after="0" w:line="240" w:lineRule="auto"/>
-        <w:ind w:firstLine="432"/>
-        <w:rPr>
-          <w:rFonts w:asciiTheme="majorBidi" w:hAnsiTheme="majorBidi" w:cstheme="majorBidi"/>
-          <w:color w:val="000000"/>
-        </w:rPr>
-      </w:pPr>
-    </w:p>
-    <w:p>
-      <w:pPr>
-        <w:autoSpaceDE w:val="0"/>
-        <w:autoSpaceDN w:val="0"/>
-        <w:adjustRightInd w:val="0"/>
-        <w:spacing w:after="0" w:line="240" w:lineRule="auto"/>
-        <w:ind w:firstLine="432"/>
-        <w:rPr>
-          <w:rFonts w:asciiTheme="majorBidi" w:hAnsiTheme="majorBidi" w:cstheme="majorBidi"/>
-          <w:color w:val="000000"/>
-        </w:rPr>
-      </w:pPr>
-      <w:r>
-        <w:rPr>
-          <w:rFonts w:asciiTheme="majorBidi" w:hAnsiTheme="majorBidi" w:cstheme="majorBidi"/>
-          <w:color w:val="000000"/>
-        </w:rPr>
-        <w:t>The embedding generation process incorporates several safeguards to ensure data integrity. A checkpointing system tracks progress and enables recovery from failures, crucial when processing tens of thousands of documents. The system maintains detailed logs of the embedding process, tracking successful operations and documenting any anomalies or failures at both the document and batch level.</w:t>
-      </w:r>
-    </w:p>
-    <w:p>
-      <w:pPr>
-        <w:autoSpaceDE w:val="0"/>
-        <w:autoSpaceDN w:val="0"/>
-        <w:adjustRightInd w:val="0"/>
-        <w:spacing w:after="0" w:line="240" w:lineRule="auto"/>
-        <w:ind w:firstLine="432"/>
-        <w:rPr>
-          <w:rFonts w:asciiTheme="majorBidi" w:hAnsiTheme="majorBidi" w:cstheme="majorBidi"/>
-          <w:color w:val="000000"/>
-        </w:rPr>
-      </w:pPr>
-    </w:p>
-    <w:p>
-      <w:pPr>
-        <w:autoSpaceDE w:val="0"/>
-        <w:autoSpaceDN w:val="0"/>
-        <w:adjustRightInd w:val="0"/>
-        <w:spacing w:after="0" w:line="240" w:lineRule="auto"/>
-        <w:ind w:firstLine="432"/>
-        <w:rPr>
-          <w:rFonts w:asciiTheme="majorBidi" w:hAnsiTheme="majorBidi" w:cstheme="majorBidi"/>
-          <w:color w:val="000000"/>
-        </w:rPr>
-      </w:pPr>
-      <w:r>
-        <w:rPr>
-          <w:rFonts w:asciiTheme="majorBidi" w:hAnsiTheme="majorBidi" w:cstheme="majorBidi"/>
-          <w:color w:val="000000"/>
-        </w:rPr>
-        <w:t>Error handling is implemented at multiple levels, from individual document processing to batch operations, with detailed logging that captures both successful operations and failures. The system includes memory optimization techniques, implementing garbage collection and Compute Unified Device Architecture (CUDA) memory cache clearing where appropriate to maintain stable performance during long processing runs.</w:t>
+        <w:t>includes memory optimization techniques, implementing garbage collection and Compute Unified Device Architecture (CUDA) memory cache clearing where appropriate to maintain stable performance during long processing runs.</w:t>
       </w:r>
       <w:r>
         <w:rPr>
@@ -4934,7 +4309,7 @@
         <w:pStyle w:val="Heading2"/>
         <w:spacing w:before="240" w:after="120" w:line="240" w:lineRule="auto"/>
       </w:pPr>
-      <w:bookmarkStart w:id="7" w:name="_Toc184570766"/>
+      <w:bookmarkStart w:id="7" w:name="_Toc184571331"/>
       <w:r>
         <w:t>RAG Architectures</w:t>
       </w:r>
@@ -7717,7 +7092,7 @@
         <w:pStyle w:val="Heading1"/>
         <w:spacing w:after="120" w:line="240" w:lineRule="auto"/>
       </w:pPr>
-      <w:bookmarkStart w:id="8" w:name="_Toc184570767"/>
+      <w:bookmarkStart w:id="8" w:name="_Toc184571332"/>
       <w:r>
         <w:t>Results and Conclusion</w:t>
       </w:r>
@@ -9134,7 +8509,7 @@
         <w:pStyle w:val="Heading1"/>
         <w:spacing w:after="120" w:line="240" w:lineRule="auto"/>
       </w:pPr>
-      <w:bookmarkStart w:id="9" w:name="_Toc184570768"/>
+      <w:bookmarkStart w:id="9" w:name="_Toc184571333"/>
       <w:r>
         <w:t>Future Work</w:t>
       </w:r>
@@ -10574,1321 +9949,8 @@
         </w:rPr>
       </w:pPr>
     </w:p>
-    <w:p>
-      <w:pPr>
-        <w:autoSpaceDE w:val="0"/>
-        <w:autoSpaceDN w:val="0"/>
-        <w:adjustRightInd w:val="0"/>
-        <w:spacing w:after="0" w:line="240" w:lineRule="auto"/>
-        <w:rPr>
-          <w:rFonts w:asciiTheme="majorBidi" w:hAnsiTheme="majorBidi" w:cstheme="majorBidi"/>
-          <w:color w:val="000000"/>
-        </w:rPr>
-      </w:pPr>
-    </w:p>
-    <w:p>
-      <w:pPr>
-        <w:autoSpaceDE w:val="0"/>
-        <w:autoSpaceDN w:val="0"/>
-        <w:adjustRightInd w:val="0"/>
-        <w:spacing w:after="0" w:line="240" w:lineRule="auto"/>
-        <w:rPr>
-          <w:rFonts w:asciiTheme="majorBidi" w:hAnsiTheme="majorBidi" w:cstheme="majorBidi"/>
-          <w:color w:val="000000"/>
-        </w:rPr>
-      </w:pPr>
-    </w:p>
-    <w:p>
-      <w:pPr>
-        <w:pStyle w:val="Heading1"/>
-      </w:pPr>
-      <w:bookmarkStart w:id="10" w:name="_Toc184570769"/>
-      <w:bookmarkEnd w:id="10"/>
-    </w:p>
-    <w:p>
-      <w:pPr>
-        <w:pStyle w:val="Heading1"/>
-      </w:pPr>
-      <w:bookmarkStart w:id="11" w:name="_Toc184570770"/>
-      <w:r>
-        <w:t>Results and Discussion</w:t>
-      </w:r>
-      <w:bookmarkEnd w:id="11"/>
-    </w:p>
     <w:p/>
-    <w:p>
-      <w:pPr>
-        <w:autoSpaceDE w:val="0"/>
-        <w:autoSpaceDN w:val="0"/>
-        <w:adjustRightInd w:val="0"/>
-        <w:spacing w:after="0" w:line="240" w:lineRule="auto"/>
-        <w:rPr>
-          <w:rFonts w:asciiTheme="majorBidi" w:hAnsiTheme="majorBidi" w:cstheme="majorBidi"/>
-        </w:rPr>
-      </w:pPr>
-      <w:r>
-        <w:rPr>
-          <w:rFonts w:asciiTheme="majorBidi" w:hAnsiTheme="majorBidi" w:cstheme="majorBidi"/>
-        </w:rPr>
-        <w:t>The results section details your metrics and experiments for the assessment of your solution. It</w:t>
-      </w:r>
-    </w:p>
-    <w:p>
-      <w:pPr>
-        <w:rPr>
-          <w:rFonts w:asciiTheme="majorBidi" w:hAnsiTheme="majorBidi" w:cstheme="majorBidi"/>
-        </w:rPr>
-      </w:pPr>
-      <w:r>
-        <w:rPr>
-          <w:rFonts w:asciiTheme="majorBidi" w:hAnsiTheme="majorBidi" w:cstheme="majorBidi"/>
-        </w:rPr>
-        <w:t>then provides experimental validation for your approach with visual aids such as data tables and</w:t>
-      </w:r>
-    </w:p>
-    <w:p>
-      <w:pPr>
-        <w:ind w:left="360"/>
-        <w:rPr>
-          <w:rFonts w:asciiTheme="majorBidi" w:hAnsiTheme="majorBidi" w:cstheme="majorBidi"/>
-        </w:rPr>
-      </w:pPr>
-    </w:p>
-    <w:p>
-      <w:pPr>
-        <w:keepNext/>
-        <w:ind w:left="360"/>
-      </w:pPr>
-      <w:r>
-        <w:rPr>
-          <w:noProof/>
-        </w:rPr>
-        <w:lastRenderedPageBreak/>
-        <w:drawing>
-          <wp:inline distT="0" distB="0" distL="0" distR="0" wp14:anchorId="6BACFBCB" wp14:editId="51013955">
-            <wp:extent cx="5943600" cy="2441050"/>
-            <wp:effectExtent l="0" t="0" r="0" b="0"/>
-            <wp:docPr id="3" name="Picture 3"/>
-            <wp:cNvGraphicFramePr>
-              <a:graphicFrameLocks xmlns:a="http://schemas.openxmlformats.org/drawingml/2006/main" noChangeAspect="1"/>
-            </wp:cNvGraphicFramePr>
-            <a:graphic xmlns:a="http://schemas.openxmlformats.org/drawingml/2006/main">
-              <a:graphicData uri="http://schemas.openxmlformats.org/drawingml/2006/picture">
-                <pic:pic xmlns:pic="http://schemas.openxmlformats.org/drawingml/2006/picture">
-                  <pic:nvPicPr>
-                    <pic:cNvPr id="0" name="Picture 3"/>
-                    <pic:cNvPicPr>
-                      <a:picLocks noChangeAspect="1" noChangeArrowheads="1"/>
-                    </pic:cNvPicPr>
-                  </pic:nvPicPr>
-                  <pic:blipFill>
-                    <a:blip r:embed="rId16">
-                      <a:extLst>
-                        <a:ext uri="{28A0092B-C50C-407E-A947-70E740481C1C}">
-                          <a14:useLocalDpi xmlns:a14="http://schemas.microsoft.com/office/drawing/2010/main" val="0"/>
-                        </a:ext>
-                      </a:extLst>
-                    </a:blip>
-                    <a:srcRect/>
-                    <a:stretch>
-                      <a:fillRect/>
-                    </a:stretch>
-                  </pic:blipFill>
-                  <pic:spPr bwMode="auto">
-                    <a:xfrm>
-                      <a:off x="0" y="0"/>
-                      <a:ext cx="5944576" cy="2441451"/>
-                    </a:xfrm>
-                    <a:prstGeom prst="rect">
-                      <a:avLst/>
-                    </a:prstGeom>
-                    <a:noFill/>
-                    <a:ln>
-                      <a:noFill/>
-                    </a:ln>
-                  </pic:spPr>
-                </pic:pic>
-              </a:graphicData>
-            </a:graphic>
-          </wp:inline>
-        </w:drawing>
-      </w:r>
-    </w:p>
-    <w:p>
-      <w:pPr>
-        <w:pStyle w:val="Caption"/>
-        <w:jc w:val="center"/>
-      </w:pPr>
-      <w:r>
-        <w:t xml:space="preserve">Figure </w:t>
-      </w:r>
-      <w:r>
-        <w:fldChar w:fldCharType="begin"/>
-      </w:r>
-      <w:r>
-        <w:instrText xml:space="preserve"> SEQ Figure \* ARABIC </w:instrText>
-      </w:r>
-      <w:r>
-        <w:fldChar w:fldCharType="separate"/>
-      </w:r>
-      <w:r>
-        <w:rPr>
-          <w:noProof/>
-        </w:rPr>
-        <w:t>2</w:t>
-      </w:r>
-      <w:r>
-        <w:rPr>
-          <w:noProof/>
-        </w:rPr>
-        <w:fldChar w:fldCharType="end"/>
-      </w:r>
-      <w:r>
-        <w:t xml:space="preserve">: </w:t>
-      </w:r>
-      <w:r>
-        <w:t xml:space="preserve">Try to guess what </w:t>
-      </w:r>
-      <w:proofErr w:type="gramStart"/>
-      <w:r>
-        <w:t xml:space="preserve">this  </w:t>
-      </w:r>
-      <w:proofErr w:type="spellStart"/>
-      <w:r>
-        <w:t>gure</w:t>
-      </w:r>
-      <w:proofErr w:type="spellEnd"/>
-      <w:proofErr w:type="gramEnd"/>
-      <w:r>
-        <w:t xml:space="preserve"> illustrates; I double-dare you.</w:t>
-      </w:r>
-    </w:p>
-    <w:p/>
-    <w:p>
-      <w:pPr>
-        <w:autoSpaceDE w:val="0"/>
-        <w:autoSpaceDN w:val="0"/>
-        <w:adjustRightInd w:val="0"/>
-        <w:spacing w:after="0" w:line="240" w:lineRule="auto"/>
-        <w:rPr>
-          <w:rFonts w:asciiTheme="majorBidi" w:hAnsiTheme="majorBidi" w:cstheme="majorBidi"/>
-        </w:rPr>
-      </w:pPr>
-      <w:r>
-        <w:rPr>
-          <w:rFonts w:asciiTheme="majorBidi" w:hAnsiTheme="majorBidi" w:cstheme="majorBidi"/>
-        </w:rPr>
-        <w:t xml:space="preserve">graphs. </w:t>
-      </w:r>
-      <w:proofErr w:type="gramStart"/>
-      <w:r>
-        <w:rPr>
-          <w:rFonts w:asciiTheme="majorBidi" w:hAnsiTheme="majorBidi" w:cstheme="majorBidi"/>
-        </w:rPr>
-        <w:t>In particular, it</w:t>
-      </w:r>
-      <w:proofErr w:type="gramEnd"/>
-      <w:r>
-        <w:rPr>
-          <w:rFonts w:asciiTheme="majorBidi" w:hAnsiTheme="majorBidi" w:cstheme="majorBidi"/>
-        </w:rPr>
-        <w:t xml:space="preserve"> allows you to compare your idea with other approaches you've tested,</w:t>
-      </w:r>
-    </w:p>
-    <w:p>
-      <w:pPr>
-        <w:rPr>
-          <w:rFonts w:asciiTheme="majorBidi" w:hAnsiTheme="majorBidi" w:cstheme="majorBidi"/>
-        </w:rPr>
-      </w:pPr>
-      <w:r>
-        <w:rPr>
-          <w:rFonts w:asciiTheme="majorBidi" w:hAnsiTheme="majorBidi" w:cstheme="majorBidi"/>
-        </w:rPr>
-        <w:t xml:space="preserve">for </w:t>
-      </w:r>
-      <w:proofErr w:type="gramStart"/>
-      <w:r>
-        <w:rPr>
-          <w:rFonts w:asciiTheme="majorBidi" w:hAnsiTheme="majorBidi" w:cstheme="majorBidi"/>
-        </w:rPr>
-        <w:t>example</w:t>
-      </w:r>
-      <w:proofErr w:type="gramEnd"/>
-      <w:r>
-        <w:rPr>
-          <w:rFonts w:asciiTheme="majorBidi" w:hAnsiTheme="majorBidi" w:cstheme="majorBidi"/>
-        </w:rPr>
-        <w:t xml:space="preserve"> solutions you've mentioned in your related work section.</w:t>
-      </w:r>
-    </w:p>
-    <w:p>
-      <w:pPr>
-        <w:rPr>
-          <w:rFonts w:asciiTheme="majorBidi" w:hAnsiTheme="majorBidi" w:cstheme="majorBidi"/>
-        </w:rPr>
-      </w:pPr>
-    </w:p>
-    <w:p>
-      <w:pPr>
-        <w:pStyle w:val="Heading2"/>
-      </w:pPr>
-      <w:bookmarkStart w:id="12" w:name="_Toc184570771"/>
-      <w:r>
-        <w:t>Experimentation protocol</w:t>
-      </w:r>
-      <w:bookmarkEnd w:id="12"/>
-    </w:p>
-    <w:p/>
-    <w:p>
-      <w:pPr>
-        <w:autoSpaceDE w:val="0"/>
-        <w:autoSpaceDN w:val="0"/>
-        <w:adjustRightInd w:val="0"/>
-        <w:spacing w:after="0" w:line="240" w:lineRule="auto"/>
-        <w:rPr>
-          <w:rFonts w:asciiTheme="majorBidi" w:hAnsiTheme="majorBidi" w:cstheme="majorBidi"/>
-        </w:rPr>
-      </w:pPr>
-      <w:r>
-        <w:rPr>
-          <w:rFonts w:asciiTheme="majorBidi" w:hAnsiTheme="majorBidi" w:cstheme="majorBidi"/>
-        </w:rPr>
-        <w:t>It is of the utmost importance to describe how you came up with the measurements and results</w:t>
-      </w:r>
-    </w:p>
-    <w:p>
-      <w:pPr>
-        <w:rPr>
-          <w:rFonts w:asciiTheme="majorBidi" w:hAnsiTheme="majorBidi" w:cstheme="majorBidi"/>
-        </w:rPr>
-      </w:pPr>
-      <w:r>
-        <w:rPr>
-          <w:rFonts w:asciiTheme="majorBidi" w:hAnsiTheme="majorBidi" w:cstheme="majorBidi"/>
-        </w:rPr>
-        <w:t>that support your evaluation.</w:t>
-      </w:r>
-    </w:p>
-    <w:p>
-      <w:pPr>
-        <w:rPr>
-          <w:rFonts w:asciiTheme="majorBidi" w:hAnsiTheme="majorBidi" w:cstheme="majorBidi"/>
-        </w:rPr>
-      </w:pPr>
-    </w:p>
-    <w:p>
-      <w:pPr>
-        <w:pStyle w:val="Heading2"/>
-        <w:rPr>
-          <w:rFonts w:asciiTheme="majorBidi" w:hAnsiTheme="majorBidi"/>
-        </w:rPr>
-      </w:pPr>
-      <w:bookmarkStart w:id="13" w:name="_Toc184570772"/>
-      <w:r>
-        <w:t>Data tables</w:t>
-      </w:r>
-      <w:bookmarkEnd w:id="13"/>
-    </w:p>
-    <w:p/>
-    <w:p>
-      <w:pPr>
-        <w:autoSpaceDE w:val="0"/>
-        <w:autoSpaceDN w:val="0"/>
-        <w:adjustRightInd w:val="0"/>
-        <w:spacing w:after="0" w:line="240" w:lineRule="auto"/>
-        <w:rPr>
-          <w:rFonts w:asciiTheme="majorBidi" w:hAnsiTheme="majorBidi" w:cstheme="majorBidi"/>
-          <w:color w:val="000000"/>
-        </w:rPr>
-      </w:pPr>
-      <w:r>
-        <w:rPr>
-          <w:rFonts w:asciiTheme="majorBidi" w:hAnsiTheme="majorBidi" w:cstheme="majorBidi"/>
-          <w:color w:val="000000"/>
-        </w:rPr>
-        <w:t>Every data table should be numbered, have a brief description as its title, and specify the units</w:t>
-      </w:r>
-    </w:p>
-    <w:p>
-      <w:pPr>
-        <w:autoSpaceDE w:val="0"/>
-        <w:autoSpaceDN w:val="0"/>
-        <w:adjustRightInd w:val="0"/>
-        <w:spacing w:after="0" w:line="240" w:lineRule="auto"/>
-        <w:rPr>
-          <w:rFonts w:asciiTheme="majorBidi" w:hAnsiTheme="majorBidi" w:cstheme="majorBidi"/>
-          <w:color w:val="000000"/>
-        </w:rPr>
-      </w:pPr>
-      <w:r>
-        <w:rPr>
-          <w:rFonts w:asciiTheme="majorBidi" w:hAnsiTheme="majorBidi" w:cstheme="majorBidi"/>
-          <w:color w:val="000000"/>
-        </w:rPr>
-        <w:t>used.</w:t>
-      </w:r>
-    </w:p>
-    <w:p>
-      <w:pPr>
-        <w:autoSpaceDE w:val="0"/>
-        <w:autoSpaceDN w:val="0"/>
-        <w:adjustRightInd w:val="0"/>
-        <w:spacing w:after="0" w:line="240" w:lineRule="auto"/>
-        <w:rPr>
-          <w:rFonts w:asciiTheme="majorBidi" w:hAnsiTheme="majorBidi" w:cstheme="majorBidi"/>
-          <w:color w:val="000000"/>
-        </w:rPr>
-      </w:pPr>
-      <w:r>
-        <w:rPr>
-          <w:rFonts w:asciiTheme="majorBidi" w:hAnsiTheme="majorBidi" w:cstheme="majorBidi"/>
-          <w:color w:val="000000"/>
-        </w:rPr>
-        <w:t xml:space="preserve">As an example, Table </w:t>
-      </w:r>
-      <w:r>
-        <w:rPr>
-          <w:rFonts w:asciiTheme="majorBidi" w:hAnsiTheme="majorBidi" w:cstheme="majorBidi"/>
-          <w:color w:val="0000FF"/>
-        </w:rPr>
-        <w:t xml:space="preserve">1 </w:t>
-      </w:r>
-      <w:r>
-        <w:rPr>
-          <w:rFonts w:asciiTheme="majorBidi" w:hAnsiTheme="majorBidi" w:cstheme="majorBidi"/>
-          <w:color w:val="000000"/>
-        </w:rPr>
-        <w:t>compares the average latencies of native application calls to networked</w:t>
-      </w:r>
-    </w:p>
-    <w:p>
-      <w:pPr>
-        <w:autoSpaceDE w:val="0"/>
-        <w:autoSpaceDN w:val="0"/>
-        <w:adjustRightInd w:val="0"/>
-        <w:spacing w:after="0" w:line="240" w:lineRule="auto"/>
-        <w:rPr>
-          <w:rFonts w:asciiTheme="majorBidi" w:hAnsiTheme="majorBidi" w:cstheme="majorBidi"/>
-          <w:color w:val="000000"/>
-        </w:rPr>
-      </w:pPr>
-      <w:r>
-        <w:rPr>
-          <w:rFonts w:asciiTheme="majorBidi" w:hAnsiTheme="majorBidi" w:cstheme="majorBidi"/>
-          <w:color w:val="000000"/>
-        </w:rPr>
-        <w:t>services. The experiments were conducted on an Apple MacBook Air 2010 with a CPU speed of</w:t>
-      </w:r>
-    </w:p>
-    <w:p>
-      <w:pPr>
-        <w:autoSpaceDE w:val="0"/>
-        <w:autoSpaceDN w:val="0"/>
-        <w:adjustRightInd w:val="0"/>
-        <w:spacing w:after="0" w:line="240" w:lineRule="auto"/>
-        <w:rPr>
-          <w:rFonts w:asciiTheme="majorBidi" w:hAnsiTheme="majorBidi" w:cstheme="majorBidi"/>
-          <w:color w:val="000000"/>
-        </w:rPr>
-      </w:pPr>
-      <w:r>
-        <w:rPr>
-          <w:rFonts w:asciiTheme="majorBidi" w:hAnsiTheme="majorBidi" w:cstheme="majorBidi"/>
-          <w:color w:val="000000"/>
-        </w:rPr>
-        <w:t>1.4GHz and a bus speed of 800MHz. Each data point is a mean over 20 instances of each call,</w:t>
-      </w:r>
-    </w:p>
-    <w:p>
-      <w:pPr>
-        <w:tabs>
-          <w:tab w:val="left" w:pos="5885"/>
-        </w:tabs>
-        <w:rPr>
-          <w:rFonts w:asciiTheme="majorBidi" w:hAnsiTheme="majorBidi" w:cstheme="majorBidi"/>
-          <w:color w:val="000000"/>
-        </w:rPr>
-      </w:pPr>
-      <w:r>
-        <w:rPr>
-          <w:rFonts w:asciiTheme="majorBidi" w:hAnsiTheme="majorBidi" w:cstheme="majorBidi"/>
-          <w:color w:val="000000"/>
-        </w:rPr>
-        <w:t>after discarding both the lowest and the highest measurement.</w:t>
-      </w:r>
-      <w:r>
-        <w:rPr>
-          <w:rFonts w:asciiTheme="majorBidi" w:hAnsiTheme="majorBidi" w:cstheme="majorBidi"/>
-          <w:color w:val="000000"/>
-        </w:rPr>
-        <w:tab/>
-      </w:r>
-    </w:p>
-    <w:p>
-      <w:pPr>
-        <w:tabs>
-          <w:tab w:val="left" w:pos="5885"/>
-        </w:tabs>
-        <w:rPr>
-          <w:rFonts w:asciiTheme="majorBidi" w:hAnsiTheme="majorBidi" w:cstheme="majorBidi"/>
-          <w:color w:val="000000"/>
-        </w:rPr>
-      </w:pPr>
-    </w:p>
-    <w:p>
-      <w:pPr>
-        <w:tabs>
-          <w:tab w:val="left" w:pos="5885"/>
-        </w:tabs>
-        <w:rPr>
-          <w:rFonts w:asciiTheme="majorBidi" w:hAnsiTheme="majorBidi" w:cstheme="majorBidi"/>
-        </w:rPr>
-      </w:pPr>
-      <w:r>
-        <w:rPr>
-          <w:rFonts w:asciiTheme="majorBidi" w:hAnsiTheme="majorBidi" w:cstheme="majorBidi"/>
-          <w:noProof/>
-        </w:rPr>
-        <w:lastRenderedPageBreak/>
-        <w:drawing>
-          <wp:anchor distT="0" distB="0" distL="114300" distR="114300" simplePos="0" relativeHeight="251652096" behindDoc="1" locked="0" layoutInCell="1" allowOverlap="1" wp14:anchorId="2E27E459" wp14:editId="025FECFF">
-            <wp:simplePos x="0" y="0"/>
-            <wp:positionH relativeFrom="margin">
-              <wp:align>center</wp:align>
-            </wp:positionH>
-            <wp:positionV relativeFrom="paragraph">
-              <wp:posOffset>4776</wp:posOffset>
-            </wp:positionV>
-            <wp:extent cx="3912235" cy="2027555"/>
-            <wp:effectExtent l="0" t="0" r="0" b="0"/>
-            <wp:wrapTight wrapText="bothSides">
-              <wp:wrapPolygon edited="0">
-                <wp:start x="0" y="0"/>
-                <wp:lineTo x="0" y="21309"/>
-                <wp:lineTo x="21456" y="21309"/>
-                <wp:lineTo x="21456" y="0"/>
-                <wp:lineTo x="0" y="0"/>
-              </wp:wrapPolygon>
-            </wp:wrapTight>
-            <wp:docPr id="4" name="Picture 4"/>
-            <wp:cNvGraphicFramePr>
-              <a:graphicFrameLocks xmlns:a="http://schemas.openxmlformats.org/drawingml/2006/main" noChangeAspect="1"/>
-            </wp:cNvGraphicFramePr>
-            <a:graphic xmlns:a="http://schemas.openxmlformats.org/drawingml/2006/main">
-              <a:graphicData uri="http://schemas.openxmlformats.org/drawingml/2006/picture">
-                <pic:pic xmlns:pic="http://schemas.openxmlformats.org/drawingml/2006/picture">
-                  <pic:nvPicPr>
-                    <pic:cNvPr id="0" name="Picture 4"/>
-                    <pic:cNvPicPr>
-                      <a:picLocks noChangeAspect="1" noChangeArrowheads="1"/>
-                    </pic:cNvPicPr>
-                  </pic:nvPicPr>
-                  <pic:blipFill>
-                    <a:blip r:embed="rId17">
-                      <a:extLst>
-                        <a:ext uri="{28A0092B-C50C-407E-A947-70E740481C1C}">
-                          <a14:useLocalDpi xmlns:a14="http://schemas.microsoft.com/office/drawing/2010/main" val="0"/>
-                        </a:ext>
-                      </a:extLst>
-                    </a:blip>
-                    <a:srcRect/>
-                    <a:stretch>
-                      <a:fillRect/>
-                    </a:stretch>
-                  </pic:blipFill>
-                  <pic:spPr bwMode="auto">
-                    <a:xfrm>
-                      <a:off x="0" y="0"/>
-                      <a:ext cx="3912235" cy="2027555"/>
-                    </a:xfrm>
-                    <a:prstGeom prst="rect">
-                      <a:avLst/>
-                    </a:prstGeom>
-                    <a:noFill/>
-                    <a:ln>
-                      <a:noFill/>
-                    </a:ln>
-                  </pic:spPr>
-                </pic:pic>
-              </a:graphicData>
-            </a:graphic>
-          </wp:anchor>
-        </w:drawing>
-      </w:r>
-    </w:p>
-    <w:p/>
-    <w:p/>
-    <w:p>
-      <w:pPr>
-        <w:ind w:left="720"/>
-        <w:rPr>
-          <w:rFonts w:asciiTheme="majorBidi" w:hAnsiTheme="majorBidi" w:cstheme="majorBidi"/>
-        </w:rPr>
-      </w:pPr>
-    </w:p>
-    <w:p>
-      <w:pPr>
-        <w:ind w:left="720"/>
-      </w:pPr>
-    </w:p>
-    <w:p/>
-    <w:p>
-      <w:pPr>
-        <w:ind w:firstLine="360"/>
-        <w:rPr>
-          <w:rFonts w:ascii="F31" w:hAnsi="F31" w:cs="F31"/>
-        </w:rPr>
-      </w:pPr>
-    </w:p>
-    <w:p>
-      <w:pPr>
-        <w:ind w:firstLine="360"/>
-      </w:pPr>
-    </w:p>
-    <w:p>
-      <w:pPr>
-        <w:pStyle w:val="Heading2"/>
-      </w:pPr>
-      <w:bookmarkStart w:id="14" w:name="_Toc184570773"/>
-      <w:r>
-        <w:t>Graphs</w:t>
-      </w:r>
-      <w:bookmarkEnd w:id="14"/>
-    </w:p>
-    <w:p/>
-    <w:p>
-      <w:pPr>
-        <w:autoSpaceDE w:val="0"/>
-        <w:autoSpaceDN w:val="0"/>
-        <w:adjustRightInd w:val="0"/>
-        <w:spacing w:after="0" w:line="240" w:lineRule="auto"/>
-        <w:rPr>
-          <w:rFonts w:asciiTheme="majorBidi" w:hAnsiTheme="majorBidi" w:cstheme="majorBidi"/>
-        </w:rPr>
-      </w:pPr>
-      <w:r>
-        <w:rPr>
-          <w:rFonts w:asciiTheme="majorBidi" w:hAnsiTheme="majorBidi" w:cstheme="majorBidi"/>
-        </w:rPr>
-        <w:t>Graphs are often the most important information in your report; you should design and plot</w:t>
-      </w:r>
-    </w:p>
-    <w:p>
-      <w:pPr>
-        <w:autoSpaceDE w:val="0"/>
-        <w:autoSpaceDN w:val="0"/>
-        <w:adjustRightInd w:val="0"/>
-        <w:spacing w:after="0" w:line="240" w:lineRule="auto"/>
-        <w:rPr>
-          <w:rFonts w:asciiTheme="majorBidi" w:hAnsiTheme="majorBidi" w:cstheme="majorBidi"/>
-        </w:rPr>
-      </w:pPr>
-      <w:r>
-        <w:rPr>
-          <w:rFonts w:asciiTheme="majorBidi" w:hAnsiTheme="majorBidi" w:cstheme="majorBidi"/>
-        </w:rPr>
-        <w:t>them with great care. A graph contains a lot of information in a short space. Graphs should be</w:t>
-      </w:r>
-    </w:p>
-    <w:p>
-      <w:pPr>
-        <w:autoSpaceDE w:val="0"/>
-        <w:autoSpaceDN w:val="0"/>
-        <w:adjustRightInd w:val="0"/>
-        <w:spacing w:after="0" w:line="240" w:lineRule="auto"/>
-        <w:rPr>
-          <w:rFonts w:asciiTheme="majorBidi" w:hAnsiTheme="majorBidi" w:cstheme="majorBidi"/>
-        </w:rPr>
-      </w:pPr>
-      <w:r>
-        <w:rPr>
-          <w:rFonts w:asciiTheme="majorBidi" w:hAnsiTheme="majorBidi" w:cstheme="majorBidi"/>
-        </w:rPr>
-        <w:t>numbered and have a title. Their axes should be labelled, with the quantities and units speci</w:t>
-      </w:r>
-      <w:r>
-        <w:rPr>
-          <w:rFonts w:asciiTheme="majorBidi" w:hAnsiTheme="majorBidi" w:cstheme="majorBidi"/>
-        </w:rPr>
-        <w:t>f</w:t>
-      </w:r>
-      <w:r>
-        <w:rPr>
-          <w:rFonts w:asciiTheme="majorBidi" w:hAnsiTheme="majorBidi" w:cstheme="majorBidi"/>
-        </w:rPr>
-        <w:t>ied.</w:t>
-      </w:r>
-    </w:p>
-    <w:p>
-      <w:pPr>
-        <w:rPr>
-          <w:rFonts w:asciiTheme="majorBidi" w:hAnsiTheme="majorBidi" w:cstheme="majorBidi"/>
-        </w:rPr>
-      </w:pPr>
-      <w:r>
-        <w:rPr>
-          <w:rFonts w:asciiTheme="majorBidi" w:hAnsiTheme="majorBidi" w:cstheme="majorBidi"/>
-        </w:rPr>
-        <w:t>Make sure that individual data points (your measurements) stand out clearly. And of course,</w:t>
-      </w:r>
-    </w:p>
-    <w:p>
-      <w:pPr>
-        <w:keepNext/>
-      </w:pPr>
-      <w:r>
-        <w:rPr>
-          <w:rFonts w:asciiTheme="majorBidi" w:hAnsiTheme="majorBidi" w:cstheme="majorBidi"/>
-          <w:noProof/>
-        </w:rPr>
-        <w:drawing>
-          <wp:inline distT="0" distB="0" distL="0" distR="0" wp14:anchorId="70E6A8EB" wp14:editId="3AD21775">
-            <wp:extent cx="5943600" cy="4363085"/>
-            <wp:effectExtent l="0" t="0" r="0" b="0"/>
-            <wp:docPr id="5" name="Picture 5"/>
-            <wp:cNvGraphicFramePr>
-              <a:graphicFrameLocks xmlns:a="http://schemas.openxmlformats.org/drawingml/2006/main" noChangeAspect="1"/>
-            </wp:cNvGraphicFramePr>
-            <a:graphic xmlns:a="http://schemas.openxmlformats.org/drawingml/2006/main">
-              <a:graphicData uri="http://schemas.openxmlformats.org/drawingml/2006/picture">
-                <pic:pic xmlns:pic="http://schemas.openxmlformats.org/drawingml/2006/picture">
-                  <pic:nvPicPr>
-                    <pic:cNvPr id="0" name="Picture 5"/>
-                    <pic:cNvPicPr>
-                      <a:picLocks noChangeAspect="1" noChangeArrowheads="1"/>
-                    </pic:cNvPicPr>
-                  </pic:nvPicPr>
-                  <pic:blipFill>
-                    <a:blip r:embed="rId18">
-                      <a:extLst>
-                        <a:ext uri="{28A0092B-C50C-407E-A947-70E740481C1C}">
-                          <a14:useLocalDpi xmlns:a14="http://schemas.microsoft.com/office/drawing/2010/main" val="0"/>
-                        </a:ext>
-                      </a:extLst>
-                    </a:blip>
-                    <a:srcRect/>
-                    <a:stretch>
-                      <a:fillRect/>
-                    </a:stretch>
-                  </pic:blipFill>
-                  <pic:spPr bwMode="auto">
-                    <a:xfrm>
-                      <a:off x="0" y="0"/>
-                      <a:ext cx="5943600" cy="4363085"/>
-                    </a:xfrm>
-                    <a:prstGeom prst="rect">
-                      <a:avLst/>
-                    </a:prstGeom>
-                    <a:noFill/>
-                    <a:ln>
-                      <a:noFill/>
-                    </a:ln>
-                  </pic:spPr>
-                </pic:pic>
-              </a:graphicData>
-            </a:graphic>
-          </wp:inline>
-        </w:drawing>
-      </w:r>
-    </w:p>
-    <w:p>
-      <w:pPr>
-        <w:pStyle w:val="Caption"/>
-        <w:jc w:val="center"/>
-      </w:pPr>
-      <w:r>
-        <w:t xml:space="preserve">Figure </w:t>
-      </w:r>
-      <w:r>
-        <w:fldChar w:fldCharType="begin"/>
-      </w:r>
-      <w:r>
-        <w:instrText xml:space="preserve"> SEQ Figure \* ARABIC </w:instrText>
-      </w:r>
-      <w:r>
-        <w:fldChar w:fldCharType="separate"/>
-      </w:r>
-      <w:r>
-        <w:rPr>
-          <w:noProof/>
-        </w:rPr>
-        <w:t>3</w:t>
-      </w:r>
-      <w:r>
-        <w:rPr>
-          <w:noProof/>
-        </w:rPr>
-        <w:fldChar w:fldCharType="end"/>
-      </w:r>
-      <w:r>
-        <w:t xml:space="preserve">: </w:t>
-      </w:r>
-      <w:r>
-        <w:t>Probability of including [k] faulty/malicious nodes in the service</w:t>
-      </w:r>
-    </w:p>
-    <w:p/>
-    <w:p>
-      <w:pPr>
-        <w:autoSpaceDE w:val="0"/>
-        <w:autoSpaceDN w:val="0"/>
-        <w:adjustRightInd w:val="0"/>
-        <w:spacing w:after="0" w:line="240" w:lineRule="auto"/>
-        <w:rPr>
-          <w:rFonts w:asciiTheme="majorBidi" w:hAnsiTheme="majorBidi" w:cstheme="majorBidi"/>
-          <w:color w:val="000000"/>
-        </w:rPr>
-      </w:pPr>
-      <w:r>
-        <w:rPr>
-          <w:rFonts w:asciiTheme="majorBidi" w:hAnsiTheme="majorBidi" w:cstheme="majorBidi"/>
-          <w:color w:val="000000"/>
-        </w:rPr>
-        <w:t>always associate your graph with text that explains your results, and outlines the conclusions you</w:t>
-      </w:r>
-    </w:p>
-    <w:p>
-      <w:pPr>
-        <w:autoSpaceDE w:val="0"/>
-        <w:autoSpaceDN w:val="0"/>
-        <w:adjustRightInd w:val="0"/>
-        <w:spacing w:after="0" w:line="240" w:lineRule="auto"/>
-        <w:rPr>
-          <w:rFonts w:asciiTheme="majorBidi" w:hAnsiTheme="majorBidi" w:cstheme="majorBidi"/>
-          <w:color w:val="000000"/>
-        </w:rPr>
-      </w:pPr>
-      <w:r>
-        <w:rPr>
-          <w:rFonts w:asciiTheme="majorBidi" w:hAnsiTheme="majorBidi" w:cstheme="majorBidi"/>
-          <w:color w:val="000000"/>
-        </w:rPr>
-        <w:t>draw from these results.</w:t>
-      </w:r>
-    </w:p>
-    <w:p>
-      <w:pPr>
-        <w:autoSpaceDE w:val="0"/>
-        <w:autoSpaceDN w:val="0"/>
-        <w:adjustRightInd w:val="0"/>
-        <w:spacing w:after="0" w:line="240" w:lineRule="auto"/>
-        <w:rPr>
-          <w:rFonts w:asciiTheme="majorBidi" w:hAnsiTheme="majorBidi" w:cstheme="majorBidi"/>
-          <w:color w:val="000000"/>
-        </w:rPr>
-      </w:pPr>
-      <w:r>
-        <w:rPr>
-          <w:rFonts w:asciiTheme="majorBidi" w:hAnsiTheme="majorBidi" w:cstheme="majorBidi"/>
-          <w:color w:val="000000"/>
-        </w:rPr>
-        <w:t xml:space="preserve">For example, Figure </w:t>
-      </w:r>
-      <w:r>
-        <w:rPr>
-          <w:rFonts w:asciiTheme="majorBidi" w:hAnsiTheme="majorBidi" w:cstheme="majorBidi"/>
-          <w:color w:val="0000FF"/>
-        </w:rPr>
-        <w:t xml:space="preserve">3 </w:t>
-      </w:r>
-      <w:r>
-        <w:rPr>
-          <w:rFonts w:asciiTheme="majorBidi" w:hAnsiTheme="majorBidi" w:cstheme="majorBidi"/>
-          <w:color w:val="000000"/>
-        </w:rPr>
-        <w:t>compares the e</w:t>
-      </w:r>
-      <w:r>
-        <w:rPr>
-          <w:rFonts w:asciiTheme="majorBidi" w:hAnsiTheme="majorBidi" w:cstheme="majorBidi"/>
-          <w:color w:val="000000"/>
-        </w:rPr>
-        <w:t>f</w:t>
-      </w:r>
-      <w:r>
-        <w:rPr>
-          <w:rFonts w:asciiTheme="majorBidi" w:hAnsiTheme="majorBidi" w:cstheme="majorBidi"/>
-          <w:color w:val="000000"/>
-        </w:rPr>
-        <w:t>ficiency of three di</w:t>
-      </w:r>
-      <w:r>
-        <w:rPr>
-          <w:rFonts w:asciiTheme="majorBidi" w:hAnsiTheme="majorBidi" w:cstheme="majorBidi"/>
-          <w:color w:val="000000"/>
-        </w:rPr>
-        <w:t>ff</w:t>
-      </w:r>
-      <w:r>
-        <w:rPr>
-          <w:rFonts w:asciiTheme="majorBidi" w:hAnsiTheme="majorBidi" w:cstheme="majorBidi"/>
-          <w:color w:val="000000"/>
-        </w:rPr>
-        <w:t>erent service architectures in eliminating adversarial behaviors. Every data point gives the probability that k faulty/malicious</w:t>
-      </w:r>
-      <w:r>
-        <w:rPr>
-          <w:rFonts w:asciiTheme="majorBidi" w:hAnsiTheme="majorBidi" w:cstheme="majorBidi"/>
-          <w:color w:val="000000"/>
-        </w:rPr>
-        <w:t xml:space="preserve"> </w:t>
-      </w:r>
-      <w:r>
-        <w:rPr>
-          <w:rFonts w:asciiTheme="majorBidi" w:hAnsiTheme="majorBidi" w:cstheme="majorBidi"/>
-          <w:color w:val="000000"/>
-        </w:rPr>
-        <w:t>nodes managed to participate in a computation that involves 32 nodes. In the absence of at</w:t>
-      </w:r>
-      <w:r>
-        <w:rPr>
-          <w:rFonts w:asciiTheme="majorBidi" w:hAnsiTheme="majorBidi" w:cstheme="majorBidi"/>
-          <w:color w:val="000000"/>
-        </w:rPr>
-        <w:t xml:space="preserve"> </w:t>
-      </w:r>
-      <w:r>
-        <w:rPr>
-          <w:rFonts w:asciiTheme="majorBidi" w:hAnsiTheme="majorBidi" w:cstheme="majorBidi"/>
-          <w:color w:val="000000"/>
-        </w:rPr>
-        <w:t>least one reliable node (k = 32), the failure will go undetected; but the results show that this</w:t>
-      </w:r>
-      <w:r>
-        <w:rPr>
-          <w:rFonts w:asciiTheme="majorBidi" w:hAnsiTheme="majorBidi" w:cstheme="majorBidi"/>
-          <w:color w:val="000000"/>
-        </w:rPr>
-        <w:t xml:space="preserve"> </w:t>
-      </w:r>
-      <w:r>
-        <w:rPr>
-          <w:rFonts w:asciiTheme="majorBidi" w:hAnsiTheme="majorBidi" w:cstheme="majorBidi"/>
-          <w:color w:val="000000"/>
-        </w:rPr>
-        <w:t>case is extremely unlikely, regardless of the architecture. The most signi</w:t>
-      </w:r>
-      <w:r>
-        <w:rPr>
-          <w:rFonts w:asciiTheme="majorBidi" w:hAnsiTheme="majorBidi" w:cstheme="majorBidi"/>
-          <w:color w:val="000000"/>
-        </w:rPr>
-        <w:t>f</w:t>
-      </w:r>
-      <w:r>
-        <w:rPr>
-          <w:rFonts w:asciiTheme="majorBidi" w:hAnsiTheme="majorBidi" w:cstheme="majorBidi"/>
-          <w:color w:val="000000"/>
-        </w:rPr>
-        <w:t>icant result pertains to</w:t>
-      </w:r>
-      <w:r>
-        <w:rPr>
-          <w:rFonts w:asciiTheme="majorBidi" w:hAnsiTheme="majorBidi" w:cstheme="majorBidi"/>
-          <w:color w:val="000000"/>
-        </w:rPr>
-        <w:t xml:space="preserve"> </w:t>
-      </w:r>
-      <w:r>
-        <w:rPr>
-          <w:rFonts w:asciiTheme="majorBidi" w:hAnsiTheme="majorBidi" w:cstheme="majorBidi"/>
-          <w:color w:val="000000"/>
-        </w:rPr>
-        <w:t xml:space="preserve">k = 16: the reliable nodes detect the </w:t>
-      </w:r>
-      <w:proofErr w:type="gramStart"/>
-      <w:r>
-        <w:rPr>
-          <w:rFonts w:asciiTheme="majorBidi" w:hAnsiTheme="majorBidi" w:cstheme="majorBidi"/>
-          <w:color w:val="000000"/>
-        </w:rPr>
-        <w:t>failure, but</w:t>
-      </w:r>
-      <w:proofErr w:type="gramEnd"/>
-      <w:r>
-        <w:rPr>
-          <w:rFonts w:asciiTheme="majorBidi" w:hAnsiTheme="majorBidi" w:cstheme="majorBidi"/>
-          <w:color w:val="000000"/>
-        </w:rPr>
-        <w:t xml:space="preserve"> cannot reach a majority to recover. The graph</w:t>
-      </w:r>
-      <w:r>
-        <w:rPr>
-          <w:rFonts w:asciiTheme="majorBidi" w:hAnsiTheme="majorBidi" w:cstheme="majorBidi"/>
-          <w:color w:val="000000"/>
-        </w:rPr>
-        <w:t xml:space="preserve"> </w:t>
-      </w:r>
-      <w:r>
-        <w:rPr>
-          <w:rFonts w:asciiTheme="majorBidi" w:hAnsiTheme="majorBidi" w:cstheme="majorBidi"/>
-          <w:color w:val="000000"/>
-        </w:rPr>
-        <w:t>shows that the CORPS 5% architecture is much more resilient than the DHT 30% architecture, by a</w:t>
-      </w:r>
-      <w:r>
-        <w:rPr>
-          <w:rFonts w:asciiTheme="majorBidi" w:hAnsiTheme="majorBidi" w:cstheme="majorBidi"/>
-          <w:color w:val="000000"/>
-        </w:rPr>
-        <w:t xml:space="preserve"> </w:t>
-      </w:r>
-      <w:r>
-        <w:rPr>
-          <w:rFonts w:asciiTheme="majorBidi" w:hAnsiTheme="majorBidi" w:cstheme="majorBidi"/>
-          <w:color w:val="000000"/>
-        </w:rPr>
-        <w:t>magnitude of 10</w:t>
-      </w:r>
-      <w:r>
-        <w:rPr>
-          <w:rFonts w:asciiTheme="majorBidi" w:hAnsiTheme="majorBidi" w:cstheme="majorBidi"/>
-          <w:color w:val="000000"/>
-          <w:sz w:val="16"/>
-          <w:szCs w:val="16"/>
-        </w:rPr>
-        <w:t>11</w:t>
-      </w:r>
-      <w:r>
-        <w:rPr>
-          <w:rFonts w:asciiTheme="majorBidi" w:hAnsiTheme="majorBidi" w:cstheme="majorBidi"/>
-          <w:color w:val="000000"/>
-        </w:rPr>
-        <w:t>.</w:t>
-      </w:r>
-    </w:p>
-    <w:p>
-      <w:pPr>
-        <w:autoSpaceDE w:val="0"/>
-        <w:autoSpaceDN w:val="0"/>
-        <w:adjustRightInd w:val="0"/>
-        <w:spacing w:after="0" w:line="240" w:lineRule="auto"/>
-        <w:rPr>
-          <w:rFonts w:asciiTheme="majorBidi" w:hAnsiTheme="majorBidi" w:cstheme="majorBidi"/>
-          <w:color w:val="000000"/>
-        </w:rPr>
-      </w:pPr>
-    </w:p>
-    <w:p>
-      <w:pPr>
-        <w:pStyle w:val="Heading1"/>
-      </w:pPr>
-      <w:bookmarkStart w:id="15" w:name="_Toc184570774"/>
-      <w:r>
-        <w:t>Discussion</w:t>
-      </w:r>
-      <w:bookmarkEnd w:id="15"/>
-    </w:p>
-    <w:p/>
-    <w:p>
-      <w:pPr>
-        <w:autoSpaceDE w:val="0"/>
-        <w:autoSpaceDN w:val="0"/>
-        <w:adjustRightInd w:val="0"/>
-        <w:spacing w:after="0" w:line="240" w:lineRule="auto"/>
-        <w:rPr>
-          <w:rFonts w:asciiTheme="majorBidi" w:hAnsiTheme="majorBidi" w:cstheme="majorBidi"/>
-        </w:rPr>
-      </w:pPr>
-      <w:r>
-        <w:rPr>
-          <w:rFonts w:asciiTheme="majorBidi" w:hAnsiTheme="majorBidi" w:cstheme="majorBidi"/>
-        </w:rPr>
-        <w:t>The discussion section focuses on the main challenges/issues you had to overcome during the</w:t>
-      </w:r>
-      <w:r>
-        <w:rPr>
-          <w:rFonts w:asciiTheme="majorBidi" w:hAnsiTheme="majorBidi" w:cstheme="majorBidi"/>
-        </w:rPr>
-        <w:t xml:space="preserve"> </w:t>
-      </w:r>
-      <w:r>
-        <w:rPr>
-          <w:rFonts w:asciiTheme="majorBidi" w:hAnsiTheme="majorBidi" w:cstheme="majorBidi"/>
-        </w:rPr>
-        <w:t>project. Outline what your approach does better than the ones you mentioned in your related</w:t>
-      </w:r>
-      <w:r>
-        <w:rPr>
-          <w:rFonts w:asciiTheme="majorBidi" w:hAnsiTheme="majorBidi" w:cstheme="majorBidi"/>
-        </w:rPr>
-        <w:t xml:space="preserve"> </w:t>
-      </w:r>
-      <w:proofErr w:type="gramStart"/>
-      <w:r>
-        <w:rPr>
-          <w:rFonts w:asciiTheme="majorBidi" w:hAnsiTheme="majorBidi" w:cstheme="majorBidi"/>
-        </w:rPr>
-        <w:t>work, and</w:t>
-      </w:r>
-      <w:proofErr w:type="gramEnd"/>
-      <w:r>
-        <w:rPr>
-          <w:rFonts w:asciiTheme="majorBidi" w:hAnsiTheme="majorBidi" w:cstheme="majorBidi"/>
-        </w:rPr>
-        <w:t xml:space="preserve"> explain why. Do the same with issues where other solutions outperform your own.</w:t>
-      </w:r>
-      <w:r>
-        <w:rPr>
-          <w:rFonts w:asciiTheme="majorBidi" w:hAnsiTheme="majorBidi" w:cstheme="majorBidi"/>
-        </w:rPr>
-        <w:t xml:space="preserve"> </w:t>
-      </w:r>
-      <w:r>
-        <w:rPr>
-          <w:rFonts w:asciiTheme="majorBidi" w:hAnsiTheme="majorBidi" w:cstheme="majorBidi"/>
-        </w:rPr>
-        <w:t>Are there limitations to your approach? If so, what would you recommend towards removing/mitigating them? Given the experience you've gathered working on this project, are there</w:t>
-      </w:r>
-      <w:r>
-        <w:rPr>
-          <w:rFonts w:asciiTheme="majorBidi" w:hAnsiTheme="majorBidi" w:cstheme="majorBidi"/>
-        </w:rPr>
-        <w:t xml:space="preserve"> </w:t>
-      </w:r>
-      <w:r>
-        <w:rPr>
-          <w:rFonts w:asciiTheme="majorBidi" w:hAnsiTheme="majorBidi" w:cstheme="majorBidi"/>
-        </w:rPr>
-        <w:t>other approaches that you feel are worth exploring?</w:t>
-      </w:r>
-    </w:p>
-    <w:p>
-      <w:pPr>
-        <w:pStyle w:val="Heading1"/>
-      </w:pPr>
-      <w:bookmarkStart w:id="16" w:name="_Toc184570775"/>
-      <w:r>
-        <w:t>Conclusion</w:t>
-      </w:r>
-      <w:bookmarkEnd w:id="16"/>
-    </w:p>
-    <w:p/>
-    <w:p>
-      <w:pPr>
-        <w:autoSpaceDE w:val="0"/>
-        <w:autoSpaceDN w:val="0"/>
-        <w:adjustRightInd w:val="0"/>
-        <w:spacing w:after="0" w:line="240" w:lineRule="auto"/>
-        <w:rPr>
-          <w:rFonts w:asciiTheme="majorBidi" w:hAnsiTheme="majorBidi" w:cstheme="majorBidi"/>
-        </w:rPr>
-      </w:pPr>
-      <w:r>
-        <w:rPr>
-          <w:rFonts w:asciiTheme="majorBidi" w:hAnsiTheme="majorBidi" w:cstheme="majorBidi"/>
-        </w:rPr>
-        <w:t>Give a clear, short, and informative summary of all your important results. Answer the initial</w:t>
-      </w:r>
-    </w:p>
-    <w:p>
-      <w:pPr>
-        <w:autoSpaceDE w:val="0"/>
-        <w:autoSpaceDN w:val="0"/>
-        <w:adjustRightInd w:val="0"/>
-        <w:spacing w:after="0" w:line="240" w:lineRule="auto"/>
-        <w:rPr>
-          <w:rFonts w:asciiTheme="majorBidi" w:hAnsiTheme="majorBidi" w:cstheme="majorBidi"/>
-        </w:rPr>
-      </w:pPr>
-      <w:r>
-        <w:rPr>
-          <w:rFonts w:asciiTheme="majorBidi" w:hAnsiTheme="majorBidi" w:cstheme="majorBidi"/>
-        </w:rPr>
-        <w:t>question(s) or respond to what you wanted to do, as stated in your introduction. It can be a</w:t>
-      </w:r>
-    </w:p>
-    <w:p>
-      <w:pPr>
-        <w:autoSpaceDE w:val="0"/>
-        <w:autoSpaceDN w:val="0"/>
-        <w:adjustRightInd w:val="0"/>
-        <w:spacing w:after="0" w:line="240" w:lineRule="auto"/>
-        <w:rPr>
-          <w:rFonts w:asciiTheme="majorBidi" w:hAnsiTheme="majorBidi" w:cstheme="majorBidi"/>
-        </w:rPr>
-      </w:pPr>
-      <w:r>
-        <w:rPr>
-          <w:rFonts w:asciiTheme="majorBidi" w:hAnsiTheme="majorBidi" w:cstheme="majorBidi"/>
-        </w:rPr>
-        <w:t>short table or a list, and possibly one or two short comments or explanations.</w:t>
-      </w:r>
-    </w:p>
-    <w:p>
-      <w:pPr>
-        <w:autoSpaceDE w:val="0"/>
-        <w:autoSpaceDN w:val="0"/>
-        <w:adjustRightInd w:val="0"/>
-        <w:spacing w:after="0" w:line="240" w:lineRule="auto"/>
-        <w:rPr>
-          <w:rFonts w:asciiTheme="majorBidi" w:hAnsiTheme="majorBidi" w:cstheme="majorBidi"/>
-        </w:rPr>
-      </w:pPr>
-      <w:r>
-        <w:rPr>
-          <w:rFonts w:asciiTheme="majorBidi" w:hAnsiTheme="majorBidi" w:cstheme="majorBidi"/>
-        </w:rPr>
-        <w:t xml:space="preserve">Target a reader who may not have time to read </w:t>
-      </w:r>
-      <w:proofErr w:type="spellStart"/>
-      <w:r>
-        <w:rPr>
-          <w:rFonts w:asciiTheme="majorBidi" w:hAnsiTheme="majorBidi" w:cstheme="majorBidi"/>
-        </w:rPr>
-        <w:t>t</w:t>
-      </w:r>
-      <w:sdt>
-        <w:sdtPr>
-          <w:rPr>
-            <w:rFonts w:asciiTheme="majorBidi" w:hAnsiTheme="majorBidi" w:cstheme="majorBidi"/>
-          </w:rPr>
-          <w:id w:val="2090499800"/>
-          <w:citation/>
-        </w:sdtPr>
-        <w:sdtContent>
-          <w:r>
-            <w:rPr>
-              <w:rFonts w:asciiTheme="majorBidi" w:hAnsiTheme="majorBidi" w:cstheme="majorBidi"/>
-            </w:rPr>
-            <w:fldChar w:fldCharType="begin"/>
-          </w:r>
-          <w:r>
-            <w:rPr>
-              <w:rFonts w:asciiTheme="majorBidi" w:hAnsiTheme="majorBidi" w:cstheme="majorBidi"/>
-            </w:rPr>
-            <w:instrText xml:space="preserve"> CITATION Ift06 \l 1033 </w:instrText>
-          </w:r>
-          <w:r>
-            <w:rPr>
-              <w:rFonts w:asciiTheme="majorBidi" w:hAnsiTheme="majorBidi" w:cstheme="majorBidi"/>
-            </w:rPr>
-            <w:fldChar w:fldCharType="separate"/>
-          </w:r>
-          <w:r>
-            <w:rPr>
-              <w:rFonts w:asciiTheme="majorBidi" w:hAnsiTheme="majorBidi" w:cstheme="majorBidi"/>
-              <w:noProof/>
-            </w:rPr>
-            <w:t xml:space="preserve"> </w:t>
-          </w:r>
-          <w:r>
-            <w:rPr>
-              <w:rFonts w:asciiTheme="majorBidi" w:hAnsiTheme="majorBidi" w:cstheme="majorBidi"/>
-              <w:noProof/>
-            </w:rPr>
-            <w:t>[2]</w:t>
-          </w:r>
-          <w:r>
-            <w:rPr>
-              <w:rFonts w:asciiTheme="majorBidi" w:hAnsiTheme="majorBidi" w:cstheme="majorBidi"/>
-            </w:rPr>
-            <w:fldChar w:fldCharType="end"/>
-          </w:r>
-        </w:sdtContent>
-      </w:sdt>
-      <w:r>
-        <w:rPr>
-          <w:rFonts w:asciiTheme="majorBidi" w:hAnsiTheme="majorBidi" w:cstheme="majorBidi"/>
-        </w:rPr>
-        <w:t>he</w:t>
-      </w:r>
-      <w:proofErr w:type="spellEnd"/>
-      <w:r>
-        <w:rPr>
-          <w:rFonts w:asciiTheme="majorBidi" w:hAnsiTheme="majorBidi" w:cstheme="majorBidi"/>
-        </w:rPr>
-        <w:t xml:space="preserve"> whole report yet, but needs the results or</w:t>
-      </w:r>
-    </w:p>
-    <w:p>
-      <w:pPr>
-        <w:autoSpaceDE w:val="0"/>
-        <w:autoSpaceDN w:val="0"/>
-        <w:adjustRightInd w:val="0"/>
-        <w:spacing w:after="0" w:line="240" w:lineRule="auto"/>
-        <w:rPr>
-          <w:rFonts w:asciiTheme="majorBidi" w:hAnsiTheme="majorBidi" w:cstheme="majorBidi"/>
-        </w:rPr>
-      </w:pPr>
-      <w:r>
-        <w:rPr>
-          <w:rFonts w:asciiTheme="majorBidi" w:hAnsiTheme="majorBidi" w:cstheme="majorBidi"/>
-        </w:rPr>
-        <w:t>the conclusions immediately. This is a typical situation in real life. Some readers will read your</w:t>
-      </w:r>
-    </w:p>
-    <w:p>
-      <w:pPr>
-        <w:autoSpaceDE w:val="0"/>
-        <w:autoSpaceDN w:val="0"/>
-        <w:adjustRightInd w:val="0"/>
-        <w:spacing w:after="0" w:line="240" w:lineRule="auto"/>
-        <w:rPr>
-          <w:rFonts w:asciiTheme="majorBidi" w:hAnsiTheme="majorBidi" w:cstheme="majorBidi"/>
-        </w:rPr>
-      </w:pPr>
-      <w:r>
-        <w:rPr>
-          <w:rFonts w:asciiTheme="majorBidi" w:hAnsiTheme="majorBidi" w:cstheme="majorBidi"/>
-        </w:rPr>
-        <w:t xml:space="preserve">introduction and skip to your conclusion </w:t>
-      </w:r>
-      <w:proofErr w:type="gramStart"/>
-      <w:r>
-        <w:rPr>
-          <w:rFonts w:asciiTheme="majorBidi" w:hAnsiTheme="majorBidi" w:cstheme="majorBidi"/>
-        </w:rPr>
-        <w:t>fi</w:t>
-      </w:r>
-      <w:r>
-        <w:rPr>
-          <w:rFonts w:asciiTheme="majorBidi" w:hAnsiTheme="majorBidi" w:cstheme="majorBidi"/>
-        </w:rPr>
-        <w:t>rst, and</w:t>
-      </w:r>
-      <w:proofErr w:type="gramEnd"/>
-      <w:r>
-        <w:rPr>
-          <w:rFonts w:asciiTheme="majorBidi" w:hAnsiTheme="majorBidi" w:cstheme="majorBidi"/>
-        </w:rPr>
-        <w:t xml:space="preserve"> read the whole report only later (if at all).</w:t>
-      </w:r>
-    </w:p>
-    <w:p>
-      <w:pPr>
-        <w:autoSpaceDE w:val="0"/>
-        <w:autoSpaceDN w:val="0"/>
-        <w:adjustRightInd w:val="0"/>
-        <w:spacing w:after="0" w:line="240" w:lineRule="auto"/>
-        <w:rPr>
-          <w:rFonts w:asciiTheme="majorBidi" w:hAnsiTheme="majorBidi" w:cstheme="majorBidi"/>
-        </w:rPr>
-      </w:pPr>
-      <w:r>
-        <w:rPr>
-          <w:rFonts w:asciiTheme="majorBidi" w:hAnsiTheme="majorBidi" w:cstheme="majorBidi"/>
-        </w:rPr>
-        <w:t>You may also draw perspectives. What's missing? In what directions could your work be</w:t>
-      </w:r>
-    </w:p>
-    <w:p>
-      <w:pPr>
-        <w:rPr>
-          <w:rFonts w:asciiTheme="majorBidi" w:hAnsiTheme="majorBidi" w:cstheme="majorBidi"/>
-        </w:rPr>
-      </w:pPr>
-      <w:r>
-        <w:rPr>
-          <w:rFonts w:asciiTheme="majorBidi" w:hAnsiTheme="majorBidi" w:cstheme="majorBidi"/>
-        </w:rPr>
-        <w:t>extended?</w:t>
-      </w:r>
-    </w:p>
-    <w:p/>
-    <w:p/>
-    <w:bookmarkStart w:id="17" w:name="_Toc184570776" w:displacedByCustomXml="next"/>
+    <w:bookmarkStart w:id="10" w:name="_Toc184571334" w:displacedByCustomXml="next"/>
     <w:sdt>
       <w:sdtPr>
         <w:rPr>
@@ -11909,7 +9971,7 @@
           <w:r>
             <w:t>Bibliography</w:t>
           </w:r>
-          <w:bookmarkEnd w:id="17"/>
+          <w:bookmarkEnd w:id="10"/>
         </w:p>
         <w:sdt>
           <w:sdtPr>
@@ -11988,7 +10050,7 @@
                         <w:noProof/>
                       </w:rPr>
                     </w:pPr>
-                    <w:hyperlink r:id="rId19" w:history="1">
+                    <w:hyperlink r:id="rId16" w:history="1">
                       <w:r>
                         <w:rPr>
                           <w:rStyle w:val="Hyperlink"/>
@@ -12090,7 +10152,7 @@
                         <w:noProof/>
                       </w:rPr>
                     </w:pPr>
-                    <w:hyperlink r:id="rId20" w:history="1">
+                    <w:hyperlink r:id="rId17" w:history="1">
                       <w:r>
                         <w:rPr>
                           <w:rStyle w:val="Hyperlink"/>
@@ -12177,7 +10239,6 @@
                       <w:rPr>
                         <w:noProof/>
                       </w:rPr>
-                      <w:lastRenderedPageBreak/>
                       <w:t xml:space="preserve">[5] </w:t>
                     </w:r>
                   </w:p>
@@ -12226,6 +10287,7 @@
                       <w:rPr>
                         <w:noProof/>
                       </w:rPr>
+                      <w:lastRenderedPageBreak/>
                       <w:t xml:space="preserve">[6] </w:t>
                     </w:r>
                   </w:p>
@@ -12659,7 +10721,7 @@
                         <w:color w:val="000000"/>
                       </w:rPr>
                     </w:pPr>
-                    <w:hyperlink r:id="rId21" w:history="1">
+                    <w:hyperlink r:id="rId18" w:history="1">
                       <w:r>
                         <w:rPr>
                           <w:rStyle w:val="Hyperlink"/>
@@ -12716,7 +10778,7 @@
                         <w:color w:val="000000"/>
                       </w:rPr>
                     </w:pPr>
-                    <w:hyperlink r:id="rId22" w:history="1">
+                    <w:hyperlink r:id="rId19" w:history="1">
                       <w:r>
                         <w:rPr>
                           <w:rStyle w:val="Hyperlink"/>
@@ -12821,7 +10883,7 @@
                         <w:color w:val="000000"/>
                       </w:rPr>
                     </w:pPr>
-                    <w:hyperlink r:id="rId23" w:history="1">
+                    <w:hyperlink r:id="rId20" w:history="1">
                       <w:r>
                         <w:rPr>
                           <w:rStyle w:val="Hyperlink"/>
@@ -12878,7 +10940,7 @@
                         <w:color w:val="000000"/>
                       </w:rPr>
                     </w:pPr>
-                    <w:hyperlink r:id="rId24" w:history="1">
+                    <w:hyperlink r:id="rId21" w:history="1">
                       <w:r>
                         <w:rPr>
                           <w:rStyle w:val="Hyperlink"/>
@@ -12983,7 +11045,7 @@
                         <w:color w:val="000000"/>
                       </w:rPr>
                     </w:pPr>
-                    <w:hyperlink r:id="rId25" w:history="1">
+                    <w:hyperlink r:id="rId22" w:history="1">
                       <w:r>
                         <w:rPr>
                           <w:rStyle w:val="Hyperlink"/>

</xml_diff>